<commit_message>
Most tutorials finished, some more rooms implemented (untested), plan for items/obstacles
</commit_message>
<xml_diff>
--- a/non_game/[Devlog] Rolling in the Sheepe.docx
+++ b/non_game/[Devlog] Rolling in the Sheepe.docx
@@ -6,12 +6,22 @@
       <w:pPr>
         <w:pStyle w:val="Heading1"/>
       </w:pPr>
-      <w:r>
-        <w:t xml:space="preserve">Devlog: </w:t>
-      </w:r>
-      <w:r>
-        <w:t>Rolling in the sheepe</w:t>
-      </w:r>
+      <w:proofErr w:type="spellStart"/>
+      <w:r>
+        <w:t>Devlog</w:t>
+      </w:r>
+      <w:proofErr w:type="spellEnd"/>
+      <w:r>
+        <w:t xml:space="preserve">: </w:t>
+      </w:r>
+      <w:r>
+        <w:t xml:space="preserve">Rolling in the </w:t>
+      </w:r>
+      <w:proofErr w:type="spellStart"/>
+      <w:r>
+        <w:t>sheepe</w:t>
+      </w:r>
+      <w:proofErr w:type="spellEnd"/>
     </w:p>
     <w:p>
       <w:pPr>
@@ -31,6 +41,7 @@
         </w:rPr>
         <w:t xml:space="preserve">elcome to my </w:t>
       </w:r>
+      <w:proofErr w:type="spellStart"/>
       <w:r>
         <w:rPr>
           <w:b/>
@@ -39,11 +50,40 @@
         </w:rPr>
         <w:t>devlog</w:t>
       </w:r>
-      <w:r>
-        <w:rPr>
-          <w:lang w:val="en-US"/>
-        </w:rPr>
-        <w:t xml:space="preserve"> for the game “Sheepe”, otherwise known as “Rolling in the Sheepe”.</w:t>
+      <w:proofErr w:type="spellEnd"/>
+      <w:r>
+        <w:rPr>
+          <w:lang w:val="en-US"/>
+        </w:rPr>
+        <w:t xml:space="preserve"> for the game “</w:t>
+      </w:r>
+      <w:proofErr w:type="spellStart"/>
+      <w:r>
+        <w:rPr>
+          <w:lang w:val="en-US"/>
+        </w:rPr>
+        <w:t>Sheepe</w:t>
+      </w:r>
+      <w:proofErr w:type="spellEnd"/>
+      <w:r>
+        <w:rPr>
+          <w:lang w:val="en-US"/>
+        </w:rPr>
+        <w:t xml:space="preserve">”, otherwise known as “Rolling in the </w:t>
+      </w:r>
+      <w:proofErr w:type="spellStart"/>
+      <w:r>
+        <w:rPr>
+          <w:lang w:val="en-US"/>
+        </w:rPr>
+        <w:t>Sheepe</w:t>
+      </w:r>
+      <w:proofErr w:type="spellEnd"/>
+      <w:r>
+        <w:rPr>
+          <w:lang w:val="en-US"/>
+        </w:rPr>
+        <w:t>”.</w:t>
       </w:r>
     </w:p>
     <w:p>
@@ -141,11 +181,19 @@
           <w:lang w:val="en-US"/>
         </w:rPr>
       </w:pPr>
-      <w:r>
-        <w:rPr>
-          <w:lang w:val="en-US"/>
-        </w:rPr>
-        <w:t>So let’s get started!</w:t>
+      <w:proofErr w:type="gramStart"/>
+      <w:r>
+        <w:rPr>
+          <w:lang w:val="en-US"/>
+        </w:rPr>
+        <w:t>So</w:t>
+      </w:r>
+      <w:proofErr w:type="gramEnd"/>
+      <w:r>
+        <w:rPr>
+          <w:lang w:val="en-US"/>
+        </w:rPr>
+        <w:t xml:space="preserve"> let’s get started!</w:t>
       </w:r>
     </w:p>
     <w:p>
@@ -784,7 +832,23 @@
           <w:iCs/>
           <w:lang w:val="en-US"/>
         </w:rPr>
-        <w:t xml:space="preserve">. So I needed something that worked for </w:t>
+        <w:t xml:space="preserve">. </w:t>
+      </w:r>
+      <w:proofErr w:type="gramStart"/>
+      <w:r>
+        <w:rPr>
+          <w:iCs/>
+          <w:lang w:val="en-US"/>
+        </w:rPr>
+        <w:t>So</w:t>
+      </w:r>
+      <w:proofErr w:type="gramEnd"/>
+      <w:r>
+        <w:rPr>
+          <w:iCs/>
+          <w:lang w:val="en-US"/>
+        </w:rPr>
+        <w:t xml:space="preserve"> I needed something that worked for </w:t>
       </w:r>
       <w:r>
         <w:rPr>
@@ -1472,12 +1536,21 @@
           <w:lang w:val="en-US"/>
         </w:rPr>
       </w:pPr>
-      <w:r>
-        <w:rPr>
-          <w:iCs/>
-          <w:lang w:val="en-US"/>
-        </w:rPr>
-        <w:t xml:space="preserve">So this is great! It’s just what we need actually! </w:t>
+      <w:proofErr w:type="gramStart"/>
+      <w:r>
+        <w:rPr>
+          <w:iCs/>
+          <w:lang w:val="en-US"/>
+        </w:rPr>
+        <w:t>So</w:t>
+      </w:r>
+      <w:proofErr w:type="gramEnd"/>
+      <w:r>
+        <w:rPr>
+          <w:iCs/>
+          <w:lang w:val="en-US"/>
+        </w:rPr>
+        <w:t xml:space="preserve"> this is great! It’s just what we need actually! </w:t>
       </w:r>
     </w:p>
     <w:p>
@@ -2205,11 +2278,19 @@
           <w:lang w:val="en-US"/>
         </w:rPr>
       </w:pPr>
-      <w:r>
-        <w:rPr>
-          <w:lang w:val="en-US"/>
-        </w:rPr>
-        <w:t>So I wrote this algorithm. And … I ran into issues.</w:t>
+      <w:proofErr w:type="gramStart"/>
+      <w:r>
+        <w:rPr>
+          <w:lang w:val="en-US"/>
+        </w:rPr>
+        <w:t>So</w:t>
+      </w:r>
+      <w:proofErr w:type="gramEnd"/>
+      <w:r>
+        <w:rPr>
+          <w:lang w:val="en-US"/>
+        </w:rPr>
+        <w:t xml:space="preserve"> I wrote this algorithm. And … I ran into issues.</w:t>
       </w:r>
     </w:p>
     <w:p>
@@ -2265,7 +2346,35 @@
         <w:rPr>
           <w:lang w:val="en-US"/>
         </w:rPr>
-        <w:t xml:space="preserve">. So the first merge might be fine, but then it all goes haywire. I tried some hacks around this, but in the end I just had to admit I learned my lesson and “merging convex polygons” is a </w:t>
+        <w:t xml:space="preserve">. </w:t>
+      </w:r>
+      <w:proofErr w:type="gramStart"/>
+      <w:r>
+        <w:rPr>
+          <w:lang w:val="en-US"/>
+        </w:rPr>
+        <w:t>So</w:t>
+      </w:r>
+      <w:proofErr w:type="gramEnd"/>
+      <w:r>
+        <w:rPr>
+          <w:lang w:val="en-US"/>
+        </w:rPr>
+        <w:t xml:space="preserve"> the first merge might be fine, but then it all goes haywire. I tried some hacks around this, but in the </w:t>
+      </w:r>
+      <w:proofErr w:type="gramStart"/>
+      <w:r>
+        <w:rPr>
+          <w:lang w:val="en-US"/>
+        </w:rPr>
+        <w:t>end</w:t>
+      </w:r>
+      <w:proofErr w:type="gramEnd"/>
+      <w:r>
+        <w:rPr>
+          <w:lang w:val="en-US"/>
+        </w:rPr>
+        <w:t xml:space="preserve"> I just had to admit I learned my lesson and “merging convex polygons” is a </w:t>
       </w:r>
       <w:r>
         <w:rPr>
@@ -2515,7 +2624,23 @@
           <w:iCs/>
           <w:lang w:val="en-US"/>
         </w:rPr>
-        <w:t>Slice each of them. (If it doesn’t hit the line, it just returns the original shape. Otherwise the two new shapes.)</w:t>
+        <w:t xml:space="preserve">Slice each of them. (If it doesn’t hit the line, it just returns the original shape. </w:t>
+      </w:r>
+      <w:proofErr w:type="gramStart"/>
+      <w:r>
+        <w:rPr>
+          <w:iCs/>
+          <w:lang w:val="en-US"/>
+        </w:rPr>
+        <w:t>Otherwise</w:t>
+      </w:r>
+      <w:proofErr w:type="gramEnd"/>
+      <w:r>
+        <w:rPr>
+          <w:iCs/>
+          <w:lang w:val="en-US"/>
+        </w:rPr>
+        <w:t xml:space="preserve"> the two new shapes.)</w:t>
       </w:r>
     </w:p>
     <w:p>
@@ -3375,8 +3500,17 @@
           <w:iCs/>
           <w:lang w:val="en-US"/>
         </w:rPr>
-        <w:t>, it’s probably something like this. And never, ever, do a “==” check between two floats :p</w:t>
-      </w:r>
+        <w:t xml:space="preserve">, it’s probably something like this. And never, ever, do a “==” check between two </w:t>
+      </w:r>
+      <w:proofErr w:type="gramStart"/>
+      <w:r>
+        <w:rPr>
+          <w:iCs/>
+          <w:lang w:val="en-US"/>
+        </w:rPr>
+        <w:t>floats :p</w:t>
+      </w:r>
+      <w:proofErr w:type="gramEnd"/>
     </w:p>
     <w:p>
       <w:pPr>
@@ -3400,11 +3534,19 @@
           <w:lang w:val="en-US"/>
         </w:rPr>
       </w:pPr>
-      <w:r>
-        <w:rPr>
-          <w:lang w:val="en-US"/>
-        </w:rPr>
-        <w:t xml:space="preserve">So we have a slicing algorithm, which will </w:t>
+      <w:proofErr w:type="gramStart"/>
+      <w:r>
+        <w:rPr>
+          <w:lang w:val="en-US"/>
+        </w:rPr>
+        <w:t>So</w:t>
+      </w:r>
+      <w:proofErr w:type="gramEnd"/>
+      <w:r>
+        <w:rPr>
+          <w:lang w:val="en-US"/>
+        </w:rPr>
+        <w:t xml:space="preserve"> we have a slicing algorithm, which will </w:t>
       </w:r>
       <w:r>
         <w:rPr>
@@ -3940,8 +4082,16 @@
         <w:rPr>
           <w:lang w:val="en-US"/>
         </w:rPr>
-        <w:t>Not be janky or stuttery</w:t>
-      </w:r>
+        <w:t xml:space="preserve">Not be janky or </w:t>
+      </w:r>
+      <w:proofErr w:type="spellStart"/>
+      <w:r>
+        <w:rPr>
+          <w:lang w:val="en-US"/>
+        </w:rPr>
+        <w:t>stuttery</w:t>
+      </w:r>
+      <w:proofErr w:type="spellEnd"/>
     </w:p>
     <w:p>
       <w:pPr>
@@ -4068,7 +4218,21 @@
         <w:rPr>
           <w:lang w:val="en-US"/>
         </w:rPr>
-        <w:t xml:space="preserve">And so I settled on the solution of </w:t>
+        <w:t xml:space="preserve">And </w:t>
+      </w:r>
+      <w:proofErr w:type="gramStart"/>
+      <w:r>
+        <w:rPr>
+          <w:lang w:val="en-US"/>
+        </w:rPr>
+        <w:t>so</w:t>
+      </w:r>
+      <w:proofErr w:type="gramEnd"/>
+      <w:r>
+        <w:rPr>
+          <w:lang w:val="en-US"/>
+        </w:rPr>
+        <w:t xml:space="preserve"> I settled on the solution of </w:t>
       </w:r>
       <w:r>
         <w:rPr>
@@ -4805,7 +4969,21 @@
         <w:rPr>
           <w:lang w:val="en-US"/>
         </w:rPr>
-        <w:t xml:space="preserve"> or something. That’s just how programmers work :p But I’ve learnt over the years that trying a naïve/dumb/simple solution first is usually</w:t>
+        <w:t xml:space="preserve"> or something. That’s just how programmers </w:t>
+      </w:r>
+      <w:proofErr w:type="gramStart"/>
+      <w:r>
+        <w:rPr>
+          <w:lang w:val="en-US"/>
+        </w:rPr>
+        <w:t>work :p</w:t>
+      </w:r>
+      <w:proofErr w:type="gramEnd"/>
+      <w:r>
+        <w:rPr>
+          <w:lang w:val="en-US"/>
+        </w:rPr>
+        <w:t xml:space="preserve"> But I’ve learnt over the years that trying a naïve/dumb/simple solution first is usually</w:t>
       </w:r>
       <w:r>
         <w:rPr>
@@ -6002,11 +6180,19 @@
           <w:lang w:val="en-US"/>
         </w:rPr>
       </w:pPr>
-      <w:r>
-        <w:rPr>
-          <w:lang w:val="en-US"/>
-        </w:rPr>
-        <w:t>So I implemented everything I talked about in the previous section. And I tested it. And I played it.</w:t>
+      <w:proofErr w:type="gramStart"/>
+      <w:r>
+        <w:rPr>
+          <w:lang w:val="en-US"/>
+        </w:rPr>
+        <w:t>So</w:t>
+      </w:r>
+      <w:proofErr w:type="gramEnd"/>
+      <w:r>
+        <w:rPr>
+          <w:lang w:val="en-US"/>
+        </w:rPr>
+        <w:t xml:space="preserve"> I implemented everything I talked about in the previous section. And I tested it. And I played it.</w:t>
       </w:r>
     </w:p>
     <w:p>
@@ -6210,7 +6396,21 @@
         <w:rPr>
           <w:lang w:val="en-US"/>
         </w:rPr>
-        <w:t xml:space="preserve">. (So when you roll into a wall, you </w:t>
+        <w:t>. (</w:t>
+      </w:r>
+      <w:proofErr w:type="gramStart"/>
+      <w:r>
+        <w:rPr>
+          <w:lang w:val="en-US"/>
+        </w:rPr>
+        <w:t>So</w:t>
+      </w:r>
+      <w:proofErr w:type="gramEnd"/>
+      <w:r>
+        <w:rPr>
+          <w:lang w:val="en-US"/>
+        </w:rPr>
+        <w:t xml:space="preserve"> when you roll into a wall, you </w:t>
       </w:r>
       <w:r>
         <w:rPr>
@@ -6240,11 +6440,19 @@
           <w:lang w:val="en-US"/>
         </w:rPr>
       </w:pPr>
-      <w:r>
-        <w:rPr>
-          <w:lang w:val="en-US"/>
-        </w:rPr>
-        <w:t>So let’s turn it around.</w:t>
+      <w:proofErr w:type="gramStart"/>
+      <w:r>
+        <w:rPr>
+          <w:lang w:val="en-US"/>
+        </w:rPr>
+        <w:t>So</w:t>
+      </w:r>
+      <w:proofErr w:type="gramEnd"/>
+      <w:r>
+        <w:rPr>
+          <w:lang w:val="en-US"/>
+        </w:rPr>
+        <w:t xml:space="preserve"> let’s turn it around.</w:t>
       </w:r>
     </w:p>
     <w:p>
@@ -6687,13 +6895,55 @@
         <w:rPr>
           <w:lang w:val="en-US"/>
         </w:rPr>
-        <w:t>Rotating the slope correctly is a minor implementation detail (which depends on how Godot handles tilemaps and how I happened to draw the slope), so I won’t bore you with that.</w:t>
-      </w:r>
-      <w:r>
-        <w:rPr>
-          <w:lang w:val="en-US"/>
-        </w:rPr>
-        <w:t xml:space="preserve"> Also because – and this is me from the future – I ended up using a different system anyway (“autotiling”).</w:t>
+        <w:t xml:space="preserve">Rotating the slope correctly is a minor implementation detail (which depends on how Godot handles </w:t>
+      </w:r>
+      <w:proofErr w:type="spellStart"/>
+      <w:r>
+        <w:rPr>
+          <w:lang w:val="en-US"/>
+        </w:rPr>
+        <w:t>tilemaps</w:t>
+      </w:r>
+      <w:proofErr w:type="spellEnd"/>
+      <w:r>
+        <w:rPr>
+          <w:lang w:val="en-US"/>
+        </w:rPr>
+        <w:t xml:space="preserve"> and how I happened to draw the slope), so I won’t bore you with that.</w:t>
+      </w:r>
+      <w:r>
+        <w:rPr>
+          <w:lang w:val="en-US"/>
+        </w:rPr>
+        <w:t xml:space="preserve"> </w:t>
+      </w:r>
+      <w:proofErr w:type="gramStart"/>
+      <w:r>
+        <w:rPr>
+          <w:lang w:val="en-US"/>
+        </w:rPr>
+        <w:t>Also</w:t>
+      </w:r>
+      <w:proofErr w:type="gramEnd"/>
+      <w:r>
+        <w:rPr>
+          <w:lang w:val="en-US"/>
+        </w:rPr>
+        <w:t xml:space="preserve"> because – and this is me from the future – I ended up using a different system anyway (“</w:t>
+      </w:r>
+      <w:proofErr w:type="spellStart"/>
+      <w:r>
+        <w:rPr>
+          <w:lang w:val="en-US"/>
+        </w:rPr>
+        <w:t>autotiling</w:t>
+      </w:r>
+      <w:proofErr w:type="spellEnd"/>
+      <w:r>
+        <w:rPr>
+          <w:lang w:val="en-US"/>
+        </w:rPr>
+        <w:t>”).</w:t>
       </w:r>
     </w:p>
     <w:p>
@@ -6825,7 +7075,21 @@
         <w:rPr>
           <w:lang w:val="en-US"/>
         </w:rPr>
-        <w:t xml:space="preserve">Right now, we have randomly generated maps which are fun, playable, and even finishable (with our limited toolset). </w:t>
+        <w:t xml:space="preserve">Right now, we have randomly generated maps which are fun, playable, and even </w:t>
+      </w:r>
+      <w:proofErr w:type="spellStart"/>
+      <w:r>
+        <w:rPr>
+          <w:lang w:val="en-US"/>
+        </w:rPr>
+        <w:t>finishable</w:t>
+      </w:r>
+      <w:proofErr w:type="spellEnd"/>
+      <w:r>
+        <w:rPr>
+          <w:lang w:val="en-US"/>
+        </w:rPr>
+        <w:t xml:space="preserve"> (with our limited toolset). </w:t>
       </w:r>
     </w:p>
     <w:p>
@@ -7135,6 +7399,7 @@
         </w:rPr>
         <w:t xml:space="preserve">Clinging is, interestingly, kind of the opposite. Use a </w:t>
       </w:r>
+      <w:proofErr w:type="spellStart"/>
       <w:r>
         <w:rPr>
           <w:i/>
@@ -7143,6 +7408,7 @@
         </w:rPr>
         <w:t>raycast</w:t>
       </w:r>
+      <w:proofErr w:type="spellEnd"/>
       <w:r>
         <w:rPr>
           <w:lang w:val="en-US"/>
@@ -7276,6 +7542,7 @@
         </w:rPr>
         <w:t xml:space="preserve">Press </w:t>
       </w:r>
+      <w:proofErr w:type="gramStart"/>
       <w:r>
         <w:rPr>
           <w:i/>
@@ -7284,6 +7551,7 @@
         </w:rPr>
         <w:t>jump</w:t>
       </w:r>
+      <w:proofErr w:type="gramEnd"/>
       <w:r>
         <w:rPr>
           <w:lang w:val="en-US"/>
@@ -7427,7 +7695,15 @@
         <w:pStyle w:val="Heading2"/>
       </w:pPr>
       <w:r>
-        <w:t>Step 9: Making the first finishable level</w:t>
+        <w:t xml:space="preserve">Step 9: Making the first </w:t>
+      </w:r>
+      <w:proofErr w:type="spellStart"/>
+      <w:r>
+        <w:t>finishable</w:t>
+      </w:r>
+      <w:proofErr w:type="spellEnd"/>
+      <w:r>
+        <w:t xml:space="preserve"> level</w:t>
       </w:r>
     </w:p>
     <w:p>
@@ -7510,7 +7786,21 @@
         <w:rPr>
           <w:lang w:val="en-US"/>
         </w:rPr>
-        <w:t xml:space="preserve">That’s it! So let’s make that and then </w:t>
+        <w:t xml:space="preserve">That’s it! </w:t>
+      </w:r>
+      <w:proofErr w:type="gramStart"/>
+      <w:r>
+        <w:rPr>
+          <w:lang w:val="en-US"/>
+        </w:rPr>
+        <w:t>So</w:t>
+      </w:r>
+      <w:proofErr w:type="gramEnd"/>
+      <w:r>
+        <w:rPr>
+          <w:lang w:val="en-US"/>
+        </w:rPr>
+        <w:t xml:space="preserve"> let’s make that and then </w:t>
       </w:r>
       <w:r>
         <w:rPr>
@@ -7706,11 +7996,19 @@
           <w:lang w:val="en-US"/>
         </w:rPr>
       </w:pPr>
-      <w:r>
-        <w:rPr>
-          <w:lang w:val="en-US"/>
-        </w:rPr>
-        <w:t xml:space="preserve">However … the question of “how exactly do you win?” haunted me during that period. </w:t>
+      <w:proofErr w:type="gramStart"/>
+      <w:r>
+        <w:rPr>
+          <w:lang w:val="en-US"/>
+        </w:rPr>
+        <w:t>However</w:t>
+      </w:r>
+      <w:proofErr w:type="gramEnd"/>
+      <w:r>
+        <w:rPr>
+          <w:lang w:val="en-US"/>
+        </w:rPr>
+        <w:t xml:space="preserve"> … the question of “how exactly do you win?” haunted me during that period. </w:t>
       </w:r>
     </w:p>
     <w:p>
@@ -7991,7 +8289,21 @@
         <w:rPr>
           <w:lang w:val="en-US"/>
         </w:rPr>
-        <w:t>Penalizing is annoying. It can easily lead to frustration and a “stale game”. So the second option will have to be used 90% of the time.</w:t>
+        <w:t xml:space="preserve">Penalizing is annoying. It can easily lead to frustration and a “stale game”. </w:t>
+      </w:r>
+      <w:proofErr w:type="gramStart"/>
+      <w:r>
+        <w:rPr>
+          <w:lang w:val="en-US"/>
+        </w:rPr>
+        <w:t>So</w:t>
+      </w:r>
+      <w:proofErr w:type="gramEnd"/>
+      <w:r>
+        <w:rPr>
+          <w:lang w:val="en-US"/>
+        </w:rPr>
+        <w:t xml:space="preserve"> the second option will have to be used 90% of the time.</w:t>
       </w:r>
     </w:p>
     <w:p>
@@ -8113,7 +8425,21 @@
         <w:rPr>
           <w:lang w:val="en-US"/>
         </w:rPr>
-        <w:t>Idea: Add a “lock” or “gate” you can only pass if you’re large. (Otherwise it takes a while, or it’s harder.)</w:t>
+        <w:t>Idea: Add a “lock” or “gate” you can only pass if you’re large. (</w:t>
+      </w:r>
+      <w:proofErr w:type="gramStart"/>
+      <w:r>
+        <w:rPr>
+          <w:lang w:val="en-US"/>
+        </w:rPr>
+        <w:t>Otherwise</w:t>
+      </w:r>
+      <w:proofErr w:type="gramEnd"/>
+      <w:r>
+        <w:rPr>
+          <w:lang w:val="en-US"/>
+        </w:rPr>
+        <w:t xml:space="preserve"> it takes a while, or it’s harder.)</w:t>
       </w:r>
     </w:p>
     <w:p>
@@ -8886,7 +9212,21 @@
         <w:rPr>
           <w:lang w:val="en-US"/>
         </w:rPr>
-        <w:t xml:space="preserve"> in which to teach them to players. So I just implement all of it (as quickly as possible) and then </w:t>
+        <w:t xml:space="preserve"> in which to teach them to players. </w:t>
+      </w:r>
+      <w:proofErr w:type="gramStart"/>
+      <w:r>
+        <w:rPr>
+          <w:lang w:val="en-US"/>
+        </w:rPr>
+        <w:t>So</w:t>
+      </w:r>
+      <w:proofErr w:type="gramEnd"/>
+      <w:r>
+        <w:rPr>
+          <w:lang w:val="en-US"/>
+        </w:rPr>
+        <w:t xml:space="preserve"> I just implement all of it (as quickly as possible) and then </w:t>
       </w:r>
       <w:r>
         <w:rPr>
@@ -9108,7 +9448,21 @@
         <w:rPr>
           <w:lang w:val="en-US"/>
         </w:rPr>
-        <w:t>The camera cannot show anything out of bounds. (So no ugly spaces outside of the grid if we’re zoomed out.)</w:t>
+        <w:t>The camera cannot show anything out of bounds. (</w:t>
+      </w:r>
+      <w:proofErr w:type="gramStart"/>
+      <w:r>
+        <w:rPr>
+          <w:lang w:val="en-US"/>
+        </w:rPr>
+        <w:t>So</w:t>
+      </w:r>
+      <w:proofErr w:type="gramEnd"/>
+      <w:r>
+        <w:rPr>
+          <w:lang w:val="en-US"/>
+        </w:rPr>
+        <w:t xml:space="preserve"> no ugly spaces outside of the grid if we’re zoomed out.)</w:t>
       </w:r>
     </w:p>
     <w:p>
@@ -9145,7 +9499,35 @@
         <w:rPr>
           <w:lang w:val="en-US"/>
         </w:rPr>
-        <w:t>I implemented “autotiling” with prettier tiles. It means that my game engine automatically choose the correct sprite based on surrounding sprites, so it all connects well and looks good (and organic).</w:t>
+        <w:t>I implemented “</w:t>
+      </w:r>
+      <w:proofErr w:type="spellStart"/>
+      <w:r>
+        <w:rPr>
+          <w:lang w:val="en-US"/>
+        </w:rPr>
+        <w:t>autotiling</w:t>
+      </w:r>
+      <w:proofErr w:type="spellEnd"/>
+      <w:r>
+        <w:rPr>
+          <w:lang w:val="en-US"/>
+        </w:rPr>
+        <w:t xml:space="preserve">” with prettier tiles. It means that my game engine automatically </w:t>
+      </w:r>
+      <w:proofErr w:type="gramStart"/>
+      <w:r>
+        <w:rPr>
+          <w:lang w:val="en-US"/>
+        </w:rPr>
+        <w:t>choose</w:t>
+      </w:r>
+      <w:proofErr w:type="gramEnd"/>
+      <w:r>
+        <w:rPr>
+          <w:lang w:val="en-US"/>
+        </w:rPr>
+        <w:t xml:space="preserve"> the correct sprite based on surrounding sprites, so it all connects well and looks good (and organic).</w:t>
       </w:r>
     </w:p>
     <w:p>
@@ -9996,7 +10378,77 @@
         <w:rPr>
           <w:lang w:val="en-US"/>
         </w:rPr>
-        <w:t>“var my_room = get_room_at(get_location_at(get_my_index()))”</w:t>
+        <w:t xml:space="preserve">“var </w:t>
+      </w:r>
+      <w:proofErr w:type="spellStart"/>
+      <w:r>
+        <w:rPr>
+          <w:lang w:val="en-US"/>
+        </w:rPr>
+        <w:t>my_room</w:t>
+      </w:r>
+      <w:proofErr w:type="spellEnd"/>
+      <w:r>
+        <w:rPr>
+          <w:lang w:val="en-US"/>
+        </w:rPr>
+        <w:t xml:space="preserve"> = </w:t>
+      </w:r>
+      <w:proofErr w:type="spellStart"/>
+      <w:r>
+        <w:rPr>
+          <w:lang w:val="en-US"/>
+        </w:rPr>
+        <w:t>get_room_at</w:t>
+      </w:r>
+      <w:proofErr w:type="spellEnd"/>
+      <w:r>
+        <w:rPr>
+          <w:lang w:val="en-US"/>
+        </w:rPr>
+        <w:t>(</w:t>
+      </w:r>
+      <w:proofErr w:type="spellStart"/>
+      <w:r>
+        <w:rPr>
+          <w:lang w:val="en-US"/>
+        </w:rPr>
+        <w:t>get_location_at</w:t>
+      </w:r>
+      <w:proofErr w:type="spellEnd"/>
+      <w:r>
+        <w:rPr>
+          <w:lang w:val="en-US"/>
+        </w:rPr>
+        <w:t>(</w:t>
+      </w:r>
+      <w:proofErr w:type="spellStart"/>
+      <w:r>
+        <w:rPr>
+          <w:lang w:val="en-US"/>
+        </w:rPr>
+        <w:t>get_my_</w:t>
+      </w:r>
+      <w:proofErr w:type="gramStart"/>
+      <w:r>
+        <w:rPr>
+          <w:lang w:val="en-US"/>
+        </w:rPr>
+        <w:t>index</w:t>
+      </w:r>
+      <w:proofErr w:type="spellEnd"/>
+      <w:r>
+        <w:rPr>
+          <w:lang w:val="en-US"/>
+        </w:rPr>
+        <w:t>(</w:t>
+      </w:r>
+      <w:proofErr w:type="gramEnd"/>
+      <w:r>
+        <w:rPr>
+          <w:lang w:val="en-US"/>
+        </w:rPr>
+        <w:t>)))”</w:t>
       </w:r>
     </w:p>
     <w:p>
@@ -10204,7 +10656,21 @@
         <w:rPr>
           <w:lang w:val="en-US"/>
         </w:rPr>
-        <w:t xml:space="preserve"> =&gt; The game would lag/stutter when there was </w:t>
+        <w:t xml:space="preserve"> =&gt; The game would lag/stutter when there </w:t>
+      </w:r>
+      <w:proofErr w:type="gramStart"/>
+      <w:r>
+        <w:rPr>
+          <w:lang w:val="en-US"/>
+        </w:rPr>
+        <w:t>was</w:t>
+      </w:r>
+      <w:proofErr w:type="gramEnd"/>
+      <w:r>
+        <w:rPr>
+          <w:lang w:val="en-US"/>
+        </w:rPr>
+        <w:t xml:space="preserve"> </w:t>
       </w:r>
       <w:r>
         <w:rPr>
@@ -10365,7 +10831,21 @@
         <w:rPr>
           <w:lang w:val="en-US"/>
         </w:rPr>
-        <w:t>Another thing I disabled was my algorithm for adding slopes in 90 degree corners, because it stopped working after this update. Speaking of that …</w:t>
+        <w:t xml:space="preserve">Another thing I disabled was my algorithm for adding slopes in </w:t>
+      </w:r>
+      <w:proofErr w:type="gramStart"/>
+      <w:r>
+        <w:rPr>
+          <w:lang w:val="en-US"/>
+        </w:rPr>
+        <w:t>90 degree</w:t>
+      </w:r>
+      <w:proofErr w:type="gramEnd"/>
+      <w:r>
+        <w:rPr>
+          <w:lang w:val="en-US"/>
+        </w:rPr>
+        <w:t xml:space="preserve"> corners, because it stopped working after this update. Speaking of that …</w:t>
       </w:r>
     </w:p>
     <w:p>
@@ -10784,7 +11264,21 @@
         <w:rPr>
           <w:lang w:val="en-US"/>
         </w:rPr>
-        <w:t xml:space="preserve">Because of the “autotiling” system (and adding slopes), it happened quite often that you could enter a cell (with a slope) … that didn’t belong to any room. </w:t>
+        <w:t>Because of the “</w:t>
+      </w:r>
+      <w:proofErr w:type="spellStart"/>
+      <w:r>
+        <w:rPr>
+          <w:lang w:val="en-US"/>
+        </w:rPr>
+        <w:t>autotiling</w:t>
+      </w:r>
+      <w:proofErr w:type="spellEnd"/>
+      <w:r>
+        <w:rPr>
+          <w:lang w:val="en-US"/>
+        </w:rPr>
+        <w:t xml:space="preserve">” system (and adding slopes), it happened quite often that you could enter a cell (with a slope) … that didn’t belong to any room. </w:t>
       </w:r>
     </w:p>
     <w:p>
@@ -10884,7 +11378,35 @@
         <w:rPr>
           <w:lang w:val="en-US"/>
         </w:rPr>
-        <w:t>, which is just one size smaller. So everything looks the same as before, just much cleaner (and bugfree) under the hood.</w:t>
+        <w:t xml:space="preserve">, which is just one size smaller. </w:t>
+      </w:r>
+      <w:proofErr w:type="gramStart"/>
+      <w:r>
+        <w:rPr>
+          <w:lang w:val="en-US"/>
+        </w:rPr>
+        <w:t>So</w:t>
+      </w:r>
+      <w:proofErr w:type="gramEnd"/>
+      <w:r>
+        <w:rPr>
+          <w:lang w:val="en-US"/>
+        </w:rPr>
+        <w:t xml:space="preserve"> everything looks the same as before, just much cleaner (and </w:t>
+      </w:r>
+      <w:proofErr w:type="spellStart"/>
+      <w:r>
+        <w:rPr>
+          <w:lang w:val="en-US"/>
+        </w:rPr>
+        <w:t>bugfree</w:t>
+      </w:r>
+      <w:proofErr w:type="spellEnd"/>
+      <w:r>
+        <w:rPr>
+          <w:lang w:val="en-US"/>
+        </w:rPr>
+        <w:t>) under the hood.</w:t>
       </w:r>
     </w:p>
     <w:p>
@@ -11000,7 +11522,21 @@
         <w:rPr>
           <w:lang w:val="en-US"/>
         </w:rPr>
-        <w:t xml:space="preserve"> for removing and adding rooms ( = two separate timers that never fire in the same frame). </w:t>
+        <w:t xml:space="preserve"> for removing and adding rooms </w:t>
+      </w:r>
+      <w:proofErr w:type="gramStart"/>
+      <w:r>
+        <w:rPr>
+          <w:lang w:val="en-US"/>
+        </w:rPr>
+        <w:t>( =</w:t>
+      </w:r>
+      <w:proofErr w:type="gramEnd"/>
+      <w:r>
+        <w:rPr>
+          <w:lang w:val="en-US"/>
+        </w:rPr>
+        <w:t xml:space="preserve"> two separate timers that never fire in the same frame). </w:t>
       </w:r>
     </w:p>
     <w:p>
@@ -11288,13 +11824,23 @@
         </w:rPr>
         <w:t xml:space="preserve"> mode, you obviously can’t have this. I think single player mode will either be </w:t>
       </w:r>
-      <w:r>
-        <w:rPr>
-          <w:i/>
-          <w:iCs/>
-          <w:lang w:val="en-US"/>
-        </w:rPr>
-        <w:t>survive as long as possible</w:t>
+      <w:proofErr w:type="gramStart"/>
+      <w:r>
+        <w:rPr>
+          <w:i/>
+          <w:iCs/>
+          <w:lang w:val="en-US"/>
+        </w:rPr>
+        <w:t>survive</w:t>
+      </w:r>
+      <w:proofErr w:type="gramEnd"/>
+      <w:r>
+        <w:rPr>
+          <w:i/>
+          <w:iCs/>
+          <w:lang w:val="en-US"/>
+        </w:rPr>
+        <w:t xml:space="preserve"> as long as possible</w:t>
       </w:r>
       <w:r>
         <w:rPr>
@@ -11450,14 +11996,42 @@
         <w:rPr>
           <w:lang w:val="en-US"/>
         </w:rPr>
-        <w:t xml:space="preserve"> when testing this behaviour, I was constantly disappointed about how … ugly it looked? Just boring and … weird. Then I realized: slicing a body is quite an operation. It shouldn’t be this surgical </w:t>
+        <w:t xml:space="preserve"> when testing this </w:t>
+      </w:r>
+      <w:proofErr w:type="spellStart"/>
+      <w:r>
+        <w:rPr>
+          <w:lang w:val="en-US"/>
+        </w:rPr>
+        <w:t>behaviour</w:t>
+      </w:r>
+      <w:proofErr w:type="spellEnd"/>
+      <w:r>
+        <w:rPr>
+          <w:lang w:val="en-US"/>
+        </w:rPr>
+        <w:t xml:space="preserve">, I was constantly disappointed about how … ugly it looked? Just boring and … weird. Then I realized: slicing a body is quite an operation. It shouldn’t be this surgical </w:t>
       </w:r>
       <w:r>
         <w:rPr>
           <w:lang w:val="en-US"/>
         </w:rPr>
         <w:lastRenderedPageBreak/>
-        <w:t xml:space="preserve">precision slice, it should be more like an </w:t>
+        <w:t xml:space="preserve">precision </w:t>
+      </w:r>
+      <w:proofErr w:type="gramStart"/>
+      <w:r>
+        <w:rPr>
+          <w:lang w:val="en-US"/>
+        </w:rPr>
+        <w:t>slice,</w:t>
+      </w:r>
+      <w:proofErr w:type="gramEnd"/>
+      <w:r>
+        <w:rPr>
+          <w:lang w:val="en-US"/>
+        </w:rPr>
+        <w:t xml:space="preserve"> it should be more like an </w:t>
       </w:r>
       <w:r>
         <w:rPr>
@@ -11471,7 +12045,21 @@
         <w:rPr>
           <w:lang w:val="en-US"/>
         </w:rPr>
-        <w:t xml:space="preserve">. So I added a </w:t>
+        <w:t xml:space="preserve">. </w:t>
+      </w:r>
+      <w:proofErr w:type="gramStart"/>
+      <w:r>
+        <w:rPr>
+          <w:lang w:val="en-US"/>
+        </w:rPr>
+        <w:t>So</w:t>
+      </w:r>
+      <w:proofErr w:type="gramEnd"/>
+      <w:r>
+        <w:rPr>
+          <w:lang w:val="en-US"/>
+        </w:rPr>
+        <w:t xml:space="preserve"> I added a </w:t>
       </w:r>
       <w:r>
         <w:rPr>
@@ -11535,8 +12123,18 @@
           <w:iCs/>
           <w:lang w:val="en-US"/>
         </w:rPr>
-        <w:t>rolling in the sheepe</w:t>
-      </w:r>
+        <w:t xml:space="preserve">rolling in the </w:t>
+      </w:r>
+      <w:proofErr w:type="spellStart"/>
+      <w:r>
+        <w:rPr>
+          <w:i/>
+          <w:iCs/>
+          <w:lang w:val="en-US"/>
+        </w:rPr>
+        <w:t>sheepe</w:t>
+      </w:r>
+      <w:proofErr w:type="spellEnd"/>
       <w:r>
         <w:rPr>
           <w:lang w:val="en-US"/>
@@ -11770,7 +12368,21 @@
         <w:rPr>
           <w:lang w:val="en-US"/>
         </w:rPr>
-        <w:t>To become more round:</w:t>
+        <w:t xml:space="preserve">To become </w:t>
+      </w:r>
+      <w:proofErr w:type="gramStart"/>
+      <w:r>
+        <w:rPr>
+          <w:lang w:val="en-US"/>
+        </w:rPr>
+        <w:t>more round</w:t>
+      </w:r>
+      <w:proofErr w:type="gramEnd"/>
+      <w:r>
+        <w:rPr>
+          <w:lang w:val="en-US"/>
+        </w:rPr>
+        <w:t>:</w:t>
       </w:r>
     </w:p>
     <w:p>
@@ -12032,7 +12644,21 @@
         <w:rPr>
           <w:lang w:val="en-US"/>
         </w:rPr>
-        <w:t>IMAGE: explanation_rounding_shapes (to do, make it)</w:t>
+        <w:t xml:space="preserve">IMAGE: </w:t>
+      </w:r>
+      <w:proofErr w:type="spellStart"/>
+      <w:r>
+        <w:rPr>
+          <w:lang w:val="en-US"/>
+        </w:rPr>
+        <w:t>explanation_rounding_shapes</w:t>
+      </w:r>
+      <w:proofErr w:type="spellEnd"/>
+      <w:r>
+        <w:rPr>
+          <w:lang w:val="en-US"/>
+        </w:rPr>
+        <w:t xml:space="preserve"> (to do, make it)</w:t>
       </w:r>
     </w:p>
     <w:p>
@@ -12164,8 +12790,16 @@
         <w:rPr>
           <w:lang w:val="en-US"/>
         </w:rPr>
-        <w:t xml:space="preserve"> more accurate. Didn’t know it existed before now :p</w:t>
-      </w:r>
+        <w:t xml:space="preserve"> more accurate. Didn’t know it existed before </w:t>
+      </w:r>
+      <w:proofErr w:type="gramStart"/>
+      <w:r>
+        <w:rPr>
+          <w:lang w:val="en-US"/>
+        </w:rPr>
+        <w:t>now :p</w:t>
+      </w:r>
+      <w:proofErr w:type="gramEnd"/>
     </w:p>
     <w:p>
       <w:pPr>
@@ -13043,7 +13677,23 @@
         <w:rPr>
           <w:lang w:val="en-US"/>
         </w:rPr>
-        <w:t>(Rotating “left” means rolling “right” if your hitting the ceiling. You can think of it as the ground being reversed in this situation, and the friction on the ground is the only thing making rolling movement possible.)</w:t>
+        <w:t xml:space="preserve">(Rotating “left” means rolling “right” if </w:t>
+      </w:r>
+      <w:proofErr w:type="spellStart"/>
+      <w:proofErr w:type="gramStart"/>
+      <w:r>
+        <w:rPr>
+          <w:lang w:val="en-US"/>
+        </w:rPr>
+        <w:t>your</w:t>
+      </w:r>
+      <w:proofErr w:type="spellEnd"/>
+      <w:proofErr w:type="gramEnd"/>
+      <w:r>
+        <w:rPr>
+          <w:lang w:val="en-US"/>
+        </w:rPr>
+        <w:t xml:space="preserve"> hitting the ceiling. You can think of it as the ground being reversed in this situation, and the friction on the ground is the only thing making rolling movement possible.)</w:t>
       </w:r>
     </w:p>
     <w:p>
@@ -13123,8 +13773,18 @@
           <w:bCs/>
           <w:lang w:val="en-US"/>
         </w:rPr>
-        <w:t>air break</w:t>
-      </w:r>
+        <w:t xml:space="preserve">air </w:t>
+      </w:r>
+      <w:proofErr w:type="gramStart"/>
+      <w:r>
+        <w:rPr>
+          <w:b/>
+          <w:bCs/>
+          <w:lang w:val="en-US"/>
+        </w:rPr>
+        <w:t>break</w:t>
+      </w:r>
+      <w:proofErr w:type="gramEnd"/>
       <w:r>
         <w:rPr>
           <w:lang w:val="en-US"/>
@@ -13154,7 +13814,21 @@
           <w:lang w:val="en-US"/>
         </w:rPr>
         <w:lastRenderedPageBreak/>
-        <w:t xml:space="preserve">(Quick-tapping both buttons still makes you </w:t>
+        <w:t xml:space="preserve">(Quick-tapping both buttons still </w:t>
+      </w:r>
+      <w:proofErr w:type="gramStart"/>
+      <w:r>
+        <w:rPr>
+          <w:lang w:val="en-US"/>
+        </w:rPr>
+        <w:t>makes</w:t>
+      </w:r>
+      <w:proofErr w:type="gramEnd"/>
+      <w:r>
+        <w:rPr>
+          <w:lang w:val="en-US"/>
+        </w:rPr>
+        <w:t xml:space="preserve"> you </w:t>
       </w:r>
       <w:r>
         <w:rPr>
@@ -13400,7 +14074,21 @@
         <w:rPr>
           <w:lang w:val="en-US"/>
         </w:rPr>
-        <w:t>I’ll probably go over my ”One Week” limit again. But this time there’s a good reason: my first ideas were hard to implement, yielded some annoying bugs, and then … had to be thrown out because it just wasn’t that fun.</w:t>
+        <w:t xml:space="preserve">I’ll probably go over </w:t>
+      </w:r>
+      <w:proofErr w:type="gramStart"/>
+      <w:r>
+        <w:rPr>
+          <w:lang w:val="en-US"/>
+        </w:rPr>
+        <w:t>my ”One</w:t>
+      </w:r>
+      <w:proofErr w:type="gramEnd"/>
+      <w:r>
+        <w:rPr>
+          <w:lang w:val="en-US"/>
+        </w:rPr>
+        <w:t xml:space="preserve"> Week” limit again. But this time there’s a good reason: my first ideas were hard to implement, yielded some annoying bugs, and then … had to be thrown out because it just wasn’t that fun.</w:t>
       </w:r>
     </w:p>
     <w:p>
@@ -13482,7 +14170,21 @@
         <w:rPr>
           <w:lang w:val="en-US"/>
         </w:rPr>
-        <w:t xml:space="preserve"> needed to cut down the length of that list. So I powered through and finished a bunch of older projects, until we arrived at this project again.</w:t>
+        <w:t xml:space="preserve"> needed to cut down the length of that list. </w:t>
+      </w:r>
+      <w:proofErr w:type="gramStart"/>
+      <w:r>
+        <w:rPr>
+          <w:lang w:val="en-US"/>
+        </w:rPr>
+        <w:t>So</w:t>
+      </w:r>
+      <w:proofErr w:type="gramEnd"/>
+      <w:r>
+        <w:rPr>
+          <w:lang w:val="en-US"/>
+        </w:rPr>
+        <w:t xml:space="preserve"> I powered through and finished a bunch of older projects, until we arrived at this project again.</w:t>
       </w:r>
     </w:p>
     <w:p>
@@ -13572,7 +14274,21 @@
         <w:rPr>
           <w:lang w:val="en-US"/>
         </w:rPr>
-        <w:t xml:space="preserve"> for a game like this. It’s supposed to be a lighthearted, quick, fun game. So I’m not even adding it. Instead, in the menu, you have two options: </w:t>
+        <w:t xml:space="preserve"> for a game like this. It’s supposed to be a lighthearted, quick, fun game. </w:t>
+      </w:r>
+      <w:proofErr w:type="gramStart"/>
+      <w:r>
+        <w:rPr>
+          <w:lang w:val="en-US"/>
+        </w:rPr>
+        <w:t>So</w:t>
+      </w:r>
+      <w:proofErr w:type="gramEnd"/>
+      <w:r>
+        <w:rPr>
+          <w:lang w:val="en-US"/>
+        </w:rPr>
+        <w:t xml:space="preserve"> I’m not even adding it. Instead, in the menu, you have two options: </w:t>
       </w:r>
       <w:r>
         <w:rPr>
@@ -13824,7 +14540,7 @@
           <w:bCs/>
           <w:lang w:val="en-US"/>
         </w:rPr>
-        <w:t>Realization</w:t>
+        <w:t>Realization #</w:t>
       </w:r>
       <w:r>
         <w:rPr>
@@ -13832,7 +14548,7 @@
           <w:bCs/>
           <w:lang w:val="en-US"/>
         </w:rPr>
-        <w:t xml:space="preserve"> #</w:t>
+        <w:t>3</w:t>
       </w:r>
       <w:r>
         <w:rPr>
@@ -13840,138 +14556,146 @@
           <w:bCs/>
           <w:lang w:val="en-US"/>
         </w:rPr>
-        <w:t>3</w:t>
-      </w:r>
+        <w:t xml:space="preserve">: </w:t>
+      </w:r>
+      <w:r>
+        <w:rPr>
+          <w:lang w:val="en-US"/>
+        </w:rPr>
+        <w:t xml:space="preserve">Interactive menus are awesome. </w:t>
+      </w:r>
+      <w:proofErr w:type="gramStart"/>
+      <w:r>
+        <w:rPr>
+          <w:lang w:val="en-US"/>
+        </w:rPr>
+        <w:t>So</w:t>
+      </w:r>
+      <w:proofErr w:type="gramEnd"/>
+      <w:r>
+        <w:rPr>
+          <w:lang w:val="en-US"/>
+        </w:rPr>
+        <w:t xml:space="preserve"> I’ll just build a simple map with two huge rooms (</w:t>
+      </w:r>
+      <w:r>
+        <w:rPr>
+          <w:i/>
+          <w:iCs/>
+          <w:lang w:val="en-US"/>
+        </w:rPr>
+        <w:t>tutorial</w:t>
+      </w:r>
+      <w:r>
+        <w:rPr>
+          <w:lang w:val="en-US"/>
+        </w:rPr>
+        <w:t xml:space="preserve"> and </w:t>
+      </w:r>
+      <w:r>
+        <w:rPr>
+          <w:i/>
+          <w:iCs/>
+          <w:lang w:val="en-US"/>
+        </w:rPr>
+        <w:t>play</w:t>
+      </w:r>
+      <w:r>
+        <w:rPr>
+          <w:lang w:val="en-US"/>
+        </w:rPr>
+        <w:t>). When you login, you get a sheep</w:t>
+      </w:r>
+      <w:r>
+        <w:rPr>
+          <w:lang w:val="en-US"/>
+        </w:rPr>
+        <w:t xml:space="preserve"> to control and roll around</w:t>
+      </w:r>
+      <w:r>
+        <w:rPr>
+          <w:lang w:val="en-US"/>
+        </w:rPr>
+        <w:t>. Once everyone is inside one of the rooms, you’ve chosen that option and the game starts.</w:t>
+      </w:r>
+    </w:p>
+    <w:p>
+      <w:pPr>
+        <w:rPr>
+          <w:lang w:val="en-US"/>
+        </w:rPr>
+      </w:pPr>
+    </w:p>
+    <w:p>
+      <w:pPr>
+        <w:rPr>
+          <w:lang w:val="en-US"/>
+        </w:rPr>
+      </w:pPr>
       <w:r>
         <w:rPr>
           <w:b/>
           <w:bCs/>
           <w:lang w:val="en-US"/>
         </w:rPr>
-        <w:t xml:space="preserve">: </w:t>
-      </w:r>
-      <w:r>
-        <w:rPr>
-          <w:lang w:val="en-US"/>
-        </w:rPr>
-        <w:t xml:space="preserve">Interactive menus are awesome. </w:t>
-      </w:r>
-      <w:r>
-        <w:rPr>
-          <w:lang w:val="en-US"/>
-        </w:rPr>
-        <w:t>So I’ll just build a simple map with two huge rooms (</w:t>
-      </w:r>
-      <w:r>
-        <w:rPr>
-          <w:i/>
-          <w:iCs/>
-          <w:lang w:val="en-US"/>
-        </w:rPr>
-        <w:t>tutorial</w:t>
-      </w:r>
-      <w:r>
-        <w:rPr>
-          <w:lang w:val="en-US"/>
-        </w:rPr>
-        <w:t xml:space="preserve"> and </w:t>
-      </w:r>
-      <w:r>
-        <w:rPr>
-          <w:i/>
-          <w:iCs/>
-          <w:lang w:val="en-US"/>
-        </w:rPr>
-        <w:t>play</w:t>
-      </w:r>
-      <w:r>
-        <w:rPr>
-          <w:lang w:val="en-US"/>
-        </w:rPr>
-        <w:t>). When you login, you get a sheep</w:t>
-      </w:r>
-      <w:r>
-        <w:rPr>
-          <w:lang w:val="en-US"/>
-        </w:rPr>
-        <w:t xml:space="preserve"> to control and roll around</w:t>
-      </w:r>
-      <w:r>
-        <w:rPr>
-          <w:lang w:val="en-US"/>
-        </w:rPr>
-        <w:t>. Once everyone is inside one of the rooms, you’ve chosen that option and the game starts.</w:t>
-      </w:r>
-    </w:p>
-    <w:p>
-      <w:pPr>
-        <w:rPr>
-          <w:lang w:val="en-US"/>
-        </w:rPr>
-      </w:pPr>
-    </w:p>
-    <w:p>
-      <w:pPr>
-        <w:rPr>
-          <w:lang w:val="en-US"/>
-        </w:rPr>
-      </w:pPr>
+        <w:t>Realization #4:</w:t>
+      </w:r>
+      <w:r>
+        <w:rPr>
+          <w:lang w:val="en-US"/>
+        </w:rPr>
+        <w:t xml:space="preserve"> Nobody is waiting on a </w:t>
+      </w:r>
+      <w:r>
+        <w:rPr>
+          <w:i/>
+          <w:iCs/>
+          <w:lang w:val="en-US"/>
+        </w:rPr>
+        <w:t>huge</w:t>
+      </w:r>
+      <w:r>
+        <w:rPr>
+          <w:lang w:val="en-US"/>
+        </w:rPr>
+        <w:t xml:space="preserve"> game about rolling sheep with </w:t>
+      </w:r>
+      <w:r>
+        <w:rPr>
+          <w:i/>
+          <w:iCs/>
+          <w:lang w:val="en-US"/>
+        </w:rPr>
+        <w:t>loads of content</w:t>
+      </w:r>
+      <w:r>
+        <w:rPr>
+          <w:lang w:val="en-US"/>
+        </w:rPr>
+        <w:t xml:space="preserve">. I need to stop trying to make every simple idea “my next big thing that is going to shock the world”. Just add a few rooms, a few terrains, polish the core gameplay, and call it </w:t>
+      </w:r>
       <w:r>
         <w:rPr>
           <w:b/>
           <w:bCs/>
           <w:lang w:val="en-US"/>
         </w:rPr>
-        <w:t>Realization #4:</w:t>
-      </w:r>
-      <w:r>
-        <w:rPr>
-          <w:lang w:val="en-US"/>
-        </w:rPr>
-        <w:t xml:space="preserve"> Nobody is waiting on a </w:t>
-      </w:r>
-      <w:r>
-        <w:rPr>
-          <w:i/>
-          <w:iCs/>
-          <w:lang w:val="en-US"/>
-        </w:rPr>
-        <w:t>huge</w:t>
-      </w:r>
-      <w:r>
-        <w:rPr>
-          <w:lang w:val="en-US"/>
-        </w:rPr>
-        <w:t xml:space="preserve"> game about rolling sheep with </w:t>
-      </w:r>
-      <w:r>
-        <w:rPr>
-          <w:i/>
-          <w:iCs/>
-          <w:lang w:val="en-US"/>
-        </w:rPr>
-        <w:t>loads of content</w:t>
-      </w:r>
-      <w:r>
-        <w:rPr>
-          <w:lang w:val="en-US"/>
-        </w:rPr>
-        <w:t xml:space="preserve">. I need to stop trying to make every simple idea “my next big thing that is going to shock the world”. Just add a few rooms, a few terrains, polish the core gameplay, and call it </w:t>
-      </w:r>
-      <w:r>
-        <w:rPr>
-          <w:b/>
-          <w:bCs/>
-          <w:lang w:val="en-US"/>
-        </w:rPr>
         <w:t>done.</w:t>
       </w:r>
       <w:r>
         <w:rPr>
           <w:lang w:val="en-US"/>
         </w:rPr>
-        <w:t xml:space="preserve"> Then I can cross it off the list, continue with a new project, with my improved sense of scope :p</w:t>
-      </w:r>
+        <w:t xml:space="preserve"> Then I can cross it off the list, continue with a new project, with my improved sense of </w:t>
+      </w:r>
+      <w:proofErr w:type="gramStart"/>
+      <w:r>
+        <w:rPr>
+          <w:lang w:val="en-US"/>
+        </w:rPr>
+        <w:t>scope :p</w:t>
+      </w:r>
+      <w:proofErr w:type="gramEnd"/>
     </w:p>
     <w:p>
       <w:pPr>
@@ -14157,38 +14881,1184 @@
     </w:p>
     <w:p>
       <w:pPr>
-        <w:rPr>
-          <w:lang w:val="en-US"/>
-        </w:rPr>
-      </w:pPr>
-    </w:p>
-    <w:p>
-      <w:pPr>
-        <w:rPr>
-          <w:lang w:val="en-US"/>
-        </w:rPr>
-      </w:pPr>
-    </w:p>
-    <w:p>
-      <w:pPr>
-        <w:rPr>
-          <w:lang w:val="en-US"/>
-        </w:rPr>
-      </w:pPr>
-    </w:p>
-    <w:p>
-      <w:pPr>
-        <w:rPr>
-          <w:lang w:val="en-US"/>
-        </w:rPr>
-      </w:pPr>
-    </w:p>
-    <w:p>
-      <w:pPr>
-        <w:rPr>
-          <w:lang w:val="en-US"/>
-        </w:rPr>
-      </w:pPr>
+        <w:pStyle w:val="Heading2"/>
+      </w:pPr>
+      <w:r>
+        <w:t>Step 19: A few days later</w:t>
+      </w:r>
+    </w:p>
+    <w:p>
+      <w:pPr>
+        <w:rPr>
+          <w:lang w:val="en-US"/>
+        </w:rPr>
+      </w:pPr>
+      <w:r>
+        <w:rPr>
+          <w:lang w:val="en-US"/>
+        </w:rPr>
+        <w:t xml:space="preserve">Yes, it was a pain. These few days weren’t very productive and I watched more YouTube videos to procrastinate than I care to </w:t>
+      </w:r>
+      <w:proofErr w:type="gramStart"/>
+      <w:r>
+        <w:rPr>
+          <w:lang w:val="en-US"/>
+        </w:rPr>
+        <w:t>admit :p</w:t>
+      </w:r>
+      <w:proofErr w:type="gramEnd"/>
+    </w:p>
+    <w:p>
+      <w:pPr>
+        <w:rPr>
+          <w:lang w:val="en-US"/>
+        </w:rPr>
+      </w:pPr>
+      <w:r>
+        <w:rPr>
+          <w:lang w:val="en-US"/>
+        </w:rPr>
+        <w:lastRenderedPageBreak/>
+        <w:t xml:space="preserve">But, as long as you keep doing </w:t>
+      </w:r>
+      <w:r>
+        <w:rPr>
+          <w:i/>
+          <w:iCs/>
+          <w:lang w:val="en-US"/>
+        </w:rPr>
+        <w:t>something</w:t>
+      </w:r>
+      <w:r>
+        <w:rPr>
+          <w:lang w:val="en-US"/>
+        </w:rPr>
+        <w:t xml:space="preserve"> every day, you get through it.</w:t>
+      </w:r>
+    </w:p>
+    <w:p>
+      <w:pPr>
+        <w:rPr>
+          <w:lang w:val="en-US"/>
+        </w:rPr>
+      </w:pPr>
+    </w:p>
+    <w:p>
+      <w:pPr>
+        <w:rPr>
+          <w:lang w:val="en-US"/>
+        </w:rPr>
+      </w:pPr>
+      <w:r>
+        <w:rPr>
+          <w:lang w:val="en-US"/>
+        </w:rPr>
+        <w:t xml:space="preserve">Right now, those “dynamic tutorials” are working nicely. I also fixed a handful of other bugs and </w:t>
+      </w:r>
+      <w:r>
+        <w:rPr>
+          <w:i/>
+          <w:iCs/>
+          <w:lang w:val="en-US"/>
+        </w:rPr>
+        <w:t>greatly</w:t>
+      </w:r>
+      <w:r>
+        <w:rPr>
+          <w:lang w:val="en-US"/>
+        </w:rPr>
+        <w:t xml:space="preserve"> cleaned up the code. (It’s baffling how I thought my previous system for doing things was fine.)</w:t>
+      </w:r>
+    </w:p>
+    <w:p>
+      <w:pPr>
+        <w:rPr>
+          <w:lang w:val="en-US"/>
+        </w:rPr>
+      </w:pPr>
+    </w:p>
+    <w:p>
+      <w:pPr>
+        <w:rPr>
+          <w:lang w:val="en-US"/>
+        </w:rPr>
+      </w:pPr>
+      <w:r>
+        <w:rPr>
+          <w:lang w:val="en-US"/>
+        </w:rPr>
+        <w:t>Also, I realized that “teleporters” will never have a tutorial. Why? A teleporter is only placed when the algorithm runs out of space to place new stuff, so it panics and converts the last room into a teleporter. It’s not easy to “predict” that in advance.</w:t>
+      </w:r>
+    </w:p>
+    <w:p>
+      <w:pPr>
+        <w:rPr>
+          <w:lang w:val="en-US"/>
+        </w:rPr>
+      </w:pPr>
+    </w:p>
+    <w:p>
+      <w:pPr>
+        <w:rPr>
+          <w:lang w:val="en-US"/>
+        </w:rPr>
+      </w:pPr>
+      <w:proofErr w:type="gramStart"/>
+      <w:r>
+        <w:rPr>
+          <w:lang w:val="en-US"/>
+        </w:rPr>
+        <w:t>So</w:t>
+      </w:r>
+      <w:proofErr w:type="gramEnd"/>
+      <w:r>
+        <w:rPr>
+          <w:lang w:val="en-US"/>
+        </w:rPr>
+        <w:t xml:space="preserve"> they, as the exception, get a tutorial </w:t>
+      </w:r>
+      <w:r>
+        <w:rPr>
+          <w:i/>
+          <w:iCs/>
+          <w:lang w:val="en-US"/>
+        </w:rPr>
+        <w:t>on themselves</w:t>
+      </w:r>
+      <w:r>
+        <w:rPr>
+          <w:lang w:val="en-US"/>
+        </w:rPr>
+        <w:t xml:space="preserve"> (instead of before they are placed) the first time a teleporter room appears.</w:t>
+      </w:r>
+    </w:p>
+    <w:p>
+      <w:pPr>
+        <w:rPr>
+          <w:lang w:val="en-US"/>
+        </w:rPr>
+      </w:pPr>
+    </w:p>
+    <w:p>
+      <w:pPr>
+        <w:pStyle w:val="Heading3"/>
+        <w:rPr>
+          <w:lang w:val="en-US"/>
+        </w:rPr>
+      </w:pPr>
+      <w:r>
+        <w:rPr>
+          <w:lang w:val="en-US"/>
+        </w:rPr>
+        <w:t>Last rooms</w:t>
+      </w:r>
+    </w:p>
+    <w:p>
+      <w:pPr>
+        <w:rPr>
+          <w:lang w:val="en-US"/>
+        </w:rPr>
+      </w:pPr>
+      <w:r>
+        <w:rPr>
+          <w:lang w:val="en-US"/>
+        </w:rPr>
+        <w:t xml:space="preserve">I already had some neat ideas leftover for rooms/locks, so I implemented those. </w:t>
+      </w:r>
+    </w:p>
+    <w:p>
+      <w:pPr>
+        <w:rPr>
+          <w:lang w:val="en-US"/>
+        </w:rPr>
+      </w:pPr>
+    </w:p>
+    <w:p>
+      <w:pPr>
+        <w:rPr>
+          <w:lang w:val="en-US"/>
+        </w:rPr>
+      </w:pPr>
+      <w:r>
+        <w:rPr>
+          <w:lang w:val="en-US"/>
+        </w:rPr>
+        <w:t>Some were easy. Take the “fast gate”: it just opens/closes quickly, so you need to wait a bit and then time your jump through.</w:t>
+      </w:r>
+    </w:p>
+    <w:p>
+      <w:pPr>
+        <w:rPr>
+          <w:lang w:val="en-US"/>
+        </w:rPr>
+      </w:pPr>
+    </w:p>
+    <w:p>
+      <w:pPr>
+        <w:rPr>
+          <w:lang w:val="en-US"/>
+        </w:rPr>
+      </w:pPr>
+      <w:r>
+        <w:rPr>
+          <w:lang w:val="en-US"/>
+        </w:rPr>
+        <w:t xml:space="preserve">Some were a whole minigame on their </w:t>
+      </w:r>
+      <w:proofErr w:type="gramStart"/>
+      <w:r>
+        <w:rPr>
+          <w:lang w:val="en-US"/>
+        </w:rPr>
+        <w:t>own :p</w:t>
+      </w:r>
+      <w:proofErr w:type="gramEnd"/>
+      <w:r>
+        <w:rPr>
+          <w:lang w:val="en-US"/>
+        </w:rPr>
+        <w:t xml:space="preserve"> Take the “painter”: to unlock that room, you need to paint the background 100%. How? Well, by flying through the room, as it automatically paints wherever you go.</w:t>
+      </w:r>
+    </w:p>
+    <w:p>
+      <w:pPr>
+        <w:rPr>
+          <w:lang w:val="en-US"/>
+        </w:rPr>
+      </w:pPr>
+    </w:p>
+    <w:p>
+      <w:pPr>
+        <w:rPr>
+          <w:lang w:val="en-US"/>
+        </w:rPr>
+      </w:pPr>
+      <w:r>
+        <w:rPr>
+          <w:lang w:val="en-US"/>
+        </w:rPr>
+        <w:t xml:space="preserve">This meant I had to do some magic with </w:t>
+      </w:r>
+      <w:r>
+        <w:rPr>
+          <w:i/>
+          <w:iCs/>
+          <w:lang w:val="en-US"/>
+        </w:rPr>
+        <w:t>textures</w:t>
+      </w:r>
+      <w:r>
+        <w:rPr>
+          <w:lang w:val="en-US"/>
+        </w:rPr>
+        <w:t xml:space="preserve"> and </w:t>
+      </w:r>
+      <w:r>
+        <w:rPr>
+          <w:i/>
+          <w:iCs/>
+          <w:lang w:val="en-US"/>
+        </w:rPr>
+        <w:t>masks</w:t>
+      </w:r>
+      <w:r>
+        <w:rPr>
+          <w:lang w:val="en-US"/>
+        </w:rPr>
+        <w:t xml:space="preserve"> to make a rectangle of the world paintable. And then more magic to get a method for checking “is it roughly 100% filled?” without killing performance.</w:t>
+      </w:r>
+      <w:r>
+        <w:rPr>
+          <w:lang w:val="en-US"/>
+        </w:rPr>
+        <w:t xml:space="preserve"> </w:t>
+      </w:r>
+    </w:p>
+    <w:p>
+      <w:pPr>
+        <w:rPr>
+          <w:lang w:val="en-US"/>
+        </w:rPr>
+      </w:pPr>
+    </w:p>
+    <w:p>
+      <w:pPr>
+        <w:rPr>
+          <w:lang w:val="en-US"/>
+        </w:rPr>
+      </w:pPr>
+      <w:r>
+        <w:rPr>
+          <w:lang w:val="en-US"/>
+        </w:rPr>
+        <w:t xml:space="preserve">(I created a 2D array in the background, with a </w:t>
+      </w:r>
+      <w:r>
+        <w:rPr>
+          <w:i/>
+          <w:iCs/>
+          <w:lang w:val="en-US"/>
+        </w:rPr>
+        <w:t>very</w:t>
+      </w:r>
+      <w:r>
+        <w:rPr>
+          <w:lang w:val="en-US"/>
+        </w:rPr>
+        <w:t xml:space="preserve"> low resolution.</w:t>
+      </w:r>
+      <w:r>
+        <w:rPr>
+          <w:lang w:val="en-US"/>
+        </w:rPr>
+        <w:t xml:space="preserve"> Like a downscaled version of the real texture.</w:t>
+      </w:r>
+      <w:r>
+        <w:rPr>
+          <w:lang w:val="en-US"/>
+        </w:rPr>
+        <w:t xml:space="preserve"> When a player paints, it just checks which cell it corresponds to, and then sets that cell to “painted”. Once all cells in the 2D array are true, it deems the room painted and unlocks.)</w:t>
+      </w:r>
+    </w:p>
+    <w:p>
+      <w:pPr>
+        <w:rPr>
+          <w:lang w:val="en-US"/>
+        </w:rPr>
+      </w:pPr>
+    </w:p>
+    <w:p>
+      <w:pPr>
+        <w:pStyle w:val="Heading3"/>
+        <w:rPr>
+          <w:lang w:val="en-US"/>
+        </w:rPr>
+      </w:pPr>
+      <w:r>
+        <w:rPr>
+          <w:lang w:val="en-US"/>
+        </w:rPr>
+        <w:t>Last items</w:t>
+      </w:r>
+    </w:p>
+    <w:p>
+      <w:pPr>
+        <w:rPr>
+          <w:lang w:val="en-US"/>
+        </w:rPr>
+      </w:pPr>
+      <w:r>
+        <w:rPr>
+          <w:lang w:val="en-US"/>
+        </w:rPr>
+        <w:t xml:space="preserve">The items/obstacles were a mess. Before taking a break, I </w:t>
+      </w:r>
+      <w:r>
+        <w:rPr>
+          <w:i/>
+          <w:iCs/>
+          <w:lang w:val="en-US"/>
+        </w:rPr>
+        <w:t>did</w:t>
+      </w:r>
+      <w:r>
+        <w:rPr>
+          <w:lang w:val="en-US"/>
+        </w:rPr>
+        <w:t xml:space="preserve"> have the luminous idea of not actually including loose items. Instead, obstacles are simple “special blocks” of the terrain, instead of regular blocks.</w:t>
+      </w:r>
+    </w:p>
+    <w:p>
+      <w:pPr>
+        <w:rPr>
+          <w:lang w:val="en-US"/>
+        </w:rPr>
+      </w:pPr>
+    </w:p>
+    <w:p>
+      <w:pPr>
+        <w:rPr>
+          <w:lang w:val="en-US"/>
+        </w:rPr>
+      </w:pPr>
+      <w:r>
+        <w:rPr>
+          <w:lang w:val="en-US"/>
+        </w:rPr>
+        <w:t>But this also meant that all my old notes/ideas for items were now worthless and I had to come up with new ideas.</w:t>
+      </w:r>
+    </w:p>
+    <w:p>
+      <w:pPr>
+        <w:rPr>
+          <w:lang w:val="en-US"/>
+        </w:rPr>
+      </w:pPr>
+    </w:p>
+    <w:p>
+      <w:pPr>
+        <w:rPr>
+          <w:lang w:val="en-US"/>
+        </w:rPr>
+      </w:pPr>
+      <w:r>
+        <w:rPr>
+          <w:lang w:val="en-US"/>
+        </w:rPr>
+        <w:t>After some brainstorming, I realized there were a few obvious options. (</w:t>
+      </w:r>
+      <w:r>
+        <w:rPr>
+          <w:i/>
+          <w:iCs/>
+          <w:lang w:val="en-US"/>
+        </w:rPr>
+        <w:t>Spikes</w:t>
+      </w:r>
+      <w:r>
+        <w:rPr>
+          <w:lang w:val="en-US"/>
+        </w:rPr>
+        <w:t xml:space="preserve"> that slice you, </w:t>
+      </w:r>
+      <w:r>
+        <w:rPr>
+          <w:i/>
+          <w:iCs/>
+          <w:lang w:val="en-US"/>
+        </w:rPr>
+        <w:t>trampoline</w:t>
+      </w:r>
+      <w:r>
+        <w:rPr>
+          <w:lang w:val="en-US"/>
+        </w:rPr>
+        <w:t xml:space="preserve"> that shoots you upward.) And that most other options were just identical to the terrains I already implemented. (A block that slows you down when rolling over it, one that is slippery like ice, etcetera.)</w:t>
+      </w:r>
+    </w:p>
+    <w:p>
+      <w:pPr>
+        <w:rPr>
+          <w:lang w:val="en-US"/>
+        </w:rPr>
+      </w:pPr>
+    </w:p>
+    <w:p>
+      <w:pPr>
+        <w:rPr>
+          <w:lang w:val="en-US"/>
+        </w:rPr>
+      </w:pPr>
+      <w:r>
+        <w:rPr>
+          <w:lang w:val="en-US"/>
+        </w:rPr>
+        <w:t xml:space="preserve">There </w:t>
+      </w:r>
+      <w:r>
+        <w:rPr>
+          <w:i/>
+          <w:iCs/>
+          <w:lang w:val="en-US"/>
+        </w:rPr>
+        <w:t>are</w:t>
+      </w:r>
+      <w:r>
+        <w:rPr>
+          <w:lang w:val="en-US"/>
+        </w:rPr>
+        <w:t xml:space="preserve"> options that are really cool and unique, but I wasn’t sure if I had the time and motivation to add them, so I left them for now.</w:t>
+      </w:r>
+    </w:p>
+    <w:p>
+      <w:pPr>
+        <w:rPr>
+          <w:lang w:val="en-US"/>
+        </w:rPr>
+      </w:pPr>
+    </w:p>
+    <w:p>
+      <w:pPr>
+        <w:pStyle w:val="Heading3"/>
+        <w:rPr>
+          <w:lang w:val="en-US"/>
+        </w:rPr>
+      </w:pPr>
+      <w:r>
+        <w:rPr>
+          <w:lang w:val="en-US"/>
+        </w:rPr>
+        <w:lastRenderedPageBreak/>
+        <w:t>Last rule polishing</w:t>
+      </w:r>
+    </w:p>
+    <w:p>
+      <w:pPr>
+        <w:rPr>
+          <w:lang w:val="en-US"/>
+        </w:rPr>
+      </w:pPr>
+      <w:r>
+        <w:rPr>
+          <w:lang w:val="en-US"/>
+        </w:rPr>
+        <w:t xml:space="preserve">There were </w:t>
+      </w:r>
+      <w:r>
+        <w:rPr>
+          <w:lang w:val="en-US"/>
+        </w:rPr>
+        <w:t>two</w:t>
+      </w:r>
+      <w:r>
+        <w:rPr>
+          <w:lang w:val="en-US"/>
+        </w:rPr>
+        <w:t xml:space="preserve"> big unanswered questions left:</w:t>
+      </w:r>
+    </w:p>
+    <w:p>
+      <w:pPr>
+        <w:pStyle w:val="ListParagraph"/>
+        <w:numPr>
+          <w:ilvl w:val="0"/>
+          <w:numId w:val="54"/>
+        </w:numPr>
+        <w:rPr>
+          <w:lang w:val="en-US"/>
+        </w:rPr>
+      </w:pPr>
+      <w:r>
+        <w:rPr>
+          <w:lang w:val="en-US"/>
+        </w:rPr>
+        <w:t xml:space="preserve">There are quite some rooms and terrains that do stuff with </w:t>
+      </w:r>
+      <w:r>
+        <w:rPr>
+          <w:i/>
+          <w:iCs/>
+          <w:lang w:val="en-US"/>
+        </w:rPr>
+        <w:t>coins</w:t>
+      </w:r>
+      <w:r>
+        <w:rPr>
+          <w:lang w:val="en-US"/>
+        </w:rPr>
+        <w:t xml:space="preserve">. But what if they never show up? Is there a way to make coins </w:t>
+      </w:r>
+      <w:r>
+        <w:rPr>
+          <w:lang w:val="en-US"/>
+        </w:rPr>
+        <w:t>actually</w:t>
+      </w:r>
+      <w:r>
+        <w:rPr>
+          <w:lang w:val="en-US"/>
+        </w:rPr>
+        <w:t xml:space="preserve"> integral to the game, part of its core ruleset?</w:t>
+      </w:r>
+    </w:p>
+    <w:p>
+      <w:pPr>
+        <w:pStyle w:val="ListParagraph"/>
+        <w:numPr>
+          <w:ilvl w:val="0"/>
+          <w:numId w:val="54"/>
+        </w:numPr>
+        <w:rPr>
+          <w:lang w:val="en-US"/>
+        </w:rPr>
+      </w:pPr>
+      <w:r>
+        <w:rPr>
+          <w:lang w:val="en-US"/>
+        </w:rPr>
+        <w:t>What to do with the body splitting? What’s the point of all those extra bodies flailing about at the back?</w:t>
+      </w:r>
+    </w:p>
+    <w:p>
+      <w:pPr>
+        <w:rPr>
+          <w:lang w:val="en-US"/>
+        </w:rPr>
+      </w:pPr>
+    </w:p>
+    <w:p>
+      <w:pPr>
+        <w:rPr>
+          <w:lang w:val="en-US"/>
+        </w:rPr>
+      </w:pPr>
+      <w:r>
+        <w:rPr>
+          <w:lang w:val="en-US"/>
+        </w:rPr>
+        <w:t>After some thinking, I decided on the following</w:t>
+      </w:r>
+      <w:r>
+        <w:rPr>
+          <w:lang w:val="en-US"/>
+        </w:rPr>
+        <w:t>.</w:t>
+      </w:r>
+    </w:p>
+    <w:p>
+      <w:pPr>
+        <w:rPr>
+          <w:lang w:val="en-US"/>
+        </w:rPr>
+      </w:pPr>
+    </w:p>
+    <w:p>
+      <w:pPr>
+        <w:rPr>
+          <w:lang w:val="en-US"/>
+        </w:rPr>
+      </w:pPr>
+      <w:bookmarkStart w:id="0" w:name="_Hlk90246392"/>
+      <w:r>
+        <w:rPr>
+          <w:lang w:val="en-US"/>
+        </w:rPr>
+        <w:t>Question 1:</w:t>
+      </w:r>
+    </w:p>
+    <w:p>
+      <w:pPr>
+        <w:pStyle w:val="ListParagraph"/>
+        <w:numPr>
+          <w:ilvl w:val="0"/>
+          <w:numId w:val="55"/>
+        </w:numPr>
+        <w:rPr>
+          <w:lang w:val="en-US"/>
+        </w:rPr>
+      </w:pPr>
+      <w:r>
+        <w:rPr>
+          <w:lang w:val="en-US"/>
+        </w:rPr>
+        <w:t xml:space="preserve">If you have coins, the wolf does not </w:t>
+      </w:r>
+      <w:r>
+        <w:rPr>
+          <w:i/>
+          <w:iCs/>
+          <w:lang w:val="en-US"/>
+        </w:rPr>
+        <w:t>split</w:t>
+      </w:r>
+      <w:r>
+        <w:rPr>
+          <w:lang w:val="en-US"/>
+        </w:rPr>
+        <w:t xml:space="preserve"> you, but rather takes a coin from you. (Both makes the wolf more interesting to play actively, and gives anyone a use for coins.)</w:t>
+      </w:r>
+    </w:p>
+    <w:p>
+      <w:pPr>
+        <w:pStyle w:val="ListParagraph"/>
+        <w:numPr>
+          <w:ilvl w:val="0"/>
+          <w:numId w:val="55"/>
+        </w:numPr>
+        <w:rPr>
+          <w:lang w:val="en-US"/>
+        </w:rPr>
+      </w:pPr>
+      <w:r>
+        <w:rPr>
+          <w:lang w:val="en-US"/>
+        </w:rPr>
+        <w:t xml:space="preserve">Ensure at least one </w:t>
+      </w:r>
+      <w:r>
+        <w:rPr>
+          <w:i/>
+          <w:iCs/>
+          <w:lang w:val="en-US"/>
+        </w:rPr>
+        <w:t>terrain</w:t>
+      </w:r>
+      <w:r>
+        <w:rPr>
+          <w:lang w:val="en-US"/>
+        </w:rPr>
+        <w:t xml:space="preserve"> or </w:t>
+      </w:r>
+      <w:r>
+        <w:rPr>
+          <w:i/>
+          <w:iCs/>
+          <w:lang w:val="en-US"/>
+        </w:rPr>
+        <w:t>lock</w:t>
+      </w:r>
+      <w:r>
+        <w:rPr>
+          <w:lang w:val="en-US"/>
+        </w:rPr>
+        <w:t xml:space="preserve"> is included that does something with coins.</w:t>
+      </w:r>
+    </w:p>
+    <w:p>
+      <w:pPr>
+        <w:rPr>
+          <w:lang w:val="en-US"/>
+        </w:rPr>
+      </w:pPr>
+    </w:p>
+    <w:p>
+      <w:pPr>
+        <w:rPr>
+          <w:lang w:val="en-US"/>
+        </w:rPr>
+      </w:pPr>
+      <w:r>
+        <w:rPr>
+          <w:lang w:val="en-US"/>
+        </w:rPr>
+        <w:t>Question 2:</w:t>
+      </w:r>
+    </w:p>
+    <w:p>
+      <w:pPr>
+        <w:pStyle w:val="ListParagraph"/>
+        <w:numPr>
+          <w:ilvl w:val="0"/>
+          <w:numId w:val="56"/>
+        </w:numPr>
+        <w:rPr>
+          <w:lang w:val="en-US"/>
+        </w:rPr>
+      </w:pPr>
+      <w:r>
+        <w:rPr>
+          <w:lang w:val="en-US"/>
+        </w:rPr>
+        <w:t xml:space="preserve">Any body of yours </w:t>
+      </w:r>
+      <w:r>
+        <w:rPr>
+          <w:i/>
+          <w:iCs/>
+          <w:lang w:val="en-US"/>
+        </w:rPr>
+        <w:t>that does not finish</w:t>
+      </w:r>
+      <w:r>
+        <w:rPr>
+          <w:lang w:val="en-US"/>
+        </w:rPr>
+        <w:t xml:space="preserve"> results in a time penalty. (The game ends once every player has </w:t>
+      </w:r>
+      <w:r>
+        <w:rPr>
+          <w:i/>
+          <w:iCs/>
+          <w:lang w:val="en-US"/>
+        </w:rPr>
+        <w:t>one</w:t>
+      </w:r>
+      <w:r>
+        <w:rPr>
+          <w:lang w:val="en-US"/>
+        </w:rPr>
+        <w:t xml:space="preserve"> body over the finish line.)</w:t>
+      </w:r>
+    </w:p>
+    <w:p>
+      <w:pPr>
+        <w:pStyle w:val="ListParagraph"/>
+        <w:numPr>
+          <w:ilvl w:val="0"/>
+          <w:numId w:val="56"/>
+        </w:numPr>
+        <w:rPr>
+          <w:lang w:val="en-US"/>
+        </w:rPr>
+      </w:pPr>
+      <w:r>
+        <w:rPr>
+          <w:lang w:val="en-US"/>
+        </w:rPr>
+        <w:t xml:space="preserve">Older bodies of yours can still activate stuff, so they can still be useful (or very annoying) if you keep track of this. (For this to work, we need one other rule: </w:t>
+      </w:r>
+      <w:r>
+        <w:rPr>
+          <w:i/>
+          <w:iCs/>
+          <w:lang w:val="en-US"/>
+        </w:rPr>
+        <w:t>when one of your bodies does something or gets something, this is copied to ALL your bodies</w:t>
+      </w:r>
+      <w:r>
+        <w:rPr>
+          <w:lang w:val="en-US"/>
+        </w:rPr>
+        <w:t>.)</w:t>
+      </w:r>
+    </w:p>
+    <w:p>
+      <w:pPr>
+        <w:pStyle w:val="ListParagraph"/>
+        <w:numPr>
+          <w:ilvl w:val="0"/>
+          <w:numId w:val="56"/>
+        </w:numPr>
+        <w:rPr>
+          <w:lang w:val="en-US"/>
+        </w:rPr>
+      </w:pPr>
+      <w:r>
+        <w:rPr>
+          <w:lang w:val="en-US"/>
+        </w:rPr>
+        <w:t>Add many ways to get back together again</w:t>
+      </w:r>
+    </w:p>
+    <w:p>
+      <w:pPr>
+        <w:pStyle w:val="ListParagraph"/>
+        <w:numPr>
+          <w:ilvl w:val="0"/>
+          <w:numId w:val="56"/>
+        </w:numPr>
+        <w:rPr>
+          <w:lang w:val="en-US"/>
+        </w:rPr>
+      </w:pPr>
+      <w:r>
+        <w:rPr>
+          <w:lang w:val="en-US"/>
+        </w:rPr>
+        <w:t xml:space="preserve">Ensure at least one </w:t>
+      </w:r>
+      <w:r>
+        <w:rPr>
+          <w:i/>
+          <w:iCs/>
+          <w:lang w:val="en-US"/>
+        </w:rPr>
+        <w:t>terrain/lock/item</w:t>
+      </w:r>
+      <w:r>
+        <w:rPr>
+          <w:lang w:val="en-US"/>
+        </w:rPr>
+        <w:t xml:space="preserve"> helps you retrieve or use your old bodies.</w:t>
+      </w:r>
+    </w:p>
+    <w:bookmarkEnd w:id="0"/>
+    <w:p>
+      <w:pPr>
+        <w:rPr>
+          <w:lang w:val="en-US"/>
+        </w:rPr>
+      </w:pPr>
+    </w:p>
+    <w:p>
+      <w:pPr>
+        <w:rPr>
+          <w:lang w:val="en-US"/>
+        </w:rPr>
+      </w:pPr>
+      <w:r>
+        <w:rPr>
+          <w:lang w:val="en-US"/>
+        </w:rPr>
+        <w:t xml:space="preserve">As always, it’s about compromises. I want the randomly generated routes to be </w:t>
+      </w:r>
+      <w:r>
+        <w:rPr>
+          <w:i/>
+          <w:iCs/>
+          <w:lang w:val="en-US"/>
+        </w:rPr>
+        <w:t>as varied as possible</w:t>
+      </w:r>
+      <w:r>
+        <w:rPr>
+          <w:lang w:val="en-US"/>
+        </w:rPr>
+        <w:t>, but I need some restrictions and certainties to make the game work in general.</w:t>
+      </w:r>
+    </w:p>
+    <w:p>
+      <w:pPr>
+        <w:rPr>
+          <w:lang w:val="en-US"/>
+        </w:rPr>
+      </w:pPr>
+    </w:p>
+    <w:p>
+      <w:pPr>
+        <w:rPr>
+          <w:lang w:val="en-US"/>
+        </w:rPr>
+      </w:pPr>
+      <w:r>
+        <w:rPr>
+          <w:lang w:val="en-US"/>
+        </w:rPr>
+        <w:t xml:space="preserve">Not all of this will be explained in the tutorial mode. It would be way too much </w:t>
+      </w:r>
+      <w:r>
+        <w:rPr>
+          <w:i/>
+          <w:iCs/>
+          <w:lang w:val="en-US"/>
+        </w:rPr>
+        <w:t>and</w:t>
+      </w:r>
+      <w:r>
+        <w:rPr>
+          <w:lang w:val="en-US"/>
+        </w:rPr>
+        <w:t xml:space="preserve"> players really don’t need to know it at that moment.</w:t>
+      </w:r>
+    </w:p>
+    <w:p>
+      <w:pPr>
+        <w:rPr>
+          <w:lang w:val="en-US"/>
+        </w:rPr>
+      </w:pPr>
+    </w:p>
+    <w:p>
+      <w:pPr>
+        <w:pStyle w:val="Heading3"/>
+        <w:rPr>
+          <w:lang w:val="en-US"/>
+        </w:rPr>
+      </w:pPr>
+      <w:r>
+        <w:rPr>
+          <w:lang w:val="en-US"/>
+        </w:rPr>
+        <w:t>General polishing</w:t>
+      </w:r>
+    </w:p>
+    <w:p>
+      <w:pPr>
+        <w:rPr>
+          <w:lang w:val="en-US"/>
+        </w:rPr>
+      </w:pPr>
+      <w:r>
+        <w:rPr>
+          <w:lang w:val="en-US"/>
+        </w:rPr>
+        <w:t xml:space="preserve">For a light-hearted game like this, visual and audio polishing is really a must. (It’s a chaotic game about rolling through an environment. You want the rolling to </w:t>
+      </w:r>
+      <w:r>
+        <w:rPr>
+          <w:i/>
+          <w:iCs/>
+          <w:lang w:val="en-US"/>
+        </w:rPr>
+        <w:t>feel amazing</w:t>
+      </w:r>
+      <w:r>
+        <w:rPr>
+          <w:lang w:val="en-US"/>
+        </w:rPr>
+        <w:t xml:space="preserve"> and the environment to be </w:t>
+      </w:r>
+      <w:r>
+        <w:rPr>
+          <w:i/>
+          <w:iCs/>
+          <w:lang w:val="en-US"/>
+        </w:rPr>
+        <w:t>really fun</w:t>
+      </w:r>
+      <w:r>
+        <w:rPr>
+          <w:lang w:val="en-US"/>
+        </w:rPr>
+        <w:t>.)</w:t>
+      </w:r>
+    </w:p>
+    <w:p>
+      <w:pPr>
+        <w:rPr>
+          <w:lang w:val="en-US"/>
+        </w:rPr>
+      </w:pPr>
+    </w:p>
+    <w:p>
+      <w:pPr>
+        <w:rPr>
+          <w:lang w:val="en-US"/>
+        </w:rPr>
+      </w:pPr>
+      <w:r>
+        <w:rPr>
+          <w:lang w:val="en-US"/>
+        </w:rPr>
+        <w:t>However, I’ve been working on the game too long and really don’t have the motivation or time left, so I’m afraid it’s going to be way more basic than that.</w:t>
+      </w:r>
+    </w:p>
+    <w:p>
+      <w:pPr>
+        <w:rPr>
+          <w:lang w:val="en-US"/>
+        </w:rPr>
+      </w:pPr>
+    </w:p>
+    <w:p>
+      <w:pPr>
+        <w:rPr>
+          <w:lang w:val="en-US"/>
+        </w:rPr>
+      </w:pPr>
+      <w:r>
+        <w:rPr>
+          <w:lang w:val="en-US"/>
+        </w:rPr>
+        <w:t>This is what I deem “basic” for this game:</w:t>
+      </w:r>
+    </w:p>
+    <w:p>
+      <w:pPr>
+        <w:pStyle w:val="ListParagraph"/>
+        <w:numPr>
+          <w:ilvl w:val="0"/>
+          <w:numId w:val="57"/>
+        </w:numPr>
+        <w:rPr>
+          <w:lang w:val="en-US"/>
+        </w:rPr>
+      </w:pPr>
+      <w:r>
+        <w:rPr>
+          <w:lang w:val="en-US"/>
+        </w:rPr>
+        <w:t xml:space="preserve">Bouncy animations </w:t>
+      </w:r>
+      <w:r>
+        <w:rPr>
+          <w:lang w:val="en-US"/>
+        </w:rPr>
+        <w:t xml:space="preserve">+ dust particles </w:t>
+      </w:r>
+      <w:r>
+        <w:rPr>
+          <w:lang w:val="en-US"/>
+        </w:rPr>
+        <w:t>when you hit stuff</w:t>
+      </w:r>
+    </w:p>
+    <w:p>
+      <w:pPr>
+        <w:pStyle w:val="ListParagraph"/>
+        <w:numPr>
+          <w:ilvl w:val="0"/>
+          <w:numId w:val="57"/>
+        </w:numPr>
+        <w:rPr>
+          <w:lang w:val="en-US"/>
+        </w:rPr>
+      </w:pPr>
+      <w:r>
+        <w:rPr>
+          <w:lang w:val="en-US"/>
+        </w:rPr>
+        <w:t>Particle trails all around (showing your movement)</w:t>
+      </w:r>
+    </w:p>
+    <w:p>
+      <w:pPr>
+        <w:pStyle w:val="ListParagraph"/>
+        <w:numPr>
+          <w:ilvl w:val="0"/>
+          <w:numId w:val="57"/>
+        </w:numPr>
+        <w:rPr>
+          <w:lang w:val="en-US"/>
+        </w:rPr>
+      </w:pPr>
+      <w:r>
+        <w:rPr>
+          <w:lang w:val="en-US"/>
+        </w:rPr>
+        <w:t>Unique sheep characters (one per player), perhaps with blinking eyes or something.</w:t>
+      </w:r>
+    </w:p>
+    <w:p>
+      <w:pPr>
+        <w:pStyle w:val="ListParagraph"/>
+        <w:numPr>
+          <w:ilvl w:val="0"/>
+          <w:numId w:val="57"/>
+        </w:numPr>
+        <w:rPr>
+          <w:lang w:val="en-US"/>
+        </w:rPr>
+      </w:pPr>
+      <w:r>
+        <w:rPr>
+          <w:lang w:val="en-US"/>
+        </w:rPr>
+        <w:t>Some indicators for what you’re doing. (Holding both buttons to float? What’s your jump direction? What’s the terrain doing to you?)</w:t>
+      </w:r>
+    </w:p>
+    <w:p>
+      <w:pPr>
+        <w:pStyle w:val="ListParagraph"/>
+        <w:numPr>
+          <w:ilvl w:val="0"/>
+          <w:numId w:val="57"/>
+        </w:numPr>
+        <w:rPr>
+          <w:lang w:val="en-US"/>
+        </w:rPr>
+      </w:pPr>
+      <w:r>
+        <w:rPr>
+          <w:lang w:val="en-US"/>
+        </w:rPr>
+        <w:t>Sound effects for the most important actions</w:t>
+      </w:r>
+    </w:p>
+    <w:p>
+      <w:pPr>
+        <w:rPr>
+          <w:lang w:val="en-US"/>
+        </w:rPr>
+      </w:pPr>
+    </w:p>
+    <w:p>
+      <w:pPr>
+        <w:rPr>
+          <w:lang w:val="en-US"/>
+        </w:rPr>
+      </w:pPr>
+      <w:r>
+        <w:rPr>
+          <w:lang w:val="en-US"/>
+        </w:rPr>
+        <w:lastRenderedPageBreak/>
+        <w:t xml:space="preserve">(Fortunately, I’d already created a soundtrack one inspired evening, which might actually turn out to be the best part of the game </w:t>
+      </w:r>
+      <w:proofErr w:type="spellStart"/>
+      <w:r>
+        <w:rPr>
+          <w:lang w:val="en-US"/>
+        </w:rPr>
+        <w:t>xD</w:t>
+      </w:r>
+      <w:proofErr w:type="spellEnd"/>
+      <w:r>
+        <w:rPr>
+          <w:lang w:val="en-US"/>
+        </w:rPr>
+        <w:t>)</w:t>
+      </w:r>
     </w:p>
     <w:sectPr>
       <w:pgSz w:w="12240" w:h="15840"/>
@@ -14429,6 +16299,119 @@
     </w:lvl>
   </w:abstractNum>
   <w:abstractNum w:abstractNumId="2" w15:restartNumberingAfterBreak="0">
+    <w:nsid w:val="0A4B1BED"/>
+    <w:multiLevelType w:val="hybridMultilevel"/>
+    <w:tmpl w:val="1AF46782"/>
+    <w:lvl w:ilvl="0" w:tplc="04090001">
+      <w:start w:val="1"/>
+      <w:numFmt w:val="bullet"/>
+      <w:lvlText w:val=""/>
+      <w:lvlJc w:val="left"/>
+      <w:pPr>
+        <w:ind w:left="720" w:hanging="360"/>
+      </w:pPr>
+      <w:rPr>
+        <w:rFonts w:ascii="Symbol" w:hAnsi="Symbol" w:hint="default"/>
+      </w:rPr>
+    </w:lvl>
+    <w:lvl w:ilvl="1" w:tplc="04090003" w:tentative="1">
+      <w:start w:val="1"/>
+      <w:numFmt w:val="bullet"/>
+      <w:lvlText w:val="o"/>
+      <w:lvlJc w:val="left"/>
+      <w:pPr>
+        <w:ind w:left="1440" w:hanging="360"/>
+      </w:pPr>
+      <w:rPr>
+        <w:rFonts w:ascii="Courier New" w:hAnsi="Courier New" w:cs="Courier New" w:hint="default"/>
+      </w:rPr>
+    </w:lvl>
+    <w:lvl w:ilvl="2" w:tplc="04090005" w:tentative="1">
+      <w:start w:val="1"/>
+      <w:numFmt w:val="bullet"/>
+      <w:lvlText w:val=""/>
+      <w:lvlJc w:val="left"/>
+      <w:pPr>
+        <w:ind w:left="2160" w:hanging="360"/>
+      </w:pPr>
+      <w:rPr>
+        <w:rFonts w:ascii="Wingdings" w:hAnsi="Wingdings" w:hint="default"/>
+      </w:rPr>
+    </w:lvl>
+    <w:lvl w:ilvl="3" w:tplc="04090001" w:tentative="1">
+      <w:start w:val="1"/>
+      <w:numFmt w:val="bullet"/>
+      <w:lvlText w:val=""/>
+      <w:lvlJc w:val="left"/>
+      <w:pPr>
+        <w:ind w:left="2880" w:hanging="360"/>
+      </w:pPr>
+      <w:rPr>
+        <w:rFonts w:ascii="Symbol" w:hAnsi="Symbol" w:hint="default"/>
+      </w:rPr>
+    </w:lvl>
+    <w:lvl w:ilvl="4" w:tplc="04090003" w:tentative="1">
+      <w:start w:val="1"/>
+      <w:numFmt w:val="bullet"/>
+      <w:lvlText w:val="o"/>
+      <w:lvlJc w:val="left"/>
+      <w:pPr>
+        <w:ind w:left="3600" w:hanging="360"/>
+      </w:pPr>
+      <w:rPr>
+        <w:rFonts w:ascii="Courier New" w:hAnsi="Courier New" w:cs="Courier New" w:hint="default"/>
+      </w:rPr>
+    </w:lvl>
+    <w:lvl w:ilvl="5" w:tplc="04090005" w:tentative="1">
+      <w:start w:val="1"/>
+      <w:numFmt w:val="bullet"/>
+      <w:lvlText w:val=""/>
+      <w:lvlJc w:val="left"/>
+      <w:pPr>
+        <w:ind w:left="4320" w:hanging="360"/>
+      </w:pPr>
+      <w:rPr>
+        <w:rFonts w:ascii="Wingdings" w:hAnsi="Wingdings" w:hint="default"/>
+      </w:rPr>
+    </w:lvl>
+    <w:lvl w:ilvl="6" w:tplc="04090001" w:tentative="1">
+      <w:start w:val="1"/>
+      <w:numFmt w:val="bullet"/>
+      <w:lvlText w:val=""/>
+      <w:lvlJc w:val="left"/>
+      <w:pPr>
+        <w:ind w:left="5040" w:hanging="360"/>
+      </w:pPr>
+      <w:rPr>
+        <w:rFonts w:ascii="Symbol" w:hAnsi="Symbol" w:hint="default"/>
+      </w:rPr>
+    </w:lvl>
+    <w:lvl w:ilvl="7" w:tplc="04090003" w:tentative="1">
+      <w:start w:val="1"/>
+      <w:numFmt w:val="bullet"/>
+      <w:lvlText w:val="o"/>
+      <w:lvlJc w:val="left"/>
+      <w:pPr>
+        <w:ind w:left="5760" w:hanging="360"/>
+      </w:pPr>
+      <w:rPr>
+        <w:rFonts w:ascii="Courier New" w:hAnsi="Courier New" w:cs="Courier New" w:hint="default"/>
+      </w:rPr>
+    </w:lvl>
+    <w:lvl w:ilvl="8" w:tplc="04090005" w:tentative="1">
+      <w:start w:val="1"/>
+      <w:numFmt w:val="bullet"/>
+      <w:lvlText w:val=""/>
+      <w:lvlJc w:val="left"/>
+      <w:pPr>
+        <w:ind w:left="6480" w:hanging="360"/>
+      </w:pPr>
+      <w:rPr>
+        <w:rFonts w:ascii="Wingdings" w:hAnsi="Wingdings" w:hint="default"/>
+      </w:rPr>
+    </w:lvl>
+  </w:abstractNum>
+  <w:abstractNum w:abstractNumId="3" w15:restartNumberingAfterBreak="0">
     <w:nsid w:val="0B32326B"/>
     <w:multiLevelType w:val="hybridMultilevel"/>
     <w:tmpl w:val="EF8A3DC0"/>
@@ -14541,7 +16524,7 @@
       </w:rPr>
     </w:lvl>
   </w:abstractNum>
-  <w:abstractNum w:abstractNumId="3" w15:restartNumberingAfterBreak="0">
+  <w:abstractNum w:abstractNumId="4" w15:restartNumberingAfterBreak="0">
     <w:nsid w:val="0CE14BAB"/>
     <w:multiLevelType w:val="hybridMultilevel"/>
     <w:tmpl w:val="5E5C8AC0"/>
@@ -14654,7 +16637,7 @@
       </w:rPr>
     </w:lvl>
   </w:abstractNum>
-  <w:abstractNum w:abstractNumId="4" w15:restartNumberingAfterBreak="0">
+  <w:abstractNum w:abstractNumId="5" w15:restartNumberingAfterBreak="0">
     <w:nsid w:val="0DBA4BB9"/>
     <w:multiLevelType w:val="hybridMultilevel"/>
     <w:tmpl w:val="825EDEE2"/>
@@ -14767,7 +16750,7 @@
       </w:rPr>
     </w:lvl>
   </w:abstractNum>
-  <w:abstractNum w:abstractNumId="5" w15:restartNumberingAfterBreak="0">
+  <w:abstractNum w:abstractNumId="6" w15:restartNumberingAfterBreak="0">
     <w:nsid w:val="0F5266E3"/>
     <w:multiLevelType w:val="hybridMultilevel"/>
     <w:tmpl w:val="BBE251D8"/>
@@ -14880,7 +16863,7 @@
       </w:rPr>
     </w:lvl>
   </w:abstractNum>
-  <w:abstractNum w:abstractNumId="6" w15:restartNumberingAfterBreak="0">
+  <w:abstractNum w:abstractNumId="7" w15:restartNumberingAfterBreak="0">
     <w:nsid w:val="0FE9216E"/>
     <w:multiLevelType w:val="hybridMultilevel"/>
     <w:tmpl w:val="4372C468"/>
@@ -14993,7 +16976,7 @@
       </w:rPr>
     </w:lvl>
   </w:abstractNum>
-  <w:abstractNum w:abstractNumId="7" w15:restartNumberingAfterBreak="0">
+  <w:abstractNum w:abstractNumId="8" w15:restartNumberingAfterBreak="0">
     <w:nsid w:val="106C3F07"/>
     <w:multiLevelType w:val="hybridMultilevel"/>
     <w:tmpl w:val="538471AC"/>
@@ -15106,7 +17089,7 @@
       </w:rPr>
     </w:lvl>
   </w:abstractNum>
-  <w:abstractNum w:abstractNumId="8" w15:restartNumberingAfterBreak="0">
+  <w:abstractNum w:abstractNumId="9" w15:restartNumberingAfterBreak="0">
     <w:nsid w:val="15383FA1"/>
     <w:multiLevelType w:val="hybridMultilevel"/>
     <w:tmpl w:val="9C68C744"/>
@@ -15219,7 +17202,7 @@
       </w:rPr>
     </w:lvl>
   </w:abstractNum>
-  <w:abstractNum w:abstractNumId="9" w15:restartNumberingAfterBreak="0">
+  <w:abstractNum w:abstractNumId="10" w15:restartNumberingAfterBreak="0">
     <w:nsid w:val="15807C1D"/>
     <w:multiLevelType w:val="hybridMultilevel"/>
     <w:tmpl w:val="6AA241BC"/>
@@ -15332,7 +17315,120 @@
       </w:rPr>
     </w:lvl>
   </w:abstractNum>
-  <w:abstractNum w:abstractNumId="10" w15:restartNumberingAfterBreak="0">
+  <w:abstractNum w:abstractNumId="11" w15:restartNumberingAfterBreak="0">
+    <w:nsid w:val="19987F0A"/>
+    <w:multiLevelType w:val="hybridMultilevel"/>
+    <w:tmpl w:val="11A8AC5C"/>
+    <w:lvl w:ilvl="0" w:tplc="04090001">
+      <w:start w:val="1"/>
+      <w:numFmt w:val="bullet"/>
+      <w:lvlText w:val=""/>
+      <w:lvlJc w:val="left"/>
+      <w:pPr>
+        <w:ind w:left="720" w:hanging="360"/>
+      </w:pPr>
+      <w:rPr>
+        <w:rFonts w:ascii="Symbol" w:hAnsi="Symbol" w:hint="default"/>
+      </w:rPr>
+    </w:lvl>
+    <w:lvl w:ilvl="1" w:tplc="04090003" w:tentative="1">
+      <w:start w:val="1"/>
+      <w:numFmt w:val="bullet"/>
+      <w:lvlText w:val="o"/>
+      <w:lvlJc w:val="left"/>
+      <w:pPr>
+        <w:ind w:left="1440" w:hanging="360"/>
+      </w:pPr>
+      <w:rPr>
+        <w:rFonts w:ascii="Courier New" w:hAnsi="Courier New" w:cs="Courier New" w:hint="default"/>
+      </w:rPr>
+    </w:lvl>
+    <w:lvl w:ilvl="2" w:tplc="04090005" w:tentative="1">
+      <w:start w:val="1"/>
+      <w:numFmt w:val="bullet"/>
+      <w:lvlText w:val=""/>
+      <w:lvlJc w:val="left"/>
+      <w:pPr>
+        <w:ind w:left="2160" w:hanging="360"/>
+      </w:pPr>
+      <w:rPr>
+        <w:rFonts w:ascii="Wingdings" w:hAnsi="Wingdings" w:hint="default"/>
+      </w:rPr>
+    </w:lvl>
+    <w:lvl w:ilvl="3" w:tplc="04090001" w:tentative="1">
+      <w:start w:val="1"/>
+      <w:numFmt w:val="bullet"/>
+      <w:lvlText w:val=""/>
+      <w:lvlJc w:val="left"/>
+      <w:pPr>
+        <w:ind w:left="2880" w:hanging="360"/>
+      </w:pPr>
+      <w:rPr>
+        <w:rFonts w:ascii="Symbol" w:hAnsi="Symbol" w:hint="default"/>
+      </w:rPr>
+    </w:lvl>
+    <w:lvl w:ilvl="4" w:tplc="04090003" w:tentative="1">
+      <w:start w:val="1"/>
+      <w:numFmt w:val="bullet"/>
+      <w:lvlText w:val="o"/>
+      <w:lvlJc w:val="left"/>
+      <w:pPr>
+        <w:ind w:left="3600" w:hanging="360"/>
+      </w:pPr>
+      <w:rPr>
+        <w:rFonts w:ascii="Courier New" w:hAnsi="Courier New" w:cs="Courier New" w:hint="default"/>
+      </w:rPr>
+    </w:lvl>
+    <w:lvl w:ilvl="5" w:tplc="04090005" w:tentative="1">
+      <w:start w:val="1"/>
+      <w:numFmt w:val="bullet"/>
+      <w:lvlText w:val=""/>
+      <w:lvlJc w:val="left"/>
+      <w:pPr>
+        <w:ind w:left="4320" w:hanging="360"/>
+      </w:pPr>
+      <w:rPr>
+        <w:rFonts w:ascii="Wingdings" w:hAnsi="Wingdings" w:hint="default"/>
+      </w:rPr>
+    </w:lvl>
+    <w:lvl w:ilvl="6" w:tplc="04090001" w:tentative="1">
+      <w:start w:val="1"/>
+      <w:numFmt w:val="bullet"/>
+      <w:lvlText w:val=""/>
+      <w:lvlJc w:val="left"/>
+      <w:pPr>
+        <w:ind w:left="5040" w:hanging="360"/>
+      </w:pPr>
+      <w:rPr>
+        <w:rFonts w:ascii="Symbol" w:hAnsi="Symbol" w:hint="default"/>
+      </w:rPr>
+    </w:lvl>
+    <w:lvl w:ilvl="7" w:tplc="04090003" w:tentative="1">
+      <w:start w:val="1"/>
+      <w:numFmt w:val="bullet"/>
+      <w:lvlText w:val="o"/>
+      <w:lvlJc w:val="left"/>
+      <w:pPr>
+        <w:ind w:left="5760" w:hanging="360"/>
+      </w:pPr>
+      <w:rPr>
+        <w:rFonts w:ascii="Courier New" w:hAnsi="Courier New" w:cs="Courier New" w:hint="default"/>
+      </w:rPr>
+    </w:lvl>
+    <w:lvl w:ilvl="8" w:tplc="04090005" w:tentative="1">
+      <w:start w:val="1"/>
+      <w:numFmt w:val="bullet"/>
+      <w:lvlText w:val=""/>
+      <w:lvlJc w:val="left"/>
+      <w:pPr>
+        <w:ind w:left="6480" w:hanging="360"/>
+      </w:pPr>
+      <w:rPr>
+        <w:rFonts w:ascii="Wingdings" w:hAnsi="Wingdings" w:hint="default"/>
+      </w:rPr>
+    </w:lvl>
+  </w:abstractNum>
+  <w:abstractNum w:abstractNumId="12" w15:restartNumberingAfterBreak="0">
     <w:nsid w:val="1A4754A6"/>
     <w:multiLevelType w:val="hybridMultilevel"/>
     <w:tmpl w:val="34BC7A24"/>
@@ -15445,7 +17541,7 @@
       </w:rPr>
     </w:lvl>
   </w:abstractNum>
-  <w:abstractNum w:abstractNumId="11" w15:restartNumberingAfterBreak="0">
+  <w:abstractNum w:abstractNumId="13" w15:restartNumberingAfterBreak="0">
     <w:nsid w:val="1B553A29"/>
     <w:multiLevelType w:val="hybridMultilevel"/>
     <w:tmpl w:val="E2903AF4"/>
@@ -15558,7 +17654,7 @@
       </w:rPr>
     </w:lvl>
   </w:abstractNum>
-  <w:abstractNum w:abstractNumId="12" w15:restartNumberingAfterBreak="0">
+  <w:abstractNum w:abstractNumId="14" w15:restartNumberingAfterBreak="0">
     <w:nsid w:val="1E2409EA"/>
     <w:multiLevelType w:val="hybridMultilevel"/>
     <w:tmpl w:val="092407D6"/>
@@ -15671,7 +17767,7 @@
       </w:rPr>
     </w:lvl>
   </w:abstractNum>
-  <w:abstractNum w:abstractNumId="13" w15:restartNumberingAfterBreak="0">
+  <w:abstractNum w:abstractNumId="15" w15:restartNumberingAfterBreak="0">
     <w:nsid w:val="1EAB368C"/>
     <w:multiLevelType w:val="hybridMultilevel"/>
     <w:tmpl w:val="B2C857BA"/>
@@ -15784,7 +17880,7 @@
       </w:rPr>
     </w:lvl>
   </w:abstractNum>
-  <w:abstractNum w:abstractNumId="14" w15:restartNumberingAfterBreak="0">
+  <w:abstractNum w:abstractNumId="16" w15:restartNumberingAfterBreak="0">
     <w:nsid w:val="1F8E4F75"/>
     <w:multiLevelType w:val="hybridMultilevel"/>
     <w:tmpl w:val="20BE891A"/>
@@ -15897,7 +17993,7 @@
       </w:rPr>
     </w:lvl>
   </w:abstractNum>
-  <w:abstractNum w:abstractNumId="15" w15:restartNumberingAfterBreak="0">
+  <w:abstractNum w:abstractNumId="17" w15:restartNumberingAfterBreak="0">
     <w:nsid w:val="27CF68B6"/>
     <w:multiLevelType w:val="hybridMultilevel"/>
     <w:tmpl w:val="D2882FF0"/>
@@ -16010,7 +18106,7 @@
       </w:rPr>
     </w:lvl>
   </w:abstractNum>
-  <w:abstractNum w:abstractNumId="16" w15:restartNumberingAfterBreak="0">
+  <w:abstractNum w:abstractNumId="18" w15:restartNumberingAfterBreak="0">
     <w:nsid w:val="2A7C0D0D"/>
     <w:multiLevelType w:val="hybridMultilevel"/>
     <w:tmpl w:val="CB980712"/>
@@ -16123,7 +18219,7 @@
       </w:rPr>
     </w:lvl>
   </w:abstractNum>
-  <w:abstractNum w:abstractNumId="17" w15:restartNumberingAfterBreak="0">
+  <w:abstractNum w:abstractNumId="19" w15:restartNumberingAfterBreak="0">
     <w:nsid w:val="2AAC4FE7"/>
     <w:multiLevelType w:val="hybridMultilevel"/>
     <w:tmpl w:val="3FA2BA1E"/>
@@ -16236,7 +18332,7 @@
       </w:rPr>
     </w:lvl>
   </w:abstractNum>
-  <w:abstractNum w:abstractNumId="18" w15:restartNumberingAfterBreak="0">
+  <w:abstractNum w:abstractNumId="20" w15:restartNumberingAfterBreak="0">
     <w:nsid w:val="2AEA1C3A"/>
     <w:multiLevelType w:val="hybridMultilevel"/>
     <w:tmpl w:val="047A0EBA"/>
@@ -16349,7 +18445,7 @@
       </w:rPr>
     </w:lvl>
   </w:abstractNum>
-  <w:abstractNum w:abstractNumId="19" w15:restartNumberingAfterBreak="0">
+  <w:abstractNum w:abstractNumId="21" w15:restartNumberingAfterBreak="0">
     <w:nsid w:val="2AF5366B"/>
     <w:multiLevelType w:val="hybridMultilevel"/>
     <w:tmpl w:val="DD4AF766"/>
@@ -16462,7 +18558,7 @@
       </w:rPr>
     </w:lvl>
   </w:abstractNum>
-  <w:abstractNum w:abstractNumId="20" w15:restartNumberingAfterBreak="0">
+  <w:abstractNum w:abstractNumId="22" w15:restartNumberingAfterBreak="0">
     <w:nsid w:val="2FAB68E3"/>
     <w:multiLevelType w:val="hybridMultilevel"/>
     <w:tmpl w:val="38765C5C"/>
@@ -16575,7 +18671,7 @@
       </w:rPr>
     </w:lvl>
   </w:abstractNum>
-  <w:abstractNum w:abstractNumId="21" w15:restartNumberingAfterBreak="0">
+  <w:abstractNum w:abstractNumId="23" w15:restartNumberingAfterBreak="0">
     <w:nsid w:val="314C7906"/>
     <w:multiLevelType w:val="hybridMultilevel"/>
     <w:tmpl w:val="5672DF6E"/>
@@ -16688,7 +18784,7 @@
       </w:rPr>
     </w:lvl>
   </w:abstractNum>
-  <w:abstractNum w:abstractNumId="22" w15:restartNumberingAfterBreak="0">
+  <w:abstractNum w:abstractNumId="24" w15:restartNumberingAfterBreak="0">
     <w:nsid w:val="3193072D"/>
     <w:multiLevelType w:val="hybridMultilevel"/>
     <w:tmpl w:val="DCEC0186"/>
@@ -16801,7 +18897,7 @@
       </w:rPr>
     </w:lvl>
   </w:abstractNum>
-  <w:abstractNum w:abstractNumId="23" w15:restartNumberingAfterBreak="0">
+  <w:abstractNum w:abstractNumId="25" w15:restartNumberingAfterBreak="0">
     <w:nsid w:val="39315762"/>
     <w:multiLevelType w:val="hybridMultilevel"/>
     <w:tmpl w:val="1B82B202"/>
@@ -16914,7 +19010,7 @@
       </w:rPr>
     </w:lvl>
   </w:abstractNum>
-  <w:abstractNum w:abstractNumId="24" w15:restartNumberingAfterBreak="0">
+  <w:abstractNum w:abstractNumId="26" w15:restartNumberingAfterBreak="0">
     <w:nsid w:val="396347B2"/>
     <w:multiLevelType w:val="hybridMultilevel"/>
     <w:tmpl w:val="86E68CA4"/>
@@ -17027,7 +19123,7 @@
       </w:rPr>
     </w:lvl>
   </w:abstractNum>
-  <w:abstractNum w:abstractNumId="25" w15:restartNumberingAfterBreak="0">
+  <w:abstractNum w:abstractNumId="27" w15:restartNumberingAfterBreak="0">
     <w:nsid w:val="3D6A4D05"/>
     <w:multiLevelType w:val="hybridMultilevel"/>
     <w:tmpl w:val="E11ECBE8"/>
@@ -17140,7 +19236,7 @@
       </w:rPr>
     </w:lvl>
   </w:abstractNum>
-  <w:abstractNum w:abstractNumId="26" w15:restartNumberingAfterBreak="0">
+  <w:abstractNum w:abstractNumId="28" w15:restartNumberingAfterBreak="0">
     <w:nsid w:val="3DD854DF"/>
     <w:multiLevelType w:val="hybridMultilevel"/>
     <w:tmpl w:val="DB947C30"/>
@@ -17253,7 +19349,7 @@
       </w:rPr>
     </w:lvl>
   </w:abstractNum>
-  <w:abstractNum w:abstractNumId="27" w15:restartNumberingAfterBreak="0">
+  <w:abstractNum w:abstractNumId="29" w15:restartNumberingAfterBreak="0">
     <w:nsid w:val="3E1C7364"/>
     <w:multiLevelType w:val="hybridMultilevel"/>
     <w:tmpl w:val="067AC9CE"/>
@@ -17366,7 +19462,120 @@
       </w:rPr>
     </w:lvl>
   </w:abstractNum>
-  <w:abstractNum w:abstractNumId="28" w15:restartNumberingAfterBreak="0">
+  <w:abstractNum w:abstractNumId="30" w15:restartNumberingAfterBreak="0">
+    <w:nsid w:val="3E9D5AC6"/>
+    <w:multiLevelType w:val="hybridMultilevel"/>
+    <w:tmpl w:val="54326930"/>
+    <w:lvl w:ilvl="0" w:tplc="04090001">
+      <w:start w:val="1"/>
+      <w:numFmt w:val="bullet"/>
+      <w:lvlText w:val=""/>
+      <w:lvlJc w:val="left"/>
+      <w:pPr>
+        <w:ind w:left="720" w:hanging="360"/>
+      </w:pPr>
+      <w:rPr>
+        <w:rFonts w:ascii="Symbol" w:hAnsi="Symbol" w:hint="default"/>
+      </w:rPr>
+    </w:lvl>
+    <w:lvl w:ilvl="1" w:tplc="04090003" w:tentative="1">
+      <w:start w:val="1"/>
+      <w:numFmt w:val="bullet"/>
+      <w:lvlText w:val="o"/>
+      <w:lvlJc w:val="left"/>
+      <w:pPr>
+        <w:ind w:left="1440" w:hanging="360"/>
+      </w:pPr>
+      <w:rPr>
+        <w:rFonts w:ascii="Courier New" w:hAnsi="Courier New" w:cs="Courier New" w:hint="default"/>
+      </w:rPr>
+    </w:lvl>
+    <w:lvl w:ilvl="2" w:tplc="04090005" w:tentative="1">
+      <w:start w:val="1"/>
+      <w:numFmt w:val="bullet"/>
+      <w:lvlText w:val=""/>
+      <w:lvlJc w:val="left"/>
+      <w:pPr>
+        <w:ind w:left="2160" w:hanging="360"/>
+      </w:pPr>
+      <w:rPr>
+        <w:rFonts w:ascii="Wingdings" w:hAnsi="Wingdings" w:hint="default"/>
+      </w:rPr>
+    </w:lvl>
+    <w:lvl w:ilvl="3" w:tplc="04090001" w:tentative="1">
+      <w:start w:val="1"/>
+      <w:numFmt w:val="bullet"/>
+      <w:lvlText w:val=""/>
+      <w:lvlJc w:val="left"/>
+      <w:pPr>
+        <w:ind w:left="2880" w:hanging="360"/>
+      </w:pPr>
+      <w:rPr>
+        <w:rFonts w:ascii="Symbol" w:hAnsi="Symbol" w:hint="default"/>
+      </w:rPr>
+    </w:lvl>
+    <w:lvl w:ilvl="4" w:tplc="04090003" w:tentative="1">
+      <w:start w:val="1"/>
+      <w:numFmt w:val="bullet"/>
+      <w:lvlText w:val="o"/>
+      <w:lvlJc w:val="left"/>
+      <w:pPr>
+        <w:ind w:left="3600" w:hanging="360"/>
+      </w:pPr>
+      <w:rPr>
+        <w:rFonts w:ascii="Courier New" w:hAnsi="Courier New" w:cs="Courier New" w:hint="default"/>
+      </w:rPr>
+    </w:lvl>
+    <w:lvl w:ilvl="5" w:tplc="04090005" w:tentative="1">
+      <w:start w:val="1"/>
+      <w:numFmt w:val="bullet"/>
+      <w:lvlText w:val=""/>
+      <w:lvlJc w:val="left"/>
+      <w:pPr>
+        <w:ind w:left="4320" w:hanging="360"/>
+      </w:pPr>
+      <w:rPr>
+        <w:rFonts w:ascii="Wingdings" w:hAnsi="Wingdings" w:hint="default"/>
+      </w:rPr>
+    </w:lvl>
+    <w:lvl w:ilvl="6" w:tplc="04090001" w:tentative="1">
+      <w:start w:val="1"/>
+      <w:numFmt w:val="bullet"/>
+      <w:lvlText w:val=""/>
+      <w:lvlJc w:val="left"/>
+      <w:pPr>
+        <w:ind w:left="5040" w:hanging="360"/>
+      </w:pPr>
+      <w:rPr>
+        <w:rFonts w:ascii="Symbol" w:hAnsi="Symbol" w:hint="default"/>
+      </w:rPr>
+    </w:lvl>
+    <w:lvl w:ilvl="7" w:tplc="04090003" w:tentative="1">
+      <w:start w:val="1"/>
+      <w:numFmt w:val="bullet"/>
+      <w:lvlText w:val="o"/>
+      <w:lvlJc w:val="left"/>
+      <w:pPr>
+        <w:ind w:left="5760" w:hanging="360"/>
+      </w:pPr>
+      <w:rPr>
+        <w:rFonts w:ascii="Courier New" w:hAnsi="Courier New" w:cs="Courier New" w:hint="default"/>
+      </w:rPr>
+    </w:lvl>
+    <w:lvl w:ilvl="8" w:tplc="04090005" w:tentative="1">
+      <w:start w:val="1"/>
+      <w:numFmt w:val="bullet"/>
+      <w:lvlText w:val=""/>
+      <w:lvlJc w:val="left"/>
+      <w:pPr>
+        <w:ind w:left="6480" w:hanging="360"/>
+      </w:pPr>
+      <w:rPr>
+        <w:rFonts w:ascii="Wingdings" w:hAnsi="Wingdings" w:hint="default"/>
+      </w:rPr>
+    </w:lvl>
+  </w:abstractNum>
+  <w:abstractNum w:abstractNumId="31" w15:restartNumberingAfterBreak="0">
     <w:nsid w:val="40541E38"/>
     <w:multiLevelType w:val="hybridMultilevel"/>
     <w:tmpl w:val="E7703F64"/>
@@ -17479,7 +19688,7 @@
       </w:rPr>
     </w:lvl>
   </w:abstractNum>
-  <w:abstractNum w:abstractNumId="29" w15:restartNumberingAfterBreak="0">
+  <w:abstractNum w:abstractNumId="32" w15:restartNumberingAfterBreak="0">
     <w:nsid w:val="43D05642"/>
     <w:multiLevelType w:val="hybridMultilevel"/>
     <w:tmpl w:val="D0D294EA"/>
@@ -17592,7 +19801,7 @@
       </w:rPr>
     </w:lvl>
   </w:abstractNum>
-  <w:abstractNum w:abstractNumId="30" w15:restartNumberingAfterBreak="0">
+  <w:abstractNum w:abstractNumId="33" w15:restartNumberingAfterBreak="0">
     <w:nsid w:val="449E11F4"/>
     <w:multiLevelType w:val="hybridMultilevel"/>
     <w:tmpl w:val="F888251E"/>
@@ -17705,7 +19914,7 @@
       </w:rPr>
     </w:lvl>
   </w:abstractNum>
-  <w:abstractNum w:abstractNumId="31" w15:restartNumberingAfterBreak="0">
+  <w:abstractNum w:abstractNumId="34" w15:restartNumberingAfterBreak="0">
     <w:nsid w:val="45C556AC"/>
     <w:multiLevelType w:val="hybridMultilevel"/>
     <w:tmpl w:val="A72A9DDC"/>
@@ -17818,7 +20027,7 @@
       </w:rPr>
     </w:lvl>
   </w:abstractNum>
-  <w:abstractNum w:abstractNumId="32" w15:restartNumberingAfterBreak="0">
+  <w:abstractNum w:abstractNumId="35" w15:restartNumberingAfterBreak="0">
     <w:nsid w:val="463A74BD"/>
     <w:multiLevelType w:val="hybridMultilevel"/>
     <w:tmpl w:val="98743F0C"/>
@@ -17931,7 +20140,7 @@
       </w:rPr>
     </w:lvl>
   </w:abstractNum>
-  <w:abstractNum w:abstractNumId="33" w15:restartNumberingAfterBreak="0">
+  <w:abstractNum w:abstractNumId="36" w15:restartNumberingAfterBreak="0">
     <w:nsid w:val="4D1C5ECE"/>
     <w:multiLevelType w:val="hybridMultilevel"/>
     <w:tmpl w:val="96A4B876"/>
@@ -18044,7 +20253,7 @@
       </w:rPr>
     </w:lvl>
   </w:abstractNum>
-  <w:abstractNum w:abstractNumId="34" w15:restartNumberingAfterBreak="0">
+  <w:abstractNum w:abstractNumId="37" w15:restartNumberingAfterBreak="0">
     <w:nsid w:val="527812DF"/>
     <w:multiLevelType w:val="hybridMultilevel"/>
     <w:tmpl w:val="44387134"/>
@@ -18157,7 +20366,7 @@
       </w:rPr>
     </w:lvl>
   </w:abstractNum>
-  <w:abstractNum w:abstractNumId="35" w15:restartNumberingAfterBreak="0">
+  <w:abstractNum w:abstractNumId="38" w15:restartNumberingAfterBreak="0">
     <w:nsid w:val="531220A7"/>
     <w:multiLevelType w:val="hybridMultilevel"/>
     <w:tmpl w:val="A4F6D8F8"/>
@@ -18270,7 +20479,7 @@
       </w:rPr>
     </w:lvl>
   </w:abstractNum>
-  <w:abstractNum w:abstractNumId="36" w15:restartNumberingAfterBreak="0">
+  <w:abstractNum w:abstractNumId="39" w15:restartNumberingAfterBreak="0">
     <w:nsid w:val="5334476E"/>
     <w:multiLevelType w:val="hybridMultilevel"/>
     <w:tmpl w:val="2E0E23DA"/>
@@ -18383,7 +20592,7 @@
       </w:rPr>
     </w:lvl>
   </w:abstractNum>
-  <w:abstractNum w:abstractNumId="37" w15:restartNumberingAfterBreak="0">
+  <w:abstractNum w:abstractNumId="40" w15:restartNumberingAfterBreak="0">
     <w:nsid w:val="59E14E0B"/>
     <w:multiLevelType w:val="hybridMultilevel"/>
     <w:tmpl w:val="6DBE78C0"/>
@@ -18496,7 +20705,7 @@
       </w:rPr>
     </w:lvl>
   </w:abstractNum>
-  <w:abstractNum w:abstractNumId="38" w15:restartNumberingAfterBreak="0">
+  <w:abstractNum w:abstractNumId="41" w15:restartNumberingAfterBreak="0">
     <w:nsid w:val="5FFA56BC"/>
     <w:multiLevelType w:val="hybridMultilevel"/>
     <w:tmpl w:val="3F28384A"/>
@@ -18609,7 +20818,7 @@
       </w:rPr>
     </w:lvl>
   </w:abstractNum>
-  <w:abstractNum w:abstractNumId="39" w15:restartNumberingAfterBreak="0">
+  <w:abstractNum w:abstractNumId="42" w15:restartNumberingAfterBreak="0">
     <w:nsid w:val="63DE74D0"/>
     <w:multiLevelType w:val="hybridMultilevel"/>
     <w:tmpl w:val="4892913C"/>
@@ -18722,7 +20931,7 @@
       </w:rPr>
     </w:lvl>
   </w:abstractNum>
-  <w:abstractNum w:abstractNumId="40" w15:restartNumberingAfterBreak="0">
+  <w:abstractNum w:abstractNumId="43" w15:restartNumberingAfterBreak="0">
     <w:nsid w:val="69A51DE4"/>
     <w:multiLevelType w:val="hybridMultilevel"/>
     <w:tmpl w:val="DE364B3E"/>
@@ -18835,7 +21044,7 @@
       </w:rPr>
     </w:lvl>
   </w:abstractNum>
-  <w:abstractNum w:abstractNumId="41" w15:restartNumberingAfterBreak="0">
+  <w:abstractNum w:abstractNumId="44" w15:restartNumberingAfterBreak="0">
     <w:nsid w:val="6CC763B0"/>
     <w:multiLevelType w:val="hybridMultilevel"/>
     <w:tmpl w:val="6A688C0C"/>
@@ -18948,7 +21157,7 @@
       </w:rPr>
     </w:lvl>
   </w:abstractNum>
-  <w:abstractNum w:abstractNumId="42" w15:restartNumberingAfterBreak="0">
+  <w:abstractNum w:abstractNumId="45" w15:restartNumberingAfterBreak="0">
     <w:nsid w:val="74216DB5"/>
     <w:multiLevelType w:val="hybridMultilevel"/>
     <w:tmpl w:val="275075BA"/>
@@ -19061,7 +21270,7 @@
       </w:rPr>
     </w:lvl>
   </w:abstractNum>
-  <w:abstractNum w:abstractNumId="43" w15:restartNumberingAfterBreak="0">
+  <w:abstractNum w:abstractNumId="46" w15:restartNumberingAfterBreak="0">
     <w:nsid w:val="75103744"/>
     <w:multiLevelType w:val="hybridMultilevel"/>
     <w:tmpl w:val="CDCCBACA"/>
@@ -19174,7 +21383,7 @@
       </w:rPr>
     </w:lvl>
   </w:abstractNum>
-  <w:abstractNum w:abstractNumId="44" w15:restartNumberingAfterBreak="0">
+  <w:abstractNum w:abstractNumId="47" w15:restartNumberingAfterBreak="0">
     <w:nsid w:val="756C0EB8"/>
     <w:multiLevelType w:val="hybridMultilevel"/>
     <w:tmpl w:val="D5D035CC"/>
@@ -19287,7 +21496,7 @@
       </w:rPr>
     </w:lvl>
   </w:abstractNum>
-  <w:abstractNum w:abstractNumId="45" w15:restartNumberingAfterBreak="0">
+  <w:abstractNum w:abstractNumId="48" w15:restartNumberingAfterBreak="0">
     <w:nsid w:val="759827A7"/>
     <w:multiLevelType w:val="hybridMultilevel"/>
     <w:tmpl w:val="D6B6AA46"/>
@@ -19400,7 +21609,120 @@
       </w:rPr>
     </w:lvl>
   </w:abstractNum>
-  <w:abstractNum w:abstractNumId="46" w15:restartNumberingAfterBreak="0">
+  <w:abstractNum w:abstractNumId="49" w15:restartNumberingAfterBreak="0">
+    <w:nsid w:val="75A32D66"/>
+    <w:multiLevelType w:val="hybridMultilevel"/>
+    <w:tmpl w:val="BBAC5994"/>
+    <w:lvl w:ilvl="0" w:tplc="04090001">
+      <w:start w:val="1"/>
+      <w:numFmt w:val="bullet"/>
+      <w:lvlText w:val=""/>
+      <w:lvlJc w:val="left"/>
+      <w:pPr>
+        <w:ind w:left="720" w:hanging="360"/>
+      </w:pPr>
+      <w:rPr>
+        <w:rFonts w:ascii="Symbol" w:hAnsi="Symbol" w:hint="default"/>
+      </w:rPr>
+    </w:lvl>
+    <w:lvl w:ilvl="1" w:tplc="04090003" w:tentative="1">
+      <w:start w:val="1"/>
+      <w:numFmt w:val="bullet"/>
+      <w:lvlText w:val="o"/>
+      <w:lvlJc w:val="left"/>
+      <w:pPr>
+        <w:ind w:left="1440" w:hanging="360"/>
+      </w:pPr>
+      <w:rPr>
+        <w:rFonts w:ascii="Courier New" w:hAnsi="Courier New" w:cs="Courier New" w:hint="default"/>
+      </w:rPr>
+    </w:lvl>
+    <w:lvl w:ilvl="2" w:tplc="04090005" w:tentative="1">
+      <w:start w:val="1"/>
+      <w:numFmt w:val="bullet"/>
+      <w:lvlText w:val=""/>
+      <w:lvlJc w:val="left"/>
+      <w:pPr>
+        <w:ind w:left="2160" w:hanging="360"/>
+      </w:pPr>
+      <w:rPr>
+        <w:rFonts w:ascii="Wingdings" w:hAnsi="Wingdings" w:hint="default"/>
+      </w:rPr>
+    </w:lvl>
+    <w:lvl w:ilvl="3" w:tplc="04090001" w:tentative="1">
+      <w:start w:val="1"/>
+      <w:numFmt w:val="bullet"/>
+      <w:lvlText w:val=""/>
+      <w:lvlJc w:val="left"/>
+      <w:pPr>
+        <w:ind w:left="2880" w:hanging="360"/>
+      </w:pPr>
+      <w:rPr>
+        <w:rFonts w:ascii="Symbol" w:hAnsi="Symbol" w:hint="default"/>
+      </w:rPr>
+    </w:lvl>
+    <w:lvl w:ilvl="4" w:tplc="04090003" w:tentative="1">
+      <w:start w:val="1"/>
+      <w:numFmt w:val="bullet"/>
+      <w:lvlText w:val="o"/>
+      <w:lvlJc w:val="left"/>
+      <w:pPr>
+        <w:ind w:left="3600" w:hanging="360"/>
+      </w:pPr>
+      <w:rPr>
+        <w:rFonts w:ascii="Courier New" w:hAnsi="Courier New" w:cs="Courier New" w:hint="default"/>
+      </w:rPr>
+    </w:lvl>
+    <w:lvl w:ilvl="5" w:tplc="04090005" w:tentative="1">
+      <w:start w:val="1"/>
+      <w:numFmt w:val="bullet"/>
+      <w:lvlText w:val=""/>
+      <w:lvlJc w:val="left"/>
+      <w:pPr>
+        <w:ind w:left="4320" w:hanging="360"/>
+      </w:pPr>
+      <w:rPr>
+        <w:rFonts w:ascii="Wingdings" w:hAnsi="Wingdings" w:hint="default"/>
+      </w:rPr>
+    </w:lvl>
+    <w:lvl w:ilvl="6" w:tplc="04090001" w:tentative="1">
+      <w:start w:val="1"/>
+      <w:numFmt w:val="bullet"/>
+      <w:lvlText w:val=""/>
+      <w:lvlJc w:val="left"/>
+      <w:pPr>
+        <w:ind w:left="5040" w:hanging="360"/>
+      </w:pPr>
+      <w:rPr>
+        <w:rFonts w:ascii="Symbol" w:hAnsi="Symbol" w:hint="default"/>
+      </w:rPr>
+    </w:lvl>
+    <w:lvl w:ilvl="7" w:tplc="04090003" w:tentative="1">
+      <w:start w:val="1"/>
+      <w:numFmt w:val="bullet"/>
+      <w:lvlText w:val="o"/>
+      <w:lvlJc w:val="left"/>
+      <w:pPr>
+        <w:ind w:left="5760" w:hanging="360"/>
+      </w:pPr>
+      <w:rPr>
+        <w:rFonts w:ascii="Courier New" w:hAnsi="Courier New" w:cs="Courier New" w:hint="default"/>
+      </w:rPr>
+    </w:lvl>
+    <w:lvl w:ilvl="8" w:tplc="04090005" w:tentative="1">
+      <w:start w:val="1"/>
+      <w:numFmt w:val="bullet"/>
+      <w:lvlText w:val=""/>
+      <w:lvlJc w:val="left"/>
+      <w:pPr>
+        <w:ind w:left="6480" w:hanging="360"/>
+      </w:pPr>
+      <w:rPr>
+        <w:rFonts w:ascii="Wingdings" w:hAnsi="Wingdings" w:hint="default"/>
+      </w:rPr>
+    </w:lvl>
+  </w:abstractNum>
+  <w:abstractNum w:abstractNumId="50" w15:restartNumberingAfterBreak="0">
     <w:nsid w:val="76241882"/>
     <w:multiLevelType w:val="hybridMultilevel"/>
     <w:tmpl w:val="D304C448"/>
@@ -19513,7 +21835,7 @@
       </w:rPr>
     </w:lvl>
   </w:abstractNum>
-  <w:abstractNum w:abstractNumId="47" w15:restartNumberingAfterBreak="0">
+  <w:abstractNum w:abstractNumId="51" w15:restartNumberingAfterBreak="0">
     <w:nsid w:val="7789259E"/>
     <w:multiLevelType w:val="hybridMultilevel"/>
     <w:tmpl w:val="9D74ECF8"/>
@@ -19626,7 +21948,7 @@
       </w:rPr>
     </w:lvl>
   </w:abstractNum>
-  <w:abstractNum w:abstractNumId="48" w15:restartNumberingAfterBreak="0">
+  <w:abstractNum w:abstractNumId="52" w15:restartNumberingAfterBreak="0">
     <w:nsid w:val="7B320CA6"/>
     <w:multiLevelType w:val="hybridMultilevel"/>
     <w:tmpl w:val="F8CA0562"/>
@@ -19739,7 +22061,7 @@
       </w:rPr>
     </w:lvl>
   </w:abstractNum>
-  <w:abstractNum w:abstractNumId="49" w15:restartNumberingAfterBreak="0">
+  <w:abstractNum w:abstractNumId="53" w15:restartNumberingAfterBreak="0">
     <w:nsid w:val="7C4817EB"/>
     <w:multiLevelType w:val="hybridMultilevel"/>
     <w:tmpl w:val="9D78A184"/>
@@ -19852,7 +22174,7 @@
       </w:rPr>
     </w:lvl>
   </w:abstractNum>
-  <w:abstractNum w:abstractNumId="50" w15:restartNumberingAfterBreak="0">
+  <w:abstractNum w:abstractNumId="54" w15:restartNumberingAfterBreak="0">
     <w:nsid w:val="7C85478D"/>
     <w:multiLevelType w:val="hybridMultilevel"/>
     <w:tmpl w:val="7EC82C7E"/>
@@ -19965,7 +22287,7 @@
       </w:rPr>
     </w:lvl>
   </w:abstractNum>
-  <w:abstractNum w:abstractNumId="51" w15:restartNumberingAfterBreak="0">
+  <w:abstractNum w:abstractNumId="55" w15:restartNumberingAfterBreak="0">
     <w:nsid w:val="7E943578"/>
     <w:multiLevelType w:val="hybridMultilevel"/>
     <w:tmpl w:val="EA148938"/>
@@ -20078,7 +22400,7 @@
       </w:rPr>
     </w:lvl>
   </w:abstractNum>
-  <w:abstractNum w:abstractNumId="52" w15:restartNumberingAfterBreak="0">
+  <w:abstractNum w:abstractNumId="56" w15:restartNumberingAfterBreak="0">
     <w:nsid w:val="7F890B5B"/>
     <w:multiLevelType w:val="hybridMultilevel"/>
     <w:tmpl w:val="A8C8A016"/>
@@ -20192,163 +22514,175 @@
     </w:lvl>
   </w:abstractNum>
   <w:num w:numId="1">
-    <w:abstractNumId w:val="39"/>
+    <w:abstractNumId w:val="42"/>
   </w:num>
   <w:num w:numId="2">
-    <w:abstractNumId w:val="13"/>
+    <w:abstractNumId w:val="15"/>
   </w:num>
   <w:num w:numId="3">
-    <w:abstractNumId w:val="12"/>
+    <w:abstractNumId w:val="14"/>
   </w:num>
   <w:num w:numId="4">
-    <w:abstractNumId w:val="3"/>
+    <w:abstractNumId w:val="4"/>
   </w:num>
   <w:num w:numId="5">
-    <w:abstractNumId w:val="51"/>
+    <w:abstractNumId w:val="55"/>
   </w:num>
   <w:num w:numId="6">
-    <w:abstractNumId w:val="50"/>
+    <w:abstractNumId w:val="54"/>
   </w:num>
   <w:num w:numId="7">
-    <w:abstractNumId w:val="26"/>
+    <w:abstractNumId w:val="28"/>
   </w:num>
   <w:num w:numId="8">
-    <w:abstractNumId w:val="20"/>
+    <w:abstractNumId w:val="22"/>
   </w:num>
   <w:num w:numId="9">
-    <w:abstractNumId w:val="5"/>
+    <w:abstractNumId w:val="6"/>
   </w:num>
   <w:num w:numId="10">
-    <w:abstractNumId w:val="24"/>
+    <w:abstractNumId w:val="26"/>
   </w:num>
   <w:num w:numId="11">
     <w:abstractNumId w:val="1"/>
   </w:num>
   <w:num w:numId="12">
+    <w:abstractNumId w:val="10"/>
+  </w:num>
+  <w:num w:numId="13">
+    <w:abstractNumId w:val="47"/>
+  </w:num>
+  <w:num w:numId="14">
+    <w:abstractNumId w:val="7"/>
+  </w:num>
+  <w:num w:numId="15">
+    <w:abstractNumId w:val="3"/>
+  </w:num>
+  <w:num w:numId="16">
+    <w:abstractNumId w:val="32"/>
+  </w:num>
+  <w:num w:numId="17">
+    <w:abstractNumId w:val="25"/>
+  </w:num>
+  <w:num w:numId="18">
+    <w:abstractNumId w:val="56"/>
+  </w:num>
+  <w:num w:numId="19">
+    <w:abstractNumId w:val="18"/>
+  </w:num>
+  <w:num w:numId="20">
+    <w:abstractNumId w:val="44"/>
+  </w:num>
+  <w:num w:numId="21">
     <w:abstractNumId w:val="9"/>
   </w:num>
-  <w:num w:numId="13">
-    <w:abstractNumId w:val="44"/>
+  <w:num w:numId="22">
+    <w:abstractNumId w:val="45"/>
   </w:num>
-  <w:num w:numId="14">
-    <w:abstractNumId w:val="6"/>
+  <w:num w:numId="23">
+    <w:abstractNumId w:val="12"/>
   </w:num>
-  <w:num w:numId="15">
-    <w:abstractNumId w:val="2"/>
-  </w:num>
-  <w:num w:numId="16">
-    <w:abstractNumId w:val="29"/>
-  </w:num>
-  <w:num w:numId="17">
-    <w:abstractNumId w:val="23"/>
-  </w:num>
-  <w:num w:numId="18">
-    <w:abstractNumId w:val="52"/>
-  </w:num>
-  <w:num w:numId="19">
+  <w:num w:numId="24">
     <w:abstractNumId w:val="16"/>
   </w:num>
-  <w:num w:numId="20">
-    <w:abstractNumId w:val="41"/>
-  </w:num>
-  <w:num w:numId="21">
-    <w:abstractNumId w:val="8"/>
-  </w:num>
-  <w:num w:numId="22">
-    <w:abstractNumId w:val="42"/>
-  </w:num>
-  <w:num w:numId="23">
-    <w:abstractNumId w:val="10"/>
-  </w:num>
-  <w:num w:numId="24">
-    <w:abstractNumId w:val="14"/>
-  </w:num>
   <w:num w:numId="25">
-    <w:abstractNumId w:val="25"/>
+    <w:abstractNumId w:val="27"/>
   </w:num>
   <w:num w:numId="26">
-    <w:abstractNumId w:val="11"/>
+    <w:abstractNumId w:val="13"/>
   </w:num>
   <w:num w:numId="27">
     <w:abstractNumId w:val="0"/>
   </w:num>
   <w:num w:numId="28">
-    <w:abstractNumId w:val="7"/>
+    <w:abstractNumId w:val="8"/>
   </w:num>
   <w:num w:numId="29">
+    <w:abstractNumId w:val="41"/>
+  </w:num>
+  <w:num w:numId="30">
+    <w:abstractNumId w:val="33"/>
+  </w:num>
+  <w:num w:numId="31">
+    <w:abstractNumId w:val="40"/>
+  </w:num>
+  <w:num w:numId="32">
+    <w:abstractNumId w:val="34"/>
+  </w:num>
+  <w:num w:numId="33">
+    <w:abstractNumId w:val="50"/>
+  </w:num>
+  <w:num w:numId="34">
+    <w:abstractNumId w:val="31"/>
+  </w:num>
+  <w:num w:numId="35">
+    <w:abstractNumId w:val="43"/>
+  </w:num>
+  <w:num w:numId="36">
+    <w:abstractNumId w:val="52"/>
+  </w:num>
+  <w:num w:numId="37">
+    <w:abstractNumId w:val="5"/>
+  </w:num>
+  <w:num w:numId="38">
+    <w:abstractNumId w:val="46"/>
+  </w:num>
+  <w:num w:numId="39">
+    <w:abstractNumId w:val="37"/>
+  </w:num>
+  <w:num w:numId="40">
+    <w:abstractNumId w:val="23"/>
+  </w:num>
+  <w:num w:numId="41">
+    <w:abstractNumId w:val="48"/>
+  </w:num>
+  <w:num w:numId="42">
+    <w:abstractNumId w:val="20"/>
+  </w:num>
+  <w:num w:numId="43">
+    <w:abstractNumId w:val="35"/>
+  </w:num>
+  <w:num w:numId="44">
     <w:abstractNumId w:val="38"/>
   </w:num>
-  <w:num w:numId="30">
+  <w:num w:numId="45">
+    <w:abstractNumId w:val="19"/>
+  </w:num>
+  <w:num w:numId="46">
+    <w:abstractNumId w:val="21"/>
+  </w:num>
+  <w:num w:numId="47">
+    <w:abstractNumId w:val="29"/>
+  </w:num>
+  <w:num w:numId="48">
+    <w:abstractNumId w:val="51"/>
+  </w:num>
+  <w:num w:numId="49">
+    <w:abstractNumId w:val="17"/>
+  </w:num>
+  <w:num w:numId="50">
+    <w:abstractNumId w:val="24"/>
+  </w:num>
+  <w:num w:numId="51">
+    <w:abstractNumId w:val="39"/>
+  </w:num>
+  <w:num w:numId="52">
+    <w:abstractNumId w:val="53"/>
+  </w:num>
+  <w:num w:numId="53">
+    <w:abstractNumId w:val="36"/>
+  </w:num>
+  <w:num w:numId="54">
+    <w:abstractNumId w:val="2"/>
+  </w:num>
+  <w:num w:numId="55">
+    <w:abstractNumId w:val="49"/>
+  </w:num>
+  <w:num w:numId="56">
     <w:abstractNumId w:val="30"/>
   </w:num>
-  <w:num w:numId="31">
-    <w:abstractNumId w:val="37"/>
-  </w:num>
-  <w:num w:numId="32">
-    <w:abstractNumId w:val="31"/>
-  </w:num>
-  <w:num w:numId="33">
-    <w:abstractNumId w:val="46"/>
-  </w:num>
-  <w:num w:numId="34">
-    <w:abstractNumId w:val="28"/>
-  </w:num>
-  <w:num w:numId="35">
-    <w:abstractNumId w:val="40"/>
-  </w:num>
-  <w:num w:numId="36">
-    <w:abstractNumId w:val="48"/>
-  </w:num>
-  <w:num w:numId="37">
-    <w:abstractNumId w:val="4"/>
-  </w:num>
-  <w:num w:numId="38">
-    <w:abstractNumId w:val="43"/>
-  </w:num>
-  <w:num w:numId="39">
-    <w:abstractNumId w:val="34"/>
-  </w:num>
-  <w:num w:numId="40">
-    <w:abstractNumId w:val="21"/>
-  </w:num>
-  <w:num w:numId="41">
-    <w:abstractNumId w:val="45"/>
-  </w:num>
-  <w:num w:numId="42">
-    <w:abstractNumId w:val="18"/>
-  </w:num>
-  <w:num w:numId="43">
-    <w:abstractNumId w:val="32"/>
-  </w:num>
-  <w:num w:numId="44">
-    <w:abstractNumId w:val="35"/>
-  </w:num>
-  <w:num w:numId="45">
-    <w:abstractNumId w:val="17"/>
-  </w:num>
-  <w:num w:numId="46">
-    <w:abstractNumId w:val="19"/>
-  </w:num>
-  <w:num w:numId="47">
-    <w:abstractNumId w:val="27"/>
-  </w:num>
-  <w:num w:numId="48">
-    <w:abstractNumId w:val="47"/>
-  </w:num>
-  <w:num w:numId="49">
-    <w:abstractNumId w:val="15"/>
-  </w:num>
-  <w:num w:numId="50">
-    <w:abstractNumId w:val="22"/>
-  </w:num>
-  <w:num w:numId="51">
-    <w:abstractNumId w:val="36"/>
-  </w:num>
-  <w:num w:numId="52">
-    <w:abstractNumId w:val="49"/>
-  </w:num>
-  <w:num w:numId="53">
-    <w:abstractNumId w:val="33"/>
+  <w:num w:numId="57">
+    <w:abstractNumId w:val="11"/>
   </w:num>
   <w:numIdMacAtCleanup w:val="50"/>
 </w:numbering>

</xml_diff>

<commit_message>
Better structure for items + most basic ones implemented and drawn + menu fixes
</commit_message>
<xml_diff>
--- a/non_game/[Devlog] Rolling in the Sheepe.docx
+++ b/non_game/[Devlog] Rolling in the Sheepe.docx
@@ -6,22 +6,12 @@
       <w:pPr>
         <w:pStyle w:val="Heading1"/>
       </w:pPr>
-      <w:proofErr w:type="spellStart"/>
-      <w:r>
-        <w:t>Devlog</w:t>
-      </w:r>
-      <w:proofErr w:type="spellEnd"/>
-      <w:r>
-        <w:t xml:space="preserve">: </w:t>
-      </w:r>
-      <w:r>
-        <w:t xml:space="preserve">Rolling in the </w:t>
-      </w:r>
-      <w:proofErr w:type="spellStart"/>
-      <w:r>
-        <w:t>sheepe</w:t>
-      </w:r>
-      <w:proofErr w:type="spellEnd"/>
+      <w:r>
+        <w:t xml:space="preserve">Devlog: </w:t>
+      </w:r>
+      <w:r>
+        <w:t>Rolling in the sheepe</w:t>
+      </w:r>
     </w:p>
     <w:p>
       <w:pPr>
@@ -41,7 +31,6 @@
         </w:rPr>
         <w:t xml:space="preserve">elcome to my </w:t>
       </w:r>
-      <w:proofErr w:type="spellStart"/>
       <w:r>
         <w:rPr>
           <w:b/>
@@ -50,40 +39,11 @@
         </w:rPr>
         <w:t>devlog</w:t>
       </w:r>
-      <w:proofErr w:type="spellEnd"/>
-      <w:r>
-        <w:rPr>
-          <w:lang w:val="en-US"/>
-        </w:rPr>
-        <w:t xml:space="preserve"> for the game “</w:t>
-      </w:r>
-      <w:proofErr w:type="spellStart"/>
-      <w:r>
-        <w:rPr>
-          <w:lang w:val="en-US"/>
-        </w:rPr>
-        <w:t>Sheepe</w:t>
-      </w:r>
-      <w:proofErr w:type="spellEnd"/>
-      <w:r>
-        <w:rPr>
-          <w:lang w:val="en-US"/>
-        </w:rPr>
-        <w:t xml:space="preserve">”, otherwise known as “Rolling in the </w:t>
-      </w:r>
-      <w:proofErr w:type="spellStart"/>
-      <w:r>
-        <w:rPr>
-          <w:lang w:val="en-US"/>
-        </w:rPr>
-        <w:t>Sheepe</w:t>
-      </w:r>
-      <w:proofErr w:type="spellEnd"/>
-      <w:r>
-        <w:rPr>
-          <w:lang w:val="en-US"/>
-        </w:rPr>
-        <w:t>”.</w:t>
+      <w:r>
+        <w:rPr>
+          <w:lang w:val="en-US"/>
+        </w:rPr>
+        <w:t xml:space="preserve"> for the game “Sheepe”, otherwise known as “Rolling in the Sheepe”.</w:t>
       </w:r>
     </w:p>
     <w:p>
@@ -181,19 +141,11 @@
           <w:lang w:val="en-US"/>
         </w:rPr>
       </w:pPr>
-      <w:proofErr w:type="gramStart"/>
-      <w:r>
-        <w:rPr>
-          <w:lang w:val="en-US"/>
-        </w:rPr>
-        <w:t>So</w:t>
-      </w:r>
-      <w:proofErr w:type="gramEnd"/>
-      <w:r>
-        <w:rPr>
-          <w:lang w:val="en-US"/>
-        </w:rPr>
-        <w:t xml:space="preserve"> let’s get started!</w:t>
+      <w:r>
+        <w:rPr>
+          <w:lang w:val="en-US"/>
+        </w:rPr>
+        <w:t>So let’s get started!</w:t>
       </w:r>
     </w:p>
     <w:p>
@@ -832,23 +784,7 @@
           <w:iCs/>
           <w:lang w:val="en-US"/>
         </w:rPr>
-        <w:t xml:space="preserve">. </w:t>
-      </w:r>
-      <w:proofErr w:type="gramStart"/>
-      <w:r>
-        <w:rPr>
-          <w:iCs/>
-          <w:lang w:val="en-US"/>
-        </w:rPr>
-        <w:t>So</w:t>
-      </w:r>
-      <w:proofErr w:type="gramEnd"/>
-      <w:r>
-        <w:rPr>
-          <w:iCs/>
-          <w:lang w:val="en-US"/>
-        </w:rPr>
-        <w:t xml:space="preserve"> I needed something that worked for </w:t>
+        <w:t xml:space="preserve">. So I needed something that worked for </w:t>
       </w:r>
       <w:r>
         <w:rPr>
@@ -1536,21 +1472,12 @@
           <w:lang w:val="en-US"/>
         </w:rPr>
       </w:pPr>
-      <w:proofErr w:type="gramStart"/>
-      <w:r>
-        <w:rPr>
-          <w:iCs/>
-          <w:lang w:val="en-US"/>
-        </w:rPr>
-        <w:t>So</w:t>
-      </w:r>
-      <w:proofErr w:type="gramEnd"/>
-      <w:r>
-        <w:rPr>
-          <w:iCs/>
-          <w:lang w:val="en-US"/>
-        </w:rPr>
-        <w:t xml:space="preserve"> this is great! It’s just what we need actually! </w:t>
+      <w:r>
+        <w:rPr>
+          <w:iCs/>
+          <w:lang w:val="en-US"/>
+        </w:rPr>
+        <w:t xml:space="preserve">So this is great! It’s just what we need actually! </w:t>
       </w:r>
     </w:p>
     <w:p>
@@ -2278,19 +2205,11 @@
           <w:lang w:val="en-US"/>
         </w:rPr>
       </w:pPr>
-      <w:proofErr w:type="gramStart"/>
-      <w:r>
-        <w:rPr>
-          <w:lang w:val="en-US"/>
-        </w:rPr>
-        <w:t>So</w:t>
-      </w:r>
-      <w:proofErr w:type="gramEnd"/>
-      <w:r>
-        <w:rPr>
-          <w:lang w:val="en-US"/>
-        </w:rPr>
-        <w:t xml:space="preserve"> I wrote this algorithm. And … I ran into issues.</w:t>
+      <w:r>
+        <w:rPr>
+          <w:lang w:val="en-US"/>
+        </w:rPr>
+        <w:t>So I wrote this algorithm. And … I ran into issues.</w:t>
       </w:r>
     </w:p>
     <w:p>
@@ -2346,35 +2265,7 @@
         <w:rPr>
           <w:lang w:val="en-US"/>
         </w:rPr>
-        <w:t xml:space="preserve">. </w:t>
-      </w:r>
-      <w:proofErr w:type="gramStart"/>
-      <w:r>
-        <w:rPr>
-          <w:lang w:val="en-US"/>
-        </w:rPr>
-        <w:t>So</w:t>
-      </w:r>
-      <w:proofErr w:type="gramEnd"/>
-      <w:r>
-        <w:rPr>
-          <w:lang w:val="en-US"/>
-        </w:rPr>
-        <w:t xml:space="preserve"> the first merge might be fine, but then it all goes haywire. I tried some hacks around this, but in the </w:t>
-      </w:r>
-      <w:proofErr w:type="gramStart"/>
-      <w:r>
-        <w:rPr>
-          <w:lang w:val="en-US"/>
-        </w:rPr>
-        <w:t>end</w:t>
-      </w:r>
-      <w:proofErr w:type="gramEnd"/>
-      <w:r>
-        <w:rPr>
-          <w:lang w:val="en-US"/>
-        </w:rPr>
-        <w:t xml:space="preserve"> I just had to admit I learned my lesson and “merging convex polygons” is a </w:t>
+        <w:t xml:space="preserve">. So the first merge might be fine, but then it all goes haywire. I tried some hacks around this, but in the end I just had to admit I learned my lesson and “merging convex polygons” is a </w:t>
       </w:r>
       <w:r>
         <w:rPr>
@@ -2624,23 +2515,7 @@
           <w:iCs/>
           <w:lang w:val="en-US"/>
         </w:rPr>
-        <w:t xml:space="preserve">Slice each of them. (If it doesn’t hit the line, it just returns the original shape. </w:t>
-      </w:r>
-      <w:proofErr w:type="gramStart"/>
-      <w:r>
-        <w:rPr>
-          <w:iCs/>
-          <w:lang w:val="en-US"/>
-        </w:rPr>
-        <w:t>Otherwise</w:t>
-      </w:r>
-      <w:proofErr w:type="gramEnd"/>
-      <w:r>
-        <w:rPr>
-          <w:iCs/>
-          <w:lang w:val="en-US"/>
-        </w:rPr>
-        <w:t xml:space="preserve"> the two new shapes.)</w:t>
+        <w:t>Slice each of them. (If it doesn’t hit the line, it just returns the original shape. Otherwise the two new shapes.)</w:t>
       </w:r>
     </w:p>
     <w:p>
@@ -3500,17 +3375,8 @@
           <w:iCs/>
           <w:lang w:val="en-US"/>
         </w:rPr>
-        <w:t xml:space="preserve">, it’s probably something like this. And never, ever, do a “==” check between two </w:t>
-      </w:r>
-      <w:proofErr w:type="gramStart"/>
-      <w:r>
-        <w:rPr>
-          <w:iCs/>
-          <w:lang w:val="en-US"/>
-        </w:rPr>
-        <w:t>floats :p</w:t>
-      </w:r>
-      <w:proofErr w:type="gramEnd"/>
+        <w:t>, it’s probably something like this. And never, ever, do a “==” check between two floats :p</w:t>
+      </w:r>
     </w:p>
     <w:p>
       <w:pPr>
@@ -3534,19 +3400,11 @@
           <w:lang w:val="en-US"/>
         </w:rPr>
       </w:pPr>
-      <w:proofErr w:type="gramStart"/>
-      <w:r>
-        <w:rPr>
-          <w:lang w:val="en-US"/>
-        </w:rPr>
-        <w:t>So</w:t>
-      </w:r>
-      <w:proofErr w:type="gramEnd"/>
-      <w:r>
-        <w:rPr>
-          <w:lang w:val="en-US"/>
-        </w:rPr>
-        <w:t xml:space="preserve"> we have a slicing algorithm, which will </w:t>
+      <w:r>
+        <w:rPr>
+          <w:lang w:val="en-US"/>
+        </w:rPr>
+        <w:t xml:space="preserve">So we have a slicing algorithm, which will </w:t>
       </w:r>
       <w:r>
         <w:rPr>
@@ -4082,16 +3940,8 @@
         <w:rPr>
           <w:lang w:val="en-US"/>
         </w:rPr>
-        <w:t xml:space="preserve">Not be janky or </w:t>
-      </w:r>
-      <w:proofErr w:type="spellStart"/>
-      <w:r>
-        <w:rPr>
-          <w:lang w:val="en-US"/>
-        </w:rPr>
-        <w:t>stuttery</w:t>
-      </w:r>
-      <w:proofErr w:type="spellEnd"/>
+        <w:t>Not be janky or stuttery</w:t>
+      </w:r>
     </w:p>
     <w:p>
       <w:pPr>
@@ -4218,21 +4068,7 @@
         <w:rPr>
           <w:lang w:val="en-US"/>
         </w:rPr>
-        <w:t xml:space="preserve">And </w:t>
-      </w:r>
-      <w:proofErr w:type="gramStart"/>
-      <w:r>
-        <w:rPr>
-          <w:lang w:val="en-US"/>
-        </w:rPr>
-        <w:t>so</w:t>
-      </w:r>
-      <w:proofErr w:type="gramEnd"/>
-      <w:r>
-        <w:rPr>
-          <w:lang w:val="en-US"/>
-        </w:rPr>
-        <w:t xml:space="preserve"> I settled on the solution of </w:t>
+        <w:t xml:space="preserve">And so I settled on the solution of </w:t>
       </w:r>
       <w:r>
         <w:rPr>
@@ -4969,21 +4805,7 @@
         <w:rPr>
           <w:lang w:val="en-US"/>
         </w:rPr>
-        <w:t xml:space="preserve"> or something. That’s just how programmers </w:t>
-      </w:r>
-      <w:proofErr w:type="gramStart"/>
-      <w:r>
-        <w:rPr>
-          <w:lang w:val="en-US"/>
-        </w:rPr>
-        <w:t>work :p</w:t>
-      </w:r>
-      <w:proofErr w:type="gramEnd"/>
-      <w:r>
-        <w:rPr>
-          <w:lang w:val="en-US"/>
-        </w:rPr>
-        <w:t xml:space="preserve"> But I’ve learnt over the years that trying a naïve/dumb/simple solution first is usually</w:t>
+        <w:t xml:space="preserve"> or something. That’s just how programmers work :p But I’ve learnt over the years that trying a naïve/dumb/simple solution first is usually</w:t>
       </w:r>
       <w:r>
         <w:rPr>
@@ -6180,19 +6002,11 @@
           <w:lang w:val="en-US"/>
         </w:rPr>
       </w:pPr>
-      <w:proofErr w:type="gramStart"/>
-      <w:r>
-        <w:rPr>
-          <w:lang w:val="en-US"/>
-        </w:rPr>
-        <w:t>So</w:t>
-      </w:r>
-      <w:proofErr w:type="gramEnd"/>
-      <w:r>
-        <w:rPr>
-          <w:lang w:val="en-US"/>
-        </w:rPr>
-        <w:t xml:space="preserve"> I implemented everything I talked about in the previous section. And I tested it. And I played it.</w:t>
+      <w:r>
+        <w:rPr>
+          <w:lang w:val="en-US"/>
+        </w:rPr>
+        <w:t>So I implemented everything I talked about in the previous section. And I tested it. And I played it.</w:t>
       </w:r>
     </w:p>
     <w:p>
@@ -6396,21 +6210,7 @@
         <w:rPr>
           <w:lang w:val="en-US"/>
         </w:rPr>
-        <w:t>. (</w:t>
-      </w:r>
-      <w:proofErr w:type="gramStart"/>
-      <w:r>
-        <w:rPr>
-          <w:lang w:val="en-US"/>
-        </w:rPr>
-        <w:t>So</w:t>
-      </w:r>
-      <w:proofErr w:type="gramEnd"/>
-      <w:r>
-        <w:rPr>
-          <w:lang w:val="en-US"/>
-        </w:rPr>
-        <w:t xml:space="preserve"> when you roll into a wall, you </w:t>
+        <w:t xml:space="preserve">. (So when you roll into a wall, you </w:t>
       </w:r>
       <w:r>
         <w:rPr>
@@ -6440,19 +6240,11 @@
           <w:lang w:val="en-US"/>
         </w:rPr>
       </w:pPr>
-      <w:proofErr w:type="gramStart"/>
-      <w:r>
-        <w:rPr>
-          <w:lang w:val="en-US"/>
-        </w:rPr>
-        <w:t>So</w:t>
-      </w:r>
-      <w:proofErr w:type="gramEnd"/>
-      <w:r>
-        <w:rPr>
-          <w:lang w:val="en-US"/>
-        </w:rPr>
-        <w:t xml:space="preserve"> let’s turn it around.</w:t>
+      <w:r>
+        <w:rPr>
+          <w:lang w:val="en-US"/>
+        </w:rPr>
+        <w:t>So let’s turn it around.</w:t>
       </w:r>
     </w:p>
     <w:p>
@@ -6895,55 +6687,13 @@
         <w:rPr>
           <w:lang w:val="en-US"/>
         </w:rPr>
-        <w:t xml:space="preserve">Rotating the slope correctly is a minor implementation detail (which depends on how Godot handles </w:t>
-      </w:r>
-      <w:proofErr w:type="spellStart"/>
-      <w:r>
-        <w:rPr>
-          <w:lang w:val="en-US"/>
-        </w:rPr>
-        <w:t>tilemaps</w:t>
-      </w:r>
-      <w:proofErr w:type="spellEnd"/>
-      <w:r>
-        <w:rPr>
-          <w:lang w:val="en-US"/>
-        </w:rPr>
-        <w:t xml:space="preserve"> and how I happened to draw the slope), so I won’t bore you with that.</w:t>
-      </w:r>
-      <w:r>
-        <w:rPr>
-          <w:lang w:val="en-US"/>
-        </w:rPr>
-        <w:t xml:space="preserve"> </w:t>
-      </w:r>
-      <w:proofErr w:type="gramStart"/>
-      <w:r>
-        <w:rPr>
-          <w:lang w:val="en-US"/>
-        </w:rPr>
-        <w:t>Also</w:t>
-      </w:r>
-      <w:proofErr w:type="gramEnd"/>
-      <w:r>
-        <w:rPr>
-          <w:lang w:val="en-US"/>
-        </w:rPr>
-        <w:t xml:space="preserve"> because – and this is me from the future – I ended up using a different system anyway (“</w:t>
-      </w:r>
-      <w:proofErr w:type="spellStart"/>
-      <w:r>
-        <w:rPr>
-          <w:lang w:val="en-US"/>
-        </w:rPr>
-        <w:t>autotiling</w:t>
-      </w:r>
-      <w:proofErr w:type="spellEnd"/>
-      <w:r>
-        <w:rPr>
-          <w:lang w:val="en-US"/>
-        </w:rPr>
-        <w:t>”).</w:t>
+        <w:t>Rotating the slope correctly is a minor implementation detail (which depends on how Godot handles tilemaps and how I happened to draw the slope), so I won’t bore you with that.</w:t>
+      </w:r>
+      <w:r>
+        <w:rPr>
+          <w:lang w:val="en-US"/>
+        </w:rPr>
+        <w:t xml:space="preserve"> Also because – and this is me from the future – I ended up using a different system anyway (“autotiling”).</w:t>
       </w:r>
     </w:p>
     <w:p>
@@ -7075,21 +6825,7 @@
         <w:rPr>
           <w:lang w:val="en-US"/>
         </w:rPr>
-        <w:t xml:space="preserve">Right now, we have randomly generated maps which are fun, playable, and even </w:t>
-      </w:r>
-      <w:proofErr w:type="spellStart"/>
-      <w:r>
-        <w:rPr>
-          <w:lang w:val="en-US"/>
-        </w:rPr>
-        <w:t>finishable</w:t>
-      </w:r>
-      <w:proofErr w:type="spellEnd"/>
-      <w:r>
-        <w:rPr>
-          <w:lang w:val="en-US"/>
-        </w:rPr>
-        <w:t xml:space="preserve"> (with our limited toolset). </w:t>
+        <w:t xml:space="preserve">Right now, we have randomly generated maps which are fun, playable, and even finishable (with our limited toolset). </w:t>
       </w:r>
     </w:p>
     <w:p>
@@ -7399,7 +7135,6 @@
         </w:rPr>
         <w:t xml:space="preserve">Clinging is, interestingly, kind of the opposite. Use a </w:t>
       </w:r>
-      <w:proofErr w:type="spellStart"/>
       <w:r>
         <w:rPr>
           <w:i/>
@@ -7408,7 +7143,6 @@
         </w:rPr>
         <w:t>raycast</w:t>
       </w:r>
-      <w:proofErr w:type="spellEnd"/>
       <w:r>
         <w:rPr>
           <w:lang w:val="en-US"/>
@@ -7542,7 +7276,6 @@
         </w:rPr>
         <w:t xml:space="preserve">Press </w:t>
       </w:r>
-      <w:proofErr w:type="gramStart"/>
       <w:r>
         <w:rPr>
           <w:i/>
@@ -7551,7 +7284,6 @@
         </w:rPr>
         <w:t>jump</w:t>
       </w:r>
-      <w:proofErr w:type="gramEnd"/>
       <w:r>
         <w:rPr>
           <w:lang w:val="en-US"/>
@@ -7695,15 +7427,7 @@
         <w:pStyle w:val="Heading2"/>
       </w:pPr>
       <w:r>
-        <w:t xml:space="preserve">Step 9: Making the first </w:t>
-      </w:r>
-      <w:proofErr w:type="spellStart"/>
-      <w:r>
-        <w:t>finishable</w:t>
-      </w:r>
-      <w:proofErr w:type="spellEnd"/>
-      <w:r>
-        <w:t xml:space="preserve"> level</w:t>
+        <w:t>Step 9: Making the first finishable level</w:t>
       </w:r>
     </w:p>
     <w:p>
@@ -7786,21 +7510,7 @@
         <w:rPr>
           <w:lang w:val="en-US"/>
         </w:rPr>
-        <w:t xml:space="preserve">That’s it! </w:t>
-      </w:r>
-      <w:proofErr w:type="gramStart"/>
-      <w:r>
-        <w:rPr>
-          <w:lang w:val="en-US"/>
-        </w:rPr>
-        <w:t>So</w:t>
-      </w:r>
-      <w:proofErr w:type="gramEnd"/>
-      <w:r>
-        <w:rPr>
-          <w:lang w:val="en-US"/>
-        </w:rPr>
-        <w:t xml:space="preserve"> let’s make that and then </w:t>
+        <w:t xml:space="preserve">That’s it! So let’s make that and then </w:t>
       </w:r>
       <w:r>
         <w:rPr>
@@ -7996,19 +7706,11 @@
           <w:lang w:val="en-US"/>
         </w:rPr>
       </w:pPr>
-      <w:proofErr w:type="gramStart"/>
-      <w:r>
-        <w:rPr>
-          <w:lang w:val="en-US"/>
-        </w:rPr>
-        <w:t>However</w:t>
-      </w:r>
-      <w:proofErr w:type="gramEnd"/>
-      <w:r>
-        <w:rPr>
-          <w:lang w:val="en-US"/>
-        </w:rPr>
-        <w:t xml:space="preserve"> … the question of “how exactly do you win?” haunted me during that period. </w:t>
+      <w:r>
+        <w:rPr>
+          <w:lang w:val="en-US"/>
+        </w:rPr>
+        <w:t xml:space="preserve">However … the question of “how exactly do you win?” haunted me during that period. </w:t>
       </w:r>
     </w:p>
     <w:p>
@@ -8289,21 +7991,7 @@
         <w:rPr>
           <w:lang w:val="en-US"/>
         </w:rPr>
-        <w:t xml:space="preserve">Penalizing is annoying. It can easily lead to frustration and a “stale game”. </w:t>
-      </w:r>
-      <w:proofErr w:type="gramStart"/>
-      <w:r>
-        <w:rPr>
-          <w:lang w:val="en-US"/>
-        </w:rPr>
-        <w:t>So</w:t>
-      </w:r>
-      <w:proofErr w:type="gramEnd"/>
-      <w:r>
-        <w:rPr>
-          <w:lang w:val="en-US"/>
-        </w:rPr>
-        <w:t xml:space="preserve"> the second option will have to be used 90% of the time.</w:t>
+        <w:t>Penalizing is annoying. It can easily lead to frustration and a “stale game”. So the second option will have to be used 90% of the time.</w:t>
       </w:r>
     </w:p>
     <w:p>
@@ -8425,21 +8113,7 @@
         <w:rPr>
           <w:lang w:val="en-US"/>
         </w:rPr>
-        <w:t>Idea: Add a “lock” or “gate” you can only pass if you’re large. (</w:t>
-      </w:r>
-      <w:proofErr w:type="gramStart"/>
-      <w:r>
-        <w:rPr>
-          <w:lang w:val="en-US"/>
-        </w:rPr>
-        <w:t>Otherwise</w:t>
-      </w:r>
-      <w:proofErr w:type="gramEnd"/>
-      <w:r>
-        <w:rPr>
-          <w:lang w:val="en-US"/>
-        </w:rPr>
-        <w:t xml:space="preserve"> it takes a while, or it’s harder.)</w:t>
+        <w:t>Idea: Add a “lock” or “gate” you can only pass if you’re large. (Otherwise it takes a while, or it’s harder.)</w:t>
       </w:r>
     </w:p>
     <w:p>
@@ -9212,21 +8886,7 @@
         <w:rPr>
           <w:lang w:val="en-US"/>
         </w:rPr>
-        <w:t xml:space="preserve"> in which to teach them to players. </w:t>
-      </w:r>
-      <w:proofErr w:type="gramStart"/>
-      <w:r>
-        <w:rPr>
-          <w:lang w:val="en-US"/>
-        </w:rPr>
-        <w:t>So</w:t>
-      </w:r>
-      <w:proofErr w:type="gramEnd"/>
-      <w:r>
-        <w:rPr>
-          <w:lang w:val="en-US"/>
-        </w:rPr>
-        <w:t xml:space="preserve"> I just implement all of it (as quickly as possible) and then </w:t>
+        <w:t xml:space="preserve"> in which to teach them to players. So I just implement all of it (as quickly as possible) and then </w:t>
       </w:r>
       <w:r>
         <w:rPr>
@@ -9448,21 +9108,7 @@
         <w:rPr>
           <w:lang w:val="en-US"/>
         </w:rPr>
-        <w:t>The camera cannot show anything out of bounds. (</w:t>
-      </w:r>
-      <w:proofErr w:type="gramStart"/>
-      <w:r>
-        <w:rPr>
-          <w:lang w:val="en-US"/>
-        </w:rPr>
-        <w:t>So</w:t>
-      </w:r>
-      <w:proofErr w:type="gramEnd"/>
-      <w:r>
-        <w:rPr>
-          <w:lang w:val="en-US"/>
-        </w:rPr>
-        <w:t xml:space="preserve"> no ugly spaces outside of the grid if we’re zoomed out.)</w:t>
+        <w:t>The camera cannot show anything out of bounds. (So no ugly spaces outside of the grid if we’re zoomed out.)</w:t>
       </w:r>
     </w:p>
     <w:p>
@@ -9499,35 +9145,7 @@
         <w:rPr>
           <w:lang w:val="en-US"/>
         </w:rPr>
-        <w:t>I implemented “</w:t>
-      </w:r>
-      <w:proofErr w:type="spellStart"/>
-      <w:r>
-        <w:rPr>
-          <w:lang w:val="en-US"/>
-        </w:rPr>
-        <w:t>autotiling</w:t>
-      </w:r>
-      <w:proofErr w:type="spellEnd"/>
-      <w:r>
-        <w:rPr>
-          <w:lang w:val="en-US"/>
-        </w:rPr>
-        <w:t xml:space="preserve">” with prettier tiles. It means that my game engine automatically </w:t>
-      </w:r>
-      <w:proofErr w:type="gramStart"/>
-      <w:r>
-        <w:rPr>
-          <w:lang w:val="en-US"/>
-        </w:rPr>
-        <w:t>choose</w:t>
-      </w:r>
-      <w:proofErr w:type="gramEnd"/>
-      <w:r>
-        <w:rPr>
-          <w:lang w:val="en-US"/>
-        </w:rPr>
-        <w:t xml:space="preserve"> the correct sprite based on surrounding sprites, so it all connects well and looks good (and organic).</w:t>
+        <w:t>I implemented “autotiling” with prettier tiles. It means that my game engine automatically choose the correct sprite based on surrounding sprites, so it all connects well and looks good (and organic).</w:t>
       </w:r>
     </w:p>
     <w:p>
@@ -10378,77 +9996,7 @@
         <w:rPr>
           <w:lang w:val="en-US"/>
         </w:rPr>
-        <w:t xml:space="preserve">“var </w:t>
-      </w:r>
-      <w:proofErr w:type="spellStart"/>
-      <w:r>
-        <w:rPr>
-          <w:lang w:val="en-US"/>
-        </w:rPr>
-        <w:t>my_room</w:t>
-      </w:r>
-      <w:proofErr w:type="spellEnd"/>
-      <w:r>
-        <w:rPr>
-          <w:lang w:val="en-US"/>
-        </w:rPr>
-        <w:t xml:space="preserve"> = </w:t>
-      </w:r>
-      <w:proofErr w:type="spellStart"/>
-      <w:r>
-        <w:rPr>
-          <w:lang w:val="en-US"/>
-        </w:rPr>
-        <w:t>get_room_at</w:t>
-      </w:r>
-      <w:proofErr w:type="spellEnd"/>
-      <w:r>
-        <w:rPr>
-          <w:lang w:val="en-US"/>
-        </w:rPr>
-        <w:t>(</w:t>
-      </w:r>
-      <w:proofErr w:type="spellStart"/>
-      <w:r>
-        <w:rPr>
-          <w:lang w:val="en-US"/>
-        </w:rPr>
-        <w:t>get_location_at</w:t>
-      </w:r>
-      <w:proofErr w:type="spellEnd"/>
-      <w:r>
-        <w:rPr>
-          <w:lang w:val="en-US"/>
-        </w:rPr>
-        <w:t>(</w:t>
-      </w:r>
-      <w:proofErr w:type="spellStart"/>
-      <w:r>
-        <w:rPr>
-          <w:lang w:val="en-US"/>
-        </w:rPr>
-        <w:t>get_my_</w:t>
-      </w:r>
-      <w:proofErr w:type="gramStart"/>
-      <w:r>
-        <w:rPr>
-          <w:lang w:val="en-US"/>
-        </w:rPr>
-        <w:t>index</w:t>
-      </w:r>
-      <w:proofErr w:type="spellEnd"/>
-      <w:r>
-        <w:rPr>
-          <w:lang w:val="en-US"/>
-        </w:rPr>
-        <w:t>(</w:t>
-      </w:r>
-      <w:proofErr w:type="gramEnd"/>
-      <w:r>
-        <w:rPr>
-          <w:lang w:val="en-US"/>
-        </w:rPr>
-        <w:t>)))”</w:t>
+        <w:t>“var my_room = get_room_at(get_location_at(get_my_index()))”</w:t>
       </w:r>
     </w:p>
     <w:p>
@@ -10656,21 +10204,7 @@
         <w:rPr>
           <w:lang w:val="en-US"/>
         </w:rPr>
-        <w:t xml:space="preserve"> =&gt; The game would lag/stutter when there </w:t>
-      </w:r>
-      <w:proofErr w:type="gramStart"/>
-      <w:r>
-        <w:rPr>
-          <w:lang w:val="en-US"/>
-        </w:rPr>
-        <w:t>was</w:t>
-      </w:r>
-      <w:proofErr w:type="gramEnd"/>
-      <w:r>
-        <w:rPr>
-          <w:lang w:val="en-US"/>
-        </w:rPr>
-        <w:t xml:space="preserve"> </w:t>
+        <w:t xml:space="preserve"> =&gt; The game would lag/stutter when there was </w:t>
       </w:r>
       <w:r>
         <w:rPr>
@@ -10831,21 +10365,7 @@
         <w:rPr>
           <w:lang w:val="en-US"/>
         </w:rPr>
-        <w:t xml:space="preserve">Another thing I disabled was my algorithm for adding slopes in </w:t>
-      </w:r>
-      <w:proofErr w:type="gramStart"/>
-      <w:r>
-        <w:rPr>
-          <w:lang w:val="en-US"/>
-        </w:rPr>
-        <w:t>90 degree</w:t>
-      </w:r>
-      <w:proofErr w:type="gramEnd"/>
-      <w:r>
-        <w:rPr>
-          <w:lang w:val="en-US"/>
-        </w:rPr>
-        <w:t xml:space="preserve"> corners, because it stopped working after this update. Speaking of that …</w:t>
+        <w:t>Another thing I disabled was my algorithm for adding slopes in 90 degree corners, because it stopped working after this update. Speaking of that …</w:t>
       </w:r>
     </w:p>
     <w:p>
@@ -11264,21 +10784,7 @@
         <w:rPr>
           <w:lang w:val="en-US"/>
         </w:rPr>
-        <w:t>Because of the “</w:t>
-      </w:r>
-      <w:proofErr w:type="spellStart"/>
-      <w:r>
-        <w:rPr>
-          <w:lang w:val="en-US"/>
-        </w:rPr>
-        <w:t>autotiling</w:t>
-      </w:r>
-      <w:proofErr w:type="spellEnd"/>
-      <w:r>
-        <w:rPr>
-          <w:lang w:val="en-US"/>
-        </w:rPr>
-        <w:t xml:space="preserve">” system (and adding slopes), it happened quite often that you could enter a cell (with a slope) … that didn’t belong to any room. </w:t>
+        <w:t xml:space="preserve">Because of the “autotiling” system (and adding slopes), it happened quite often that you could enter a cell (with a slope) … that didn’t belong to any room. </w:t>
       </w:r>
     </w:p>
     <w:p>
@@ -11378,35 +10884,7 @@
         <w:rPr>
           <w:lang w:val="en-US"/>
         </w:rPr>
-        <w:t xml:space="preserve">, which is just one size smaller. </w:t>
-      </w:r>
-      <w:proofErr w:type="gramStart"/>
-      <w:r>
-        <w:rPr>
-          <w:lang w:val="en-US"/>
-        </w:rPr>
-        <w:t>So</w:t>
-      </w:r>
-      <w:proofErr w:type="gramEnd"/>
-      <w:r>
-        <w:rPr>
-          <w:lang w:val="en-US"/>
-        </w:rPr>
-        <w:t xml:space="preserve"> everything looks the same as before, just much cleaner (and </w:t>
-      </w:r>
-      <w:proofErr w:type="spellStart"/>
-      <w:r>
-        <w:rPr>
-          <w:lang w:val="en-US"/>
-        </w:rPr>
-        <w:t>bugfree</w:t>
-      </w:r>
-      <w:proofErr w:type="spellEnd"/>
-      <w:r>
-        <w:rPr>
-          <w:lang w:val="en-US"/>
-        </w:rPr>
-        <w:t>) under the hood.</w:t>
+        <w:t>, which is just one size smaller. So everything looks the same as before, just much cleaner (and bugfree) under the hood.</w:t>
       </w:r>
     </w:p>
     <w:p>
@@ -11522,21 +11000,7 @@
         <w:rPr>
           <w:lang w:val="en-US"/>
         </w:rPr>
-        <w:t xml:space="preserve"> for removing and adding rooms </w:t>
-      </w:r>
-      <w:proofErr w:type="gramStart"/>
-      <w:r>
-        <w:rPr>
-          <w:lang w:val="en-US"/>
-        </w:rPr>
-        <w:t>( =</w:t>
-      </w:r>
-      <w:proofErr w:type="gramEnd"/>
-      <w:r>
-        <w:rPr>
-          <w:lang w:val="en-US"/>
-        </w:rPr>
-        <w:t xml:space="preserve"> two separate timers that never fire in the same frame). </w:t>
+        <w:t xml:space="preserve"> for removing and adding rooms ( = two separate timers that never fire in the same frame). </w:t>
       </w:r>
     </w:p>
     <w:p>
@@ -11824,23 +11288,13 @@
         </w:rPr>
         <w:t xml:space="preserve"> mode, you obviously can’t have this. I think single player mode will either be </w:t>
       </w:r>
-      <w:proofErr w:type="gramStart"/>
-      <w:r>
-        <w:rPr>
-          <w:i/>
-          <w:iCs/>
-          <w:lang w:val="en-US"/>
-        </w:rPr>
-        <w:t>survive</w:t>
-      </w:r>
-      <w:proofErr w:type="gramEnd"/>
-      <w:r>
-        <w:rPr>
-          <w:i/>
-          <w:iCs/>
-          <w:lang w:val="en-US"/>
-        </w:rPr>
-        <w:t xml:space="preserve"> as long as possible</w:t>
+      <w:r>
+        <w:rPr>
+          <w:i/>
+          <w:iCs/>
+          <w:lang w:val="en-US"/>
+        </w:rPr>
+        <w:t>survive as long as possible</w:t>
       </w:r>
       <w:r>
         <w:rPr>
@@ -11996,42 +11450,14 @@
         <w:rPr>
           <w:lang w:val="en-US"/>
         </w:rPr>
-        <w:t xml:space="preserve"> when testing this </w:t>
-      </w:r>
-      <w:proofErr w:type="spellStart"/>
-      <w:r>
-        <w:rPr>
-          <w:lang w:val="en-US"/>
-        </w:rPr>
-        <w:t>behaviour</w:t>
-      </w:r>
-      <w:proofErr w:type="spellEnd"/>
-      <w:r>
-        <w:rPr>
-          <w:lang w:val="en-US"/>
-        </w:rPr>
-        <w:t xml:space="preserve">, I was constantly disappointed about how … ugly it looked? Just boring and … weird. Then I realized: slicing a body is quite an operation. It shouldn’t be this surgical </w:t>
+        <w:t xml:space="preserve"> when testing this behaviour, I was constantly disappointed about how … ugly it looked? Just boring and … weird. Then I realized: slicing a body is quite an operation. It shouldn’t be this surgical </w:t>
       </w:r>
       <w:r>
         <w:rPr>
           <w:lang w:val="en-US"/>
         </w:rPr>
         <w:lastRenderedPageBreak/>
-        <w:t xml:space="preserve">precision </w:t>
-      </w:r>
-      <w:proofErr w:type="gramStart"/>
-      <w:r>
-        <w:rPr>
-          <w:lang w:val="en-US"/>
-        </w:rPr>
-        <w:t>slice,</w:t>
-      </w:r>
-      <w:proofErr w:type="gramEnd"/>
-      <w:r>
-        <w:rPr>
-          <w:lang w:val="en-US"/>
-        </w:rPr>
-        <w:t xml:space="preserve"> it should be more like an </w:t>
+        <w:t xml:space="preserve">precision slice, it should be more like an </w:t>
       </w:r>
       <w:r>
         <w:rPr>
@@ -12045,21 +11471,7 @@
         <w:rPr>
           <w:lang w:val="en-US"/>
         </w:rPr>
-        <w:t xml:space="preserve">. </w:t>
-      </w:r>
-      <w:proofErr w:type="gramStart"/>
-      <w:r>
-        <w:rPr>
-          <w:lang w:val="en-US"/>
-        </w:rPr>
-        <w:t>So</w:t>
-      </w:r>
-      <w:proofErr w:type="gramEnd"/>
-      <w:r>
-        <w:rPr>
-          <w:lang w:val="en-US"/>
-        </w:rPr>
-        <w:t xml:space="preserve"> I added a </w:t>
+        <w:t xml:space="preserve">. So I added a </w:t>
       </w:r>
       <w:r>
         <w:rPr>
@@ -12123,18 +11535,8 @@
           <w:iCs/>
           <w:lang w:val="en-US"/>
         </w:rPr>
-        <w:t xml:space="preserve">rolling in the </w:t>
-      </w:r>
-      <w:proofErr w:type="spellStart"/>
-      <w:r>
-        <w:rPr>
-          <w:i/>
-          <w:iCs/>
-          <w:lang w:val="en-US"/>
-        </w:rPr>
-        <w:t>sheepe</w:t>
-      </w:r>
-      <w:proofErr w:type="spellEnd"/>
+        <w:t>rolling in the sheepe</w:t>
+      </w:r>
       <w:r>
         <w:rPr>
           <w:lang w:val="en-US"/>
@@ -12368,21 +11770,7 @@
         <w:rPr>
           <w:lang w:val="en-US"/>
         </w:rPr>
-        <w:t xml:space="preserve">To become </w:t>
-      </w:r>
-      <w:proofErr w:type="gramStart"/>
-      <w:r>
-        <w:rPr>
-          <w:lang w:val="en-US"/>
-        </w:rPr>
-        <w:t>more round</w:t>
-      </w:r>
-      <w:proofErr w:type="gramEnd"/>
-      <w:r>
-        <w:rPr>
-          <w:lang w:val="en-US"/>
-        </w:rPr>
-        <w:t>:</w:t>
+        <w:t>To become more round:</w:t>
       </w:r>
     </w:p>
     <w:p>
@@ -12644,21 +12032,7 @@
         <w:rPr>
           <w:lang w:val="en-US"/>
         </w:rPr>
-        <w:t xml:space="preserve">IMAGE: </w:t>
-      </w:r>
-      <w:proofErr w:type="spellStart"/>
-      <w:r>
-        <w:rPr>
-          <w:lang w:val="en-US"/>
-        </w:rPr>
-        <w:t>explanation_rounding_shapes</w:t>
-      </w:r>
-      <w:proofErr w:type="spellEnd"/>
-      <w:r>
-        <w:rPr>
-          <w:lang w:val="en-US"/>
-        </w:rPr>
-        <w:t xml:space="preserve"> (to do, make it)</w:t>
+        <w:t>IMAGE: explanation_rounding_shapes (to do, make it)</w:t>
       </w:r>
     </w:p>
     <w:p>
@@ -12790,16 +12164,8 @@
         <w:rPr>
           <w:lang w:val="en-US"/>
         </w:rPr>
-        <w:t xml:space="preserve"> more accurate. Didn’t know it existed before </w:t>
-      </w:r>
-      <w:proofErr w:type="gramStart"/>
-      <w:r>
-        <w:rPr>
-          <w:lang w:val="en-US"/>
-        </w:rPr>
-        <w:t>now :p</w:t>
-      </w:r>
-      <w:proofErr w:type="gramEnd"/>
+        <w:t xml:space="preserve"> more accurate. Didn’t know it existed before now :p</w:t>
+      </w:r>
     </w:p>
     <w:p>
       <w:pPr>
@@ -13677,23 +13043,7 @@
         <w:rPr>
           <w:lang w:val="en-US"/>
         </w:rPr>
-        <w:t xml:space="preserve">(Rotating “left” means rolling “right” if </w:t>
-      </w:r>
-      <w:proofErr w:type="spellStart"/>
-      <w:proofErr w:type="gramStart"/>
-      <w:r>
-        <w:rPr>
-          <w:lang w:val="en-US"/>
-        </w:rPr>
-        <w:t>your</w:t>
-      </w:r>
-      <w:proofErr w:type="spellEnd"/>
-      <w:proofErr w:type="gramEnd"/>
-      <w:r>
-        <w:rPr>
-          <w:lang w:val="en-US"/>
-        </w:rPr>
-        <w:t xml:space="preserve"> hitting the ceiling. You can think of it as the ground being reversed in this situation, and the friction on the ground is the only thing making rolling movement possible.)</w:t>
+        <w:t>(Rotating “left” means rolling “right” if your hitting the ceiling. You can think of it as the ground being reversed in this situation, and the friction on the ground is the only thing making rolling movement possible.)</w:t>
       </w:r>
     </w:p>
     <w:p>
@@ -13773,18 +13123,8 @@
           <w:bCs/>
           <w:lang w:val="en-US"/>
         </w:rPr>
-        <w:t xml:space="preserve">air </w:t>
-      </w:r>
-      <w:proofErr w:type="gramStart"/>
-      <w:r>
-        <w:rPr>
-          <w:b/>
-          <w:bCs/>
-          <w:lang w:val="en-US"/>
-        </w:rPr>
-        <w:t>break</w:t>
-      </w:r>
-      <w:proofErr w:type="gramEnd"/>
+        <w:t>air break</w:t>
+      </w:r>
       <w:r>
         <w:rPr>
           <w:lang w:val="en-US"/>
@@ -13814,21 +13154,7 @@
           <w:lang w:val="en-US"/>
         </w:rPr>
         <w:lastRenderedPageBreak/>
-        <w:t xml:space="preserve">(Quick-tapping both buttons still </w:t>
-      </w:r>
-      <w:proofErr w:type="gramStart"/>
-      <w:r>
-        <w:rPr>
-          <w:lang w:val="en-US"/>
-        </w:rPr>
-        <w:t>makes</w:t>
-      </w:r>
-      <w:proofErr w:type="gramEnd"/>
-      <w:r>
-        <w:rPr>
-          <w:lang w:val="en-US"/>
-        </w:rPr>
-        <w:t xml:space="preserve"> you </w:t>
+        <w:t xml:space="preserve">(Quick-tapping both buttons still makes you </w:t>
       </w:r>
       <w:r>
         <w:rPr>
@@ -14074,21 +13400,7 @@
         <w:rPr>
           <w:lang w:val="en-US"/>
         </w:rPr>
-        <w:t xml:space="preserve">I’ll probably go over </w:t>
-      </w:r>
-      <w:proofErr w:type="gramStart"/>
-      <w:r>
-        <w:rPr>
-          <w:lang w:val="en-US"/>
-        </w:rPr>
-        <w:t>my ”One</w:t>
-      </w:r>
-      <w:proofErr w:type="gramEnd"/>
-      <w:r>
-        <w:rPr>
-          <w:lang w:val="en-US"/>
-        </w:rPr>
-        <w:t xml:space="preserve"> Week” limit again. But this time there’s a good reason: my first ideas were hard to implement, yielded some annoying bugs, and then … had to be thrown out because it just wasn’t that fun.</w:t>
+        <w:t>I’ll probably go over my ”One Week” limit again. But this time there’s a good reason: my first ideas were hard to implement, yielded some annoying bugs, and then … had to be thrown out because it just wasn’t that fun.</w:t>
       </w:r>
     </w:p>
     <w:p>
@@ -14170,21 +13482,7 @@
         <w:rPr>
           <w:lang w:val="en-US"/>
         </w:rPr>
-        <w:t xml:space="preserve"> needed to cut down the length of that list. </w:t>
-      </w:r>
-      <w:proofErr w:type="gramStart"/>
-      <w:r>
-        <w:rPr>
-          <w:lang w:val="en-US"/>
-        </w:rPr>
-        <w:t>So</w:t>
-      </w:r>
-      <w:proofErr w:type="gramEnd"/>
-      <w:r>
-        <w:rPr>
-          <w:lang w:val="en-US"/>
-        </w:rPr>
-        <w:t xml:space="preserve"> I powered through and finished a bunch of older projects, until we arrived at this project again.</w:t>
+        <w:t xml:space="preserve"> needed to cut down the length of that list. So I powered through and finished a bunch of older projects, until we arrived at this project again.</w:t>
       </w:r>
     </w:p>
     <w:p>
@@ -14274,21 +13572,7 @@
         <w:rPr>
           <w:lang w:val="en-US"/>
         </w:rPr>
-        <w:t xml:space="preserve"> for a game like this. It’s supposed to be a lighthearted, quick, fun game. </w:t>
-      </w:r>
-      <w:proofErr w:type="gramStart"/>
-      <w:r>
-        <w:rPr>
-          <w:lang w:val="en-US"/>
-        </w:rPr>
-        <w:t>So</w:t>
-      </w:r>
-      <w:proofErr w:type="gramEnd"/>
-      <w:r>
-        <w:rPr>
-          <w:lang w:val="en-US"/>
-        </w:rPr>
-        <w:t xml:space="preserve"> I’m not even adding it. Instead, in the menu, you have two options: </w:t>
+        <w:t xml:space="preserve"> for a game like this. It’s supposed to be a lighthearted, quick, fun game. So I’m not even adding it. Instead, in the menu, you have two options: </w:t>
       </w:r>
       <w:r>
         <w:rPr>
@@ -14564,19 +13848,11 @@
         </w:rPr>
         <w:t xml:space="preserve">Interactive menus are awesome. </w:t>
       </w:r>
-      <w:proofErr w:type="gramStart"/>
-      <w:r>
-        <w:rPr>
-          <w:lang w:val="en-US"/>
-        </w:rPr>
-        <w:t>So</w:t>
-      </w:r>
-      <w:proofErr w:type="gramEnd"/>
-      <w:r>
-        <w:rPr>
-          <w:lang w:val="en-US"/>
-        </w:rPr>
-        <w:t xml:space="preserve"> I’ll just build a simple map with two huge rooms (</w:t>
+      <w:r>
+        <w:rPr>
+          <w:lang w:val="en-US"/>
+        </w:rPr>
+        <w:t>So I’ll just build a simple map with two huge rooms (</w:t>
       </w:r>
       <w:r>
         <w:rPr>
@@ -14686,16 +13962,8 @@
         <w:rPr>
           <w:lang w:val="en-US"/>
         </w:rPr>
-        <w:t xml:space="preserve"> Then I can cross it off the list, continue with a new project, with my improved sense of </w:t>
-      </w:r>
-      <w:proofErr w:type="gramStart"/>
-      <w:r>
-        <w:rPr>
-          <w:lang w:val="en-US"/>
-        </w:rPr>
-        <w:t>scope :p</w:t>
-      </w:r>
-      <w:proofErr w:type="gramEnd"/>
+        <w:t xml:space="preserve"> Then I can cross it off the list, continue with a new project, with my improved sense of scope :p</w:t>
+      </w:r>
     </w:p>
     <w:p>
       <w:pPr>
@@ -14897,16 +14165,8 @@
         <w:rPr>
           <w:lang w:val="en-US"/>
         </w:rPr>
-        <w:t xml:space="preserve">Yes, it was a pain. These few days weren’t very productive and I watched more YouTube videos to procrastinate than I care to </w:t>
-      </w:r>
-      <w:proofErr w:type="gramStart"/>
-      <w:r>
-        <w:rPr>
-          <w:lang w:val="en-US"/>
-        </w:rPr>
-        <w:t>admit :p</w:t>
-      </w:r>
-      <w:proofErr w:type="gramEnd"/>
+        <w:t>Yes, it was a pain. These few days weren’t very productive and I watched more YouTube videos to procrastinate than I care to admit :p</w:t>
+      </w:r>
     </w:p>
     <w:p>
       <w:pPr>
@@ -15003,19 +14263,11 @@
           <w:lang w:val="en-US"/>
         </w:rPr>
       </w:pPr>
-      <w:proofErr w:type="gramStart"/>
-      <w:r>
-        <w:rPr>
-          <w:lang w:val="en-US"/>
-        </w:rPr>
-        <w:t>So</w:t>
-      </w:r>
-      <w:proofErr w:type="gramEnd"/>
-      <w:r>
-        <w:rPr>
-          <w:lang w:val="en-US"/>
-        </w:rPr>
-        <w:t xml:space="preserve"> they, as the exception, get a tutorial </w:t>
+      <w:r>
+        <w:rPr>
+          <w:lang w:val="en-US"/>
+        </w:rPr>
+        <w:t xml:space="preserve">So they, as the exception, get a tutorial </w:t>
       </w:r>
       <w:r>
         <w:rPr>
@@ -15103,21 +14355,7 @@
         <w:rPr>
           <w:lang w:val="en-US"/>
         </w:rPr>
-        <w:t xml:space="preserve">Some were a whole minigame on their </w:t>
-      </w:r>
-      <w:proofErr w:type="gramStart"/>
-      <w:r>
-        <w:rPr>
-          <w:lang w:val="en-US"/>
-        </w:rPr>
-        <w:t>own :p</w:t>
-      </w:r>
-      <w:proofErr w:type="gramEnd"/>
-      <w:r>
-        <w:rPr>
-          <w:lang w:val="en-US"/>
-        </w:rPr>
-        <w:t xml:space="preserve"> Take the “painter”: to unlock that room, you need to paint the background 100%. How? Well, by flying through the room, as it automatically paints wherever you go.</w:t>
+        <w:t>Some were a whole minigame on their own :p Take the “painter”: to unlock that room, you need to paint the background 100%. How? Well, by flying through the room, as it automatically paints wherever you go.</w:t>
       </w:r>
     </w:p>
     <w:p>
@@ -16043,21 +15281,582 @@
           <w:lang w:val="en-US"/>
         </w:rPr>
         <w:lastRenderedPageBreak/>
-        <w:t xml:space="preserve">(Fortunately, I’d already created a soundtrack one inspired evening, which might actually turn out to be the best part of the game </w:t>
-      </w:r>
-      <w:proofErr w:type="spellStart"/>
-      <w:r>
-        <w:rPr>
-          <w:lang w:val="en-US"/>
-        </w:rPr>
-        <w:t>xD</w:t>
-      </w:r>
-      <w:proofErr w:type="spellEnd"/>
-      <w:r>
-        <w:rPr>
-          <w:lang w:val="en-US"/>
-        </w:rPr>
-        <w:t>)</w:t>
+        <w:t>(Fortunately, I’d already created a soundtrack one inspired evening, which might actually turn out to be the best part of the game xD)</w:t>
+      </w:r>
+    </w:p>
+    <w:p>
+      <w:pPr>
+        <w:rPr>
+          <w:lang w:val="en-US"/>
+        </w:rPr>
+      </w:pPr>
+    </w:p>
+    <w:p>
+      <w:pPr>
+        <w:pStyle w:val="Heading2"/>
+      </w:pPr>
+      <w:r>
+        <w:t>Step 20: Finishing the items</w:t>
+      </w:r>
+    </w:p>
+    <w:p>
+      <w:pPr>
+        <w:rPr>
+          <w:lang w:val="en-US"/>
+        </w:rPr>
+      </w:pPr>
+      <w:r>
+        <w:rPr>
+          <w:lang w:val="en-US"/>
+        </w:rPr>
+        <w:t xml:space="preserve">When I returned to my item code, I didn’t really understand what I was thinking at the time. </w:t>
+      </w:r>
+    </w:p>
+    <w:p>
+      <w:pPr>
+        <w:rPr>
+          <w:lang w:val="en-US"/>
+        </w:rPr>
+      </w:pPr>
+    </w:p>
+    <w:p>
+      <w:pPr>
+        <w:rPr>
+          <w:lang w:val="en-US"/>
+        </w:rPr>
+      </w:pPr>
+      <w:r>
+        <w:rPr>
+          <w:lang w:val="en-US"/>
+        </w:rPr>
+        <w:t>This is what it did:</w:t>
+      </w:r>
+    </w:p>
+    <w:p>
+      <w:pPr>
+        <w:pStyle w:val="ListParagraph"/>
+        <w:numPr>
+          <w:ilvl w:val="0"/>
+          <w:numId w:val="58"/>
+        </w:numPr>
+        <w:rPr>
+          <w:lang w:val="en-US"/>
+        </w:rPr>
+      </w:pPr>
+      <w:r>
+        <w:rPr>
+          <w:lang w:val="en-US"/>
+        </w:rPr>
+        <w:t>Check our collision data each frame (a list of all things we collided with)</w:t>
+      </w:r>
+    </w:p>
+    <w:p>
+      <w:pPr>
+        <w:pStyle w:val="ListParagraph"/>
+        <w:numPr>
+          <w:ilvl w:val="0"/>
+          <w:numId w:val="58"/>
+        </w:numPr>
+        <w:rPr>
+          <w:lang w:val="en-US"/>
+        </w:rPr>
+      </w:pPr>
+      <w:r>
+        <w:rPr>
+          <w:lang w:val="en-US"/>
+        </w:rPr>
+        <w:t>If it hits our world ( = TileMap node), register the position of that collision</w:t>
+      </w:r>
+    </w:p>
+    <w:p>
+      <w:pPr>
+        <w:pStyle w:val="ListParagraph"/>
+        <w:numPr>
+          <w:ilvl w:val="0"/>
+          <w:numId w:val="58"/>
+        </w:numPr>
+        <w:rPr>
+          <w:lang w:val="en-US"/>
+        </w:rPr>
+      </w:pPr>
+      <w:r>
+        <w:rPr>
+          <w:lang w:val="en-US"/>
+        </w:rPr>
+        <w:t>Convert it to a position</w:t>
+      </w:r>
+    </w:p>
+    <w:p>
+      <w:pPr>
+        <w:pStyle w:val="ListParagraph"/>
+        <w:numPr>
+          <w:ilvl w:val="0"/>
+          <w:numId w:val="58"/>
+        </w:numPr>
+        <w:rPr>
+          <w:lang w:val="en-US"/>
+        </w:rPr>
+      </w:pPr>
+      <w:r>
+        <w:rPr>
+          <w:lang w:val="en-US"/>
+        </w:rPr>
+        <w:t>Check the grid to see if there’s an obstacle there</w:t>
+      </w:r>
+    </w:p>
+    <w:p>
+      <w:pPr>
+        <w:pStyle w:val="ListParagraph"/>
+        <w:numPr>
+          <w:ilvl w:val="0"/>
+          <w:numId w:val="58"/>
+        </w:numPr>
+        <w:rPr>
+          <w:lang w:val="en-US"/>
+        </w:rPr>
+      </w:pPr>
+      <w:r>
+        <w:rPr>
+          <w:lang w:val="en-US"/>
+        </w:rPr>
+        <w:t>Check if we’re coming from the right side (so we don’t trigger things when it doesn’t make sense)</w:t>
+      </w:r>
+    </w:p>
+    <w:p>
+      <w:pPr>
+        <w:pStyle w:val="ListParagraph"/>
+        <w:numPr>
+          <w:ilvl w:val="0"/>
+          <w:numId w:val="58"/>
+        </w:numPr>
+        <w:rPr>
+          <w:lang w:val="en-US"/>
+        </w:rPr>
+      </w:pPr>
+      <w:r>
+        <w:rPr>
+          <w:lang w:val="en-US"/>
+        </w:rPr>
+        <w:t>Now activate it. (But add a timeout, so we don’t re-activate each frame, but only once every X seconds.)</w:t>
+      </w:r>
+    </w:p>
+    <w:p>
+      <w:pPr>
+        <w:rPr>
+          <w:lang w:val="en-US"/>
+        </w:rPr>
+      </w:pPr>
+    </w:p>
+    <w:p>
+      <w:pPr>
+        <w:rPr>
+          <w:lang w:val="en-US"/>
+        </w:rPr>
+      </w:pPr>
+      <w:r>
+        <w:rPr>
+          <w:lang w:val="en-US"/>
+        </w:rPr>
+        <w:t xml:space="preserve">Yeah, this wasn’t going to cut it anymore. </w:t>
+      </w:r>
+    </w:p>
+    <w:p>
+      <w:pPr>
+        <w:rPr>
+          <w:lang w:val="en-US"/>
+        </w:rPr>
+      </w:pPr>
+    </w:p>
+    <w:p>
+      <w:pPr>
+        <w:rPr>
+          <w:lang w:val="en-US"/>
+        </w:rPr>
+      </w:pPr>
+      <w:r>
+        <w:rPr>
+          <w:lang w:val="en-US"/>
+        </w:rPr>
+        <w:t xml:space="preserve">Instead, I found I already had an </w:t>
+      </w:r>
+      <w:r>
+        <w:rPr>
+          <w:i/>
+          <w:iCs/>
+          <w:lang w:val="en-US"/>
+        </w:rPr>
+        <w:t>Area</w:t>
+      </w:r>
+      <w:r>
+        <w:rPr>
+          <w:lang w:val="en-US"/>
+        </w:rPr>
+        <w:t xml:space="preserve"> attached to each item (which is used for checking if a physics body is inside of it or not). Right now, this is only used by the “Timed Button” =&gt; you must stay connected to it for a few seconds before it activates.</w:t>
+      </w:r>
+    </w:p>
+    <w:p>
+      <w:pPr>
+        <w:rPr>
+          <w:lang w:val="en-US"/>
+        </w:rPr>
+      </w:pPr>
+    </w:p>
+    <w:p>
+      <w:pPr>
+        <w:rPr>
+          <w:lang w:val="en-US"/>
+        </w:rPr>
+      </w:pPr>
+      <w:r>
+        <w:rPr>
+          <w:lang w:val="en-US"/>
+        </w:rPr>
+        <w:t xml:space="preserve">Why did I use a separate system for that, instead of the default one above? Well, probably because I realized (during testing), that it was near impossible to actually </w:t>
+      </w:r>
+      <w:r>
+        <w:rPr>
+          <w:i/>
+          <w:iCs/>
+          <w:lang w:val="en-US"/>
+        </w:rPr>
+        <w:t>keep colliding with the floor for X seconds</w:t>
+      </w:r>
+      <w:r>
+        <w:rPr>
+          <w:lang w:val="en-US"/>
+        </w:rPr>
+        <w:t xml:space="preserve">. No, due to imprecision, due to randomness, you’ll bounce up and down, roll left and right. So we need some margin: hence, an </w:t>
+      </w:r>
+      <w:r>
+        <w:rPr>
+          <w:i/>
+          <w:iCs/>
+          <w:lang w:val="en-US"/>
+        </w:rPr>
+        <w:t>area</w:t>
+      </w:r>
+      <w:r>
+        <w:rPr>
+          <w:lang w:val="en-US"/>
+        </w:rPr>
+        <w:t xml:space="preserve"> around the block that detects the hit.</w:t>
+      </w:r>
+    </w:p>
+    <w:p>
+      <w:pPr>
+        <w:rPr>
+          <w:lang w:val="en-US"/>
+        </w:rPr>
+      </w:pPr>
+    </w:p>
+    <w:p>
+      <w:pPr>
+        <w:rPr>
+          <w:lang w:val="en-US"/>
+        </w:rPr>
+      </w:pPr>
+      <w:r>
+        <w:rPr>
+          <w:lang w:val="en-US"/>
+        </w:rPr>
+        <w:t xml:space="preserve">But … we can just use this for </w:t>
+      </w:r>
+      <w:r>
+        <w:rPr>
+          <w:lang w:val="en-US"/>
+        </w:rPr>
+        <w:t>most</w:t>
+      </w:r>
+      <w:r>
+        <w:rPr>
+          <w:lang w:val="en-US"/>
+        </w:rPr>
+        <w:t xml:space="preserve"> things! </w:t>
+      </w:r>
+      <w:r>
+        <w:rPr>
+          <w:lang w:val="en-US"/>
+        </w:rPr>
+        <w:t>So I made the Area a general thing, and each unique item a “module” that can access it.</w:t>
+      </w:r>
+    </w:p>
+    <w:p>
+      <w:pPr>
+        <w:rPr>
+          <w:lang w:val="en-US"/>
+        </w:rPr>
+      </w:pPr>
+    </w:p>
+    <w:p>
+      <w:pPr>
+        <w:rPr>
+          <w:lang w:val="en-US"/>
+        </w:rPr>
+      </w:pPr>
+      <w:r>
+        <w:rPr>
+          <w:lang w:val="en-US"/>
+        </w:rPr>
+        <w:t xml:space="preserve">Why “most” things? Well, spikes (for example) </w:t>
+      </w:r>
+      <w:r>
+        <w:rPr>
+          <w:i/>
+          <w:iCs/>
+          <w:lang w:val="en-US"/>
+        </w:rPr>
+        <w:t>don’t</w:t>
+      </w:r>
+      <w:r>
+        <w:rPr>
+          <w:lang w:val="en-US"/>
+        </w:rPr>
+        <w:t xml:space="preserve"> benefit from this. They are a one-time thing: you hit them hard, get damage, and it’s done. So those </w:t>
+      </w:r>
+      <w:r>
+        <w:rPr>
+          <w:i/>
+          <w:iCs/>
+          <w:lang w:val="en-US"/>
+        </w:rPr>
+        <w:t>should</w:t>
+      </w:r>
+      <w:r>
+        <w:rPr>
+          <w:lang w:val="en-US"/>
+        </w:rPr>
+        <w:t xml:space="preserve"> check for an actual collision, instead of checking if you’re “in their general area”.</w:t>
+      </w:r>
+    </w:p>
+    <w:p>
+      <w:pPr>
+        <w:rPr>
+          <w:lang w:val="en-US"/>
+        </w:rPr>
+      </w:pPr>
+    </w:p>
+    <w:p>
+      <w:pPr>
+        <w:rPr>
+          <w:lang w:val="en-US"/>
+        </w:rPr>
+      </w:pPr>
+      <w:r>
+        <w:rPr>
+          <w:lang w:val="en-US"/>
+        </w:rPr>
+        <w:t>This means there were now 3 classes of items:</w:t>
+      </w:r>
+    </w:p>
+    <w:p>
+      <w:pPr>
+        <w:pStyle w:val="ListParagraph"/>
+        <w:numPr>
+          <w:ilvl w:val="0"/>
+          <w:numId w:val="59"/>
+        </w:numPr>
+        <w:rPr>
+          <w:lang w:val="en-US"/>
+        </w:rPr>
+      </w:pPr>
+      <w:r>
+        <w:rPr>
+          <w:lang w:val="en-US"/>
+        </w:rPr>
+        <w:t>Immediate (like the spikes)</w:t>
+      </w:r>
+    </w:p>
+    <w:p>
+      <w:pPr>
+        <w:pStyle w:val="ListParagraph"/>
+        <w:numPr>
+          <w:ilvl w:val="0"/>
+          <w:numId w:val="59"/>
+        </w:numPr>
+        <w:rPr>
+          <w:lang w:val="en-US"/>
+        </w:rPr>
+      </w:pPr>
+      <w:r>
+        <w:rPr>
+          <w:lang w:val="en-US"/>
+        </w:rPr>
+        <w:t>Ongoing (when hit, you get some powerup/status effect that stays for some time, then fades)</w:t>
+      </w:r>
+    </w:p>
+    <w:p>
+      <w:pPr>
+        <w:pStyle w:val="ListParagraph"/>
+        <w:numPr>
+          <w:ilvl w:val="0"/>
+          <w:numId w:val="59"/>
+        </w:numPr>
+        <w:rPr>
+          <w:lang w:val="en-US"/>
+        </w:rPr>
+      </w:pPr>
+      <w:r>
+        <w:rPr>
+          <w:lang w:val="en-US"/>
+        </w:rPr>
+        <w:t>On/Off (while in the area, this effect is active, but when you leave it, it goes away)</w:t>
+      </w:r>
+    </w:p>
+    <w:p>
+      <w:pPr>
+        <w:rPr>
+          <w:lang w:val="en-US"/>
+        </w:rPr>
+      </w:pPr>
+    </w:p>
+    <w:p>
+      <w:pPr>
+        <w:rPr>
+          <w:lang w:val="en-US"/>
+        </w:rPr>
+      </w:pPr>
+      <w:r>
+        <w:rPr>
+          <w:lang w:val="en-US"/>
+        </w:rPr>
+        <w:t>This is a bit much. There’s already enough happening in the game</w:t>
+      </w:r>
+      <w:r>
+        <w:rPr>
+          <w:lang w:val="en-US"/>
+        </w:rPr>
+        <w:t xml:space="preserve">. </w:t>
+      </w:r>
+      <w:r>
+        <w:rPr>
+          <w:lang w:val="en-US"/>
+        </w:rPr>
+        <w:t>Simplifying …</w:t>
+      </w:r>
+    </w:p>
+    <w:p>
+      <w:pPr>
+        <w:pStyle w:val="ListParagraph"/>
+        <w:numPr>
+          <w:ilvl w:val="0"/>
+          <w:numId w:val="60"/>
+        </w:numPr>
+        <w:rPr>
+          <w:lang w:val="en-US"/>
+        </w:rPr>
+      </w:pPr>
+      <w:r>
+        <w:rPr>
+          <w:lang w:val="en-US"/>
+        </w:rPr>
+        <w:t xml:space="preserve">I decided to </w:t>
+      </w:r>
+      <w:r>
+        <w:rPr>
+          <w:b/>
+          <w:bCs/>
+          <w:lang w:val="en-US"/>
+        </w:rPr>
+        <w:t>completely scrap</w:t>
+      </w:r>
+      <w:r>
+        <w:rPr>
+          <w:lang w:val="en-US"/>
+        </w:rPr>
+        <w:t xml:space="preserve"> the “ongoing” idea.</w:t>
+      </w:r>
+      <w:r>
+        <w:rPr>
+          <w:lang w:val="en-US"/>
+        </w:rPr>
+        <w:t xml:space="preserve"> (There’s nothing else in the game that “stays with you for a while (like a powerup)”, so it doesn’t fit anywhere.)</w:t>
+      </w:r>
+    </w:p>
+    <w:p>
+      <w:pPr>
+        <w:pStyle w:val="ListParagraph"/>
+        <w:numPr>
+          <w:ilvl w:val="0"/>
+          <w:numId w:val="60"/>
+        </w:numPr>
+        <w:rPr>
+          <w:lang w:val="en-US"/>
+        </w:rPr>
+      </w:pPr>
+      <w:r>
+        <w:rPr>
+          <w:lang w:val="en-US"/>
+        </w:rPr>
+        <w:t xml:space="preserve">Immediate items are often </w:t>
+      </w:r>
+      <w:r>
+        <w:rPr>
+          <w:i/>
+          <w:iCs/>
+          <w:lang w:val="en-US"/>
+        </w:rPr>
+        <w:t>destroyed</w:t>
+      </w:r>
+      <w:r>
+        <w:rPr>
+          <w:lang w:val="en-US"/>
+        </w:rPr>
+        <w:t xml:space="preserve"> once used. (Otherwise, you could run into the same spikes over and over if you’re unlucky, which is just annoying and frustrating.)</w:t>
+      </w:r>
+    </w:p>
+    <w:p>
+      <w:pPr>
+        <w:rPr>
+          <w:lang w:val="en-US"/>
+        </w:rPr>
+      </w:pPr>
+    </w:p>
+    <w:p>
+      <w:pPr>
+        <w:rPr>
+          <w:lang w:val="en-US"/>
+        </w:rPr>
+      </w:pPr>
+      <w:r>
+        <w:rPr>
+          <w:lang w:val="en-US"/>
+        </w:rPr>
+        <w:lastRenderedPageBreak/>
+        <w:t xml:space="preserve">It’s amazing how you can come back to a project some months later, and just </w:t>
+      </w:r>
+      <w:r>
+        <w:rPr>
+          <w:i/>
+          <w:iCs/>
+          <w:lang w:val="en-US"/>
+        </w:rPr>
+        <w:t>don’t understand at all what you were thinking</w:t>
+      </w:r>
+      <w:r>
+        <w:rPr>
+          <w:lang w:val="en-US"/>
+        </w:rPr>
+        <w:t>, and see easy ways to simplify and improve all the code.</w:t>
+      </w:r>
+    </w:p>
+    <w:p>
+      <w:pPr>
+        <w:rPr>
+          <w:lang w:val="en-US"/>
+        </w:rPr>
+      </w:pPr>
+    </w:p>
+    <w:p>
+      <w:pPr>
+        <w:rPr>
+          <w:lang w:val="en-US"/>
+        </w:rPr>
+      </w:pPr>
+      <w:r>
+        <w:rPr>
+          <w:lang w:val="en-US"/>
+        </w:rPr>
+        <w:t>Anyway, after some rewriting, this works great and is a way better (and more flexible) plan.</w:t>
       </w:r>
     </w:p>
     <w:sectPr>
@@ -17090,6 +16889,119 @@
     </w:lvl>
   </w:abstractNum>
   <w:abstractNum w:abstractNumId="9" w15:restartNumberingAfterBreak="0">
+    <w:nsid w:val="12F44D86"/>
+    <w:multiLevelType w:val="hybridMultilevel"/>
+    <w:tmpl w:val="B4BC0FD4"/>
+    <w:lvl w:ilvl="0" w:tplc="04090001">
+      <w:start w:val="1"/>
+      <w:numFmt w:val="bullet"/>
+      <w:lvlText w:val=""/>
+      <w:lvlJc w:val="left"/>
+      <w:pPr>
+        <w:ind w:left="720" w:hanging="360"/>
+      </w:pPr>
+      <w:rPr>
+        <w:rFonts w:ascii="Symbol" w:hAnsi="Symbol" w:hint="default"/>
+      </w:rPr>
+    </w:lvl>
+    <w:lvl w:ilvl="1" w:tplc="04090003" w:tentative="1">
+      <w:start w:val="1"/>
+      <w:numFmt w:val="bullet"/>
+      <w:lvlText w:val="o"/>
+      <w:lvlJc w:val="left"/>
+      <w:pPr>
+        <w:ind w:left="1440" w:hanging="360"/>
+      </w:pPr>
+      <w:rPr>
+        <w:rFonts w:ascii="Courier New" w:hAnsi="Courier New" w:cs="Courier New" w:hint="default"/>
+      </w:rPr>
+    </w:lvl>
+    <w:lvl w:ilvl="2" w:tplc="04090005" w:tentative="1">
+      <w:start w:val="1"/>
+      <w:numFmt w:val="bullet"/>
+      <w:lvlText w:val=""/>
+      <w:lvlJc w:val="left"/>
+      <w:pPr>
+        <w:ind w:left="2160" w:hanging="360"/>
+      </w:pPr>
+      <w:rPr>
+        <w:rFonts w:ascii="Wingdings" w:hAnsi="Wingdings" w:hint="default"/>
+      </w:rPr>
+    </w:lvl>
+    <w:lvl w:ilvl="3" w:tplc="04090001" w:tentative="1">
+      <w:start w:val="1"/>
+      <w:numFmt w:val="bullet"/>
+      <w:lvlText w:val=""/>
+      <w:lvlJc w:val="left"/>
+      <w:pPr>
+        <w:ind w:left="2880" w:hanging="360"/>
+      </w:pPr>
+      <w:rPr>
+        <w:rFonts w:ascii="Symbol" w:hAnsi="Symbol" w:hint="default"/>
+      </w:rPr>
+    </w:lvl>
+    <w:lvl w:ilvl="4" w:tplc="04090003" w:tentative="1">
+      <w:start w:val="1"/>
+      <w:numFmt w:val="bullet"/>
+      <w:lvlText w:val="o"/>
+      <w:lvlJc w:val="left"/>
+      <w:pPr>
+        <w:ind w:left="3600" w:hanging="360"/>
+      </w:pPr>
+      <w:rPr>
+        <w:rFonts w:ascii="Courier New" w:hAnsi="Courier New" w:cs="Courier New" w:hint="default"/>
+      </w:rPr>
+    </w:lvl>
+    <w:lvl w:ilvl="5" w:tplc="04090005" w:tentative="1">
+      <w:start w:val="1"/>
+      <w:numFmt w:val="bullet"/>
+      <w:lvlText w:val=""/>
+      <w:lvlJc w:val="left"/>
+      <w:pPr>
+        <w:ind w:left="4320" w:hanging="360"/>
+      </w:pPr>
+      <w:rPr>
+        <w:rFonts w:ascii="Wingdings" w:hAnsi="Wingdings" w:hint="default"/>
+      </w:rPr>
+    </w:lvl>
+    <w:lvl w:ilvl="6" w:tplc="04090001" w:tentative="1">
+      <w:start w:val="1"/>
+      <w:numFmt w:val="bullet"/>
+      <w:lvlText w:val=""/>
+      <w:lvlJc w:val="left"/>
+      <w:pPr>
+        <w:ind w:left="5040" w:hanging="360"/>
+      </w:pPr>
+      <w:rPr>
+        <w:rFonts w:ascii="Symbol" w:hAnsi="Symbol" w:hint="default"/>
+      </w:rPr>
+    </w:lvl>
+    <w:lvl w:ilvl="7" w:tplc="04090003" w:tentative="1">
+      <w:start w:val="1"/>
+      <w:numFmt w:val="bullet"/>
+      <w:lvlText w:val="o"/>
+      <w:lvlJc w:val="left"/>
+      <w:pPr>
+        <w:ind w:left="5760" w:hanging="360"/>
+      </w:pPr>
+      <w:rPr>
+        <w:rFonts w:ascii="Courier New" w:hAnsi="Courier New" w:cs="Courier New" w:hint="default"/>
+      </w:rPr>
+    </w:lvl>
+    <w:lvl w:ilvl="8" w:tplc="04090005" w:tentative="1">
+      <w:start w:val="1"/>
+      <w:numFmt w:val="bullet"/>
+      <w:lvlText w:val=""/>
+      <w:lvlJc w:val="left"/>
+      <w:pPr>
+        <w:ind w:left="6480" w:hanging="360"/>
+      </w:pPr>
+      <w:rPr>
+        <w:rFonts w:ascii="Wingdings" w:hAnsi="Wingdings" w:hint="default"/>
+      </w:rPr>
+    </w:lvl>
+  </w:abstractNum>
+  <w:abstractNum w:abstractNumId="10" w15:restartNumberingAfterBreak="0">
     <w:nsid w:val="15383FA1"/>
     <w:multiLevelType w:val="hybridMultilevel"/>
     <w:tmpl w:val="9C68C744"/>
@@ -17202,7 +17114,7 @@
       </w:rPr>
     </w:lvl>
   </w:abstractNum>
-  <w:abstractNum w:abstractNumId="10" w15:restartNumberingAfterBreak="0">
+  <w:abstractNum w:abstractNumId="11" w15:restartNumberingAfterBreak="0">
     <w:nsid w:val="15807C1D"/>
     <w:multiLevelType w:val="hybridMultilevel"/>
     <w:tmpl w:val="6AA241BC"/>
@@ -17315,7 +17227,7 @@
       </w:rPr>
     </w:lvl>
   </w:abstractNum>
-  <w:abstractNum w:abstractNumId="11" w15:restartNumberingAfterBreak="0">
+  <w:abstractNum w:abstractNumId="12" w15:restartNumberingAfterBreak="0">
     <w:nsid w:val="19987F0A"/>
     <w:multiLevelType w:val="hybridMultilevel"/>
     <w:tmpl w:val="11A8AC5C"/>
@@ -17428,7 +17340,7 @@
       </w:rPr>
     </w:lvl>
   </w:abstractNum>
-  <w:abstractNum w:abstractNumId="12" w15:restartNumberingAfterBreak="0">
+  <w:abstractNum w:abstractNumId="13" w15:restartNumberingAfterBreak="0">
     <w:nsid w:val="1A4754A6"/>
     <w:multiLevelType w:val="hybridMultilevel"/>
     <w:tmpl w:val="34BC7A24"/>
@@ -17541,7 +17453,7 @@
       </w:rPr>
     </w:lvl>
   </w:abstractNum>
-  <w:abstractNum w:abstractNumId="13" w15:restartNumberingAfterBreak="0">
+  <w:abstractNum w:abstractNumId="14" w15:restartNumberingAfterBreak="0">
     <w:nsid w:val="1B553A29"/>
     <w:multiLevelType w:val="hybridMultilevel"/>
     <w:tmpl w:val="E2903AF4"/>
@@ -17654,7 +17566,7 @@
       </w:rPr>
     </w:lvl>
   </w:abstractNum>
-  <w:abstractNum w:abstractNumId="14" w15:restartNumberingAfterBreak="0">
+  <w:abstractNum w:abstractNumId="15" w15:restartNumberingAfterBreak="0">
     <w:nsid w:val="1E2409EA"/>
     <w:multiLevelType w:val="hybridMultilevel"/>
     <w:tmpl w:val="092407D6"/>
@@ -17767,7 +17679,7 @@
       </w:rPr>
     </w:lvl>
   </w:abstractNum>
-  <w:abstractNum w:abstractNumId="15" w15:restartNumberingAfterBreak="0">
+  <w:abstractNum w:abstractNumId="16" w15:restartNumberingAfterBreak="0">
     <w:nsid w:val="1EAB368C"/>
     <w:multiLevelType w:val="hybridMultilevel"/>
     <w:tmpl w:val="B2C857BA"/>
@@ -17880,7 +17792,7 @@
       </w:rPr>
     </w:lvl>
   </w:abstractNum>
-  <w:abstractNum w:abstractNumId="16" w15:restartNumberingAfterBreak="0">
+  <w:abstractNum w:abstractNumId="17" w15:restartNumberingAfterBreak="0">
     <w:nsid w:val="1F8E4F75"/>
     <w:multiLevelType w:val="hybridMultilevel"/>
     <w:tmpl w:val="20BE891A"/>
@@ -17993,7 +17905,7 @@
       </w:rPr>
     </w:lvl>
   </w:abstractNum>
-  <w:abstractNum w:abstractNumId="17" w15:restartNumberingAfterBreak="0">
+  <w:abstractNum w:abstractNumId="18" w15:restartNumberingAfterBreak="0">
     <w:nsid w:val="27CF68B6"/>
     <w:multiLevelType w:val="hybridMultilevel"/>
     <w:tmpl w:val="D2882FF0"/>
@@ -18106,7 +18018,7 @@
       </w:rPr>
     </w:lvl>
   </w:abstractNum>
-  <w:abstractNum w:abstractNumId="18" w15:restartNumberingAfterBreak="0">
+  <w:abstractNum w:abstractNumId="19" w15:restartNumberingAfterBreak="0">
     <w:nsid w:val="2A7C0D0D"/>
     <w:multiLevelType w:val="hybridMultilevel"/>
     <w:tmpl w:val="CB980712"/>
@@ -18219,7 +18131,7 @@
       </w:rPr>
     </w:lvl>
   </w:abstractNum>
-  <w:abstractNum w:abstractNumId="19" w15:restartNumberingAfterBreak="0">
+  <w:abstractNum w:abstractNumId="20" w15:restartNumberingAfterBreak="0">
     <w:nsid w:val="2AAC4FE7"/>
     <w:multiLevelType w:val="hybridMultilevel"/>
     <w:tmpl w:val="3FA2BA1E"/>
@@ -18332,7 +18244,7 @@
       </w:rPr>
     </w:lvl>
   </w:abstractNum>
-  <w:abstractNum w:abstractNumId="20" w15:restartNumberingAfterBreak="0">
+  <w:abstractNum w:abstractNumId="21" w15:restartNumberingAfterBreak="0">
     <w:nsid w:val="2AEA1C3A"/>
     <w:multiLevelType w:val="hybridMultilevel"/>
     <w:tmpl w:val="047A0EBA"/>
@@ -18445,7 +18357,7 @@
       </w:rPr>
     </w:lvl>
   </w:abstractNum>
-  <w:abstractNum w:abstractNumId="21" w15:restartNumberingAfterBreak="0">
+  <w:abstractNum w:abstractNumId="22" w15:restartNumberingAfterBreak="0">
     <w:nsid w:val="2AF5366B"/>
     <w:multiLevelType w:val="hybridMultilevel"/>
     <w:tmpl w:val="DD4AF766"/>
@@ -18558,7 +18470,7 @@
       </w:rPr>
     </w:lvl>
   </w:abstractNum>
-  <w:abstractNum w:abstractNumId="22" w15:restartNumberingAfterBreak="0">
+  <w:abstractNum w:abstractNumId="23" w15:restartNumberingAfterBreak="0">
     <w:nsid w:val="2FAB68E3"/>
     <w:multiLevelType w:val="hybridMultilevel"/>
     <w:tmpl w:val="38765C5C"/>
@@ -18671,7 +18583,7 @@
       </w:rPr>
     </w:lvl>
   </w:abstractNum>
-  <w:abstractNum w:abstractNumId="23" w15:restartNumberingAfterBreak="0">
+  <w:abstractNum w:abstractNumId="24" w15:restartNumberingAfterBreak="0">
     <w:nsid w:val="314C7906"/>
     <w:multiLevelType w:val="hybridMultilevel"/>
     <w:tmpl w:val="5672DF6E"/>
@@ -18784,7 +18696,7 @@
       </w:rPr>
     </w:lvl>
   </w:abstractNum>
-  <w:abstractNum w:abstractNumId="24" w15:restartNumberingAfterBreak="0">
+  <w:abstractNum w:abstractNumId="25" w15:restartNumberingAfterBreak="0">
     <w:nsid w:val="3193072D"/>
     <w:multiLevelType w:val="hybridMultilevel"/>
     <w:tmpl w:val="DCEC0186"/>
@@ -18897,7 +18809,7 @@
       </w:rPr>
     </w:lvl>
   </w:abstractNum>
-  <w:abstractNum w:abstractNumId="25" w15:restartNumberingAfterBreak="0">
+  <w:abstractNum w:abstractNumId="26" w15:restartNumberingAfterBreak="0">
     <w:nsid w:val="39315762"/>
     <w:multiLevelType w:val="hybridMultilevel"/>
     <w:tmpl w:val="1B82B202"/>
@@ -19010,7 +18922,7 @@
       </w:rPr>
     </w:lvl>
   </w:abstractNum>
-  <w:abstractNum w:abstractNumId="26" w15:restartNumberingAfterBreak="0">
+  <w:abstractNum w:abstractNumId="27" w15:restartNumberingAfterBreak="0">
     <w:nsid w:val="396347B2"/>
     <w:multiLevelType w:val="hybridMultilevel"/>
     <w:tmpl w:val="86E68CA4"/>
@@ -19123,7 +19035,120 @@
       </w:rPr>
     </w:lvl>
   </w:abstractNum>
-  <w:abstractNum w:abstractNumId="27" w15:restartNumberingAfterBreak="0">
+  <w:abstractNum w:abstractNumId="28" w15:restartNumberingAfterBreak="0">
+    <w:nsid w:val="3BD643F6"/>
+    <w:multiLevelType w:val="hybridMultilevel"/>
+    <w:tmpl w:val="FFDE925E"/>
+    <w:lvl w:ilvl="0" w:tplc="04090001">
+      <w:start w:val="1"/>
+      <w:numFmt w:val="bullet"/>
+      <w:lvlText w:val=""/>
+      <w:lvlJc w:val="left"/>
+      <w:pPr>
+        <w:ind w:left="720" w:hanging="360"/>
+      </w:pPr>
+      <w:rPr>
+        <w:rFonts w:ascii="Symbol" w:hAnsi="Symbol" w:hint="default"/>
+      </w:rPr>
+    </w:lvl>
+    <w:lvl w:ilvl="1" w:tplc="04090003" w:tentative="1">
+      <w:start w:val="1"/>
+      <w:numFmt w:val="bullet"/>
+      <w:lvlText w:val="o"/>
+      <w:lvlJc w:val="left"/>
+      <w:pPr>
+        <w:ind w:left="1440" w:hanging="360"/>
+      </w:pPr>
+      <w:rPr>
+        <w:rFonts w:ascii="Courier New" w:hAnsi="Courier New" w:cs="Courier New" w:hint="default"/>
+      </w:rPr>
+    </w:lvl>
+    <w:lvl w:ilvl="2" w:tplc="04090005" w:tentative="1">
+      <w:start w:val="1"/>
+      <w:numFmt w:val="bullet"/>
+      <w:lvlText w:val=""/>
+      <w:lvlJc w:val="left"/>
+      <w:pPr>
+        <w:ind w:left="2160" w:hanging="360"/>
+      </w:pPr>
+      <w:rPr>
+        <w:rFonts w:ascii="Wingdings" w:hAnsi="Wingdings" w:hint="default"/>
+      </w:rPr>
+    </w:lvl>
+    <w:lvl w:ilvl="3" w:tplc="04090001" w:tentative="1">
+      <w:start w:val="1"/>
+      <w:numFmt w:val="bullet"/>
+      <w:lvlText w:val=""/>
+      <w:lvlJc w:val="left"/>
+      <w:pPr>
+        <w:ind w:left="2880" w:hanging="360"/>
+      </w:pPr>
+      <w:rPr>
+        <w:rFonts w:ascii="Symbol" w:hAnsi="Symbol" w:hint="default"/>
+      </w:rPr>
+    </w:lvl>
+    <w:lvl w:ilvl="4" w:tplc="04090003" w:tentative="1">
+      <w:start w:val="1"/>
+      <w:numFmt w:val="bullet"/>
+      <w:lvlText w:val="o"/>
+      <w:lvlJc w:val="left"/>
+      <w:pPr>
+        <w:ind w:left="3600" w:hanging="360"/>
+      </w:pPr>
+      <w:rPr>
+        <w:rFonts w:ascii="Courier New" w:hAnsi="Courier New" w:cs="Courier New" w:hint="default"/>
+      </w:rPr>
+    </w:lvl>
+    <w:lvl w:ilvl="5" w:tplc="04090005" w:tentative="1">
+      <w:start w:val="1"/>
+      <w:numFmt w:val="bullet"/>
+      <w:lvlText w:val=""/>
+      <w:lvlJc w:val="left"/>
+      <w:pPr>
+        <w:ind w:left="4320" w:hanging="360"/>
+      </w:pPr>
+      <w:rPr>
+        <w:rFonts w:ascii="Wingdings" w:hAnsi="Wingdings" w:hint="default"/>
+      </w:rPr>
+    </w:lvl>
+    <w:lvl w:ilvl="6" w:tplc="04090001" w:tentative="1">
+      <w:start w:val="1"/>
+      <w:numFmt w:val="bullet"/>
+      <w:lvlText w:val=""/>
+      <w:lvlJc w:val="left"/>
+      <w:pPr>
+        <w:ind w:left="5040" w:hanging="360"/>
+      </w:pPr>
+      <w:rPr>
+        <w:rFonts w:ascii="Symbol" w:hAnsi="Symbol" w:hint="default"/>
+      </w:rPr>
+    </w:lvl>
+    <w:lvl w:ilvl="7" w:tplc="04090003" w:tentative="1">
+      <w:start w:val="1"/>
+      <w:numFmt w:val="bullet"/>
+      <w:lvlText w:val="o"/>
+      <w:lvlJc w:val="left"/>
+      <w:pPr>
+        <w:ind w:left="5760" w:hanging="360"/>
+      </w:pPr>
+      <w:rPr>
+        <w:rFonts w:ascii="Courier New" w:hAnsi="Courier New" w:cs="Courier New" w:hint="default"/>
+      </w:rPr>
+    </w:lvl>
+    <w:lvl w:ilvl="8" w:tplc="04090005" w:tentative="1">
+      <w:start w:val="1"/>
+      <w:numFmt w:val="bullet"/>
+      <w:lvlText w:val=""/>
+      <w:lvlJc w:val="left"/>
+      <w:pPr>
+        <w:ind w:left="6480" w:hanging="360"/>
+      </w:pPr>
+      <w:rPr>
+        <w:rFonts w:ascii="Wingdings" w:hAnsi="Wingdings" w:hint="default"/>
+      </w:rPr>
+    </w:lvl>
+  </w:abstractNum>
+  <w:abstractNum w:abstractNumId="29" w15:restartNumberingAfterBreak="0">
     <w:nsid w:val="3D6A4D05"/>
     <w:multiLevelType w:val="hybridMultilevel"/>
     <w:tmpl w:val="E11ECBE8"/>
@@ -19236,7 +19261,7 @@
       </w:rPr>
     </w:lvl>
   </w:abstractNum>
-  <w:abstractNum w:abstractNumId="28" w15:restartNumberingAfterBreak="0">
+  <w:abstractNum w:abstractNumId="30" w15:restartNumberingAfterBreak="0">
     <w:nsid w:val="3DD854DF"/>
     <w:multiLevelType w:val="hybridMultilevel"/>
     <w:tmpl w:val="DB947C30"/>
@@ -19349,7 +19374,7 @@
       </w:rPr>
     </w:lvl>
   </w:abstractNum>
-  <w:abstractNum w:abstractNumId="29" w15:restartNumberingAfterBreak="0">
+  <w:abstractNum w:abstractNumId="31" w15:restartNumberingAfterBreak="0">
     <w:nsid w:val="3E1C7364"/>
     <w:multiLevelType w:val="hybridMultilevel"/>
     <w:tmpl w:val="067AC9CE"/>
@@ -19462,7 +19487,7 @@
       </w:rPr>
     </w:lvl>
   </w:abstractNum>
-  <w:abstractNum w:abstractNumId="30" w15:restartNumberingAfterBreak="0">
+  <w:abstractNum w:abstractNumId="32" w15:restartNumberingAfterBreak="0">
     <w:nsid w:val="3E9D5AC6"/>
     <w:multiLevelType w:val="hybridMultilevel"/>
     <w:tmpl w:val="54326930"/>
@@ -19575,7 +19600,7 @@
       </w:rPr>
     </w:lvl>
   </w:abstractNum>
-  <w:abstractNum w:abstractNumId="31" w15:restartNumberingAfterBreak="0">
+  <w:abstractNum w:abstractNumId="33" w15:restartNumberingAfterBreak="0">
     <w:nsid w:val="40541E38"/>
     <w:multiLevelType w:val="hybridMultilevel"/>
     <w:tmpl w:val="E7703F64"/>
@@ -19688,7 +19713,7 @@
       </w:rPr>
     </w:lvl>
   </w:abstractNum>
-  <w:abstractNum w:abstractNumId="32" w15:restartNumberingAfterBreak="0">
+  <w:abstractNum w:abstractNumId="34" w15:restartNumberingAfterBreak="0">
     <w:nsid w:val="43D05642"/>
     <w:multiLevelType w:val="hybridMultilevel"/>
     <w:tmpl w:val="D0D294EA"/>
@@ -19801,7 +19826,7 @@
       </w:rPr>
     </w:lvl>
   </w:abstractNum>
-  <w:abstractNum w:abstractNumId="33" w15:restartNumberingAfterBreak="0">
+  <w:abstractNum w:abstractNumId="35" w15:restartNumberingAfterBreak="0">
     <w:nsid w:val="449E11F4"/>
     <w:multiLevelType w:val="hybridMultilevel"/>
     <w:tmpl w:val="F888251E"/>
@@ -19914,7 +19939,7 @@
       </w:rPr>
     </w:lvl>
   </w:abstractNum>
-  <w:abstractNum w:abstractNumId="34" w15:restartNumberingAfterBreak="0">
+  <w:abstractNum w:abstractNumId="36" w15:restartNumberingAfterBreak="0">
     <w:nsid w:val="45C556AC"/>
     <w:multiLevelType w:val="hybridMultilevel"/>
     <w:tmpl w:val="A72A9DDC"/>
@@ -20027,7 +20052,7 @@
       </w:rPr>
     </w:lvl>
   </w:abstractNum>
-  <w:abstractNum w:abstractNumId="35" w15:restartNumberingAfterBreak="0">
+  <w:abstractNum w:abstractNumId="37" w15:restartNumberingAfterBreak="0">
     <w:nsid w:val="463A74BD"/>
     <w:multiLevelType w:val="hybridMultilevel"/>
     <w:tmpl w:val="98743F0C"/>
@@ -20140,7 +20165,7 @@
       </w:rPr>
     </w:lvl>
   </w:abstractNum>
-  <w:abstractNum w:abstractNumId="36" w15:restartNumberingAfterBreak="0">
+  <w:abstractNum w:abstractNumId="38" w15:restartNumberingAfterBreak="0">
     <w:nsid w:val="4D1C5ECE"/>
     <w:multiLevelType w:val="hybridMultilevel"/>
     <w:tmpl w:val="96A4B876"/>
@@ -20253,7 +20278,7 @@
       </w:rPr>
     </w:lvl>
   </w:abstractNum>
-  <w:abstractNum w:abstractNumId="37" w15:restartNumberingAfterBreak="0">
+  <w:abstractNum w:abstractNumId="39" w15:restartNumberingAfterBreak="0">
     <w:nsid w:val="527812DF"/>
     <w:multiLevelType w:val="hybridMultilevel"/>
     <w:tmpl w:val="44387134"/>
@@ -20366,7 +20391,120 @@
       </w:rPr>
     </w:lvl>
   </w:abstractNum>
-  <w:abstractNum w:abstractNumId="38" w15:restartNumberingAfterBreak="0">
+  <w:abstractNum w:abstractNumId="40" w15:restartNumberingAfterBreak="0">
+    <w:nsid w:val="52A97204"/>
+    <w:multiLevelType w:val="hybridMultilevel"/>
+    <w:tmpl w:val="AE8E2DA0"/>
+    <w:lvl w:ilvl="0" w:tplc="04090001">
+      <w:start w:val="1"/>
+      <w:numFmt w:val="bullet"/>
+      <w:lvlText w:val=""/>
+      <w:lvlJc w:val="left"/>
+      <w:pPr>
+        <w:ind w:left="720" w:hanging="360"/>
+      </w:pPr>
+      <w:rPr>
+        <w:rFonts w:ascii="Symbol" w:hAnsi="Symbol" w:hint="default"/>
+      </w:rPr>
+    </w:lvl>
+    <w:lvl w:ilvl="1" w:tplc="04090003" w:tentative="1">
+      <w:start w:val="1"/>
+      <w:numFmt w:val="bullet"/>
+      <w:lvlText w:val="o"/>
+      <w:lvlJc w:val="left"/>
+      <w:pPr>
+        <w:ind w:left="1440" w:hanging="360"/>
+      </w:pPr>
+      <w:rPr>
+        <w:rFonts w:ascii="Courier New" w:hAnsi="Courier New" w:cs="Courier New" w:hint="default"/>
+      </w:rPr>
+    </w:lvl>
+    <w:lvl w:ilvl="2" w:tplc="04090005" w:tentative="1">
+      <w:start w:val="1"/>
+      <w:numFmt w:val="bullet"/>
+      <w:lvlText w:val=""/>
+      <w:lvlJc w:val="left"/>
+      <w:pPr>
+        <w:ind w:left="2160" w:hanging="360"/>
+      </w:pPr>
+      <w:rPr>
+        <w:rFonts w:ascii="Wingdings" w:hAnsi="Wingdings" w:hint="default"/>
+      </w:rPr>
+    </w:lvl>
+    <w:lvl w:ilvl="3" w:tplc="04090001" w:tentative="1">
+      <w:start w:val="1"/>
+      <w:numFmt w:val="bullet"/>
+      <w:lvlText w:val=""/>
+      <w:lvlJc w:val="left"/>
+      <w:pPr>
+        <w:ind w:left="2880" w:hanging="360"/>
+      </w:pPr>
+      <w:rPr>
+        <w:rFonts w:ascii="Symbol" w:hAnsi="Symbol" w:hint="default"/>
+      </w:rPr>
+    </w:lvl>
+    <w:lvl w:ilvl="4" w:tplc="04090003" w:tentative="1">
+      <w:start w:val="1"/>
+      <w:numFmt w:val="bullet"/>
+      <w:lvlText w:val="o"/>
+      <w:lvlJc w:val="left"/>
+      <w:pPr>
+        <w:ind w:left="3600" w:hanging="360"/>
+      </w:pPr>
+      <w:rPr>
+        <w:rFonts w:ascii="Courier New" w:hAnsi="Courier New" w:cs="Courier New" w:hint="default"/>
+      </w:rPr>
+    </w:lvl>
+    <w:lvl w:ilvl="5" w:tplc="04090005" w:tentative="1">
+      <w:start w:val="1"/>
+      <w:numFmt w:val="bullet"/>
+      <w:lvlText w:val=""/>
+      <w:lvlJc w:val="left"/>
+      <w:pPr>
+        <w:ind w:left="4320" w:hanging="360"/>
+      </w:pPr>
+      <w:rPr>
+        <w:rFonts w:ascii="Wingdings" w:hAnsi="Wingdings" w:hint="default"/>
+      </w:rPr>
+    </w:lvl>
+    <w:lvl w:ilvl="6" w:tplc="04090001" w:tentative="1">
+      <w:start w:val="1"/>
+      <w:numFmt w:val="bullet"/>
+      <w:lvlText w:val=""/>
+      <w:lvlJc w:val="left"/>
+      <w:pPr>
+        <w:ind w:left="5040" w:hanging="360"/>
+      </w:pPr>
+      <w:rPr>
+        <w:rFonts w:ascii="Symbol" w:hAnsi="Symbol" w:hint="default"/>
+      </w:rPr>
+    </w:lvl>
+    <w:lvl w:ilvl="7" w:tplc="04090003" w:tentative="1">
+      <w:start w:val="1"/>
+      <w:numFmt w:val="bullet"/>
+      <w:lvlText w:val="o"/>
+      <w:lvlJc w:val="left"/>
+      <w:pPr>
+        <w:ind w:left="5760" w:hanging="360"/>
+      </w:pPr>
+      <w:rPr>
+        <w:rFonts w:ascii="Courier New" w:hAnsi="Courier New" w:cs="Courier New" w:hint="default"/>
+      </w:rPr>
+    </w:lvl>
+    <w:lvl w:ilvl="8" w:tplc="04090005" w:tentative="1">
+      <w:start w:val="1"/>
+      <w:numFmt w:val="bullet"/>
+      <w:lvlText w:val=""/>
+      <w:lvlJc w:val="left"/>
+      <w:pPr>
+        <w:ind w:left="6480" w:hanging="360"/>
+      </w:pPr>
+      <w:rPr>
+        <w:rFonts w:ascii="Wingdings" w:hAnsi="Wingdings" w:hint="default"/>
+      </w:rPr>
+    </w:lvl>
+  </w:abstractNum>
+  <w:abstractNum w:abstractNumId="41" w15:restartNumberingAfterBreak="0">
     <w:nsid w:val="531220A7"/>
     <w:multiLevelType w:val="hybridMultilevel"/>
     <w:tmpl w:val="A4F6D8F8"/>
@@ -20479,7 +20617,7 @@
       </w:rPr>
     </w:lvl>
   </w:abstractNum>
-  <w:abstractNum w:abstractNumId="39" w15:restartNumberingAfterBreak="0">
+  <w:abstractNum w:abstractNumId="42" w15:restartNumberingAfterBreak="0">
     <w:nsid w:val="5334476E"/>
     <w:multiLevelType w:val="hybridMultilevel"/>
     <w:tmpl w:val="2E0E23DA"/>
@@ -20592,7 +20730,7 @@
       </w:rPr>
     </w:lvl>
   </w:abstractNum>
-  <w:abstractNum w:abstractNumId="40" w15:restartNumberingAfterBreak="0">
+  <w:abstractNum w:abstractNumId="43" w15:restartNumberingAfterBreak="0">
     <w:nsid w:val="59E14E0B"/>
     <w:multiLevelType w:val="hybridMultilevel"/>
     <w:tmpl w:val="6DBE78C0"/>
@@ -20705,7 +20843,7 @@
       </w:rPr>
     </w:lvl>
   </w:abstractNum>
-  <w:abstractNum w:abstractNumId="41" w15:restartNumberingAfterBreak="0">
+  <w:abstractNum w:abstractNumId="44" w15:restartNumberingAfterBreak="0">
     <w:nsid w:val="5FFA56BC"/>
     <w:multiLevelType w:val="hybridMultilevel"/>
     <w:tmpl w:val="3F28384A"/>
@@ -20818,7 +20956,7 @@
       </w:rPr>
     </w:lvl>
   </w:abstractNum>
-  <w:abstractNum w:abstractNumId="42" w15:restartNumberingAfterBreak="0">
+  <w:abstractNum w:abstractNumId="45" w15:restartNumberingAfterBreak="0">
     <w:nsid w:val="63DE74D0"/>
     <w:multiLevelType w:val="hybridMultilevel"/>
     <w:tmpl w:val="4892913C"/>
@@ -20931,7 +21069,7 @@
       </w:rPr>
     </w:lvl>
   </w:abstractNum>
-  <w:abstractNum w:abstractNumId="43" w15:restartNumberingAfterBreak="0">
+  <w:abstractNum w:abstractNumId="46" w15:restartNumberingAfterBreak="0">
     <w:nsid w:val="69A51DE4"/>
     <w:multiLevelType w:val="hybridMultilevel"/>
     <w:tmpl w:val="DE364B3E"/>
@@ -21044,7 +21182,7 @@
       </w:rPr>
     </w:lvl>
   </w:abstractNum>
-  <w:abstractNum w:abstractNumId="44" w15:restartNumberingAfterBreak="0">
+  <w:abstractNum w:abstractNumId="47" w15:restartNumberingAfterBreak="0">
     <w:nsid w:val="6CC763B0"/>
     <w:multiLevelType w:val="hybridMultilevel"/>
     <w:tmpl w:val="6A688C0C"/>
@@ -21157,7 +21295,7 @@
       </w:rPr>
     </w:lvl>
   </w:abstractNum>
-  <w:abstractNum w:abstractNumId="45" w15:restartNumberingAfterBreak="0">
+  <w:abstractNum w:abstractNumId="48" w15:restartNumberingAfterBreak="0">
     <w:nsid w:val="74216DB5"/>
     <w:multiLevelType w:val="hybridMultilevel"/>
     <w:tmpl w:val="275075BA"/>
@@ -21270,7 +21408,7 @@
       </w:rPr>
     </w:lvl>
   </w:abstractNum>
-  <w:abstractNum w:abstractNumId="46" w15:restartNumberingAfterBreak="0">
+  <w:abstractNum w:abstractNumId="49" w15:restartNumberingAfterBreak="0">
     <w:nsid w:val="75103744"/>
     <w:multiLevelType w:val="hybridMultilevel"/>
     <w:tmpl w:val="CDCCBACA"/>
@@ -21383,7 +21521,7 @@
       </w:rPr>
     </w:lvl>
   </w:abstractNum>
-  <w:abstractNum w:abstractNumId="47" w15:restartNumberingAfterBreak="0">
+  <w:abstractNum w:abstractNumId="50" w15:restartNumberingAfterBreak="0">
     <w:nsid w:val="756C0EB8"/>
     <w:multiLevelType w:val="hybridMultilevel"/>
     <w:tmpl w:val="D5D035CC"/>
@@ -21496,7 +21634,7 @@
       </w:rPr>
     </w:lvl>
   </w:abstractNum>
-  <w:abstractNum w:abstractNumId="48" w15:restartNumberingAfterBreak="0">
+  <w:abstractNum w:abstractNumId="51" w15:restartNumberingAfterBreak="0">
     <w:nsid w:val="759827A7"/>
     <w:multiLevelType w:val="hybridMultilevel"/>
     <w:tmpl w:val="D6B6AA46"/>
@@ -21609,7 +21747,7 @@
       </w:rPr>
     </w:lvl>
   </w:abstractNum>
-  <w:abstractNum w:abstractNumId="49" w15:restartNumberingAfterBreak="0">
+  <w:abstractNum w:abstractNumId="52" w15:restartNumberingAfterBreak="0">
     <w:nsid w:val="75A32D66"/>
     <w:multiLevelType w:val="hybridMultilevel"/>
     <w:tmpl w:val="BBAC5994"/>
@@ -21722,7 +21860,7 @@
       </w:rPr>
     </w:lvl>
   </w:abstractNum>
-  <w:abstractNum w:abstractNumId="50" w15:restartNumberingAfterBreak="0">
+  <w:abstractNum w:abstractNumId="53" w15:restartNumberingAfterBreak="0">
     <w:nsid w:val="76241882"/>
     <w:multiLevelType w:val="hybridMultilevel"/>
     <w:tmpl w:val="D304C448"/>
@@ -21835,7 +21973,7 @@
       </w:rPr>
     </w:lvl>
   </w:abstractNum>
-  <w:abstractNum w:abstractNumId="51" w15:restartNumberingAfterBreak="0">
+  <w:abstractNum w:abstractNumId="54" w15:restartNumberingAfterBreak="0">
     <w:nsid w:val="7789259E"/>
     <w:multiLevelType w:val="hybridMultilevel"/>
     <w:tmpl w:val="9D74ECF8"/>
@@ -21948,7 +22086,7 @@
       </w:rPr>
     </w:lvl>
   </w:abstractNum>
-  <w:abstractNum w:abstractNumId="52" w15:restartNumberingAfterBreak="0">
+  <w:abstractNum w:abstractNumId="55" w15:restartNumberingAfterBreak="0">
     <w:nsid w:val="7B320CA6"/>
     <w:multiLevelType w:val="hybridMultilevel"/>
     <w:tmpl w:val="F8CA0562"/>
@@ -22061,7 +22199,7 @@
       </w:rPr>
     </w:lvl>
   </w:abstractNum>
-  <w:abstractNum w:abstractNumId="53" w15:restartNumberingAfterBreak="0">
+  <w:abstractNum w:abstractNumId="56" w15:restartNumberingAfterBreak="0">
     <w:nsid w:val="7C4817EB"/>
     <w:multiLevelType w:val="hybridMultilevel"/>
     <w:tmpl w:val="9D78A184"/>
@@ -22174,7 +22312,7 @@
       </w:rPr>
     </w:lvl>
   </w:abstractNum>
-  <w:abstractNum w:abstractNumId="54" w15:restartNumberingAfterBreak="0">
+  <w:abstractNum w:abstractNumId="57" w15:restartNumberingAfterBreak="0">
     <w:nsid w:val="7C85478D"/>
     <w:multiLevelType w:val="hybridMultilevel"/>
     <w:tmpl w:val="7EC82C7E"/>
@@ -22287,7 +22425,7 @@
       </w:rPr>
     </w:lvl>
   </w:abstractNum>
-  <w:abstractNum w:abstractNumId="55" w15:restartNumberingAfterBreak="0">
+  <w:abstractNum w:abstractNumId="58" w15:restartNumberingAfterBreak="0">
     <w:nsid w:val="7E943578"/>
     <w:multiLevelType w:val="hybridMultilevel"/>
     <w:tmpl w:val="EA148938"/>
@@ -22400,7 +22538,7 @@
       </w:rPr>
     </w:lvl>
   </w:abstractNum>
-  <w:abstractNum w:abstractNumId="56" w15:restartNumberingAfterBreak="0">
+  <w:abstractNum w:abstractNumId="59" w15:restartNumberingAfterBreak="0">
     <w:nsid w:val="7F890B5B"/>
     <w:multiLevelType w:val="hybridMultilevel"/>
     <w:tmpl w:val="A8C8A016"/>
@@ -22514,43 +22652,43 @@
     </w:lvl>
   </w:abstractNum>
   <w:num w:numId="1">
-    <w:abstractNumId w:val="42"/>
+    <w:abstractNumId w:val="45"/>
   </w:num>
   <w:num w:numId="2">
-    <w:abstractNumId w:val="15"/>
+    <w:abstractNumId w:val="16"/>
   </w:num>
   <w:num w:numId="3">
-    <w:abstractNumId w:val="14"/>
+    <w:abstractNumId w:val="15"/>
   </w:num>
   <w:num w:numId="4">
     <w:abstractNumId w:val="4"/>
   </w:num>
   <w:num w:numId="5">
-    <w:abstractNumId w:val="55"/>
+    <w:abstractNumId w:val="58"/>
   </w:num>
   <w:num w:numId="6">
-    <w:abstractNumId w:val="54"/>
+    <w:abstractNumId w:val="57"/>
   </w:num>
   <w:num w:numId="7">
-    <w:abstractNumId w:val="28"/>
+    <w:abstractNumId w:val="30"/>
   </w:num>
   <w:num w:numId="8">
-    <w:abstractNumId w:val="22"/>
+    <w:abstractNumId w:val="23"/>
   </w:num>
   <w:num w:numId="9">
     <w:abstractNumId w:val="6"/>
   </w:num>
   <w:num w:numId="10">
-    <w:abstractNumId w:val="26"/>
+    <w:abstractNumId w:val="27"/>
   </w:num>
   <w:num w:numId="11">
     <w:abstractNumId w:val="1"/>
   </w:num>
   <w:num w:numId="12">
-    <w:abstractNumId w:val="10"/>
+    <w:abstractNumId w:val="11"/>
   </w:num>
   <w:num w:numId="13">
-    <w:abstractNumId w:val="47"/>
+    <w:abstractNumId w:val="50"/>
   </w:num>
   <w:num w:numId="14">
     <w:abstractNumId w:val="7"/>
@@ -22559,37 +22697,37 @@
     <w:abstractNumId w:val="3"/>
   </w:num>
   <w:num w:numId="16">
-    <w:abstractNumId w:val="32"/>
+    <w:abstractNumId w:val="34"/>
   </w:num>
   <w:num w:numId="17">
-    <w:abstractNumId w:val="25"/>
+    <w:abstractNumId w:val="26"/>
   </w:num>
   <w:num w:numId="18">
-    <w:abstractNumId w:val="56"/>
+    <w:abstractNumId w:val="59"/>
   </w:num>
   <w:num w:numId="19">
-    <w:abstractNumId w:val="18"/>
+    <w:abstractNumId w:val="19"/>
   </w:num>
   <w:num w:numId="20">
-    <w:abstractNumId w:val="44"/>
+    <w:abstractNumId w:val="47"/>
   </w:num>
   <w:num w:numId="21">
-    <w:abstractNumId w:val="9"/>
+    <w:abstractNumId w:val="10"/>
   </w:num>
   <w:num w:numId="22">
-    <w:abstractNumId w:val="45"/>
+    <w:abstractNumId w:val="48"/>
   </w:num>
   <w:num w:numId="23">
-    <w:abstractNumId w:val="12"/>
+    <w:abstractNumId w:val="13"/>
   </w:num>
   <w:num w:numId="24">
-    <w:abstractNumId w:val="16"/>
+    <w:abstractNumId w:val="17"/>
   </w:num>
   <w:num w:numId="25">
-    <w:abstractNumId w:val="27"/>
+    <w:abstractNumId w:val="29"/>
   </w:num>
   <w:num w:numId="26">
-    <w:abstractNumId w:val="13"/>
+    <w:abstractNumId w:val="14"/>
   </w:num>
   <w:num w:numId="27">
     <w:abstractNumId w:val="0"/>
@@ -22598,91 +22736,100 @@
     <w:abstractNumId w:val="8"/>
   </w:num>
   <w:num w:numId="29">
-    <w:abstractNumId w:val="41"/>
+    <w:abstractNumId w:val="44"/>
   </w:num>
   <w:num w:numId="30">
+    <w:abstractNumId w:val="35"/>
+  </w:num>
+  <w:num w:numId="31">
+    <w:abstractNumId w:val="43"/>
+  </w:num>
+  <w:num w:numId="32">
+    <w:abstractNumId w:val="36"/>
+  </w:num>
+  <w:num w:numId="33">
+    <w:abstractNumId w:val="53"/>
+  </w:num>
+  <w:num w:numId="34">
     <w:abstractNumId w:val="33"/>
   </w:num>
-  <w:num w:numId="31">
-    <w:abstractNumId w:val="40"/>
-  </w:num>
-  <w:num w:numId="32">
-    <w:abstractNumId w:val="34"/>
-  </w:num>
-  <w:num w:numId="33">
-    <w:abstractNumId w:val="50"/>
-  </w:num>
-  <w:num w:numId="34">
-    <w:abstractNumId w:val="31"/>
-  </w:num>
   <w:num w:numId="35">
-    <w:abstractNumId w:val="43"/>
+    <w:abstractNumId w:val="46"/>
   </w:num>
   <w:num w:numId="36">
-    <w:abstractNumId w:val="52"/>
+    <w:abstractNumId w:val="55"/>
   </w:num>
   <w:num w:numId="37">
     <w:abstractNumId w:val="5"/>
   </w:num>
   <w:num w:numId="38">
-    <w:abstractNumId w:val="46"/>
+    <w:abstractNumId w:val="49"/>
   </w:num>
   <w:num w:numId="39">
+    <w:abstractNumId w:val="39"/>
+  </w:num>
+  <w:num w:numId="40">
+    <w:abstractNumId w:val="24"/>
+  </w:num>
+  <w:num w:numId="41">
+    <w:abstractNumId w:val="51"/>
+  </w:num>
+  <w:num w:numId="42">
+    <w:abstractNumId w:val="21"/>
+  </w:num>
+  <w:num w:numId="43">
     <w:abstractNumId w:val="37"/>
   </w:num>
-  <w:num w:numId="40">
-    <w:abstractNumId w:val="23"/>
+  <w:num w:numId="44">
+    <w:abstractNumId w:val="41"/>
   </w:num>
-  <w:num w:numId="41">
-    <w:abstractNumId w:val="48"/>
-  </w:num>
-  <w:num w:numId="42">
+  <w:num w:numId="45">
     <w:abstractNumId w:val="20"/>
   </w:num>
-  <w:num w:numId="43">
-    <w:abstractNumId w:val="35"/>
-  </w:num>
-  <w:num w:numId="44">
-    <w:abstractNumId w:val="38"/>
-  </w:num>
-  <w:num w:numId="45">
-    <w:abstractNumId w:val="19"/>
-  </w:num>
   <w:num w:numId="46">
-    <w:abstractNumId w:val="21"/>
+    <w:abstractNumId w:val="22"/>
   </w:num>
   <w:num w:numId="47">
-    <w:abstractNumId w:val="29"/>
+    <w:abstractNumId w:val="31"/>
   </w:num>
   <w:num w:numId="48">
-    <w:abstractNumId w:val="51"/>
+    <w:abstractNumId w:val="54"/>
   </w:num>
   <w:num w:numId="49">
-    <w:abstractNumId w:val="17"/>
+    <w:abstractNumId w:val="18"/>
   </w:num>
   <w:num w:numId="50">
-    <w:abstractNumId w:val="24"/>
+    <w:abstractNumId w:val="25"/>
   </w:num>
   <w:num w:numId="51">
-    <w:abstractNumId w:val="39"/>
+    <w:abstractNumId w:val="42"/>
   </w:num>
   <w:num w:numId="52">
-    <w:abstractNumId w:val="53"/>
+    <w:abstractNumId w:val="56"/>
   </w:num>
   <w:num w:numId="53">
-    <w:abstractNumId w:val="36"/>
+    <w:abstractNumId w:val="38"/>
   </w:num>
   <w:num w:numId="54">
     <w:abstractNumId w:val="2"/>
   </w:num>
   <w:num w:numId="55">
-    <w:abstractNumId w:val="49"/>
+    <w:abstractNumId w:val="52"/>
   </w:num>
   <w:num w:numId="56">
-    <w:abstractNumId w:val="30"/>
+    <w:abstractNumId w:val="32"/>
   </w:num>
   <w:num w:numId="57">
-    <w:abstractNumId w:val="11"/>
+    <w:abstractNumId w:val="12"/>
+  </w:num>
+  <w:num w:numId="58">
+    <w:abstractNumId w:val="40"/>
+  </w:num>
+  <w:num w:numId="59">
+    <w:abstractNumId w:val="28"/>
+  </w:num>
+  <w:num w:numId="60">
+    <w:abstractNumId w:val="9"/>
   </w:num>
   <w:numIdMacAtCleanup w:val="50"/>
 </w:numbering>

</xml_diff>

<commit_message>
Adds the last of the special elements and tutorials, some fixes, feedback, mostly plan for "quartet of polishing"
</commit_message>
<xml_diff>
--- a/non_game/[Devlog] Rolling in the Sheepe.docx
+++ b/non_game/[Devlog] Rolling in the Sheepe.docx
@@ -14002,7 +14002,7 @@
         <w:pStyle w:val="ListParagraph"/>
         <w:numPr>
           <w:ilvl w:val="0"/>
-          <w:numId w:val="53"/>
+          <w:numId w:val="51"/>
         </w:numPr>
         <w:rPr>
           <w:lang w:val="en-US"/>
@@ -14013,6 +14013,755 @@
           <w:lang w:val="en-US"/>
         </w:rPr>
         <w:t>Clean up some code and assets. (Had to do that anyway, now it’s also a way to get familiar with the code again.)</w:t>
+      </w:r>
+    </w:p>
+    <w:p>
+      <w:pPr>
+        <w:pStyle w:val="ListParagraph"/>
+        <w:numPr>
+          <w:ilvl w:val="0"/>
+          <w:numId w:val="51"/>
+        </w:numPr>
+        <w:rPr>
+          <w:lang w:val="en-US"/>
+        </w:rPr>
+      </w:pPr>
+      <w:r>
+        <w:rPr>
+          <w:lang w:val="en-US"/>
+        </w:rPr>
+        <w:t>Finish the core mechanics and create that tutorial map/system to explain them. (If too difficult, find ways to simplify.)</w:t>
+      </w:r>
+    </w:p>
+    <w:p>
+      <w:pPr>
+        <w:pStyle w:val="ListParagraph"/>
+        <w:numPr>
+          <w:ilvl w:val="0"/>
+          <w:numId w:val="51"/>
+        </w:numPr>
+        <w:rPr>
+          <w:lang w:val="en-US"/>
+        </w:rPr>
+      </w:pPr>
+      <w:r>
+        <w:rPr>
+          <w:lang w:val="en-US"/>
+        </w:rPr>
+        <w:t>Write a system to always show a tutorial before the first time you use something.</w:t>
+      </w:r>
+    </w:p>
+    <w:p>
+      <w:pPr>
+        <w:pStyle w:val="ListParagraph"/>
+        <w:numPr>
+          <w:ilvl w:val="0"/>
+          <w:numId w:val="51"/>
+        </w:numPr>
+        <w:rPr>
+          <w:lang w:val="en-US"/>
+        </w:rPr>
+      </w:pPr>
+      <w:r>
+        <w:rPr>
+          <w:lang w:val="en-US"/>
+        </w:rPr>
+        <w:t>Create the interactive main menu</w:t>
+      </w:r>
+    </w:p>
+    <w:p>
+      <w:pPr>
+        <w:pStyle w:val="ListParagraph"/>
+        <w:numPr>
+          <w:ilvl w:val="0"/>
+          <w:numId w:val="51"/>
+        </w:numPr>
+        <w:rPr>
+          <w:lang w:val="en-US"/>
+        </w:rPr>
+      </w:pPr>
+      <w:r>
+        <w:rPr>
+          <w:lang w:val="en-US"/>
+        </w:rPr>
+        <w:t>Then see if I want to add more rooms, or perhaps even remove some, or what I want with the content in general.</w:t>
+      </w:r>
+    </w:p>
+    <w:p>
+      <w:pPr>
+        <w:rPr>
+          <w:lang w:val="en-US"/>
+        </w:rPr>
+      </w:pPr>
+    </w:p>
+    <w:p>
+      <w:pPr>
+        <w:rPr>
+          <w:lang w:val="en-US"/>
+        </w:rPr>
+      </w:pPr>
+      <w:r>
+        <w:rPr>
+          <w:lang w:val="en-US"/>
+        </w:rPr>
+        <w:t>To be honest, this is going to be a pain. I’ll need to work really hard for a few days, on boring and confusing things, with almost no motivation</w:t>
+      </w:r>
+      <w:r>
+        <w:rPr>
+          <w:lang w:val="en-US"/>
+        </w:rPr>
+        <w:t xml:space="preserve"> to speak of</w:t>
+      </w:r>
+      <w:r>
+        <w:rPr>
+          <w:lang w:val="en-US"/>
+        </w:rPr>
+        <w:t xml:space="preserve">. But I know how important it is to </w:t>
+      </w:r>
+      <w:r>
+        <w:rPr>
+          <w:i/>
+          <w:iCs/>
+          <w:lang w:val="en-US"/>
+        </w:rPr>
+        <w:t>finish stuff</w:t>
+      </w:r>
+      <w:r>
+        <w:rPr>
+          <w:lang w:val="en-US"/>
+        </w:rPr>
+        <w:t xml:space="preserve"> and the rewards you get from it. And, of course, the reason I started this project is because there were certain things that I found interesting and fun, so I’ll focus on those.</w:t>
+      </w:r>
+    </w:p>
+    <w:p>
+      <w:pPr>
+        <w:rPr>
+          <w:lang w:val="en-US"/>
+        </w:rPr>
+      </w:pPr>
+    </w:p>
+    <w:p>
+      <w:pPr>
+        <w:rPr>
+          <w:lang w:val="en-US"/>
+        </w:rPr>
+      </w:pPr>
+    </w:p>
+    <w:p>
+      <w:pPr>
+        <w:pStyle w:val="Heading2"/>
+      </w:pPr>
+      <w:r>
+        <w:t>Step 19: A few days later</w:t>
+      </w:r>
+    </w:p>
+    <w:p>
+      <w:pPr>
+        <w:rPr>
+          <w:lang w:val="en-US"/>
+        </w:rPr>
+      </w:pPr>
+      <w:r>
+        <w:rPr>
+          <w:lang w:val="en-US"/>
+        </w:rPr>
+        <w:t>Yes, it was a pain. These few days weren’t very productive and I watched more YouTube videos to procrastinate than I care to admit :p</w:t>
+      </w:r>
+    </w:p>
+    <w:p>
+      <w:pPr>
+        <w:rPr>
+          <w:lang w:val="en-US"/>
+        </w:rPr>
+      </w:pPr>
+      <w:r>
+        <w:rPr>
+          <w:lang w:val="en-US"/>
+        </w:rPr>
+        <w:lastRenderedPageBreak/>
+        <w:t xml:space="preserve">But, as long as you keep doing </w:t>
+      </w:r>
+      <w:r>
+        <w:rPr>
+          <w:i/>
+          <w:iCs/>
+          <w:lang w:val="en-US"/>
+        </w:rPr>
+        <w:t>something</w:t>
+      </w:r>
+      <w:r>
+        <w:rPr>
+          <w:lang w:val="en-US"/>
+        </w:rPr>
+        <w:t xml:space="preserve"> every day, you get through it.</w:t>
+      </w:r>
+    </w:p>
+    <w:p>
+      <w:pPr>
+        <w:rPr>
+          <w:lang w:val="en-US"/>
+        </w:rPr>
+      </w:pPr>
+    </w:p>
+    <w:p>
+      <w:pPr>
+        <w:rPr>
+          <w:lang w:val="en-US"/>
+        </w:rPr>
+      </w:pPr>
+      <w:r>
+        <w:rPr>
+          <w:lang w:val="en-US"/>
+        </w:rPr>
+        <w:t xml:space="preserve">Right now, those “dynamic tutorials” are working nicely. I also fixed a handful of other bugs and </w:t>
+      </w:r>
+      <w:r>
+        <w:rPr>
+          <w:i/>
+          <w:iCs/>
+          <w:lang w:val="en-US"/>
+        </w:rPr>
+        <w:t>greatly</w:t>
+      </w:r>
+      <w:r>
+        <w:rPr>
+          <w:lang w:val="en-US"/>
+        </w:rPr>
+        <w:t xml:space="preserve"> cleaned up the code. (It’s baffling how I thought my previous system for doing things was fine.)</w:t>
+      </w:r>
+    </w:p>
+    <w:p>
+      <w:pPr>
+        <w:rPr>
+          <w:lang w:val="en-US"/>
+        </w:rPr>
+      </w:pPr>
+    </w:p>
+    <w:p>
+      <w:pPr>
+        <w:rPr>
+          <w:lang w:val="en-US"/>
+        </w:rPr>
+      </w:pPr>
+      <w:r>
+        <w:rPr>
+          <w:lang w:val="en-US"/>
+        </w:rPr>
+        <w:t>Also, I realized that “teleporters” will never have a tutorial. Why? A teleporter is only placed when the algorithm runs out of space to place new stuff, so it panics and converts the last room into a teleporter. It’s not easy to “predict” that in advance.</w:t>
+      </w:r>
+    </w:p>
+    <w:p>
+      <w:pPr>
+        <w:rPr>
+          <w:lang w:val="en-US"/>
+        </w:rPr>
+      </w:pPr>
+    </w:p>
+    <w:p>
+      <w:pPr>
+        <w:rPr>
+          <w:lang w:val="en-US"/>
+        </w:rPr>
+      </w:pPr>
+      <w:r>
+        <w:rPr>
+          <w:lang w:val="en-US"/>
+        </w:rPr>
+        <w:t xml:space="preserve">So they, as the exception, get a tutorial </w:t>
+      </w:r>
+      <w:r>
+        <w:rPr>
+          <w:i/>
+          <w:iCs/>
+          <w:lang w:val="en-US"/>
+        </w:rPr>
+        <w:t>on themselves</w:t>
+      </w:r>
+      <w:r>
+        <w:rPr>
+          <w:lang w:val="en-US"/>
+        </w:rPr>
+        <w:t xml:space="preserve"> (instead of before they are placed) the first time a teleporter room appears.</w:t>
+      </w:r>
+    </w:p>
+    <w:p>
+      <w:pPr>
+        <w:rPr>
+          <w:lang w:val="en-US"/>
+        </w:rPr>
+      </w:pPr>
+    </w:p>
+    <w:p>
+      <w:pPr>
+        <w:pStyle w:val="Heading3"/>
+        <w:rPr>
+          <w:lang w:val="en-US"/>
+        </w:rPr>
+      </w:pPr>
+      <w:r>
+        <w:rPr>
+          <w:lang w:val="en-US"/>
+        </w:rPr>
+        <w:t>Last rooms</w:t>
+      </w:r>
+    </w:p>
+    <w:p>
+      <w:pPr>
+        <w:rPr>
+          <w:lang w:val="en-US"/>
+        </w:rPr>
+      </w:pPr>
+      <w:r>
+        <w:rPr>
+          <w:lang w:val="en-US"/>
+        </w:rPr>
+        <w:t xml:space="preserve">I already had some neat ideas leftover for rooms/locks, so I implemented those. </w:t>
+      </w:r>
+    </w:p>
+    <w:p>
+      <w:pPr>
+        <w:rPr>
+          <w:lang w:val="en-US"/>
+        </w:rPr>
+      </w:pPr>
+    </w:p>
+    <w:p>
+      <w:pPr>
+        <w:rPr>
+          <w:lang w:val="en-US"/>
+        </w:rPr>
+      </w:pPr>
+      <w:r>
+        <w:rPr>
+          <w:lang w:val="en-US"/>
+        </w:rPr>
+        <w:t>Some were easy. Take the “fast gate”: it just opens/closes quickly, so you need to wait a bit and then time your jump through.</w:t>
+      </w:r>
+    </w:p>
+    <w:p>
+      <w:pPr>
+        <w:rPr>
+          <w:lang w:val="en-US"/>
+        </w:rPr>
+      </w:pPr>
+    </w:p>
+    <w:p>
+      <w:pPr>
+        <w:rPr>
+          <w:lang w:val="en-US"/>
+        </w:rPr>
+      </w:pPr>
+      <w:r>
+        <w:rPr>
+          <w:lang w:val="en-US"/>
+        </w:rPr>
+        <w:t>Some were a whole minigame on their own :p Take the “painter”: to unlock that room, you need to paint the background 100%. How? Well, by flying through the room, as it automatically paints wherever you go.</w:t>
+      </w:r>
+    </w:p>
+    <w:p>
+      <w:pPr>
+        <w:rPr>
+          <w:lang w:val="en-US"/>
+        </w:rPr>
+      </w:pPr>
+    </w:p>
+    <w:p>
+      <w:pPr>
+        <w:rPr>
+          <w:lang w:val="en-US"/>
+        </w:rPr>
+      </w:pPr>
+      <w:r>
+        <w:rPr>
+          <w:lang w:val="en-US"/>
+        </w:rPr>
+        <w:t xml:space="preserve">This meant I had to do some magic with </w:t>
+      </w:r>
+      <w:r>
+        <w:rPr>
+          <w:i/>
+          <w:iCs/>
+          <w:lang w:val="en-US"/>
+        </w:rPr>
+        <w:t>textures</w:t>
+      </w:r>
+      <w:r>
+        <w:rPr>
+          <w:lang w:val="en-US"/>
+        </w:rPr>
+        <w:t xml:space="preserve"> and </w:t>
+      </w:r>
+      <w:r>
+        <w:rPr>
+          <w:i/>
+          <w:iCs/>
+          <w:lang w:val="en-US"/>
+        </w:rPr>
+        <w:t>masks</w:t>
+      </w:r>
+      <w:r>
+        <w:rPr>
+          <w:lang w:val="en-US"/>
+        </w:rPr>
+        <w:t xml:space="preserve"> to make a rectangle of the world paintable. And then more magic to get a method for checking “is it roughly 100% filled?” without killing performance.</w:t>
+      </w:r>
+      <w:r>
+        <w:rPr>
+          <w:lang w:val="en-US"/>
+        </w:rPr>
+        <w:t xml:space="preserve"> </w:t>
+      </w:r>
+    </w:p>
+    <w:p>
+      <w:pPr>
+        <w:rPr>
+          <w:lang w:val="en-US"/>
+        </w:rPr>
+      </w:pPr>
+    </w:p>
+    <w:p>
+      <w:pPr>
+        <w:rPr>
+          <w:lang w:val="en-US"/>
+        </w:rPr>
+      </w:pPr>
+      <w:r>
+        <w:rPr>
+          <w:lang w:val="en-US"/>
+        </w:rPr>
+        <w:t xml:space="preserve">(I created a 2D array in the background, with a </w:t>
+      </w:r>
+      <w:r>
+        <w:rPr>
+          <w:i/>
+          <w:iCs/>
+          <w:lang w:val="en-US"/>
+        </w:rPr>
+        <w:t>very</w:t>
+      </w:r>
+      <w:r>
+        <w:rPr>
+          <w:lang w:val="en-US"/>
+        </w:rPr>
+        <w:t xml:space="preserve"> low resolution.</w:t>
+      </w:r>
+      <w:r>
+        <w:rPr>
+          <w:lang w:val="en-US"/>
+        </w:rPr>
+        <w:t xml:space="preserve"> Like a downscaled version of the real texture.</w:t>
+      </w:r>
+      <w:r>
+        <w:rPr>
+          <w:lang w:val="en-US"/>
+        </w:rPr>
+        <w:t xml:space="preserve"> When a player paints, it just checks which cell it corresponds to, and then sets that cell to “painted”. Once all cells in the 2D array are true, it deems the room painted and unlocks.)</w:t>
+      </w:r>
+    </w:p>
+    <w:p>
+      <w:pPr>
+        <w:rPr>
+          <w:lang w:val="en-US"/>
+        </w:rPr>
+      </w:pPr>
+    </w:p>
+    <w:p>
+      <w:pPr>
+        <w:pStyle w:val="Heading3"/>
+        <w:rPr>
+          <w:lang w:val="en-US"/>
+        </w:rPr>
+      </w:pPr>
+      <w:r>
+        <w:rPr>
+          <w:lang w:val="en-US"/>
+        </w:rPr>
+        <w:t>Last items</w:t>
+      </w:r>
+    </w:p>
+    <w:p>
+      <w:pPr>
+        <w:rPr>
+          <w:lang w:val="en-US"/>
+        </w:rPr>
+      </w:pPr>
+      <w:r>
+        <w:rPr>
+          <w:lang w:val="en-US"/>
+        </w:rPr>
+        <w:t xml:space="preserve">The items/obstacles were a mess. Before taking a break, I </w:t>
+      </w:r>
+      <w:r>
+        <w:rPr>
+          <w:i/>
+          <w:iCs/>
+          <w:lang w:val="en-US"/>
+        </w:rPr>
+        <w:t>did</w:t>
+      </w:r>
+      <w:r>
+        <w:rPr>
+          <w:lang w:val="en-US"/>
+        </w:rPr>
+        <w:t xml:space="preserve"> have the luminous idea of not actually including loose items. Instead, obstacles are simple “special blocks” of the terrain, instead of regular blocks.</w:t>
+      </w:r>
+    </w:p>
+    <w:p>
+      <w:pPr>
+        <w:rPr>
+          <w:lang w:val="en-US"/>
+        </w:rPr>
+      </w:pPr>
+    </w:p>
+    <w:p>
+      <w:pPr>
+        <w:rPr>
+          <w:lang w:val="en-US"/>
+        </w:rPr>
+      </w:pPr>
+      <w:r>
+        <w:rPr>
+          <w:lang w:val="en-US"/>
+        </w:rPr>
+        <w:t>But this also meant that all my old notes/ideas for items were now worthless and I had to come up with new ideas.</w:t>
+      </w:r>
+    </w:p>
+    <w:p>
+      <w:pPr>
+        <w:rPr>
+          <w:lang w:val="en-US"/>
+        </w:rPr>
+      </w:pPr>
+    </w:p>
+    <w:p>
+      <w:pPr>
+        <w:rPr>
+          <w:lang w:val="en-US"/>
+        </w:rPr>
+      </w:pPr>
+      <w:r>
+        <w:rPr>
+          <w:lang w:val="en-US"/>
+        </w:rPr>
+        <w:t>After some brainstorming, I realized there were a few obvious options. (</w:t>
+      </w:r>
+      <w:r>
+        <w:rPr>
+          <w:i/>
+          <w:iCs/>
+          <w:lang w:val="en-US"/>
+        </w:rPr>
+        <w:t>Spikes</w:t>
+      </w:r>
+      <w:r>
+        <w:rPr>
+          <w:lang w:val="en-US"/>
+        </w:rPr>
+        <w:t xml:space="preserve"> that slice you, </w:t>
+      </w:r>
+      <w:r>
+        <w:rPr>
+          <w:i/>
+          <w:iCs/>
+          <w:lang w:val="en-US"/>
+        </w:rPr>
+        <w:t>trampoline</w:t>
+      </w:r>
+      <w:r>
+        <w:rPr>
+          <w:lang w:val="en-US"/>
+        </w:rPr>
+        <w:t xml:space="preserve"> that shoots you upward.) And that most other options were just identical to the terrains I already implemented. (A block that slows you down when rolling over it, one that is slippery like ice, etcetera.)</w:t>
+      </w:r>
+    </w:p>
+    <w:p>
+      <w:pPr>
+        <w:rPr>
+          <w:lang w:val="en-US"/>
+        </w:rPr>
+      </w:pPr>
+    </w:p>
+    <w:p>
+      <w:pPr>
+        <w:rPr>
+          <w:lang w:val="en-US"/>
+        </w:rPr>
+      </w:pPr>
+      <w:r>
+        <w:rPr>
+          <w:lang w:val="en-US"/>
+        </w:rPr>
+        <w:t xml:space="preserve">There </w:t>
+      </w:r>
+      <w:r>
+        <w:rPr>
+          <w:i/>
+          <w:iCs/>
+          <w:lang w:val="en-US"/>
+        </w:rPr>
+        <w:t>are</w:t>
+      </w:r>
+      <w:r>
+        <w:rPr>
+          <w:lang w:val="en-US"/>
+        </w:rPr>
+        <w:t xml:space="preserve"> options that are really cool and unique, but I wasn’t sure if I had the time and motivation to add them, so I left them for now.</w:t>
+      </w:r>
+    </w:p>
+    <w:p>
+      <w:pPr>
+        <w:rPr>
+          <w:lang w:val="en-US"/>
+        </w:rPr>
+      </w:pPr>
+    </w:p>
+    <w:p>
+      <w:pPr>
+        <w:pStyle w:val="Heading3"/>
+        <w:rPr>
+          <w:lang w:val="en-US"/>
+        </w:rPr>
+      </w:pPr>
+      <w:r>
+        <w:rPr>
+          <w:lang w:val="en-US"/>
+        </w:rPr>
+        <w:lastRenderedPageBreak/>
+        <w:t>Last rule polishing</w:t>
+      </w:r>
+    </w:p>
+    <w:p>
+      <w:pPr>
+        <w:rPr>
+          <w:lang w:val="en-US"/>
+        </w:rPr>
+      </w:pPr>
+      <w:r>
+        <w:rPr>
+          <w:lang w:val="en-US"/>
+        </w:rPr>
+        <w:t xml:space="preserve">There were </w:t>
+      </w:r>
+      <w:r>
+        <w:rPr>
+          <w:lang w:val="en-US"/>
+        </w:rPr>
+        <w:t>two</w:t>
+      </w:r>
+      <w:r>
+        <w:rPr>
+          <w:lang w:val="en-US"/>
+        </w:rPr>
+        <w:t xml:space="preserve"> big unanswered questions left:</w:t>
+      </w:r>
+    </w:p>
+    <w:p>
+      <w:pPr>
+        <w:pStyle w:val="ListParagraph"/>
+        <w:numPr>
+          <w:ilvl w:val="0"/>
+          <w:numId w:val="52"/>
+        </w:numPr>
+        <w:rPr>
+          <w:lang w:val="en-US"/>
+        </w:rPr>
+      </w:pPr>
+      <w:r>
+        <w:rPr>
+          <w:lang w:val="en-US"/>
+        </w:rPr>
+        <w:t xml:space="preserve">There are quite some rooms and terrains that do stuff with </w:t>
+      </w:r>
+      <w:r>
+        <w:rPr>
+          <w:i/>
+          <w:iCs/>
+          <w:lang w:val="en-US"/>
+        </w:rPr>
+        <w:t>coins</w:t>
+      </w:r>
+      <w:r>
+        <w:rPr>
+          <w:lang w:val="en-US"/>
+        </w:rPr>
+        <w:t xml:space="preserve">. But what if they never show up? Is there a way to make coins </w:t>
+      </w:r>
+      <w:r>
+        <w:rPr>
+          <w:lang w:val="en-US"/>
+        </w:rPr>
+        <w:t>actually</w:t>
+      </w:r>
+      <w:r>
+        <w:rPr>
+          <w:lang w:val="en-US"/>
+        </w:rPr>
+        <w:t xml:space="preserve"> integral to the game, part of its core ruleset?</w:t>
+      </w:r>
+    </w:p>
+    <w:p>
+      <w:pPr>
+        <w:pStyle w:val="ListParagraph"/>
+        <w:numPr>
+          <w:ilvl w:val="0"/>
+          <w:numId w:val="52"/>
+        </w:numPr>
+        <w:rPr>
+          <w:lang w:val="en-US"/>
+        </w:rPr>
+      </w:pPr>
+      <w:r>
+        <w:rPr>
+          <w:lang w:val="en-US"/>
+        </w:rPr>
+        <w:t>What to do with the body splitting? What’s the point of all those extra bodies flailing about at the back?</w:t>
+      </w:r>
+    </w:p>
+    <w:p>
+      <w:pPr>
+        <w:rPr>
+          <w:lang w:val="en-US"/>
+        </w:rPr>
+      </w:pPr>
+    </w:p>
+    <w:p>
+      <w:pPr>
+        <w:rPr>
+          <w:lang w:val="en-US"/>
+        </w:rPr>
+      </w:pPr>
+      <w:r>
+        <w:rPr>
+          <w:lang w:val="en-US"/>
+        </w:rPr>
+        <w:t>After some thinking, I decided on the following</w:t>
+      </w:r>
+      <w:r>
+        <w:rPr>
+          <w:lang w:val="en-US"/>
+        </w:rPr>
+        <w:t>.</w:t>
+      </w:r>
+    </w:p>
+    <w:p>
+      <w:pPr>
+        <w:rPr>
+          <w:lang w:val="en-US"/>
+        </w:rPr>
+      </w:pPr>
+    </w:p>
+    <w:p>
+      <w:pPr>
+        <w:rPr>
+          <w:lang w:val="en-US"/>
+        </w:rPr>
+      </w:pPr>
+      <w:bookmarkStart w:id="0" w:name="_Hlk90246392"/>
+      <w:r>
+        <w:rPr>
+          <w:lang w:val="en-US"/>
+        </w:rPr>
+        <w:t>Question 1:</w:t>
       </w:r>
     </w:p>
     <w:p>
@@ -14030,7 +14779,21 @@
         <w:rPr>
           <w:lang w:val="en-US"/>
         </w:rPr>
-        <w:t>Finish the core mechanics and create that tutorial map/system to explain them. (If too difficult, find ways to simplify.)</w:t>
+        <w:t xml:space="preserve">If you have coins, the wolf does not </w:t>
+      </w:r>
+      <w:r>
+        <w:rPr>
+          <w:i/>
+          <w:iCs/>
+          <w:lang w:val="en-US"/>
+        </w:rPr>
+        <w:t>split</w:t>
+      </w:r>
+      <w:r>
+        <w:rPr>
+          <w:lang w:val="en-US"/>
+        </w:rPr>
+        <w:t xml:space="preserve"> you, but rather takes a coin from you. (Both makes the wolf more interesting to play actively, and gives anyone a use for coins.)</w:t>
       </w:r>
     </w:p>
     <w:p>
@@ -14048,611 +14811,55 @@
         <w:rPr>
           <w:lang w:val="en-US"/>
         </w:rPr>
-        <w:t>Write a system to always show a tutorial before the first time you use something.</w:t>
-      </w:r>
-    </w:p>
-    <w:p>
-      <w:pPr>
-        <w:pStyle w:val="ListParagraph"/>
-        <w:numPr>
-          <w:ilvl w:val="0"/>
-          <w:numId w:val="53"/>
-        </w:numPr>
-        <w:rPr>
-          <w:lang w:val="en-US"/>
-        </w:rPr>
-      </w:pPr>
-      <w:r>
-        <w:rPr>
-          <w:lang w:val="en-US"/>
-        </w:rPr>
-        <w:t>Create the interactive main menu</w:t>
-      </w:r>
-    </w:p>
-    <w:p>
-      <w:pPr>
-        <w:pStyle w:val="ListParagraph"/>
-        <w:numPr>
-          <w:ilvl w:val="0"/>
-          <w:numId w:val="53"/>
-        </w:numPr>
-        <w:rPr>
-          <w:lang w:val="en-US"/>
-        </w:rPr>
-      </w:pPr>
-      <w:r>
-        <w:rPr>
-          <w:lang w:val="en-US"/>
-        </w:rPr>
-        <w:t>Then see if I want to add more rooms, or perhaps even remove some, or what I want with the content in general.</w:t>
-      </w:r>
-    </w:p>
-    <w:p>
-      <w:pPr>
-        <w:rPr>
-          <w:lang w:val="en-US"/>
-        </w:rPr>
-      </w:pPr>
-    </w:p>
-    <w:p>
-      <w:pPr>
-        <w:rPr>
-          <w:lang w:val="en-US"/>
-        </w:rPr>
-      </w:pPr>
-      <w:r>
-        <w:rPr>
-          <w:lang w:val="en-US"/>
-        </w:rPr>
-        <w:t>To be honest, this is going to be a pain. I’ll need to work really hard for a few days, on boring and confusing things, with almost no motivation</w:t>
-      </w:r>
-      <w:r>
-        <w:rPr>
-          <w:lang w:val="en-US"/>
-        </w:rPr>
-        <w:t xml:space="preserve"> to speak of</w:t>
-      </w:r>
-      <w:r>
-        <w:rPr>
-          <w:lang w:val="en-US"/>
-        </w:rPr>
-        <w:t xml:space="preserve">. But I know how important it is to </w:t>
-      </w:r>
-      <w:r>
-        <w:rPr>
-          <w:i/>
-          <w:iCs/>
-          <w:lang w:val="en-US"/>
-        </w:rPr>
-        <w:t>finish stuff</w:t>
-      </w:r>
-      <w:r>
-        <w:rPr>
-          <w:lang w:val="en-US"/>
-        </w:rPr>
-        <w:t xml:space="preserve"> and the rewards you get from it. And, of course, the reason I started this project is because there were certain things that I found interesting and fun, so I’ll focus on those.</w:t>
-      </w:r>
-    </w:p>
-    <w:p>
-      <w:pPr>
-        <w:rPr>
-          <w:lang w:val="en-US"/>
-        </w:rPr>
-      </w:pPr>
-    </w:p>
-    <w:p>
-      <w:pPr>
-        <w:rPr>
-          <w:lang w:val="en-US"/>
-        </w:rPr>
-      </w:pPr>
-    </w:p>
-    <w:p>
-      <w:pPr>
-        <w:pStyle w:val="Heading2"/>
-      </w:pPr>
-      <w:r>
-        <w:t>Step 19: A few days later</w:t>
-      </w:r>
-    </w:p>
-    <w:p>
-      <w:pPr>
-        <w:rPr>
-          <w:lang w:val="en-US"/>
-        </w:rPr>
-      </w:pPr>
-      <w:r>
-        <w:rPr>
-          <w:lang w:val="en-US"/>
-        </w:rPr>
-        <w:t>Yes, it was a pain. These few days weren’t very productive and I watched more YouTube videos to procrastinate than I care to admit :p</w:t>
-      </w:r>
-    </w:p>
-    <w:p>
-      <w:pPr>
-        <w:rPr>
-          <w:lang w:val="en-US"/>
-        </w:rPr>
-      </w:pPr>
-      <w:r>
-        <w:rPr>
-          <w:lang w:val="en-US"/>
-        </w:rPr>
-        <w:lastRenderedPageBreak/>
-        <w:t xml:space="preserve">But, as long as you keep doing </w:t>
-      </w:r>
-      <w:r>
-        <w:rPr>
-          <w:i/>
-          <w:iCs/>
-          <w:lang w:val="en-US"/>
-        </w:rPr>
-        <w:t>something</w:t>
-      </w:r>
-      <w:r>
-        <w:rPr>
-          <w:lang w:val="en-US"/>
-        </w:rPr>
-        <w:t xml:space="preserve"> every day, you get through it.</w:t>
-      </w:r>
-    </w:p>
-    <w:p>
-      <w:pPr>
-        <w:rPr>
-          <w:lang w:val="en-US"/>
-        </w:rPr>
-      </w:pPr>
-    </w:p>
-    <w:p>
-      <w:pPr>
-        <w:rPr>
-          <w:lang w:val="en-US"/>
-        </w:rPr>
-      </w:pPr>
-      <w:r>
-        <w:rPr>
-          <w:lang w:val="en-US"/>
-        </w:rPr>
-        <w:t xml:space="preserve">Right now, those “dynamic tutorials” are working nicely. I also fixed a handful of other bugs and </w:t>
-      </w:r>
-      <w:r>
-        <w:rPr>
-          <w:i/>
-          <w:iCs/>
-          <w:lang w:val="en-US"/>
-        </w:rPr>
-        <w:t>greatly</w:t>
-      </w:r>
-      <w:r>
-        <w:rPr>
-          <w:lang w:val="en-US"/>
-        </w:rPr>
-        <w:t xml:space="preserve"> cleaned up the code. (It’s baffling how I thought my previous system for doing things was fine.)</w:t>
-      </w:r>
-    </w:p>
-    <w:p>
-      <w:pPr>
-        <w:rPr>
-          <w:lang w:val="en-US"/>
-        </w:rPr>
-      </w:pPr>
-    </w:p>
-    <w:p>
-      <w:pPr>
-        <w:rPr>
-          <w:lang w:val="en-US"/>
-        </w:rPr>
-      </w:pPr>
-      <w:r>
-        <w:rPr>
-          <w:lang w:val="en-US"/>
-        </w:rPr>
-        <w:t>Also, I realized that “teleporters” will never have a tutorial. Why? A teleporter is only placed when the algorithm runs out of space to place new stuff, so it panics and converts the last room into a teleporter. It’s not easy to “predict” that in advance.</w:t>
-      </w:r>
-    </w:p>
-    <w:p>
-      <w:pPr>
-        <w:rPr>
-          <w:lang w:val="en-US"/>
-        </w:rPr>
-      </w:pPr>
-    </w:p>
-    <w:p>
-      <w:pPr>
-        <w:rPr>
-          <w:lang w:val="en-US"/>
-        </w:rPr>
-      </w:pPr>
-      <w:r>
-        <w:rPr>
-          <w:lang w:val="en-US"/>
-        </w:rPr>
-        <w:t xml:space="preserve">So they, as the exception, get a tutorial </w:t>
-      </w:r>
-      <w:r>
-        <w:rPr>
-          <w:i/>
-          <w:iCs/>
-          <w:lang w:val="en-US"/>
-        </w:rPr>
-        <w:t>on themselves</w:t>
-      </w:r>
-      <w:r>
-        <w:rPr>
-          <w:lang w:val="en-US"/>
-        </w:rPr>
-        <w:t xml:space="preserve"> (instead of before they are placed) the first time a teleporter room appears.</w:t>
-      </w:r>
-    </w:p>
-    <w:p>
-      <w:pPr>
-        <w:rPr>
-          <w:lang w:val="en-US"/>
-        </w:rPr>
-      </w:pPr>
-    </w:p>
-    <w:p>
-      <w:pPr>
-        <w:pStyle w:val="Heading3"/>
-        <w:rPr>
-          <w:lang w:val="en-US"/>
-        </w:rPr>
-      </w:pPr>
-      <w:r>
-        <w:rPr>
-          <w:lang w:val="en-US"/>
-        </w:rPr>
-        <w:t>Last rooms</w:t>
-      </w:r>
-    </w:p>
-    <w:p>
-      <w:pPr>
-        <w:rPr>
-          <w:lang w:val="en-US"/>
-        </w:rPr>
-      </w:pPr>
-      <w:r>
-        <w:rPr>
-          <w:lang w:val="en-US"/>
-        </w:rPr>
-        <w:t xml:space="preserve">I already had some neat ideas leftover for rooms/locks, so I implemented those. </w:t>
-      </w:r>
-    </w:p>
-    <w:p>
-      <w:pPr>
-        <w:rPr>
-          <w:lang w:val="en-US"/>
-        </w:rPr>
-      </w:pPr>
-    </w:p>
-    <w:p>
-      <w:pPr>
-        <w:rPr>
-          <w:lang w:val="en-US"/>
-        </w:rPr>
-      </w:pPr>
-      <w:r>
-        <w:rPr>
-          <w:lang w:val="en-US"/>
-        </w:rPr>
-        <w:t>Some were easy. Take the “fast gate”: it just opens/closes quickly, so you need to wait a bit and then time your jump through.</w:t>
-      </w:r>
-    </w:p>
-    <w:p>
-      <w:pPr>
-        <w:rPr>
-          <w:lang w:val="en-US"/>
-        </w:rPr>
-      </w:pPr>
-    </w:p>
-    <w:p>
-      <w:pPr>
-        <w:rPr>
-          <w:lang w:val="en-US"/>
-        </w:rPr>
-      </w:pPr>
-      <w:r>
-        <w:rPr>
-          <w:lang w:val="en-US"/>
-        </w:rPr>
-        <w:t>Some were a whole minigame on their own :p Take the “painter”: to unlock that room, you need to paint the background 100%. How? Well, by flying through the room, as it automatically paints wherever you go.</w:t>
-      </w:r>
-    </w:p>
-    <w:p>
-      <w:pPr>
-        <w:rPr>
-          <w:lang w:val="en-US"/>
-        </w:rPr>
-      </w:pPr>
-    </w:p>
-    <w:p>
-      <w:pPr>
-        <w:rPr>
-          <w:lang w:val="en-US"/>
-        </w:rPr>
-      </w:pPr>
-      <w:r>
-        <w:rPr>
-          <w:lang w:val="en-US"/>
-        </w:rPr>
-        <w:t xml:space="preserve">This meant I had to do some magic with </w:t>
-      </w:r>
-      <w:r>
-        <w:rPr>
-          <w:i/>
-          <w:iCs/>
-          <w:lang w:val="en-US"/>
-        </w:rPr>
-        <w:t>textures</w:t>
-      </w:r>
-      <w:r>
-        <w:rPr>
-          <w:lang w:val="en-US"/>
-        </w:rPr>
-        <w:t xml:space="preserve"> and </w:t>
-      </w:r>
-      <w:r>
-        <w:rPr>
-          <w:i/>
-          <w:iCs/>
-          <w:lang w:val="en-US"/>
-        </w:rPr>
-        <w:t>masks</w:t>
-      </w:r>
-      <w:r>
-        <w:rPr>
-          <w:lang w:val="en-US"/>
-        </w:rPr>
-        <w:t xml:space="preserve"> to make a rectangle of the world paintable. And then more magic to get a method for checking “is it roughly 100% filled?” without killing performance.</w:t>
-      </w:r>
-      <w:r>
-        <w:rPr>
-          <w:lang w:val="en-US"/>
-        </w:rPr>
-        <w:t xml:space="preserve"> </w:t>
-      </w:r>
-    </w:p>
-    <w:p>
-      <w:pPr>
-        <w:rPr>
-          <w:lang w:val="en-US"/>
-        </w:rPr>
-      </w:pPr>
-    </w:p>
-    <w:p>
-      <w:pPr>
-        <w:rPr>
-          <w:lang w:val="en-US"/>
-        </w:rPr>
-      </w:pPr>
-      <w:r>
-        <w:rPr>
-          <w:lang w:val="en-US"/>
-        </w:rPr>
-        <w:t xml:space="preserve">(I created a 2D array in the background, with a </w:t>
-      </w:r>
-      <w:r>
-        <w:rPr>
-          <w:i/>
-          <w:iCs/>
-          <w:lang w:val="en-US"/>
-        </w:rPr>
-        <w:t>very</w:t>
-      </w:r>
-      <w:r>
-        <w:rPr>
-          <w:lang w:val="en-US"/>
-        </w:rPr>
-        <w:t xml:space="preserve"> low resolution.</w:t>
-      </w:r>
-      <w:r>
-        <w:rPr>
-          <w:lang w:val="en-US"/>
-        </w:rPr>
-        <w:t xml:space="preserve"> Like a downscaled version of the real texture.</w:t>
-      </w:r>
-      <w:r>
-        <w:rPr>
-          <w:lang w:val="en-US"/>
-        </w:rPr>
-        <w:t xml:space="preserve"> When a player paints, it just checks which cell it corresponds to, and then sets that cell to “painted”. Once all cells in the 2D array are true, it deems the room painted and unlocks.)</w:t>
-      </w:r>
-    </w:p>
-    <w:p>
-      <w:pPr>
-        <w:rPr>
-          <w:lang w:val="en-US"/>
-        </w:rPr>
-      </w:pPr>
-    </w:p>
-    <w:p>
-      <w:pPr>
-        <w:pStyle w:val="Heading3"/>
-        <w:rPr>
-          <w:lang w:val="en-US"/>
-        </w:rPr>
-      </w:pPr>
-      <w:r>
-        <w:rPr>
-          <w:lang w:val="en-US"/>
-        </w:rPr>
-        <w:t>Last items</w:t>
-      </w:r>
-    </w:p>
-    <w:p>
-      <w:pPr>
-        <w:rPr>
-          <w:lang w:val="en-US"/>
-        </w:rPr>
-      </w:pPr>
-      <w:r>
-        <w:rPr>
-          <w:lang w:val="en-US"/>
-        </w:rPr>
-        <w:t xml:space="preserve">The items/obstacles were a mess. Before taking a break, I </w:t>
-      </w:r>
-      <w:r>
-        <w:rPr>
-          <w:i/>
-          <w:iCs/>
-          <w:lang w:val="en-US"/>
-        </w:rPr>
-        <w:t>did</w:t>
-      </w:r>
-      <w:r>
-        <w:rPr>
-          <w:lang w:val="en-US"/>
-        </w:rPr>
-        <w:t xml:space="preserve"> have the luminous idea of not actually including loose items. Instead, obstacles are simple “special blocks” of the terrain, instead of regular blocks.</w:t>
-      </w:r>
-    </w:p>
-    <w:p>
-      <w:pPr>
-        <w:rPr>
-          <w:lang w:val="en-US"/>
-        </w:rPr>
-      </w:pPr>
-    </w:p>
-    <w:p>
-      <w:pPr>
-        <w:rPr>
-          <w:lang w:val="en-US"/>
-        </w:rPr>
-      </w:pPr>
-      <w:r>
-        <w:rPr>
-          <w:lang w:val="en-US"/>
-        </w:rPr>
-        <w:t>But this also meant that all my old notes/ideas for items were now worthless and I had to come up with new ideas.</w:t>
-      </w:r>
-    </w:p>
-    <w:p>
-      <w:pPr>
-        <w:rPr>
-          <w:lang w:val="en-US"/>
-        </w:rPr>
-      </w:pPr>
-    </w:p>
-    <w:p>
-      <w:pPr>
-        <w:rPr>
-          <w:lang w:val="en-US"/>
-        </w:rPr>
-      </w:pPr>
-      <w:r>
-        <w:rPr>
-          <w:lang w:val="en-US"/>
-        </w:rPr>
-        <w:t>After some brainstorming, I realized there were a few obvious options. (</w:t>
-      </w:r>
-      <w:r>
-        <w:rPr>
-          <w:i/>
-          <w:iCs/>
-          <w:lang w:val="en-US"/>
-        </w:rPr>
-        <w:t>Spikes</w:t>
-      </w:r>
-      <w:r>
-        <w:rPr>
-          <w:lang w:val="en-US"/>
-        </w:rPr>
-        <w:t xml:space="preserve"> that slice you, </w:t>
-      </w:r>
-      <w:r>
-        <w:rPr>
-          <w:i/>
-          <w:iCs/>
-          <w:lang w:val="en-US"/>
-        </w:rPr>
-        <w:t>trampoline</w:t>
-      </w:r>
-      <w:r>
-        <w:rPr>
-          <w:lang w:val="en-US"/>
-        </w:rPr>
-        <w:t xml:space="preserve"> that shoots you upward.) And that most other options were just identical to the terrains I already implemented. (A block that slows you down when rolling over it, one that is slippery like ice, etcetera.)</w:t>
-      </w:r>
-    </w:p>
-    <w:p>
-      <w:pPr>
-        <w:rPr>
-          <w:lang w:val="en-US"/>
-        </w:rPr>
-      </w:pPr>
-    </w:p>
-    <w:p>
-      <w:pPr>
-        <w:rPr>
-          <w:lang w:val="en-US"/>
-        </w:rPr>
-      </w:pPr>
-      <w:r>
-        <w:rPr>
-          <w:lang w:val="en-US"/>
-        </w:rPr>
-        <w:t xml:space="preserve">There </w:t>
-      </w:r>
-      <w:r>
-        <w:rPr>
-          <w:i/>
-          <w:iCs/>
-          <w:lang w:val="en-US"/>
-        </w:rPr>
-        <w:t>are</w:t>
-      </w:r>
-      <w:r>
-        <w:rPr>
-          <w:lang w:val="en-US"/>
-        </w:rPr>
-        <w:t xml:space="preserve"> options that are really cool and unique, but I wasn’t sure if I had the time and motivation to add them, so I left them for now.</w:t>
-      </w:r>
-    </w:p>
-    <w:p>
-      <w:pPr>
-        <w:rPr>
-          <w:lang w:val="en-US"/>
-        </w:rPr>
-      </w:pPr>
-    </w:p>
-    <w:p>
-      <w:pPr>
-        <w:pStyle w:val="Heading3"/>
-        <w:rPr>
-          <w:lang w:val="en-US"/>
-        </w:rPr>
-      </w:pPr>
-      <w:r>
-        <w:rPr>
-          <w:lang w:val="en-US"/>
-        </w:rPr>
-        <w:lastRenderedPageBreak/>
-        <w:t>Last rule polishing</w:t>
-      </w:r>
-    </w:p>
-    <w:p>
-      <w:pPr>
-        <w:rPr>
-          <w:lang w:val="en-US"/>
-        </w:rPr>
-      </w:pPr>
-      <w:r>
-        <w:rPr>
-          <w:lang w:val="en-US"/>
-        </w:rPr>
-        <w:t xml:space="preserve">There were </w:t>
-      </w:r>
-      <w:r>
-        <w:rPr>
-          <w:lang w:val="en-US"/>
-        </w:rPr>
-        <w:t>two</w:t>
-      </w:r>
-      <w:r>
-        <w:rPr>
-          <w:lang w:val="en-US"/>
-        </w:rPr>
-        <w:t xml:space="preserve"> big unanswered questions left:</w:t>
+        <w:t xml:space="preserve">Ensure at least one </w:t>
+      </w:r>
+      <w:r>
+        <w:rPr>
+          <w:i/>
+          <w:iCs/>
+          <w:lang w:val="en-US"/>
+        </w:rPr>
+        <w:t>terrain</w:t>
+      </w:r>
+      <w:r>
+        <w:rPr>
+          <w:lang w:val="en-US"/>
+        </w:rPr>
+        <w:t xml:space="preserve"> or </w:t>
+      </w:r>
+      <w:r>
+        <w:rPr>
+          <w:i/>
+          <w:iCs/>
+          <w:lang w:val="en-US"/>
+        </w:rPr>
+        <w:t>lock</w:t>
+      </w:r>
+      <w:r>
+        <w:rPr>
+          <w:lang w:val="en-US"/>
+        </w:rPr>
+        <w:t xml:space="preserve"> is included that does something with coins.</w:t>
+      </w:r>
+    </w:p>
+    <w:p>
+      <w:pPr>
+        <w:rPr>
+          <w:lang w:val="en-US"/>
+        </w:rPr>
+      </w:pPr>
+    </w:p>
+    <w:p>
+      <w:pPr>
+        <w:rPr>
+          <w:lang w:val="en-US"/>
+        </w:rPr>
+      </w:pPr>
+      <w:r>
+        <w:rPr>
+          <w:lang w:val="en-US"/>
+        </w:rPr>
+        <w:t>Question 2:</w:t>
       </w:r>
     </w:p>
     <w:p>
@@ -14670,33 +14877,35 @@
         <w:rPr>
           <w:lang w:val="en-US"/>
         </w:rPr>
-        <w:t xml:space="preserve">There are quite some rooms and terrains that do stuff with </w:t>
-      </w:r>
-      <w:r>
-        <w:rPr>
-          <w:i/>
-          <w:iCs/>
-          <w:lang w:val="en-US"/>
-        </w:rPr>
-        <w:t>coins</w:t>
-      </w:r>
-      <w:r>
-        <w:rPr>
-          <w:lang w:val="en-US"/>
-        </w:rPr>
-        <w:t xml:space="preserve">. But what if they never show up? Is there a way to make coins </w:t>
-      </w:r>
-      <w:r>
-        <w:rPr>
-          <w:lang w:val="en-US"/>
-        </w:rPr>
-        <w:t>actually</w:t>
-      </w:r>
-      <w:r>
-        <w:rPr>
-          <w:lang w:val="en-US"/>
-        </w:rPr>
-        <w:t xml:space="preserve"> integral to the game, part of its core ruleset?</w:t>
+        <w:t xml:space="preserve">Any body of yours </w:t>
+      </w:r>
+      <w:r>
+        <w:rPr>
+          <w:i/>
+          <w:iCs/>
+          <w:lang w:val="en-US"/>
+        </w:rPr>
+        <w:t>that does not finish</w:t>
+      </w:r>
+      <w:r>
+        <w:rPr>
+          <w:lang w:val="en-US"/>
+        </w:rPr>
+        <w:t xml:space="preserve"> results in a time penalty. (The game ends once every player has </w:t>
+      </w:r>
+      <w:r>
+        <w:rPr>
+          <w:i/>
+          <w:iCs/>
+          <w:lang w:val="en-US"/>
+        </w:rPr>
+        <w:t>one</w:t>
+      </w:r>
+      <w:r>
+        <w:rPr>
+          <w:lang w:val="en-US"/>
+        </w:rPr>
+        <w:t xml:space="preserve"> body over the finish line.)</w:t>
       </w:r>
     </w:p>
     <w:p>
@@ -14714,54 +14923,242 @@
         <w:rPr>
           <w:lang w:val="en-US"/>
         </w:rPr>
-        <w:t>What to do with the body splitting? What’s the point of all those extra bodies flailing about at the back?</w:t>
-      </w:r>
-    </w:p>
-    <w:p>
-      <w:pPr>
-        <w:rPr>
-          <w:lang w:val="en-US"/>
-        </w:rPr>
-      </w:pPr>
-    </w:p>
-    <w:p>
-      <w:pPr>
-        <w:rPr>
-          <w:lang w:val="en-US"/>
-        </w:rPr>
-      </w:pPr>
-      <w:r>
-        <w:rPr>
-          <w:lang w:val="en-US"/>
-        </w:rPr>
-        <w:t>After some thinking, I decided on the following</w:t>
-      </w:r>
-      <w:r>
-        <w:rPr>
-          <w:lang w:val="en-US"/>
-        </w:rPr>
-        <w:t>.</w:t>
-      </w:r>
-    </w:p>
-    <w:p>
-      <w:pPr>
-        <w:rPr>
-          <w:lang w:val="en-US"/>
-        </w:rPr>
-      </w:pPr>
-    </w:p>
-    <w:p>
-      <w:pPr>
-        <w:rPr>
-          <w:lang w:val="en-US"/>
-        </w:rPr>
-      </w:pPr>
-      <w:bookmarkStart w:id="0" w:name="_Hlk90246392"/>
-      <w:r>
-        <w:rPr>
-          <w:lang w:val="en-US"/>
-        </w:rPr>
-        <w:t>Question 1:</w:t>
+        <w:t xml:space="preserve">Older bodies of yours can still activate stuff, so they can still be useful (or very annoying) if you keep track of this. (For this to work, we need one other rule: </w:t>
+      </w:r>
+      <w:r>
+        <w:rPr>
+          <w:i/>
+          <w:iCs/>
+          <w:lang w:val="en-US"/>
+        </w:rPr>
+        <w:t>when one of your bodies does something or gets something, this is copied to ALL your bodies</w:t>
+      </w:r>
+      <w:r>
+        <w:rPr>
+          <w:lang w:val="en-US"/>
+        </w:rPr>
+        <w:t>.)</w:t>
+      </w:r>
+    </w:p>
+    <w:p>
+      <w:pPr>
+        <w:pStyle w:val="ListParagraph"/>
+        <w:numPr>
+          <w:ilvl w:val="0"/>
+          <w:numId w:val="54"/>
+        </w:numPr>
+        <w:rPr>
+          <w:lang w:val="en-US"/>
+        </w:rPr>
+      </w:pPr>
+      <w:r>
+        <w:rPr>
+          <w:lang w:val="en-US"/>
+        </w:rPr>
+        <w:t>Add many ways to get back together again</w:t>
+      </w:r>
+    </w:p>
+    <w:p>
+      <w:pPr>
+        <w:pStyle w:val="ListParagraph"/>
+        <w:numPr>
+          <w:ilvl w:val="0"/>
+          <w:numId w:val="54"/>
+        </w:numPr>
+        <w:rPr>
+          <w:lang w:val="en-US"/>
+        </w:rPr>
+      </w:pPr>
+      <w:r>
+        <w:rPr>
+          <w:lang w:val="en-US"/>
+        </w:rPr>
+        <w:t xml:space="preserve">Ensure at least one </w:t>
+      </w:r>
+      <w:r>
+        <w:rPr>
+          <w:i/>
+          <w:iCs/>
+          <w:lang w:val="en-US"/>
+        </w:rPr>
+        <w:t>terrain/lock/item</w:t>
+      </w:r>
+      <w:r>
+        <w:rPr>
+          <w:lang w:val="en-US"/>
+        </w:rPr>
+        <w:t xml:space="preserve"> helps you retrieve or use your old bodies.</w:t>
+      </w:r>
+    </w:p>
+    <w:bookmarkEnd w:id="0"/>
+    <w:p>
+      <w:pPr>
+        <w:rPr>
+          <w:lang w:val="en-US"/>
+        </w:rPr>
+      </w:pPr>
+    </w:p>
+    <w:p>
+      <w:pPr>
+        <w:rPr>
+          <w:lang w:val="en-US"/>
+        </w:rPr>
+      </w:pPr>
+      <w:r>
+        <w:rPr>
+          <w:lang w:val="en-US"/>
+        </w:rPr>
+        <w:t xml:space="preserve">As always, it’s about compromises. I want the randomly generated routes to be </w:t>
+      </w:r>
+      <w:r>
+        <w:rPr>
+          <w:i/>
+          <w:iCs/>
+          <w:lang w:val="en-US"/>
+        </w:rPr>
+        <w:t>as varied as possible</w:t>
+      </w:r>
+      <w:r>
+        <w:rPr>
+          <w:lang w:val="en-US"/>
+        </w:rPr>
+        <w:t>, but I need some restrictions and certainties to make the game work in general.</w:t>
+      </w:r>
+    </w:p>
+    <w:p>
+      <w:pPr>
+        <w:rPr>
+          <w:lang w:val="en-US"/>
+        </w:rPr>
+      </w:pPr>
+    </w:p>
+    <w:p>
+      <w:pPr>
+        <w:rPr>
+          <w:lang w:val="en-US"/>
+        </w:rPr>
+      </w:pPr>
+      <w:r>
+        <w:rPr>
+          <w:lang w:val="en-US"/>
+        </w:rPr>
+        <w:t xml:space="preserve">Not all of this will be explained in the tutorial mode. It would be way too much </w:t>
+      </w:r>
+      <w:r>
+        <w:rPr>
+          <w:i/>
+          <w:iCs/>
+          <w:lang w:val="en-US"/>
+        </w:rPr>
+        <w:t>and</w:t>
+      </w:r>
+      <w:r>
+        <w:rPr>
+          <w:lang w:val="en-US"/>
+        </w:rPr>
+        <w:t xml:space="preserve"> players really don’t need to know it at that moment.</w:t>
+      </w:r>
+    </w:p>
+    <w:p>
+      <w:pPr>
+        <w:rPr>
+          <w:lang w:val="en-US"/>
+        </w:rPr>
+      </w:pPr>
+    </w:p>
+    <w:p>
+      <w:pPr>
+        <w:pStyle w:val="Heading3"/>
+        <w:rPr>
+          <w:lang w:val="en-US"/>
+        </w:rPr>
+      </w:pPr>
+      <w:r>
+        <w:rPr>
+          <w:lang w:val="en-US"/>
+        </w:rPr>
+        <w:t>General polishing</w:t>
+      </w:r>
+    </w:p>
+    <w:p>
+      <w:pPr>
+        <w:rPr>
+          <w:lang w:val="en-US"/>
+        </w:rPr>
+      </w:pPr>
+      <w:r>
+        <w:rPr>
+          <w:lang w:val="en-US"/>
+        </w:rPr>
+        <w:t xml:space="preserve">For a light-hearted game like this, visual and audio polishing is really a must. (It’s a chaotic game about rolling through an environment. You want the rolling to </w:t>
+      </w:r>
+      <w:r>
+        <w:rPr>
+          <w:i/>
+          <w:iCs/>
+          <w:lang w:val="en-US"/>
+        </w:rPr>
+        <w:t>feel amazing</w:t>
+      </w:r>
+      <w:r>
+        <w:rPr>
+          <w:lang w:val="en-US"/>
+        </w:rPr>
+        <w:t xml:space="preserve"> and the environment to be </w:t>
+      </w:r>
+      <w:r>
+        <w:rPr>
+          <w:i/>
+          <w:iCs/>
+          <w:lang w:val="en-US"/>
+        </w:rPr>
+        <w:t>really fun</w:t>
+      </w:r>
+      <w:r>
+        <w:rPr>
+          <w:lang w:val="en-US"/>
+        </w:rPr>
+        <w:t>.)</w:t>
+      </w:r>
+    </w:p>
+    <w:p>
+      <w:pPr>
+        <w:rPr>
+          <w:lang w:val="en-US"/>
+        </w:rPr>
+      </w:pPr>
+    </w:p>
+    <w:p>
+      <w:pPr>
+        <w:rPr>
+          <w:lang w:val="en-US"/>
+        </w:rPr>
+      </w:pPr>
+      <w:r>
+        <w:rPr>
+          <w:lang w:val="en-US"/>
+        </w:rPr>
+        <w:t>However, I’ve been working on the game too long and really don’t have the motivation or time left, so I’m afraid it’s going to be way more basic than that.</w:t>
+      </w:r>
+    </w:p>
+    <w:p>
+      <w:pPr>
+        <w:rPr>
+          <w:lang w:val="en-US"/>
+        </w:rPr>
+      </w:pPr>
+    </w:p>
+    <w:p>
+      <w:pPr>
+        <w:rPr>
+          <w:lang w:val="en-US"/>
+        </w:rPr>
+      </w:pPr>
+      <w:r>
+        <w:rPr>
+          <w:lang w:val="en-US"/>
+        </w:rPr>
+        <w:t>This is what I deem “basic” for this game:</w:t>
       </w:r>
     </w:p>
     <w:p>
@@ -14779,21 +15176,19 @@
         <w:rPr>
           <w:lang w:val="en-US"/>
         </w:rPr>
-        <w:t xml:space="preserve">If you have coins, the wolf does not </w:t>
-      </w:r>
-      <w:r>
-        <w:rPr>
-          <w:i/>
-          <w:iCs/>
-          <w:lang w:val="en-US"/>
-        </w:rPr>
-        <w:t>split</w:t>
-      </w:r>
-      <w:r>
-        <w:rPr>
-          <w:lang w:val="en-US"/>
-        </w:rPr>
-        <w:t xml:space="preserve"> you, but rather takes a coin from you. (Both makes the wolf more interesting to play actively, and gives anyone a use for coins.)</w:t>
+        <w:t xml:space="preserve">Bouncy animations </w:t>
+      </w:r>
+      <w:r>
+        <w:rPr>
+          <w:lang w:val="en-US"/>
+        </w:rPr>
+        <w:t xml:space="preserve">+ dust particles </w:t>
+      </w:r>
+      <w:r>
+        <w:rPr>
+          <w:lang w:val="en-US"/>
+        </w:rPr>
+        <w:t>when you hit stuff</w:t>
       </w:r>
     </w:p>
     <w:p>
@@ -14811,55 +15206,130 @@
         <w:rPr>
           <w:lang w:val="en-US"/>
         </w:rPr>
-        <w:t xml:space="preserve">Ensure at least one </w:t>
-      </w:r>
-      <w:r>
-        <w:rPr>
-          <w:i/>
-          <w:iCs/>
-          <w:lang w:val="en-US"/>
-        </w:rPr>
-        <w:t>terrain</w:t>
-      </w:r>
-      <w:r>
-        <w:rPr>
-          <w:lang w:val="en-US"/>
-        </w:rPr>
-        <w:t xml:space="preserve"> or </w:t>
-      </w:r>
-      <w:r>
-        <w:rPr>
-          <w:i/>
-          <w:iCs/>
-          <w:lang w:val="en-US"/>
-        </w:rPr>
-        <w:t>lock</w:t>
-      </w:r>
-      <w:r>
-        <w:rPr>
-          <w:lang w:val="en-US"/>
-        </w:rPr>
-        <w:t xml:space="preserve"> is included that does something with coins.</w:t>
-      </w:r>
-    </w:p>
-    <w:p>
-      <w:pPr>
-        <w:rPr>
-          <w:lang w:val="en-US"/>
-        </w:rPr>
-      </w:pPr>
-    </w:p>
-    <w:p>
-      <w:pPr>
-        <w:rPr>
-          <w:lang w:val="en-US"/>
-        </w:rPr>
-      </w:pPr>
-      <w:r>
-        <w:rPr>
-          <w:lang w:val="en-US"/>
-        </w:rPr>
-        <w:t>Question 2:</w:t>
+        <w:t>Particle trails all around (showing your movement)</w:t>
+      </w:r>
+    </w:p>
+    <w:p>
+      <w:pPr>
+        <w:pStyle w:val="ListParagraph"/>
+        <w:numPr>
+          <w:ilvl w:val="0"/>
+          <w:numId w:val="55"/>
+        </w:numPr>
+        <w:rPr>
+          <w:lang w:val="en-US"/>
+        </w:rPr>
+      </w:pPr>
+      <w:r>
+        <w:rPr>
+          <w:lang w:val="en-US"/>
+        </w:rPr>
+        <w:t>Unique sheep characters (one per player), perhaps with blinking eyes or something.</w:t>
+      </w:r>
+    </w:p>
+    <w:p>
+      <w:pPr>
+        <w:pStyle w:val="ListParagraph"/>
+        <w:numPr>
+          <w:ilvl w:val="0"/>
+          <w:numId w:val="55"/>
+        </w:numPr>
+        <w:rPr>
+          <w:lang w:val="en-US"/>
+        </w:rPr>
+      </w:pPr>
+      <w:r>
+        <w:rPr>
+          <w:lang w:val="en-US"/>
+        </w:rPr>
+        <w:t>Some indicators for what you’re doing. (Holding both buttons to float? What’s your jump direction? What’s the terrain doing to you?)</w:t>
+      </w:r>
+    </w:p>
+    <w:p>
+      <w:pPr>
+        <w:pStyle w:val="ListParagraph"/>
+        <w:numPr>
+          <w:ilvl w:val="0"/>
+          <w:numId w:val="55"/>
+        </w:numPr>
+        <w:rPr>
+          <w:lang w:val="en-US"/>
+        </w:rPr>
+      </w:pPr>
+      <w:r>
+        <w:rPr>
+          <w:lang w:val="en-US"/>
+        </w:rPr>
+        <w:t>Sound effects for the most important actions</w:t>
+      </w:r>
+    </w:p>
+    <w:p>
+      <w:pPr>
+        <w:rPr>
+          <w:lang w:val="en-US"/>
+        </w:rPr>
+      </w:pPr>
+    </w:p>
+    <w:p>
+      <w:pPr>
+        <w:rPr>
+          <w:lang w:val="en-US"/>
+        </w:rPr>
+      </w:pPr>
+      <w:r>
+        <w:rPr>
+          <w:lang w:val="en-US"/>
+        </w:rPr>
+        <w:lastRenderedPageBreak/>
+        <w:t>(Fortunately, I’d already created a soundtrack one inspired evening, which might actually turn out to be the best part of the game xD)</w:t>
+      </w:r>
+    </w:p>
+    <w:p>
+      <w:pPr>
+        <w:rPr>
+          <w:lang w:val="en-US"/>
+        </w:rPr>
+      </w:pPr>
+    </w:p>
+    <w:p>
+      <w:pPr>
+        <w:pStyle w:val="Heading2"/>
+      </w:pPr>
+      <w:r>
+        <w:t>Step 20: Finishing the items</w:t>
+      </w:r>
+    </w:p>
+    <w:p>
+      <w:pPr>
+        <w:rPr>
+          <w:lang w:val="en-US"/>
+        </w:rPr>
+      </w:pPr>
+      <w:r>
+        <w:rPr>
+          <w:lang w:val="en-US"/>
+        </w:rPr>
+        <w:t xml:space="preserve">When I returned to my item code, I didn’t really understand what I was thinking at the time. </w:t>
+      </w:r>
+    </w:p>
+    <w:p>
+      <w:pPr>
+        <w:rPr>
+          <w:lang w:val="en-US"/>
+        </w:rPr>
+      </w:pPr>
+    </w:p>
+    <w:p>
+      <w:pPr>
+        <w:rPr>
+          <w:lang w:val="en-US"/>
+        </w:rPr>
+      </w:pPr>
+      <w:r>
+        <w:rPr>
+          <w:lang w:val="en-US"/>
+        </w:rPr>
+        <w:t>This is what it did:</w:t>
       </w:r>
     </w:p>
     <w:p>
@@ -14877,35 +15347,7 @@
         <w:rPr>
           <w:lang w:val="en-US"/>
         </w:rPr>
-        <w:t xml:space="preserve">Any body of yours </w:t>
-      </w:r>
-      <w:r>
-        <w:rPr>
-          <w:i/>
-          <w:iCs/>
-          <w:lang w:val="en-US"/>
-        </w:rPr>
-        <w:t>that does not finish</w:t>
-      </w:r>
-      <w:r>
-        <w:rPr>
-          <w:lang w:val="en-US"/>
-        </w:rPr>
-        <w:t xml:space="preserve"> results in a time penalty. (The game ends once every player has </w:t>
-      </w:r>
-      <w:r>
-        <w:rPr>
-          <w:i/>
-          <w:iCs/>
-          <w:lang w:val="en-US"/>
-        </w:rPr>
-        <w:t>one</w:t>
-      </w:r>
-      <w:r>
-        <w:rPr>
-          <w:lang w:val="en-US"/>
-        </w:rPr>
-        <w:t xml:space="preserve"> body over the finish line.)</w:t>
+        <w:t>Check our collision data each frame (a list of all things we collided with)</w:t>
       </w:r>
     </w:p>
     <w:p>
@@ -14923,21 +15365,7 @@
         <w:rPr>
           <w:lang w:val="en-US"/>
         </w:rPr>
-        <w:t xml:space="preserve">Older bodies of yours can still activate stuff, so they can still be useful (or very annoying) if you keep track of this. (For this to work, we need one other rule: </w:t>
-      </w:r>
-      <w:r>
-        <w:rPr>
-          <w:i/>
-          <w:iCs/>
-          <w:lang w:val="en-US"/>
-        </w:rPr>
-        <w:t>when one of your bodies does something or gets something, this is copied to ALL your bodies</w:t>
-      </w:r>
-      <w:r>
-        <w:rPr>
-          <w:lang w:val="en-US"/>
-        </w:rPr>
-        <w:t>.)</w:t>
+        <w:t>If it hits our world ( = TileMap node), register the position of that collision</w:t>
       </w:r>
     </w:p>
     <w:p>
@@ -14955,7 +15383,7 @@
         <w:rPr>
           <w:lang w:val="en-US"/>
         </w:rPr>
-        <w:t>Add many ways to get back together again</w:t>
+        <w:t>Convert it to a position</w:t>
       </w:r>
     </w:p>
     <w:p>
@@ -14973,192 +15401,251 @@
         <w:rPr>
           <w:lang w:val="en-US"/>
         </w:rPr>
-        <w:t xml:space="preserve">Ensure at least one </w:t>
-      </w:r>
-      <w:r>
-        <w:rPr>
-          <w:i/>
-          <w:iCs/>
-          <w:lang w:val="en-US"/>
-        </w:rPr>
-        <w:t>terrain/lock/item</w:t>
-      </w:r>
-      <w:r>
-        <w:rPr>
-          <w:lang w:val="en-US"/>
-        </w:rPr>
-        <w:t xml:space="preserve"> helps you retrieve or use your old bodies.</w:t>
-      </w:r>
-    </w:p>
-    <w:bookmarkEnd w:id="0"/>
-    <w:p>
-      <w:pPr>
-        <w:rPr>
-          <w:lang w:val="en-US"/>
-        </w:rPr>
-      </w:pPr>
-    </w:p>
-    <w:p>
-      <w:pPr>
-        <w:rPr>
-          <w:lang w:val="en-US"/>
-        </w:rPr>
-      </w:pPr>
-      <w:r>
-        <w:rPr>
-          <w:lang w:val="en-US"/>
-        </w:rPr>
-        <w:t xml:space="preserve">As always, it’s about compromises. I want the randomly generated routes to be </w:t>
-      </w:r>
-      <w:r>
-        <w:rPr>
-          <w:i/>
-          <w:iCs/>
-          <w:lang w:val="en-US"/>
-        </w:rPr>
-        <w:t>as varied as possible</w:t>
-      </w:r>
-      <w:r>
-        <w:rPr>
-          <w:lang w:val="en-US"/>
-        </w:rPr>
-        <w:t>, but I need some restrictions and certainties to make the game work in general.</w:t>
-      </w:r>
-    </w:p>
-    <w:p>
-      <w:pPr>
-        <w:rPr>
-          <w:lang w:val="en-US"/>
-        </w:rPr>
-      </w:pPr>
-    </w:p>
-    <w:p>
-      <w:pPr>
-        <w:rPr>
-          <w:lang w:val="en-US"/>
-        </w:rPr>
-      </w:pPr>
-      <w:r>
-        <w:rPr>
-          <w:lang w:val="en-US"/>
-        </w:rPr>
-        <w:t xml:space="preserve">Not all of this will be explained in the tutorial mode. It would be way too much </w:t>
-      </w:r>
-      <w:r>
-        <w:rPr>
-          <w:i/>
-          <w:iCs/>
-          <w:lang w:val="en-US"/>
-        </w:rPr>
-        <w:t>and</w:t>
-      </w:r>
-      <w:r>
-        <w:rPr>
-          <w:lang w:val="en-US"/>
-        </w:rPr>
-        <w:t xml:space="preserve"> players really don’t need to know it at that moment.</w:t>
-      </w:r>
-    </w:p>
-    <w:p>
-      <w:pPr>
-        <w:rPr>
-          <w:lang w:val="en-US"/>
-        </w:rPr>
-      </w:pPr>
-    </w:p>
-    <w:p>
-      <w:pPr>
-        <w:pStyle w:val="Heading3"/>
-        <w:rPr>
-          <w:lang w:val="en-US"/>
-        </w:rPr>
-      </w:pPr>
-      <w:r>
-        <w:rPr>
-          <w:lang w:val="en-US"/>
-        </w:rPr>
-        <w:t>General polishing</w:t>
-      </w:r>
-    </w:p>
-    <w:p>
-      <w:pPr>
-        <w:rPr>
-          <w:lang w:val="en-US"/>
-        </w:rPr>
-      </w:pPr>
-      <w:r>
-        <w:rPr>
-          <w:lang w:val="en-US"/>
-        </w:rPr>
-        <w:t xml:space="preserve">For a light-hearted game like this, visual and audio polishing is really a must. (It’s a chaotic game about rolling through an environment. You want the rolling to </w:t>
-      </w:r>
-      <w:r>
-        <w:rPr>
-          <w:i/>
-          <w:iCs/>
-          <w:lang w:val="en-US"/>
-        </w:rPr>
-        <w:t>feel amazing</w:t>
-      </w:r>
-      <w:r>
-        <w:rPr>
-          <w:lang w:val="en-US"/>
-        </w:rPr>
-        <w:t xml:space="preserve"> and the environment to be </w:t>
-      </w:r>
-      <w:r>
-        <w:rPr>
-          <w:i/>
-          <w:iCs/>
-          <w:lang w:val="en-US"/>
-        </w:rPr>
-        <w:t>really fun</w:t>
-      </w:r>
-      <w:r>
-        <w:rPr>
-          <w:lang w:val="en-US"/>
-        </w:rPr>
-        <w:t>.)</w:t>
-      </w:r>
-    </w:p>
-    <w:p>
-      <w:pPr>
-        <w:rPr>
-          <w:lang w:val="en-US"/>
-        </w:rPr>
-      </w:pPr>
-    </w:p>
-    <w:p>
-      <w:pPr>
-        <w:rPr>
-          <w:lang w:val="en-US"/>
-        </w:rPr>
-      </w:pPr>
-      <w:r>
-        <w:rPr>
-          <w:lang w:val="en-US"/>
-        </w:rPr>
-        <w:t>However, I’ve been working on the game too long and really don’t have the motivation or time left, so I’m afraid it’s going to be way more basic than that.</w:t>
-      </w:r>
-    </w:p>
-    <w:p>
-      <w:pPr>
-        <w:rPr>
-          <w:lang w:val="en-US"/>
-        </w:rPr>
-      </w:pPr>
-    </w:p>
-    <w:p>
-      <w:pPr>
-        <w:rPr>
-          <w:lang w:val="en-US"/>
-        </w:rPr>
-      </w:pPr>
-      <w:r>
-        <w:rPr>
-          <w:lang w:val="en-US"/>
-        </w:rPr>
-        <w:t>This is what I deem “basic” for this game:</w:t>
+        <w:t>Check the grid to see if there’s an obstacle there</w:t>
+      </w:r>
+    </w:p>
+    <w:p>
+      <w:pPr>
+        <w:pStyle w:val="ListParagraph"/>
+        <w:numPr>
+          <w:ilvl w:val="0"/>
+          <w:numId w:val="56"/>
+        </w:numPr>
+        <w:rPr>
+          <w:lang w:val="en-US"/>
+        </w:rPr>
+      </w:pPr>
+      <w:r>
+        <w:rPr>
+          <w:lang w:val="en-US"/>
+        </w:rPr>
+        <w:t>Check if we’re coming from the right side (so we don’t trigger things when it doesn’t make sense)</w:t>
+      </w:r>
+    </w:p>
+    <w:p>
+      <w:pPr>
+        <w:pStyle w:val="ListParagraph"/>
+        <w:numPr>
+          <w:ilvl w:val="0"/>
+          <w:numId w:val="56"/>
+        </w:numPr>
+        <w:rPr>
+          <w:lang w:val="en-US"/>
+        </w:rPr>
+      </w:pPr>
+      <w:r>
+        <w:rPr>
+          <w:lang w:val="en-US"/>
+        </w:rPr>
+        <w:t>Now activate it. (But add a timeout, so we don’t re-activate each frame, but only once every X seconds.)</w:t>
+      </w:r>
+    </w:p>
+    <w:p>
+      <w:pPr>
+        <w:rPr>
+          <w:lang w:val="en-US"/>
+        </w:rPr>
+      </w:pPr>
+    </w:p>
+    <w:p>
+      <w:pPr>
+        <w:rPr>
+          <w:lang w:val="en-US"/>
+        </w:rPr>
+      </w:pPr>
+      <w:r>
+        <w:rPr>
+          <w:lang w:val="en-US"/>
+        </w:rPr>
+        <w:t xml:space="preserve">Yeah, this wasn’t going to cut it anymore. </w:t>
+      </w:r>
+    </w:p>
+    <w:p>
+      <w:pPr>
+        <w:rPr>
+          <w:lang w:val="en-US"/>
+        </w:rPr>
+      </w:pPr>
+    </w:p>
+    <w:p>
+      <w:pPr>
+        <w:rPr>
+          <w:lang w:val="en-US"/>
+        </w:rPr>
+      </w:pPr>
+      <w:r>
+        <w:rPr>
+          <w:lang w:val="en-US"/>
+        </w:rPr>
+        <w:t xml:space="preserve">Instead, I found I already had an </w:t>
+      </w:r>
+      <w:r>
+        <w:rPr>
+          <w:i/>
+          <w:iCs/>
+          <w:lang w:val="en-US"/>
+        </w:rPr>
+        <w:t>Area</w:t>
+      </w:r>
+      <w:r>
+        <w:rPr>
+          <w:lang w:val="en-US"/>
+        </w:rPr>
+        <w:t xml:space="preserve"> attached to each item (which is used for checking if a physics body is inside of it or not). Right now, this is only used by the “Timed Button” =&gt; you must stay connected to it for a few seconds before it activates.</w:t>
+      </w:r>
+    </w:p>
+    <w:p>
+      <w:pPr>
+        <w:rPr>
+          <w:lang w:val="en-US"/>
+        </w:rPr>
+      </w:pPr>
+    </w:p>
+    <w:p>
+      <w:pPr>
+        <w:rPr>
+          <w:lang w:val="en-US"/>
+        </w:rPr>
+      </w:pPr>
+      <w:r>
+        <w:rPr>
+          <w:lang w:val="en-US"/>
+        </w:rPr>
+        <w:t xml:space="preserve">Why did I use a separate system for that, instead of the default one above? Well, probably because I realized (during testing), that it was near impossible to actually </w:t>
+      </w:r>
+      <w:r>
+        <w:rPr>
+          <w:i/>
+          <w:iCs/>
+          <w:lang w:val="en-US"/>
+        </w:rPr>
+        <w:t>keep colliding with the floor for X seconds</w:t>
+      </w:r>
+      <w:r>
+        <w:rPr>
+          <w:lang w:val="en-US"/>
+        </w:rPr>
+        <w:t xml:space="preserve">. No, due to imprecision, due to randomness, you’ll bounce up and down, roll left and right. So we need some margin: hence, an </w:t>
+      </w:r>
+      <w:r>
+        <w:rPr>
+          <w:i/>
+          <w:iCs/>
+          <w:lang w:val="en-US"/>
+        </w:rPr>
+        <w:t>area</w:t>
+      </w:r>
+      <w:r>
+        <w:rPr>
+          <w:lang w:val="en-US"/>
+        </w:rPr>
+        <w:t xml:space="preserve"> around the block that detects the hit.</w:t>
+      </w:r>
+    </w:p>
+    <w:p>
+      <w:pPr>
+        <w:rPr>
+          <w:lang w:val="en-US"/>
+        </w:rPr>
+      </w:pPr>
+    </w:p>
+    <w:p>
+      <w:pPr>
+        <w:rPr>
+          <w:lang w:val="en-US"/>
+        </w:rPr>
+      </w:pPr>
+      <w:r>
+        <w:rPr>
+          <w:lang w:val="en-US"/>
+        </w:rPr>
+        <w:t xml:space="preserve">But … we can just use this for </w:t>
+      </w:r>
+      <w:r>
+        <w:rPr>
+          <w:lang w:val="en-US"/>
+        </w:rPr>
+        <w:t>most</w:t>
+      </w:r>
+      <w:r>
+        <w:rPr>
+          <w:lang w:val="en-US"/>
+        </w:rPr>
+        <w:t xml:space="preserve"> things! </w:t>
+      </w:r>
+      <w:r>
+        <w:rPr>
+          <w:lang w:val="en-US"/>
+        </w:rPr>
+        <w:t>So I made the Area a general thing, and each unique item a “module” that can access it.</w:t>
+      </w:r>
+    </w:p>
+    <w:p>
+      <w:pPr>
+        <w:rPr>
+          <w:lang w:val="en-US"/>
+        </w:rPr>
+      </w:pPr>
+    </w:p>
+    <w:p>
+      <w:pPr>
+        <w:rPr>
+          <w:lang w:val="en-US"/>
+        </w:rPr>
+      </w:pPr>
+      <w:r>
+        <w:rPr>
+          <w:lang w:val="en-US"/>
+        </w:rPr>
+        <w:t xml:space="preserve">Why “most” things? Well, spikes (for example) </w:t>
+      </w:r>
+      <w:r>
+        <w:rPr>
+          <w:i/>
+          <w:iCs/>
+          <w:lang w:val="en-US"/>
+        </w:rPr>
+        <w:t>don’t</w:t>
+      </w:r>
+      <w:r>
+        <w:rPr>
+          <w:lang w:val="en-US"/>
+        </w:rPr>
+        <w:t xml:space="preserve"> benefit from this. They are a one-time thing: you hit them hard, get damage, and it’s done. So those </w:t>
+      </w:r>
+      <w:r>
+        <w:rPr>
+          <w:i/>
+          <w:iCs/>
+          <w:lang w:val="en-US"/>
+        </w:rPr>
+        <w:t>should</w:t>
+      </w:r>
+      <w:r>
+        <w:rPr>
+          <w:lang w:val="en-US"/>
+        </w:rPr>
+        <w:t xml:space="preserve"> check for an actual collision, instead of checking if you’re “in their general area”.</w:t>
+      </w:r>
+    </w:p>
+    <w:p>
+      <w:pPr>
+        <w:rPr>
+          <w:lang w:val="en-US"/>
+        </w:rPr>
+      </w:pPr>
+    </w:p>
+    <w:p>
+      <w:pPr>
+        <w:rPr>
+          <w:lang w:val="en-US"/>
+        </w:rPr>
+      </w:pPr>
+      <w:r>
+        <w:rPr>
+          <w:lang w:val="en-US"/>
+        </w:rPr>
+        <w:t>This means there were now 3 classes of items:</w:t>
       </w:r>
     </w:p>
     <w:p>
@@ -15176,19 +15663,7 @@
         <w:rPr>
           <w:lang w:val="en-US"/>
         </w:rPr>
-        <w:t xml:space="preserve">Bouncy animations </w:t>
-      </w:r>
-      <w:r>
-        <w:rPr>
-          <w:lang w:val="en-US"/>
-        </w:rPr>
-        <w:t xml:space="preserve">+ dust particles </w:t>
-      </w:r>
-      <w:r>
-        <w:rPr>
-          <w:lang w:val="en-US"/>
-        </w:rPr>
-        <w:t>when you hit stuff</w:t>
+        <w:t>Immediate (like the spikes)</w:t>
       </w:r>
     </w:p>
     <w:p>
@@ -15206,7 +15681,7 @@
         <w:rPr>
           <w:lang w:val="en-US"/>
         </w:rPr>
-        <w:t>Particle trails all around (showing your movement)</w:t>
+        <w:t>Ongoing (when hit, you get some powerup/status effect that stays for some time, then fades)</w:t>
       </w:r>
     </w:p>
     <w:p>
@@ -15224,112 +15699,39 @@
         <w:rPr>
           <w:lang w:val="en-US"/>
         </w:rPr>
-        <w:t>Unique sheep characters (one per player), perhaps with blinking eyes or something.</w:t>
-      </w:r>
-    </w:p>
-    <w:p>
-      <w:pPr>
-        <w:pStyle w:val="ListParagraph"/>
-        <w:numPr>
-          <w:ilvl w:val="0"/>
-          <w:numId w:val="57"/>
-        </w:numPr>
-        <w:rPr>
-          <w:lang w:val="en-US"/>
-        </w:rPr>
-      </w:pPr>
-      <w:r>
-        <w:rPr>
-          <w:lang w:val="en-US"/>
-        </w:rPr>
-        <w:t>Some indicators for what you’re doing. (Holding both buttons to float? What’s your jump direction? What’s the terrain doing to you?)</w:t>
-      </w:r>
-    </w:p>
-    <w:p>
-      <w:pPr>
-        <w:pStyle w:val="ListParagraph"/>
-        <w:numPr>
-          <w:ilvl w:val="0"/>
-          <w:numId w:val="57"/>
-        </w:numPr>
-        <w:rPr>
-          <w:lang w:val="en-US"/>
-        </w:rPr>
-      </w:pPr>
-      <w:r>
-        <w:rPr>
-          <w:lang w:val="en-US"/>
-        </w:rPr>
-        <w:t>Sound effects for the most important actions</w:t>
-      </w:r>
-    </w:p>
-    <w:p>
-      <w:pPr>
-        <w:rPr>
-          <w:lang w:val="en-US"/>
-        </w:rPr>
-      </w:pPr>
-    </w:p>
-    <w:p>
-      <w:pPr>
-        <w:rPr>
-          <w:lang w:val="en-US"/>
-        </w:rPr>
-      </w:pPr>
-      <w:r>
-        <w:rPr>
-          <w:lang w:val="en-US"/>
-        </w:rPr>
-        <w:lastRenderedPageBreak/>
-        <w:t>(Fortunately, I’d already created a soundtrack one inspired evening, which might actually turn out to be the best part of the game xD)</w:t>
-      </w:r>
-    </w:p>
-    <w:p>
-      <w:pPr>
-        <w:rPr>
-          <w:lang w:val="en-US"/>
-        </w:rPr>
-      </w:pPr>
-    </w:p>
-    <w:p>
-      <w:pPr>
-        <w:pStyle w:val="Heading2"/>
-      </w:pPr>
-      <w:r>
-        <w:t>Step 20: Finishing the items</w:t>
-      </w:r>
-    </w:p>
-    <w:p>
-      <w:pPr>
-        <w:rPr>
-          <w:lang w:val="en-US"/>
-        </w:rPr>
-      </w:pPr>
-      <w:r>
-        <w:rPr>
-          <w:lang w:val="en-US"/>
-        </w:rPr>
-        <w:t xml:space="preserve">When I returned to my item code, I didn’t really understand what I was thinking at the time. </w:t>
-      </w:r>
-    </w:p>
-    <w:p>
-      <w:pPr>
-        <w:rPr>
-          <w:lang w:val="en-US"/>
-        </w:rPr>
-      </w:pPr>
-    </w:p>
-    <w:p>
-      <w:pPr>
-        <w:rPr>
-          <w:lang w:val="en-US"/>
-        </w:rPr>
-      </w:pPr>
-      <w:r>
-        <w:rPr>
-          <w:lang w:val="en-US"/>
-        </w:rPr>
-        <w:t>This is what it did:</w:t>
+        <w:t>On/Off (while in the area, this effect is active, but when you leave it, it goes away)</w:t>
+      </w:r>
+    </w:p>
+    <w:p>
+      <w:pPr>
+        <w:rPr>
+          <w:lang w:val="en-US"/>
+        </w:rPr>
+      </w:pPr>
+    </w:p>
+    <w:p>
+      <w:pPr>
+        <w:rPr>
+          <w:lang w:val="en-US"/>
+        </w:rPr>
+      </w:pPr>
+      <w:r>
+        <w:rPr>
+          <w:lang w:val="en-US"/>
+        </w:rPr>
+        <w:t>This is a bit much. There’s already enough happening in the game</w:t>
+      </w:r>
+      <w:r>
+        <w:rPr>
+          <w:lang w:val="en-US"/>
+        </w:rPr>
+        <w:t xml:space="preserve">. </w:t>
+      </w:r>
+      <w:r>
+        <w:rPr>
+          <w:lang w:val="en-US"/>
+        </w:rPr>
+        <w:t>Simplifying …</w:t>
       </w:r>
     </w:p>
     <w:p>
@@ -15347,7 +15749,27 @@
         <w:rPr>
           <w:lang w:val="en-US"/>
         </w:rPr>
-        <w:t>Check our collision data each frame (a list of all things we collided with)</w:t>
+        <w:t xml:space="preserve">I decided to </w:t>
+      </w:r>
+      <w:r>
+        <w:rPr>
+          <w:b/>
+          <w:bCs/>
+          <w:lang w:val="en-US"/>
+        </w:rPr>
+        <w:t>completely scrap</w:t>
+      </w:r>
+      <w:r>
+        <w:rPr>
+          <w:lang w:val="en-US"/>
+        </w:rPr>
+        <w:t xml:space="preserve"> the “ongoing” idea.</w:t>
+      </w:r>
+      <w:r>
+        <w:rPr>
+          <w:lang w:val="en-US"/>
+        </w:rPr>
+        <w:t xml:space="preserve"> (There’s nothing else in the game that “stays with you for a while (like a powerup)”, so it doesn’t fit anywhere.)</w:t>
       </w:r>
     </w:p>
     <w:p>
@@ -15365,287 +15787,232 @@
         <w:rPr>
           <w:lang w:val="en-US"/>
         </w:rPr>
-        <w:t>If it hits our world ( = TileMap node), register the position of that collision</w:t>
-      </w:r>
-    </w:p>
-    <w:p>
-      <w:pPr>
-        <w:pStyle w:val="ListParagraph"/>
-        <w:numPr>
-          <w:ilvl w:val="0"/>
-          <w:numId w:val="58"/>
-        </w:numPr>
-        <w:rPr>
-          <w:lang w:val="en-US"/>
-        </w:rPr>
-      </w:pPr>
-      <w:r>
-        <w:rPr>
-          <w:lang w:val="en-US"/>
-        </w:rPr>
-        <w:t>Convert it to a position</w:t>
-      </w:r>
-    </w:p>
-    <w:p>
-      <w:pPr>
-        <w:pStyle w:val="ListParagraph"/>
-        <w:numPr>
-          <w:ilvl w:val="0"/>
-          <w:numId w:val="58"/>
-        </w:numPr>
-        <w:rPr>
-          <w:lang w:val="en-US"/>
-        </w:rPr>
-      </w:pPr>
-      <w:r>
-        <w:rPr>
-          <w:lang w:val="en-US"/>
-        </w:rPr>
-        <w:t>Check the grid to see if there’s an obstacle there</w:t>
-      </w:r>
-    </w:p>
-    <w:p>
-      <w:pPr>
-        <w:pStyle w:val="ListParagraph"/>
-        <w:numPr>
-          <w:ilvl w:val="0"/>
-          <w:numId w:val="58"/>
-        </w:numPr>
-        <w:rPr>
-          <w:lang w:val="en-US"/>
-        </w:rPr>
-      </w:pPr>
-      <w:r>
-        <w:rPr>
-          <w:lang w:val="en-US"/>
-        </w:rPr>
-        <w:t>Check if we’re coming from the right side (so we don’t trigger things when it doesn’t make sense)</w:t>
-      </w:r>
-    </w:p>
-    <w:p>
-      <w:pPr>
-        <w:pStyle w:val="ListParagraph"/>
-        <w:numPr>
-          <w:ilvl w:val="0"/>
-          <w:numId w:val="58"/>
-        </w:numPr>
-        <w:rPr>
-          <w:lang w:val="en-US"/>
-        </w:rPr>
-      </w:pPr>
-      <w:r>
-        <w:rPr>
-          <w:lang w:val="en-US"/>
-        </w:rPr>
-        <w:t>Now activate it. (But add a timeout, so we don’t re-activate each frame, but only once every X seconds.)</w:t>
-      </w:r>
-    </w:p>
-    <w:p>
-      <w:pPr>
-        <w:rPr>
-          <w:lang w:val="en-US"/>
-        </w:rPr>
-      </w:pPr>
-    </w:p>
-    <w:p>
-      <w:pPr>
-        <w:rPr>
-          <w:lang w:val="en-US"/>
-        </w:rPr>
-      </w:pPr>
-      <w:r>
-        <w:rPr>
-          <w:lang w:val="en-US"/>
-        </w:rPr>
-        <w:t xml:space="preserve">Yeah, this wasn’t going to cut it anymore. </w:t>
-      </w:r>
-    </w:p>
-    <w:p>
-      <w:pPr>
-        <w:rPr>
-          <w:lang w:val="en-US"/>
-        </w:rPr>
-      </w:pPr>
-    </w:p>
-    <w:p>
-      <w:pPr>
-        <w:rPr>
-          <w:lang w:val="en-US"/>
-        </w:rPr>
-      </w:pPr>
-      <w:r>
-        <w:rPr>
-          <w:lang w:val="en-US"/>
-        </w:rPr>
-        <w:t xml:space="preserve">Instead, I found I already had an </w:t>
-      </w:r>
-      <w:r>
-        <w:rPr>
-          <w:i/>
-          <w:iCs/>
-          <w:lang w:val="en-US"/>
-        </w:rPr>
-        <w:t>Area</w:t>
-      </w:r>
-      <w:r>
-        <w:rPr>
-          <w:lang w:val="en-US"/>
-        </w:rPr>
-        <w:t xml:space="preserve"> attached to each item (which is used for checking if a physics body is inside of it or not). Right now, this is only used by the “Timed Button” =&gt; you must stay connected to it for a few seconds before it activates.</w:t>
-      </w:r>
-    </w:p>
-    <w:p>
-      <w:pPr>
-        <w:rPr>
-          <w:lang w:val="en-US"/>
-        </w:rPr>
-      </w:pPr>
-    </w:p>
-    <w:p>
-      <w:pPr>
-        <w:rPr>
-          <w:lang w:val="en-US"/>
-        </w:rPr>
-      </w:pPr>
-      <w:r>
-        <w:rPr>
-          <w:lang w:val="en-US"/>
-        </w:rPr>
-        <w:t xml:space="preserve">Why did I use a separate system for that, instead of the default one above? Well, probably because I realized (during testing), that it was near impossible to actually </w:t>
-      </w:r>
-      <w:r>
-        <w:rPr>
-          <w:i/>
-          <w:iCs/>
-          <w:lang w:val="en-US"/>
-        </w:rPr>
-        <w:t>keep colliding with the floor for X seconds</w:t>
-      </w:r>
-      <w:r>
-        <w:rPr>
-          <w:lang w:val="en-US"/>
-        </w:rPr>
-        <w:t xml:space="preserve">. No, due to imprecision, due to randomness, you’ll bounce up and down, roll left and right. So we need some margin: hence, an </w:t>
-      </w:r>
-      <w:r>
-        <w:rPr>
-          <w:i/>
-          <w:iCs/>
-          <w:lang w:val="en-US"/>
-        </w:rPr>
-        <w:t>area</w:t>
-      </w:r>
-      <w:r>
-        <w:rPr>
-          <w:lang w:val="en-US"/>
-        </w:rPr>
-        <w:t xml:space="preserve"> around the block that detects the hit.</w:t>
-      </w:r>
-    </w:p>
-    <w:p>
-      <w:pPr>
-        <w:rPr>
-          <w:lang w:val="en-US"/>
-        </w:rPr>
-      </w:pPr>
-    </w:p>
-    <w:p>
-      <w:pPr>
-        <w:rPr>
-          <w:lang w:val="en-US"/>
-        </w:rPr>
-      </w:pPr>
-      <w:r>
-        <w:rPr>
-          <w:lang w:val="en-US"/>
-        </w:rPr>
-        <w:t xml:space="preserve">But … we can just use this for </w:t>
-      </w:r>
-      <w:r>
-        <w:rPr>
-          <w:lang w:val="en-US"/>
-        </w:rPr>
-        <w:t>most</w:t>
-      </w:r>
-      <w:r>
-        <w:rPr>
-          <w:lang w:val="en-US"/>
-        </w:rPr>
-        <w:t xml:space="preserve"> things! </w:t>
-      </w:r>
-      <w:r>
-        <w:rPr>
-          <w:lang w:val="en-US"/>
-        </w:rPr>
-        <w:t>So I made the Area a general thing, and each unique item a “module” that can access it.</w:t>
-      </w:r>
-    </w:p>
-    <w:p>
-      <w:pPr>
-        <w:rPr>
-          <w:lang w:val="en-US"/>
-        </w:rPr>
-      </w:pPr>
-    </w:p>
-    <w:p>
-      <w:pPr>
-        <w:rPr>
-          <w:lang w:val="en-US"/>
-        </w:rPr>
-      </w:pPr>
-      <w:r>
-        <w:rPr>
-          <w:lang w:val="en-US"/>
-        </w:rPr>
-        <w:t xml:space="preserve">Why “most” things? Well, spikes (for example) </w:t>
-      </w:r>
-      <w:r>
-        <w:rPr>
-          <w:i/>
-          <w:iCs/>
-          <w:lang w:val="en-US"/>
-        </w:rPr>
-        <w:t>don’t</w:t>
-      </w:r>
-      <w:r>
-        <w:rPr>
-          <w:lang w:val="en-US"/>
-        </w:rPr>
-        <w:t xml:space="preserve"> benefit from this. They are a one-time thing: you hit them hard, get damage, and it’s done. So those </w:t>
-      </w:r>
-      <w:r>
-        <w:rPr>
-          <w:i/>
-          <w:iCs/>
-          <w:lang w:val="en-US"/>
-        </w:rPr>
-        <w:t>should</w:t>
-      </w:r>
-      <w:r>
-        <w:rPr>
-          <w:lang w:val="en-US"/>
-        </w:rPr>
-        <w:t xml:space="preserve"> check for an actual collision, instead of checking if you’re “in their general area”.</w:t>
-      </w:r>
-    </w:p>
-    <w:p>
-      <w:pPr>
-        <w:rPr>
-          <w:lang w:val="en-US"/>
-        </w:rPr>
-      </w:pPr>
-    </w:p>
-    <w:p>
-      <w:pPr>
-        <w:rPr>
-          <w:lang w:val="en-US"/>
-        </w:rPr>
-      </w:pPr>
-      <w:r>
-        <w:rPr>
-          <w:lang w:val="en-US"/>
-        </w:rPr>
-        <w:t>This means there were now 3 classes of items:</w:t>
+        <w:t xml:space="preserve">Immediate items are often </w:t>
+      </w:r>
+      <w:r>
+        <w:rPr>
+          <w:i/>
+          <w:iCs/>
+          <w:lang w:val="en-US"/>
+        </w:rPr>
+        <w:t>destroyed</w:t>
+      </w:r>
+      <w:r>
+        <w:rPr>
+          <w:lang w:val="en-US"/>
+        </w:rPr>
+        <w:t xml:space="preserve"> once used. (Otherwise, you could run into the same spikes over and over if you’re unlucky, which is just annoying and frustrating.)</w:t>
+      </w:r>
+    </w:p>
+    <w:p>
+      <w:pPr>
+        <w:rPr>
+          <w:lang w:val="en-US"/>
+        </w:rPr>
+      </w:pPr>
+    </w:p>
+    <w:p>
+      <w:pPr>
+        <w:rPr>
+          <w:lang w:val="en-US"/>
+        </w:rPr>
+      </w:pPr>
+      <w:r>
+        <w:rPr>
+          <w:lang w:val="en-US"/>
+        </w:rPr>
+        <w:lastRenderedPageBreak/>
+        <w:t xml:space="preserve">It’s amazing how you can come back to a project some months later, and just </w:t>
+      </w:r>
+      <w:r>
+        <w:rPr>
+          <w:i/>
+          <w:iCs/>
+          <w:lang w:val="en-US"/>
+        </w:rPr>
+        <w:t>don’t understand at all what you were thinking</w:t>
+      </w:r>
+      <w:r>
+        <w:rPr>
+          <w:lang w:val="en-US"/>
+        </w:rPr>
+        <w:t>, and see easy ways to simplify and improve all the code.</w:t>
+      </w:r>
+    </w:p>
+    <w:p>
+      <w:pPr>
+        <w:rPr>
+          <w:lang w:val="en-US"/>
+        </w:rPr>
+      </w:pPr>
+    </w:p>
+    <w:p>
+      <w:pPr>
+        <w:rPr>
+          <w:lang w:val="en-US"/>
+        </w:rPr>
+      </w:pPr>
+      <w:r>
+        <w:rPr>
+          <w:lang w:val="en-US"/>
+        </w:rPr>
+        <w:t>Anyway, after some rewriting, this works great and is a way better (and more flexible) plan.</w:t>
+      </w:r>
+    </w:p>
+    <w:p>
+      <w:pPr>
+        <w:rPr>
+          <w:lang w:val="en-US"/>
+        </w:rPr>
+      </w:pPr>
+    </w:p>
+    <w:p>
+      <w:pPr>
+        <w:pStyle w:val="Heading3"/>
+        <w:rPr>
+          <w:lang w:val="en-US"/>
+        </w:rPr>
+      </w:pPr>
+      <w:r>
+        <w:rPr>
+          <w:lang w:val="en-US"/>
+        </w:rPr>
+        <w:t>Better items?</w:t>
+      </w:r>
+    </w:p>
+    <w:p>
+      <w:pPr>
+        <w:rPr>
+          <w:lang w:val="en-US"/>
+        </w:rPr>
+      </w:pPr>
+      <w:r>
+        <w:rPr>
+          <w:lang w:val="en-US"/>
+        </w:rPr>
+        <w:t>First of all, I renamed “items” to “special tiles” wherever I could. It’s a way better description for what they are and what they do.</w:t>
+      </w:r>
+    </w:p>
+    <w:p>
+      <w:pPr>
+        <w:rPr>
+          <w:lang w:val="en-US"/>
+        </w:rPr>
+      </w:pPr>
+    </w:p>
+    <w:p>
+      <w:pPr>
+        <w:rPr>
+          <w:lang w:val="en-US"/>
+        </w:rPr>
+      </w:pPr>
+      <w:r>
+        <w:rPr>
+          <w:lang w:val="en-US"/>
+        </w:rPr>
+        <w:t xml:space="preserve">Secondly, once I implemented the </w:t>
+      </w:r>
+      <w:r>
+        <w:rPr>
+          <w:i/>
+          <w:iCs/>
+          <w:lang w:val="en-US"/>
+        </w:rPr>
+        <w:t>cannon</w:t>
+      </w:r>
+      <w:r>
+        <w:rPr>
+          <w:lang w:val="en-US"/>
+        </w:rPr>
+        <w:t xml:space="preserve"> (shoots bullets across the room) and </w:t>
+      </w:r>
+      <w:r>
+        <w:rPr>
+          <w:i/>
+          <w:iCs/>
+          <w:lang w:val="en-US"/>
+        </w:rPr>
+        <w:t>laser</w:t>
+      </w:r>
+      <w:r>
+        <w:rPr>
+          <w:lang w:val="en-US"/>
+        </w:rPr>
+        <w:t xml:space="preserve"> (has a constant death ray that ends at the next tile it hits), I immediately saw that those were </w:t>
+      </w:r>
+      <w:r>
+        <w:rPr>
+          <w:i/>
+          <w:iCs/>
+          <w:lang w:val="en-US"/>
+        </w:rPr>
+        <w:t>great</w:t>
+      </w:r>
+      <w:r>
+        <w:rPr>
+          <w:lang w:val="en-US"/>
+        </w:rPr>
+        <w:t xml:space="preserve"> additions.</w:t>
+      </w:r>
+    </w:p>
+    <w:p>
+      <w:pPr>
+        <w:rPr>
+          <w:lang w:val="en-US"/>
+        </w:rPr>
+      </w:pPr>
+    </w:p>
+    <w:p>
+      <w:pPr>
+        <w:rPr>
+          <w:lang w:val="en-US"/>
+        </w:rPr>
+      </w:pPr>
+      <w:r>
+        <w:rPr>
+          <w:lang w:val="en-US"/>
+        </w:rPr>
+        <w:t>It just added so much to the gameplay. Suddenly, you couldn’t just fly anywhere you want. You needed to time a jump to dodge a bullet. Or take the other way around to avoid the laser.</w:t>
+      </w:r>
+    </w:p>
+    <w:p>
+      <w:pPr>
+        <w:rPr>
+          <w:lang w:val="en-US"/>
+        </w:rPr>
+      </w:pPr>
+    </w:p>
+    <w:p>
+      <w:pPr>
+        <w:rPr>
+          <w:lang w:val="en-US"/>
+        </w:rPr>
+      </w:pPr>
+      <w:r>
+        <w:rPr>
+          <w:lang w:val="en-US"/>
+        </w:rPr>
+        <w:t xml:space="preserve">This was in stark contrast to how “useless” (or “disjointed”) many of the other tiles felt. For example, I implemented a “shield” that makes you invincible while standing on it. But how often will that actually be useful?! </w:t>
+      </w:r>
+    </w:p>
+    <w:p>
+      <w:pPr>
+        <w:rPr>
+          <w:lang w:val="en-US"/>
+        </w:rPr>
+      </w:pPr>
+    </w:p>
+    <w:p>
+      <w:pPr>
+        <w:rPr>
+          <w:lang w:val="en-US"/>
+        </w:rPr>
+      </w:pPr>
+      <w:r>
+        <w:rPr>
+          <w:lang w:val="en-US"/>
+        </w:rPr>
+        <w:t>So I tried to think more along the lines of the cannon. Something that actually has a big influence on the main mechanic of the game, forcing you to roll differently. Slowly, I realized there were two main ways to get this effect:</w:t>
       </w:r>
     </w:p>
     <w:p>
@@ -15663,7 +16030,21 @@
         <w:rPr>
           <w:lang w:val="en-US"/>
         </w:rPr>
-        <w:t>Immediate (like the spikes)</w:t>
+        <w:t xml:space="preserve">Create stuff that blocks players. (But in a varied, temporary way. Otherwise it’s the same as a </w:t>
+      </w:r>
+      <w:r>
+        <w:rPr>
+          <w:i/>
+          <w:iCs/>
+          <w:lang w:val="en-US"/>
+        </w:rPr>
+        <w:t>lock</w:t>
+      </w:r>
+      <w:r>
+        <w:rPr>
+          <w:lang w:val="en-US"/>
+        </w:rPr>
+        <w:t>, just, erm, worse.)</w:t>
       </w:r>
     </w:p>
     <w:p>
@@ -15681,45 +16062,155 @@
         <w:rPr>
           <w:lang w:val="en-US"/>
         </w:rPr>
-        <w:t>Ongoing (when hit, you get some powerup/status effect that stays for some time, then fades)</w:t>
-      </w:r>
-    </w:p>
-    <w:p>
-      <w:pPr>
-        <w:pStyle w:val="ListParagraph"/>
-        <w:numPr>
-          <w:ilvl w:val="0"/>
-          <w:numId w:val="59"/>
-        </w:numPr>
-        <w:rPr>
-          <w:lang w:val="en-US"/>
-        </w:rPr>
-      </w:pPr>
-      <w:r>
-        <w:rPr>
-          <w:lang w:val="en-US"/>
-        </w:rPr>
-        <w:t>On/Off (while in the area, this effect is active, but when you leave it, it goes away)</w:t>
-      </w:r>
-    </w:p>
-    <w:p>
-      <w:pPr>
-        <w:rPr>
-          <w:lang w:val="en-US"/>
-        </w:rPr>
-      </w:pPr>
-    </w:p>
-    <w:p>
-      <w:pPr>
-        <w:rPr>
-          <w:lang w:val="en-US"/>
-        </w:rPr>
-      </w:pPr>
-      <w:r>
-        <w:rPr>
-          <w:lang w:val="en-US"/>
-        </w:rPr>
-        <w:t>This is a bit much. There’s already enough happening in the game</w:t>
+        <w:t>Create stuff that</w:t>
+      </w:r>
+      <w:r>
+        <w:rPr>
+          <w:lang w:val="en-US"/>
+        </w:rPr>
+        <w:t xml:space="preserve"> direc</w:t>
+      </w:r>
+      <w:r>
+        <w:rPr>
+          <w:lang w:val="en-US"/>
+        </w:rPr>
+        <w:t>tly</w:t>
+      </w:r>
+      <w:r>
+        <w:rPr>
+          <w:lang w:val="en-US"/>
+        </w:rPr>
+        <w:t xml:space="preserve"> modifies physics, spaces, speed, the route, etc.</w:t>
+      </w:r>
+    </w:p>
+    <w:p>
+      <w:pPr>
+        <w:rPr>
+          <w:lang w:val="en-US"/>
+        </w:rPr>
+      </w:pPr>
+    </w:p>
+    <w:p>
+      <w:pPr>
+        <w:rPr>
+          <w:lang w:val="en-US"/>
+        </w:rPr>
+      </w:pPr>
+      <w:r>
+        <w:rPr>
+          <w:lang w:val="en-US"/>
+        </w:rPr>
+        <w:t xml:space="preserve">It dawned on me that the reason I found it a tad boring to play, is because the rooms looked samey after a while, and it was easy to </w:t>
+      </w:r>
+      <w:r>
+        <w:rPr>
+          <w:i/>
+          <w:iCs/>
+          <w:lang w:val="en-US"/>
+        </w:rPr>
+        <w:t>power through them</w:t>
+      </w:r>
+      <w:r>
+        <w:rPr>
+          <w:lang w:val="en-US"/>
+        </w:rPr>
+        <w:t xml:space="preserve"> (if you aimed well).</w:t>
+      </w:r>
+    </w:p>
+    <w:p>
+      <w:pPr>
+        <w:rPr>
+          <w:lang w:val="en-US"/>
+        </w:rPr>
+      </w:pPr>
+    </w:p>
+    <w:p>
+      <w:pPr>
+        <w:rPr>
+          <w:lang w:val="en-US"/>
+        </w:rPr>
+      </w:pPr>
+      <w:r>
+        <w:rPr>
+          <w:lang w:val="en-US"/>
+        </w:rPr>
+        <w:t xml:space="preserve">What if I could create small “platforming sections” along the route? What if I could add </w:t>
+      </w:r>
+      <w:r>
+        <w:rPr>
+          <w:i/>
+          <w:iCs/>
+          <w:lang w:val="en-US"/>
+        </w:rPr>
+        <w:t>ramps</w:t>
+      </w:r>
+      <w:r>
+        <w:rPr>
+          <w:lang w:val="en-US"/>
+        </w:rPr>
+        <w:t xml:space="preserve">, </w:t>
+      </w:r>
+      <w:r>
+        <w:rPr>
+          <w:i/>
+          <w:iCs/>
+          <w:lang w:val="en-US"/>
+        </w:rPr>
+        <w:t>moving platforms, doors opening/closing?</w:t>
+      </w:r>
+      <w:r>
+        <w:rPr>
+          <w:lang w:val="en-US"/>
+        </w:rPr>
+        <w:t xml:space="preserve"> It would change up the gameplay and prevent just floating through the whole thing.</w:t>
+      </w:r>
+    </w:p>
+    <w:p>
+      <w:pPr>
+        <w:rPr>
+          <w:lang w:val="en-US"/>
+        </w:rPr>
+      </w:pPr>
+    </w:p>
+    <w:p>
+      <w:pPr>
+        <w:rPr>
+          <w:lang w:val="en-US"/>
+        </w:rPr>
+      </w:pPr>
+      <w:r>
+        <w:rPr>
+          <w:lang w:val="en-US"/>
+        </w:rPr>
+        <w:t xml:space="preserve">What’s holding me back? Well, the fact that we need </w:t>
+      </w:r>
+      <w:r>
+        <w:rPr>
+          <w:i/>
+          <w:iCs/>
+          <w:lang w:val="en-US"/>
+        </w:rPr>
+        <w:t xml:space="preserve">space </w:t>
+      </w:r>
+      <w:r>
+        <w:rPr>
+          <w:lang w:val="en-US"/>
+        </w:rPr>
+        <w:t>for this</w:t>
+      </w:r>
+      <w:r>
+        <w:rPr>
+          <w:lang w:val="en-US"/>
+        </w:rPr>
+        <w:t xml:space="preserve"> and the route has to be </w:t>
+      </w:r>
+      <w:r>
+        <w:rPr>
+          <w:i/>
+          <w:iCs/>
+          <w:lang w:val="en-US"/>
+        </w:rPr>
+        <w:t>finishable</w:t>
       </w:r>
       <w:r>
         <w:rPr>
@@ -15731,133 +16222,319 @@
         <w:rPr>
           <w:lang w:val="en-US"/>
         </w:rPr>
-        <w:t>Simplifying …</w:t>
-      </w:r>
-    </w:p>
-    <w:p>
-      <w:pPr>
-        <w:pStyle w:val="ListParagraph"/>
-        <w:numPr>
-          <w:ilvl w:val="0"/>
-          <w:numId w:val="60"/>
-        </w:numPr>
-        <w:rPr>
-          <w:lang w:val="en-US"/>
-        </w:rPr>
-      </w:pPr>
-      <w:r>
-        <w:rPr>
-          <w:lang w:val="en-US"/>
-        </w:rPr>
-        <w:t xml:space="preserve">I decided to </w:t>
-      </w:r>
-      <w:r>
+        <w:t>If I just add these elements anywhere, there’s a good chance a situation is created that you just can’t get through. It’s useless adding a ramp, if there’s no space above it to jump.</w:t>
+      </w:r>
+    </w:p>
+    <w:p>
+      <w:pPr>
+        <w:rPr>
+          <w:lang w:val="en-US"/>
+        </w:rPr>
+      </w:pPr>
+    </w:p>
+    <w:p>
+      <w:pPr>
         <w:rPr>
           <w:b/>
           <w:bCs/>
           <w:lang w:val="en-US"/>
         </w:rPr>
-        <w:t>completely scrap</w:t>
-      </w:r>
-      <w:r>
-        <w:rPr>
-          <w:lang w:val="en-US"/>
-        </w:rPr>
-        <w:t xml:space="preserve"> the “ongoing” idea.</w:t>
-      </w:r>
-      <w:r>
-        <w:rPr>
-          <w:lang w:val="en-US"/>
-        </w:rPr>
-        <w:t xml:space="preserve"> (There’s nothing else in the game that “stays with you for a while (like a powerup)”, so it doesn’t fit anywhere.)</w:t>
-      </w:r>
-    </w:p>
-    <w:p>
-      <w:pPr>
-        <w:pStyle w:val="ListParagraph"/>
-        <w:numPr>
-          <w:ilvl w:val="0"/>
-          <w:numId w:val="60"/>
-        </w:numPr>
-        <w:rPr>
-          <w:lang w:val="en-US"/>
-        </w:rPr>
-      </w:pPr>
-      <w:r>
-        <w:rPr>
-          <w:lang w:val="en-US"/>
-        </w:rPr>
-        <w:t xml:space="preserve">Immediate items are often </w:t>
-      </w:r>
-      <w:r>
-        <w:rPr>
-          <w:i/>
-          <w:iCs/>
-          <w:lang w:val="en-US"/>
-        </w:rPr>
-        <w:t>destroyed</w:t>
-      </w:r>
-      <w:r>
-        <w:rPr>
-          <w:lang w:val="en-US"/>
-        </w:rPr>
-        <w:t xml:space="preserve"> once used. (Otherwise, you could run into the same spikes over and over if you’re unlucky, which is just annoying and frustrating.)</w:t>
-      </w:r>
-    </w:p>
-    <w:p>
-      <w:pPr>
-        <w:rPr>
-          <w:lang w:val="en-US"/>
-        </w:rPr>
-      </w:pPr>
-    </w:p>
-    <w:p>
-      <w:pPr>
-        <w:rPr>
-          <w:lang w:val="en-US"/>
-        </w:rPr>
-      </w:pPr>
-      <w:r>
-        <w:rPr>
-          <w:lang w:val="en-US"/>
-        </w:rPr>
+      </w:pPr>
+      <w:r>
+        <w:rPr>
+          <w:lang w:val="en-US"/>
+        </w:rPr>
+        <w:t xml:space="preserve">The only way I see this working, is if I can tell the algorithm to </w:t>
+      </w:r>
+      <w:r>
+        <w:rPr>
+          <w:b/>
+          <w:bCs/>
+          <w:lang w:val="en-US"/>
+        </w:rPr>
+        <w:t>create a big room and keep it empty</w:t>
+      </w:r>
+      <w:r>
+        <w:rPr>
+          <w:lang w:val="en-US"/>
+        </w:rPr>
+        <w:t xml:space="preserve"> (no special tiles or things inside), and then have some </w:t>
+      </w:r>
+      <w:r>
+        <w:rPr>
+          <w:b/>
+          <w:bCs/>
+          <w:lang w:val="en-US"/>
+        </w:rPr>
+        <w:t>fast checks to ensure the route stays finishable.</w:t>
+      </w:r>
+    </w:p>
+    <w:p>
+      <w:pPr>
+        <w:rPr>
+          <w:b/>
+          <w:bCs/>
+          <w:lang w:val="en-US"/>
+        </w:rPr>
+      </w:pPr>
+    </w:p>
+    <w:p>
+      <w:pPr>
+        <w:rPr>
+          <w:lang w:val="en-US"/>
+        </w:rPr>
+      </w:pPr>
+      <w:r>
+        <w:rPr>
+          <w:lang w:val="en-US"/>
+        </w:rPr>
+        <w:t>This is</w:t>
+      </w:r>
+      <w:r>
+        <w:rPr>
+          <w:lang w:val="en-US"/>
+        </w:rPr>
+        <w:t xml:space="preserve"> something I can’t figure out right now. So I’m going to leave it, write it down as a future addition, and continue finishing the game.</w:t>
+      </w:r>
+    </w:p>
+    <w:p>
+      <w:pPr>
+        <w:rPr>
+          <w:lang w:val="en-US"/>
+        </w:rPr>
+      </w:pPr>
+    </w:p>
+    <w:p>
+      <w:pPr>
+        <w:rPr>
+          <w:lang w:val="en-US"/>
+        </w:rPr>
+      </w:pPr>
+      <w:r>
+        <w:rPr>
+          <w:lang w:val="en-US"/>
+        </w:rPr>
+        <w:t xml:space="preserve">Additionally, I decided to leave out the </w:t>
+      </w:r>
+      <w:r>
+        <w:rPr>
+          <w:b/>
+          <w:bCs/>
+          <w:lang w:val="en-US"/>
+        </w:rPr>
+        <w:t>shop</w:t>
+      </w:r>
+      <w:r>
+        <w:rPr>
+          <w:lang w:val="en-US"/>
+        </w:rPr>
+        <w:t xml:space="preserve"> lock. I just couldn’t make it work, without making it overly complicated and adding </w:t>
+      </w:r>
+      <w:r>
+        <w:rPr>
+          <w:i/>
+          <w:iCs/>
+          <w:lang w:val="en-US"/>
+        </w:rPr>
+        <w:t>another</w:t>
+      </w:r>
+      <w:r>
+        <w:rPr>
+          <w:lang w:val="en-US"/>
+        </w:rPr>
+        <w:t xml:space="preserve"> system to the game. Again, ideas for it are written down for the future, but it won’t be in the game.</w:t>
+      </w:r>
+    </w:p>
+    <w:p>
+      <w:pPr>
+        <w:rPr>
+          <w:lang w:val="en-US"/>
+        </w:rPr>
+      </w:pPr>
+    </w:p>
+    <w:p>
+      <w:pPr>
+        <w:pStyle w:val="Heading3"/>
+      </w:pPr>
+      <w:r>
         <w:lastRenderedPageBreak/>
-        <w:t xml:space="preserve">It’s amazing how you can come back to a project some months later, and just </w:t>
-      </w:r>
-      <w:r>
-        <w:rPr>
-          <w:i/>
-          <w:iCs/>
-          <w:lang w:val="en-US"/>
-        </w:rPr>
-        <w:t>don’t understand at all what you were thinking</w:t>
-      </w:r>
-      <w:r>
-        <w:rPr>
-          <w:lang w:val="en-US"/>
-        </w:rPr>
-        <w:t>, and see easy ways to simplify and improve all the code.</w:t>
-      </w:r>
-    </w:p>
-    <w:p>
-      <w:pPr>
-        <w:rPr>
-          <w:lang w:val="en-US"/>
-        </w:rPr>
-      </w:pPr>
-    </w:p>
-    <w:p>
-      <w:pPr>
-        <w:rPr>
-          <w:lang w:val="en-US"/>
-        </w:rPr>
-      </w:pPr>
-      <w:r>
-        <w:rPr>
-          <w:lang w:val="en-US"/>
-        </w:rPr>
-        <w:t>Anyway, after some rewriting, this works great and is a way better (and more flexible) plan.</w:t>
-      </w:r>
+        <w:t>Feedback &amp; Stuff</w:t>
+      </w:r>
+    </w:p>
+    <w:p>
+      <w:pPr>
+        <w:rPr>
+          <w:lang w:val="en-US"/>
+        </w:rPr>
+      </w:pPr>
+      <w:r>
+        <w:rPr>
+          <w:lang w:val="en-US"/>
+        </w:rPr>
+        <w:t xml:space="preserve">By now even </w:t>
+      </w:r>
+      <w:r>
+        <w:rPr>
+          <w:i/>
+          <w:iCs/>
+          <w:lang w:val="en-US"/>
+        </w:rPr>
+        <w:t>I</w:t>
+      </w:r>
+      <w:r>
+        <w:rPr>
+          <w:lang w:val="en-US"/>
+        </w:rPr>
+        <w:t xml:space="preserve"> was s</w:t>
+      </w:r>
+      <w:r>
+        <w:rPr>
+          <w:lang w:val="en-US"/>
+        </w:rPr>
+        <w:t xml:space="preserve">ometimes confused what an item did exactly. (There are </w:t>
+      </w:r>
+      <w:r>
+        <w:rPr>
+          <w:i/>
+          <w:iCs/>
+          <w:lang w:val="en-US"/>
+        </w:rPr>
+        <w:t>so many things in the game</w:t>
+      </w:r>
+      <w:r>
+        <w:rPr>
+          <w:lang w:val="en-US"/>
+        </w:rPr>
+        <w:t>, and most of them don’t have their tutorial image yet, or were made in 10 minutes and then forgotten by me :p)</w:t>
+      </w:r>
+    </w:p>
+    <w:p>
+      <w:pPr>
+        <w:rPr>
+          <w:lang w:val="en-US"/>
+        </w:rPr>
+      </w:pPr>
+    </w:p>
+    <w:p>
+      <w:pPr>
+        <w:rPr>
+          <w:lang w:val="en-US"/>
+        </w:rPr>
+      </w:pPr>
+      <w:r>
+        <w:rPr>
+          <w:lang w:val="en-US"/>
+        </w:rPr>
+        <w:t xml:space="preserve">Which made </w:t>
+      </w:r>
+      <w:r>
+        <w:rPr>
+          <w:i/>
+          <w:iCs/>
+          <w:lang w:val="en-US"/>
+        </w:rPr>
+        <w:t>feedback</w:t>
+      </w:r>
+      <w:r>
+        <w:rPr>
+          <w:lang w:val="en-US"/>
+        </w:rPr>
+        <w:t xml:space="preserve"> the next priority + finishing all those tutorials.</w:t>
+      </w:r>
+      <w:r>
+        <w:rPr>
+          <w:lang w:val="en-US"/>
+        </w:rPr>
+        <w:t xml:space="preserve"> A looooot of feedback, because there are just so many things that can happen in this game</w:t>
+      </w:r>
+      <w:r>
+        <w:rPr>
+          <w:lang w:val="en-US"/>
+        </w:rPr>
+        <w:t>.</w:t>
+      </w:r>
+    </w:p>
+    <w:p>
+      <w:pPr>
+        <w:rPr>
+          <w:lang w:val="en-US"/>
+        </w:rPr>
+      </w:pPr>
+    </w:p>
+    <w:p>
+      <w:pPr>
+        <w:rPr>
+          <w:lang w:val="en-US"/>
+        </w:rPr>
+      </w:pPr>
+      <w:r>
+        <w:rPr>
+          <w:lang w:val="en-US"/>
+        </w:rPr>
+        <w:t>I’ve learned (over the years) that it’s best to do the “quartet of polishing” at the same time: feedback, particles, sound effects, and animations/tweens. So that’s what I did.</w:t>
+      </w:r>
+    </w:p>
+    <w:p>
+      <w:pPr>
+        <w:rPr>
+          <w:lang w:val="en-US"/>
+        </w:rPr>
+      </w:pPr>
+    </w:p>
+    <w:p>
+      <w:pPr>
+        <w:rPr>
+          <w:lang w:val="en-US"/>
+        </w:rPr>
+      </w:pPr>
+      <w:r>
+        <w:rPr>
+          <w:lang w:val="en-US"/>
+        </w:rPr>
+        <w:t xml:space="preserve">(Why? Because they are (very) often </w:t>
+      </w:r>
+      <w:r>
+        <w:rPr>
+          <w:i/>
+          <w:iCs/>
+          <w:lang w:val="en-US"/>
+        </w:rPr>
+        <w:t>the same</w:t>
+      </w:r>
+      <w:r>
+        <w:rPr>
+          <w:lang w:val="en-US"/>
+        </w:rPr>
+        <w:t xml:space="preserve">. If something needs a sound effect, it probably also needs particles, an animation, and feedback. It’s quite rare that something only needs </w:t>
+      </w:r>
+      <w:r>
+        <w:rPr>
+          <w:i/>
+          <w:iCs/>
+          <w:lang w:val="en-US"/>
+        </w:rPr>
+        <w:t>one</w:t>
+      </w:r>
+      <w:r>
+        <w:rPr>
+          <w:lang w:val="en-US"/>
+        </w:rPr>
+        <w:t xml:space="preserve"> of those. By doing them simultaneously, I can be more productive.)</w:t>
+      </w:r>
+    </w:p>
+    <w:p>
+      <w:pPr>
+        <w:rPr>
+          <w:lang w:val="en-US"/>
+        </w:rPr>
+      </w:pPr>
+    </w:p>
+    <w:p>
+      <w:pPr>
+        <w:rPr>
+          <w:lang w:val="en-US"/>
+        </w:rPr>
+      </w:pPr>
     </w:p>
     <w:sectPr>
       <w:pgSz w:w="12240" w:h="15840"/>
@@ -17906,6 +18583,119 @@
     </w:lvl>
   </w:abstractNum>
   <w:abstractNum w:abstractNumId="18" w15:restartNumberingAfterBreak="0">
+    <w:nsid w:val="208B2A19"/>
+    <w:multiLevelType w:val="hybridMultilevel"/>
+    <w:tmpl w:val="990CFEAC"/>
+    <w:lvl w:ilvl="0" w:tplc="04090001">
+      <w:start w:val="1"/>
+      <w:numFmt w:val="bullet"/>
+      <w:lvlText w:val=""/>
+      <w:lvlJc w:val="left"/>
+      <w:pPr>
+        <w:ind w:left="720" w:hanging="360"/>
+      </w:pPr>
+      <w:rPr>
+        <w:rFonts w:ascii="Symbol" w:hAnsi="Symbol" w:hint="default"/>
+      </w:rPr>
+    </w:lvl>
+    <w:lvl w:ilvl="1" w:tplc="04090003" w:tentative="1">
+      <w:start w:val="1"/>
+      <w:numFmt w:val="bullet"/>
+      <w:lvlText w:val="o"/>
+      <w:lvlJc w:val="left"/>
+      <w:pPr>
+        <w:ind w:left="1440" w:hanging="360"/>
+      </w:pPr>
+      <w:rPr>
+        <w:rFonts w:ascii="Courier New" w:hAnsi="Courier New" w:cs="Courier New" w:hint="default"/>
+      </w:rPr>
+    </w:lvl>
+    <w:lvl w:ilvl="2" w:tplc="04090005" w:tentative="1">
+      <w:start w:val="1"/>
+      <w:numFmt w:val="bullet"/>
+      <w:lvlText w:val=""/>
+      <w:lvlJc w:val="left"/>
+      <w:pPr>
+        <w:ind w:left="2160" w:hanging="360"/>
+      </w:pPr>
+      <w:rPr>
+        <w:rFonts w:ascii="Wingdings" w:hAnsi="Wingdings" w:hint="default"/>
+      </w:rPr>
+    </w:lvl>
+    <w:lvl w:ilvl="3" w:tplc="04090001" w:tentative="1">
+      <w:start w:val="1"/>
+      <w:numFmt w:val="bullet"/>
+      <w:lvlText w:val=""/>
+      <w:lvlJc w:val="left"/>
+      <w:pPr>
+        <w:ind w:left="2880" w:hanging="360"/>
+      </w:pPr>
+      <w:rPr>
+        <w:rFonts w:ascii="Symbol" w:hAnsi="Symbol" w:hint="default"/>
+      </w:rPr>
+    </w:lvl>
+    <w:lvl w:ilvl="4" w:tplc="04090003" w:tentative="1">
+      <w:start w:val="1"/>
+      <w:numFmt w:val="bullet"/>
+      <w:lvlText w:val="o"/>
+      <w:lvlJc w:val="left"/>
+      <w:pPr>
+        <w:ind w:left="3600" w:hanging="360"/>
+      </w:pPr>
+      <w:rPr>
+        <w:rFonts w:ascii="Courier New" w:hAnsi="Courier New" w:cs="Courier New" w:hint="default"/>
+      </w:rPr>
+    </w:lvl>
+    <w:lvl w:ilvl="5" w:tplc="04090005" w:tentative="1">
+      <w:start w:val="1"/>
+      <w:numFmt w:val="bullet"/>
+      <w:lvlText w:val=""/>
+      <w:lvlJc w:val="left"/>
+      <w:pPr>
+        <w:ind w:left="4320" w:hanging="360"/>
+      </w:pPr>
+      <w:rPr>
+        <w:rFonts w:ascii="Wingdings" w:hAnsi="Wingdings" w:hint="default"/>
+      </w:rPr>
+    </w:lvl>
+    <w:lvl w:ilvl="6" w:tplc="04090001" w:tentative="1">
+      <w:start w:val="1"/>
+      <w:numFmt w:val="bullet"/>
+      <w:lvlText w:val=""/>
+      <w:lvlJc w:val="left"/>
+      <w:pPr>
+        <w:ind w:left="5040" w:hanging="360"/>
+      </w:pPr>
+      <w:rPr>
+        <w:rFonts w:ascii="Symbol" w:hAnsi="Symbol" w:hint="default"/>
+      </w:rPr>
+    </w:lvl>
+    <w:lvl w:ilvl="7" w:tplc="04090003" w:tentative="1">
+      <w:start w:val="1"/>
+      <w:numFmt w:val="bullet"/>
+      <w:lvlText w:val="o"/>
+      <w:lvlJc w:val="left"/>
+      <w:pPr>
+        <w:ind w:left="5760" w:hanging="360"/>
+      </w:pPr>
+      <w:rPr>
+        <w:rFonts w:ascii="Courier New" w:hAnsi="Courier New" w:cs="Courier New" w:hint="default"/>
+      </w:rPr>
+    </w:lvl>
+    <w:lvl w:ilvl="8" w:tplc="04090005" w:tentative="1">
+      <w:start w:val="1"/>
+      <w:numFmt w:val="bullet"/>
+      <w:lvlText w:val=""/>
+      <w:lvlJc w:val="left"/>
+      <w:pPr>
+        <w:ind w:left="6480" w:hanging="360"/>
+      </w:pPr>
+      <w:rPr>
+        <w:rFonts w:ascii="Wingdings" w:hAnsi="Wingdings" w:hint="default"/>
+      </w:rPr>
+    </w:lvl>
+  </w:abstractNum>
+  <w:abstractNum w:abstractNumId="19" w15:restartNumberingAfterBreak="0">
     <w:nsid w:val="27CF68B6"/>
     <w:multiLevelType w:val="hybridMultilevel"/>
     <w:tmpl w:val="D2882FF0"/>
@@ -18018,7 +18808,7 @@
       </w:rPr>
     </w:lvl>
   </w:abstractNum>
-  <w:abstractNum w:abstractNumId="19" w15:restartNumberingAfterBreak="0">
+  <w:abstractNum w:abstractNumId="20" w15:restartNumberingAfterBreak="0">
     <w:nsid w:val="2A7C0D0D"/>
     <w:multiLevelType w:val="hybridMultilevel"/>
     <w:tmpl w:val="CB980712"/>
@@ -18131,7 +18921,7 @@
       </w:rPr>
     </w:lvl>
   </w:abstractNum>
-  <w:abstractNum w:abstractNumId="20" w15:restartNumberingAfterBreak="0">
+  <w:abstractNum w:abstractNumId="21" w15:restartNumberingAfterBreak="0">
     <w:nsid w:val="2AAC4FE7"/>
     <w:multiLevelType w:val="hybridMultilevel"/>
     <w:tmpl w:val="3FA2BA1E"/>
@@ -18244,7 +19034,7 @@
       </w:rPr>
     </w:lvl>
   </w:abstractNum>
-  <w:abstractNum w:abstractNumId="21" w15:restartNumberingAfterBreak="0">
+  <w:abstractNum w:abstractNumId="22" w15:restartNumberingAfterBreak="0">
     <w:nsid w:val="2AEA1C3A"/>
     <w:multiLevelType w:val="hybridMultilevel"/>
     <w:tmpl w:val="047A0EBA"/>
@@ -18357,7 +19147,7 @@
       </w:rPr>
     </w:lvl>
   </w:abstractNum>
-  <w:abstractNum w:abstractNumId="22" w15:restartNumberingAfterBreak="0">
+  <w:abstractNum w:abstractNumId="23" w15:restartNumberingAfterBreak="0">
     <w:nsid w:val="2AF5366B"/>
     <w:multiLevelType w:val="hybridMultilevel"/>
     <w:tmpl w:val="DD4AF766"/>
@@ -18470,7 +19260,7 @@
       </w:rPr>
     </w:lvl>
   </w:abstractNum>
-  <w:abstractNum w:abstractNumId="23" w15:restartNumberingAfterBreak="0">
+  <w:abstractNum w:abstractNumId="24" w15:restartNumberingAfterBreak="0">
     <w:nsid w:val="2FAB68E3"/>
     <w:multiLevelType w:val="hybridMultilevel"/>
     <w:tmpl w:val="38765C5C"/>
@@ -18583,7 +19373,7 @@
       </w:rPr>
     </w:lvl>
   </w:abstractNum>
-  <w:abstractNum w:abstractNumId="24" w15:restartNumberingAfterBreak="0">
+  <w:abstractNum w:abstractNumId="25" w15:restartNumberingAfterBreak="0">
     <w:nsid w:val="314C7906"/>
     <w:multiLevelType w:val="hybridMultilevel"/>
     <w:tmpl w:val="5672DF6E"/>
@@ -18696,7 +19486,7 @@
       </w:rPr>
     </w:lvl>
   </w:abstractNum>
-  <w:abstractNum w:abstractNumId="25" w15:restartNumberingAfterBreak="0">
+  <w:abstractNum w:abstractNumId="26" w15:restartNumberingAfterBreak="0">
     <w:nsid w:val="3193072D"/>
     <w:multiLevelType w:val="hybridMultilevel"/>
     <w:tmpl w:val="DCEC0186"/>
@@ -18809,7 +19599,7 @@
       </w:rPr>
     </w:lvl>
   </w:abstractNum>
-  <w:abstractNum w:abstractNumId="26" w15:restartNumberingAfterBreak="0">
+  <w:abstractNum w:abstractNumId="27" w15:restartNumberingAfterBreak="0">
     <w:nsid w:val="39315762"/>
     <w:multiLevelType w:val="hybridMultilevel"/>
     <w:tmpl w:val="1B82B202"/>
@@ -18922,7 +19712,7 @@
       </w:rPr>
     </w:lvl>
   </w:abstractNum>
-  <w:abstractNum w:abstractNumId="27" w15:restartNumberingAfterBreak="0">
+  <w:abstractNum w:abstractNumId="28" w15:restartNumberingAfterBreak="0">
     <w:nsid w:val="396347B2"/>
     <w:multiLevelType w:val="hybridMultilevel"/>
     <w:tmpl w:val="86E68CA4"/>
@@ -19035,7 +19825,7 @@
       </w:rPr>
     </w:lvl>
   </w:abstractNum>
-  <w:abstractNum w:abstractNumId="28" w15:restartNumberingAfterBreak="0">
+  <w:abstractNum w:abstractNumId="29" w15:restartNumberingAfterBreak="0">
     <w:nsid w:val="3BD643F6"/>
     <w:multiLevelType w:val="hybridMultilevel"/>
     <w:tmpl w:val="FFDE925E"/>
@@ -19148,7 +19938,7 @@
       </w:rPr>
     </w:lvl>
   </w:abstractNum>
-  <w:abstractNum w:abstractNumId="29" w15:restartNumberingAfterBreak="0">
+  <w:abstractNum w:abstractNumId="30" w15:restartNumberingAfterBreak="0">
     <w:nsid w:val="3D6A4D05"/>
     <w:multiLevelType w:val="hybridMultilevel"/>
     <w:tmpl w:val="E11ECBE8"/>
@@ -19261,7 +20051,7 @@
       </w:rPr>
     </w:lvl>
   </w:abstractNum>
-  <w:abstractNum w:abstractNumId="30" w15:restartNumberingAfterBreak="0">
+  <w:abstractNum w:abstractNumId="31" w15:restartNumberingAfterBreak="0">
     <w:nsid w:val="3DD854DF"/>
     <w:multiLevelType w:val="hybridMultilevel"/>
     <w:tmpl w:val="DB947C30"/>
@@ -19374,7 +20164,7 @@
       </w:rPr>
     </w:lvl>
   </w:abstractNum>
-  <w:abstractNum w:abstractNumId="31" w15:restartNumberingAfterBreak="0">
+  <w:abstractNum w:abstractNumId="32" w15:restartNumberingAfterBreak="0">
     <w:nsid w:val="3E1C7364"/>
     <w:multiLevelType w:val="hybridMultilevel"/>
     <w:tmpl w:val="067AC9CE"/>
@@ -19487,7 +20277,7 @@
       </w:rPr>
     </w:lvl>
   </w:abstractNum>
-  <w:abstractNum w:abstractNumId="32" w15:restartNumberingAfterBreak="0">
+  <w:abstractNum w:abstractNumId="33" w15:restartNumberingAfterBreak="0">
     <w:nsid w:val="3E9D5AC6"/>
     <w:multiLevelType w:val="hybridMultilevel"/>
     <w:tmpl w:val="54326930"/>
@@ -19600,7 +20390,7 @@
       </w:rPr>
     </w:lvl>
   </w:abstractNum>
-  <w:abstractNum w:abstractNumId="33" w15:restartNumberingAfterBreak="0">
+  <w:abstractNum w:abstractNumId="34" w15:restartNumberingAfterBreak="0">
     <w:nsid w:val="40541E38"/>
     <w:multiLevelType w:val="hybridMultilevel"/>
     <w:tmpl w:val="E7703F64"/>
@@ -19713,7 +20503,7 @@
       </w:rPr>
     </w:lvl>
   </w:abstractNum>
-  <w:abstractNum w:abstractNumId="34" w15:restartNumberingAfterBreak="0">
+  <w:abstractNum w:abstractNumId="35" w15:restartNumberingAfterBreak="0">
     <w:nsid w:val="43D05642"/>
     <w:multiLevelType w:val="hybridMultilevel"/>
     <w:tmpl w:val="D0D294EA"/>
@@ -19826,7 +20616,7 @@
       </w:rPr>
     </w:lvl>
   </w:abstractNum>
-  <w:abstractNum w:abstractNumId="35" w15:restartNumberingAfterBreak="0">
+  <w:abstractNum w:abstractNumId="36" w15:restartNumberingAfterBreak="0">
     <w:nsid w:val="449E11F4"/>
     <w:multiLevelType w:val="hybridMultilevel"/>
     <w:tmpl w:val="F888251E"/>
@@ -19939,7 +20729,7 @@
       </w:rPr>
     </w:lvl>
   </w:abstractNum>
-  <w:abstractNum w:abstractNumId="36" w15:restartNumberingAfterBreak="0">
+  <w:abstractNum w:abstractNumId="37" w15:restartNumberingAfterBreak="0">
     <w:nsid w:val="45C556AC"/>
     <w:multiLevelType w:val="hybridMultilevel"/>
     <w:tmpl w:val="A72A9DDC"/>
@@ -20052,7 +20842,7 @@
       </w:rPr>
     </w:lvl>
   </w:abstractNum>
-  <w:abstractNum w:abstractNumId="37" w15:restartNumberingAfterBreak="0">
+  <w:abstractNum w:abstractNumId="38" w15:restartNumberingAfterBreak="0">
     <w:nsid w:val="463A74BD"/>
     <w:multiLevelType w:val="hybridMultilevel"/>
     <w:tmpl w:val="98743F0C"/>
@@ -20165,7 +20955,7 @@
       </w:rPr>
     </w:lvl>
   </w:abstractNum>
-  <w:abstractNum w:abstractNumId="38" w15:restartNumberingAfterBreak="0">
+  <w:abstractNum w:abstractNumId="39" w15:restartNumberingAfterBreak="0">
     <w:nsid w:val="4D1C5ECE"/>
     <w:multiLevelType w:val="hybridMultilevel"/>
     <w:tmpl w:val="96A4B876"/>
@@ -20278,7 +21068,7 @@
       </w:rPr>
     </w:lvl>
   </w:abstractNum>
-  <w:abstractNum w:abstractNumId="39" w15:restartNumberingAfterBreak="0">
+  <w:abstractNum w:abstractNumId="40" w15:restartNumberingAfterBreak="0">
     <w:nsid w:val="527812DF"/>
     <w:multiLevelType w:val="hybridMultilevel"/>
     <w:tmpl w:val="44387134"/>
@@ -20391,7 +21181,7 @@
       </w:rPr>
     </w:lvl>
   </w:abstractNum>
-  <w:abstractNum w:abstractNumId="40" w15:restartNumberingAfterBreak="0">
+  <w:abstractNum w:abstractNumId="41" w15:restartNumberingAfterBreak="0">
     <w:nsid w:val="52A97204"/>
     <w:multiLevelType w:val="hybridMultilevel"/>
     <w:tmpl w:val="AE8E2DA0"/>
@@ -20504,7 +21294,7 @@
       </w:rPr>
     </w:lvl>
   </w:abstractNum>
-  <w:abstractNum w:abstractNumId="41" w15:restartNumberingAfterBreak="0">
+  <w:abstractNum w:abstractNumId="42" w15:restartNumberingAfterBreak="0">
     <w:nsid w:val="531220A7"/>
     <w:multiLevelType w:val="hybridMultilevel"/>
     <w:tmpl w:val="A4F6D8F8"/>
@@ -20605,119 +21395,6 @@
       </w:rPr>
     </w:lvl>
     <w:lvl w:ilvl="8" w:tplc="04130005" w:tentative="1">
-      <w:start w:val="1"/>
-      <w:numFmt w:val="bullet"/>
-      <w:lvlText w:val=""/>
-      <w:lvlJc w:val="left"/>
-      <w:pPr>
-        <w:ind w:left="6480" w:hanging="360"/>
-      </w:pPr>
-      <w:rPr>
-        <w:rFonts w:ascii="Wingdings" w:hAnsi="Wingdings" w:hint="default"/>
-      </w:rPr>
-    </w:lvl>
-  </w:abstractNum>
-  <w:abstractNum w:abstractNumId="42" w15:restartNumberingAfterBreak="0">
-    <w:nsid w:val="5334476E"/>
-    <w:multiLevelType w:val="hybridMultilevel"/>
-    <w:tmpl w:val="2E0E23DA"/>
-    <w:lvl w:ilvl="0" w:tplc="04090001">
-      <w:start w:val="1"/>
-      <w:numFmt w:val="bullet"/>
-      <w:lvlText w:val=""/>
-      <w:lvlJc w:val="left"/>
-      <w:pPr>
-        <w:ind w:left="720" w:hanging="360"/>
-      </w:pPr>
-      <w:rPr>
-        <w:rFonts w:ascii="Symbol" w:hAnsi="Symbol" w:hint="default"/>
-      </w:rPr>
-    </w:lvl>
-    <w:lvl w:ilvl="1" w:tplc="04090003" w:tentative="1">
-      <w:start w:val="1"/>
-      <w:numFmt w:val="bullet"/>
-      <w:lvlText w:val="o"/>
-      <w:lvlJc w:val="left"/>
-      <w:pPr>
-        <w:ind w:left="1440" w:hanging="360"/>
-      </w:pPr>
-      <w:rPr>
-        <w:rFonts w:ascii="Courier New" w:hAnsi="Courier New" w:cs="Courier New" w:hint="default"/>
-      </w:rPr>
-    </w:lvl>
-    <w:lvl w:ilvl="2" w:tplc="04090005" w:tentative="1">
-      <w:start w:val="1"/>
-      <w:numFmt w:val="bullet"/>
-      <w:lvlText w:val=""/>
-      <w:lvlJc w:val="left"/>
-      <w:pPr>
-        <w:ind w:left="2160" w:hanging="360"/>
-      </w:pPr>
-      <w:rPr>
-        <w:rFonts w:ascii="Wingdings" w:hAnsi="Wingdings" w:hint="default"/>
-      </w:rPr>
-    </w:lvl>
-    <w:lvl w:ilvl="3" w:tplc="04090001" w:tentative="1">
-      <w:start w:val="1"/>
-      <w:numFmt w:val="bullet"/>
-      <w:lvlText w:val=""/>
-      <w:lvlJc w:val="left"/>
-      <w:pPr>
-        <w:ind w:left="2880" w:hanging="360"/>
-      </w:pPr>
-      <w:rPr>
-        <w:rFonts w:ascii="Symbol" w:hAnsi="Symbol" w:hint="default"/>
-      </w:rPr>
-    </w:lvl>
-    <w:lvl w:ilvl="4" w:tplc="04090003" w:tentative="1">
-      <w:start w:val="1"/>
-      <w:numFmt w:val="bullet"/>
-      <w:lvlText w:val="o"/>
-      <w:lvlJc w:val="left"/>
-      <w:pPr>
-        <w:ind w:left="3600" w:hanging="360"/>
-      </w:pPr>
-      <w:rPr>
-        <w:rFonts w:ascii="Courier New" w:hAnsi="Courier New" w:cs="Courier New" w:hint="default"/>
-      </w:rPr>
-    </w:lvl>
-    <w:lvl w:ilvl="5" w:tplc="04090005" w:tentative="1">
-      <w:start w:val="1"/>
-      <w:numFmt w:val="bullet"/>
-      <w:lvlText w:val=""/>
-      <w:lvlJc w:val="left"/>
-      <w:pPr>
-        <w:ind w:left="4320" w:hanging="360"/>
-      </w:pPr>
-      <w:rPr>
-        <w:rFonts w:ascii="Wingdings" w:hAnsi="Wingdings" w:hint="default"/>
-      </w:rPr>
-    </w:lvl>
-    <w:lvl w:ilvl="6" w:tplc="04090001" w:tentative="1">
-      <w:start w:val="1"/>
-      <w:numFmt w:val="bullet"/>
-      <w:lvlText w:val=""/>
-      <w:lvlJc w:val="left"/>
-      <w:pPr>
-        <w:ind w:left="5040" w:hanging="360"/>
-      </w:pPr>
-      <w:rPr>
-        <w:rFonts w:ascii="Symbol" w:hAnsi="Symbol" w:hint="default"/>
-      </w:rPr>
-    </w:lvl>
-    <w:lvl w:ilvl="7" w:tplc="04090003" w:tentative="1">
-      <w:start w:val="1"/>
-      <w:numFmt w:val="bullet"/>
-      <w:lvlText w:val="o"/>
-      <w:lvlJc w:val="left"/>
-      <w:pPr>
-        <w:ind w:left="5760" w:hanging="360"/>
-      </w:pPr>
-      <w:rPr>
-        <w:rFonts w:ascii="Courier New" w:hAnsi="Courier New" w:cs="Courier New" w:hint="default"/>
-      </w:rPr>
-    </w:lvl>
-    <w:lvl w:ilvl="8" w:tplc="04090005" w:tentative="1">
       <w:start w:val="1"/>
       <w:numFmt w:val="bullet"/>
       <w:lvlText w:val=""/>
@@ -22200,119 +22877,6 @@
     </w:lvl>
   </w:abstractNum>
   <w:abstractNum w:abstractNumId="56" w15:restartNumberingAfterBreak="0">
-    <w:nsid w:val="7C4817EB"/>
-    <w:multiLevelType w:val="hybridMultilevel"/>
-    <w:tmpl w:val="9D78A184"/>
-    <w:lvl w:ilvl="0" w:tplc="04090001">
-      <w:start w:val="1"/>
-      <w:numFmt w:val="bullet"/>
-      <w:lvlText w:val=""/>
-      <w:lvlJc w:val="left"/>
-      <w:pPr>
-        <w:ind w:left="720" w:hanging="360"/>
-      </w:pPr>
-      <w:rPr>
-        <w:rFonts w:ascii="Symbol" w:hAnsi="Symbol" w:hint="default"/>
-      </w:rPr>
-    </w:lvl>
-    <w:lvl w:ilvl="1" w:tplc="04090003" w:tentative="1">
-      <w:start w:val="1"/>
-      <w:numFmt w:val="bullet"/>
-      <w:lvlText w:val="o"/>
-      <w:lvlJc w:val="left"/>
-      <w:pPr>
-        <w:ind w:left="1440" w:hanging="360"/>
-      </w:pPr>
-      <w:rPr>
-        <w:rFonts w:ascii="Courier New" w:hAnsi="Courier New" w:cs="Courier New" w:hint="default"/>
-      </w:rPr>
-    </w:lvl>
-    <w:lvl w:ilvl="2" w:tplc="04090005" w:tentative="1">
-      <w:start w:val="1"/>
-      <w:numFmt w:val="bullet"/>
-      <w:lvlText w:val=""/>
-      <w:lvlJc w:val="left"/>
-      <w:pPr>
-        <w:ind w:left="2160" w:hanging="360"/>
-      </w:pPr>
-      <w:rPr>
-        <w:rFonts w:ascii="Wingdings" w:hAnsi="Wingdings" w:hint="default"/>
-      </w:rPr>
-    </w:lvl>
-    <w:lvl w:ilvl="3" w:tplc="04090001" w:tentative="1">
-      <w:start w:val="1"/>
-      <w:numFmt w:val="bullet"/>
-      <w:lvlText w:val=""/>
-      <w:lvlJc w:val="left"/>
-      <w:pPr>
-        <w:ind w:left="2880" w:hanging="360"/>
-      </w:pPr>
-      <w:rPr>
-        <w:rFonts w:ascii="Symbol" w:hAnsi="Symbol" w:hint="default"/>
-      </w:rPr>
-    </w:lvl>
-    <w:lvl w:ilvl="4" w:tplc="04090003" w:tentative="1">
-      <w:start w:val="1"/>
-      <w:numFmt w:val="bullet"/>
-      <w:lvlText w:val="o"/>
-      <w:lvlJc w:val="left"/>
-      <w:pPr>
-        <w:ind w:left="3600" w:hanging="360"/>
-      </w:pPr>
-      <w:rPr>
-        <w:rFonts w:ascii="Courier New" w:hAnsi="Courier New" w:cs="Courier New" w:hint="default"/>
-      </w:rPr>
-    </w:lvl>
-    <w:lvl w:ilvl="5" w:tplc="04090005" w:tentative="1">
-      <w:start w:val="1"/>
-      <w:numFmt w:val="bullet"/>
-      <w:lvlText w:val=""/>
-      <w:lvlJc w:val="left"/>
-      <w:pPr>
-        <w:ind w:left="4320" w:hanging="360"/>
-      </w:pPr>
-      <w:rPr>
-        <w:rFonts w:ascii="Wingdings" w:hAnsi="Wingdings" w:hint="default"/>
-      </w:rPr>
-    </w:lvl>
-    <w:lvl w:ilvl="6" w:tplc="04090001" w:tentative="1">
-      <w:start w:val="1"/>
-      <w:numFmt w:val="bullet"/>
-      <w:lvlText w:val=""/>
-      <w:lvlJc w:val="left"/>
-      <w:pPr>
-        <w:ind w:left="5040" w:hanging="360"/>
-      </w:pPr>
-      <w:rPr>
-        <w:rFonts w:ascii="Symbol" w:hAnsi="Symbol" w:hint="default"/>
-      </w:rPr>
-    </w:lvl>
-    <w:lvl w:ilvl="7" w:tplc="04090003" w:tentative="1">
-      <w:start w:val="1"/>
-      <w:numFmt w:val="bullet"/>
-      <w:lvlText w:val="o"/>
-      <w:lvlJc w:val="left"/>
-      <w:pPr>
-        <w:ind w:left="5760" w:hanging="360"/>
-      </w:pPr>
-      <w:rPr>
-        <w:rFonts w:ascii="Courier New" w:hAnsi="Courier New" w:cs="Courier New" w:hint="default"/>
-      </w:rPr>
-    </w:lvl>
-    <w:lvl w:ilvl="8" w:tplc="04090005" w:tentative="1">
-      <w:start w:val="1"/>
-      <w:numFmt w:val="bullet"/>
-      <w:lvlText w:val=""/>
-      <w:lvlJc w:val="left"/>
-      <w:pPr>
-        <w:ind w:left="6480" w:hanging="360"/>
-      </w:pPr>
-      <w:rPr>
-        <w:rFonts w:ascii="Wingdings" w:hAnsi="Wingdings" w:hint="default"/>
-      </w:rPr>
-    </w:lvl>
-  </w:abstractNum>
-  <w:abstractNum w:abstractNumId="57" w15:restartNumberingAfterBreak="0">
     <w:nsid w:val="7C85478D"/>
     <w:multiLevelType w:val="hybridMultilevel"/>
     <w:tmpl w:val="7EC82C7E"/>
@@ -22425,7 +22989,7 @@
       </w:rPr>
     </w:lvl>
   </w:abstractNum>
-  <w:abstractNum w:abstractNumId="58" w15:restartNumberingAfterBreak="0">
+  <w:abstractNum w:abstractNumId="57" w15:restartNumberingAfterBreak="0">
     <w:nsid w:val="7E943578"/>
     <w:multiLevelType w:val="hybridMultilevel"/>
     <w:tmpl w:val="EA148938"/>
@@ -22538,7 +23102,7 @@
       </w:rPr>
     </w:lvl>
   </w:abstractNum>
-  <w:abstractNum w:abstractNumId="59" w15:restartNumberingAfterBreak="0">
+  <w:abstractNum w:abstractNumId="58" w15:restartNumberingAfterBreak="0">
     <w:nsid w:val="7F890B5B"/>
     <w:multiLevelType w:val="hybridMultilevel"/>
     <w:tmpl w:val="A8C8A016"/>
@@ -22664,22 +23228,22 @@
     <w:abstractNumId w:val="4"/>
   </w:num>
   <w:num w:numId="5">
-    <w:abstractNumId w:val="58"/>
+    <w:abstractNumId w:val="57"/>
   </w:num>
   <w:num w:numId="6">
-    <w:abstractNumId w:val="57"/>
+    <w:abstractNumId w:val="56"/>
   </w:num>
   <w:num w:numId="7">
-    <w:abstractNumId w:val="30"/>
+    <w:abstractNumId w:val="31"/>
   </w:num>
   <w:num w:numId="8">
-    <w:abstractNumId w:val="23"/>
+    <w:abstractNumId w:val="24"/>
   </w:num>
   <w:num w:numId="9">
     <w:abstractNumId w:val="6"/>
   </w:num>
   <w:num w:numId="10">
-    <w:abstractNumId w:val="27"/>
+    <w:abstractNumId w:val="28"/>
   </w:num>
   <w:num w:numId="11">
     <w:abstractNumId w:val="1"/>
@@ -22697,16 +23261,16 @@
     <w:abstractNumId w:val="3"/>
   </w:num>
   <w:num w:numId="16">
-    <w:abstractNumId w:val="34"/>
+    <w:abstractNumId w:val="35"/>
   </w:num>
   <w:num w:numId="17">
-    <w:abstractNumId w:val="26"/>
+    <w:abstractNumId w:val="27"/>
   </w:num>
   <w:num w:numId="18">
-    <w:abstractNumId w:val="59"/>
+    <w:abstractNumId w:val="58"/>
   </w:num>
   <w:num w:numId="19">
-    <w:abstractNumId w:val="19"/>
+    <w:abstractNumId w:val="20"/>
   </w:num>
   <w:num w:numId="20">
     <w:abstractNumId w:val="47"/>
@@ -22724,7 +23288,7 @@
     <w:abstractNumId w:val="17"/>
   </w:num>
   <w:num w:numId="25">
-    <w:abstractNumId w:val="29"/>
+    <w:abstractNumId w:val="30"/>
   </w:num>
   <w:num w:numId="26">
     <w:abstractNumId w:val="14"/>
@@ -22739,19 +23303,19 @@
     <w:abstractNumId w:val="44"/>
   </w:num>
   <w:num w:numId="30">
-    <w:abstractNumId w:val="35"/>
+    <w:abstractNumId w:val="36"/>
   </w:num>
   <w:num w:numId="31">
     <w:abstractNumId w:val="43"/>
   </w:num>
   <w:num w:numId="32">
-    <w:abstractNumId w:val="36"/>
+    <w:abstractNumId w:val="37"/>
   </w:num>
   <w:num w:numId="33">
     <w:abstractNumId w:val="53"/>
   </w:num>
   <w:num w:numId="34">
-    <w:abstractNumId w:val="33"/>
+    <w:abstractNumId w:val="34"/>
   </w:num>
   <w:num w:numId="35">
     <w:abstractNumId w:val="46"/>
@@ -22766,72 +23330,69 @@
     <w:abstractNumId w:val="49"/>
   </w:num>
   <w:num w:numId="39">
-    <w:abstractNumId w:val="39"/>
+    <w:abstractNumId w:val="40"/>
   </w:num>
   <w:num w:numId="40">
-    <w:abstractNumId w:val="24"/>
+    <w:abstractNumId w:val="25"/>
   </w:num>
   <w:num w:numId="41">
     <w:abstractNumId w:val="51"/>
   </w:num>
   <w:num w:numId="42">
+    <w:abstractNumId w:val="22"/>
+  </w:num>
+  <w:num w:numId="43">
+    <w:abstractNumId w:val="38"/>
+  </w:num>
+  <w:num w:numId="44">
+    <w:abstractNumId w:val="42"/>
+  </w:num>
+  <w:num w:numId="45">
     <w:abstractNumId w:val="21"/>
   </w:num>
-  <w:num w:numId="43">
-    <w:abstractNumId w:val="37"/>
-  </w:num>
-  <w:num w:numId="44">
-    <w:abstractNumId w:val="41"/>
-  </w:num>
-  <w:num w:numId="45">
-    <w:abstractNumId w:val="20"/>
-  </w:num>
   <w:num w:numId="46">
-    <w:abstractNumId w:val="22"/>
+    <w:abstractNumId w:val="23"/>
   </w:num>
   <w:num w:numId="47">
-    <w:abstractNumId w:val="31"/>
+    <w:abstractNumId w:val="32"/>
   </w:num>
   <w:num w:numId="48">
     <w:abstractNumId w:val="54"/>
   </w:num>
   <w:num w:numId="49">
+    <w:abstractNumId w:val="19"/>
+  </w:num>
+  <w:num w:numId="50">
+    <w:abstractNumId w:val="26"/>
+  </w:num>
+  <w:num w:numId="51">
+    <w:abstractNumId w:val="39"/>
+  </w:num>
+  <w:num w:numId="52">
+    <w:abstractNumId w:val="2"/>
+  </w:num>
+  <w:num w:numId="53">
+    <w:abstractNumId w:val="52"/>
+  </w:num>
+  <w:num w:numId="54">
+    <w:abstractNumId w:val="33"/>
+  </w:num>
+  <w:num w:numId="55">
+    <w:abstractNumId w:val="12"/>
+  </w:num>
+  <w:num w:numId="56">
+    <w:abstractNumId w:val="41"/>
+  </w:num>
+  <w:num w:numId="57">
+    <w:abstractNumId w:val="29"/>
+  </w:num>
+  <w:num w:numId="58">
+    <w:abstractNumId w:val="9"/>
+  </w:num>
+  <w:num w:numId="59">
     <w:abstractNumId w:val="18"/>
   </w:num>
-  <w:num w:numId="50">
-    <w:abstractNumId w:val="25"/>
-  </w:num>
-  <w:num w:numId="51">
-    <w:abstractNumId w:val="42"/>
-  </w:num>
-  <w:num w:numId="52">
-    <w:abstractNumId w:val="56"/>
-  </w:num>
-  <w:num w:numId="53">
-    <w:abstractNumId w:val="38"/>
-  </w:num>
-  <w:num w:numId="54">
-    <w:abstractNumId w:val="2"/>
-  </w:num>
-  <w:num w:numId="55">
-    <w:abstractNumId w:val="52"/>
-  </w:num>
-  <w:num w:numId="56">
-    <w:abstractNumId w:val="32"/>
-  </w:num>
-  <w:num w:numId="57">
-    <w:abstractNumId w:val="12"/>
-  </w:num>
-  <w:num w:numId="58">
-    <w:abstractNumId w:val="40"/>
-  </w:num>
-  <w:num w:numId="59">
-    <w:abstractNumId w:val="28"/>
-  </w:num>
-  <w:num w:numId="60">
-    <w:abstractNumId w:val="9"/>
-  </w:num>
-  <w:numIdMacAtCleanup w:val="50"/>
+  <w:numIdMacAtCleanup w:val="59"/>
 </w:numbering>
 </file>
 

</xml_diff>

<commit_message>
Major rewrite to optimize code, some realizations on where to take things for more FUN
</commit_message>
<xml_diff>
--- a/non_game/[Devlog] Rolling in the Sheepe.docx
+++ b/non_game/[Devlog] Rolling in the Sheepe.docx
@@ -16286,42 +16286,60 @@
       </w:pPr>
       <w:r>
         <w:rPr>
-          <w:lang w:val="en-US"/>
-        </w:rPr>
-        <w:t>This is</w:t>
-      </w:r>
-      <w:r>
-        <w:rPr>
-          <w:lang w:val="en-US"/>
-        </w:rPr>
-        <w:t xml:space="preserve"> something I can’t figure out right now. So I’m going to leave it, write it down as a future addition, and continue finishing the game.</w:t>
-      </w:r>
-    </w:p>
-    <w:p>
-      <w:pPr>
-        <w:rPr>
-          <w:lang w:val="en-US"/>
-        </w:rPr>
-      </w:pPr>
-    </w:p>
-    <w:p>
-      <w:pPr>
-        <w:rPr>
-          <w:lang w:val="en-US"/>
-        </w:rPr>
-      </w:pPr>
-      <w:r>
-        <w:rPr>
-          <w:lang w:val="en-US"/>
-        </w:rPr>
-        <w:t xml:space="preserve">Additionally, I decided to leave out the </w:t>
-      </w:r>
-      <w:r>
-        <w:rPr>
           <w:b/>
           <w:bCs/>
           <w:lang w:val="en-US"/>
         </w:rPr>
+        <w:t xml:space="preserve">This is something I can’t </w:t>
+      </w:r>
+      <w:r>
+        <w:rPr>
+          <w:b/>
+          <w:bCs/>
+          <w:lang w:val="en-US"/>
+        </w:rPr>
+        <w:t xml:space="preserve">(easily) </w:t>
+      </w:r>
+      <w:r>
+        <w:rPr>
+          <w:b/>
+          <w:bCs/>
+          <w:lang w:val="en-US"/>
+        </w:rPr>
+        <w:t>figure out right now</w:t>
+      </w:r>
+      <w:r>
+        <w:rPr>
+          <w:lang w:val="en-US"/>
+        </w:rPr>
+        <w:t>. So I’m going to leave it, write it down as a future addition, and continue finishing the game.</w:t>
+      </w:r>
+    </w:p>
+    <w:p>
+      <w:pPr>
+        <w:rPr>
+          <w:lang w:val="en-US"/>
+        </w:rPr>
+      </w:pPr>
+    </w:p>
+    <w:p>
+      <w:pPr>
+        <w:rPr>
+          <w:lang w:val="en-US"/>
+        </w:rPr>
+      </w:pPr>
+      <w:r>
+        <w:rPr>
+          <w:lang w:val="en-US"/>
+        </w:rPr>
+        <w:t xml:space="preserve">Additionally, I decided to leave out the </w:t>
+      </w:r>
+      <w:r>
+        <w:rPr>
+          <w:b/>
+          <w:bCs/>
+          <w:lang w:val="en-US"/>
+        </w:rPr>
         <w:t>shop</w:t>
       </w:r>
       <w:r>
@@ -16354,98 +16372,895 @@
     </w:p>
     <w:p>
       <w:pPr>
+        <w:rPr>
+          <w:lang w:val="en-US"/>
+        </w:rPr>
+      </w:pPr>
+      <w:r>
+        <w:rPr>
+          <w:lang w:val="en-US"/>
+        </w:rPr>
+        <w:lastRenderedPageBreak/>
+        <w:t xml:space="preserve">Remember: this was supposed to be a “one week game” :p It’s already way, way bigger than that and took longer. </w:t>
+      </w:r>
+    </w:p>
+    <w:p>
+      <w:pPr>
+        <w:rPr>
+          <w:lang w:val="en-US"/>
+        </w:rPr>
+      </w:pPr>
+    </w:p>
+    <w:p>
+      <w:pPr>
         <w:pStyle w:val="Heading3"/>
-      </w:pPr>
-      <w:r>
+        <w:rPr>
+          <w:lang w:val="en-US"/>
+        </w:rPr>
+      </w:pPr>
+      <w:r>
+        <w:rPr>
+          <w:lang w:val="en-US"/>
+        </w:rPr>
+        <w:t>Feedback &amp; Stuff</w:t>
+      </w:r>
+    </w:p>
+    <w:p>
+      <w:pPr>
+        <w:rPr>
+          <w:lang w:val="en-US"/>
+        </w:rPr>
+      </w:pPr>
+      <w:r>
+        <w:rPr>
+          <w:lang w:val="en-US"/>
+        </w:rPr>
+        <w:t xml:space="preserve">By now even </w:t>
+      </w:r>
+      <w:r>
+        <w:rPr>
+          <w:i/>
+          <w:iCs/>
+          <w:lang w:val="en-US"/>
+        </w:rPr>
+        <w:t>I</w:t>
+      </w:r>
+      <w:r>
+        <w:rPr>
+          <w:lang w:val="en-US"/>
+        </w:rPr>
+        <w:t xml:space="preserve"> was s</w:t>
+      </w:r>
+      <w:r>
+        <w:rPr>
+          <w:lang w:val="en-US"/>
+        </w:rPr>
+        <w:t xml:space="preserve">ometimes confused what an item did exactly. (There are </w:t>
+      </w:r>
+      <w:r>
+        <w:rPr>
+          <w:i/>
+          <w:iCs/>
+          <w:lang w:val="en-US"/>
+        </w:rPr>
+        <w:t>so many things in the game</w:t>
+      </w:r>
+      <w:r>
+        <w:rPr>
+          <w:lang w:val="en-US"/>
+        </w:rPr>
+        <w:t>, and most of them don’t have their tutorial image yet, or were made in 10 minutes and then forgotten by me :p)</w:t>
+      </w:r>
+    </w:p>
+    <w:p>
+      <w:pPr>
+        <w:rPr>
+          <w:lang w:val="en-US"/>
+        </w:rPr>
+      </w:pPr>
+    </w:p>
+    <w:p>
+      <w:pPr>
+        <w:rPr>
+          <w:lang w:val="en-US"/>
+        </w:rPr>
+      </w:pPr>
+      <w:r>
+        <w:rPr>
+          <w:lang w:val="en-US"/>
+        </w:rPr>
+        <w:t xml:space="preserve">Which made </w:t>
+      </w:r>
+      <w:r>
+        <w:rPr>
+          <w:i/>
+          <w:iCs/>
+          <w:lang w:val="en-US"/>
+        </w:rPr>
+        <w:t>feedback</w:t>
+      </w:r>
+      <w:r>
+        <w:rPr>
+          <w:lang w:val="en-US"/>
+        </w:rPr>
+        <w:t xml:space="preserve"> the next priority + finishing all those tutorials.</w:t>
+      </w:r>
+      <w:r>
+        <w:rPr>
+          <w:lang w:val="en-US"/>
+        </w:rPr>
+        <w:t xml:space="preserve"> A looooot of feedback, because there are just so many things that can happen in this game</w:t>
+      </w:r>
+      <w:r>
+        <w:rPr>
+          <w:lang w:val="en-US"/>
+        </w:rPr>
+        <w:t>.</w:t>
+      </w:r>
+    </w:p>
+    <w:p>
+      <w:pPr>
+        <w:rPr>
+          <w:lang w:val="en-US"/>
+        </w:rPr>
+      </w:pPr>
+    </w:p>
+    <w:p>
+      <w:pPr>
+        <w:rPr>
+          <w:lang w:val="en-US"/>
+        </w:rPr>
+      </w:pPr>
+      <w:r>
+        <w:rPr>
+          <w:lang w:val="en-US"/>
+        </w:rPr>
+        <w:t>I’ve learned (over the years) that it’s best to do the “quartet of polishing” at the same time: feedback, particles, sound effects, and animations/tweens. So that’s what I did.</w:t>
+      </w:r>
+    </w:p>
+    <w:p>
+      <w:pPr>
+        <w:rPr>
+          <w:lang w:val="en-US"/>
+        </w:rPr>
+      </w:pPr>
+    </w:p>
+    <w:p>
+      <w:pPr>
+        <w:rPr>
+          <w:lang w:val="en-US"/>
+        </w:rPr>
+      </w:pPr>
+      <w:r>
+        <w:rPr>
+          <w:lang w:val="en-US"/>
+        </w:rPr>
+        <w:t xml:space="preserve">(Why? Because they are (very) often </w:t>
+      </w:r>
+      <w:r>
+        <w:rPr>
+          <w:i/>
+          <w:iCs/>
+          <w:lang w:val="en-US"/>
+        </w:rPr>
+        <w:t>the same</w:t>
+      </w:r>
+      <w:r>
+        <w:rPr>
+          <w:lang w:val="en-US"/>
+        </w:rPr>
+        <w:t xml:space="preserve">. If something needs a sound effect, it probably also needs particles, an animation, and feedback. It’s quite rare that something only needs </w:t>
+      </w:r>
+      <w:r>
+        <w:rPr>
+          <w:i/>
+          <w:iCs/>
+          <w:lang w:val="en-US"/>
+        </w:rPr>
+        <w:t>one</w:t>
+      </w:r>
+      <w:r>
+        <w:rPr>
+          <w:lang w:val="en-US"/>
+        </w:rPr>
+        <w:t xml:space="preserve"> of those. By doing them simultaneously, I can be more productive.)</w:t>
+      </w:r>
+    </w:p>
+    <w:p>
+      <w:pPr>
+        <w:rPr>
+          <w:lang w:val="en-US"/>
+        </w:rPr>
+      </w:pPr>
+    </w:p>
+    <w:p>
+      <w:pPr>
+        <w:pStyle w:val="Heading3"/>
+        <w:rPr>
+          <w:lang w:val="en-US"/>
+        </w:rPr>
+      </w:pPr>
+      <w:r>
+        <w:rPr>
+          <w:lang w:val="en-US"/>
+        </w:rPr>
+        <w:t>Performance</w:t>
+      </w:r>
+    </w:p>
+    <w:p>
+      <w:pPr>
+        <w:rPr>
+          <w:lang w:val="en-US"/>
+        </w:rPr>
+      </w:pPr>
+      <w:r>
+        <w:rPr>
+          <w:lang w:val="en-US"/>
+        </w:rPr>
+        <w:t>Because the game blew u</w:t>
+      </w:r>
+      <w:r>
+        <w:rPr>
+          <w:lang w:val="en-US"/>
+        </w:rPr>
+        <w:t xml:space="preserve">p in size (unexpectedly), some of the code and the systems aren’t performant enough anymore. After encountering numerous occasions where </w:t>
+      </w:r>
+      <w:r>
+        <w:rPr>
+          <w:i/>
+          <w:iCs/>
+          <w:lang w:val="en-US"/>
+        </w:rPr>
+        <w:t>lag</w:t>
+      </w:r>
+      <w:r>
+        <w:rPr>
+          <w:lang w:val="en-US"/>
+        </w:rPr>
+        <w:t xml:space="preserve"> was noticeable, I decided I just had to rewrite some large parts of the code.</w:t>
+      </w:r>
+    </w:p>
+    <w:p>
+      <w:pPr>
+        <w:rPr>
+          <w:lang w:val="en-US"/>
+        </w:rPr>
+      </w:pPr>
+    </w:p>
+    <w:p>
+      <w:pPr>
+        <w:rPr>
+          <w:lang w:val="en-US"/>
+        </w:rPr>
+      </w:pPr>
+      <w:r>
+        <w:rPr>
+          <w:lang w:val="en-US"/>
+        </w:rPr>
+        <w:t>The main culprits?</w:t>
+      </w:r>
+    </w:p>
+    <w:p>
+      <w:pPr>
+        <w:pStyle w:val="ListParagraph"/>
+        <w:numPr>
+          <w:ilvl w:val="0"/>
+          <w:numId w:val="60"/>
+        </w:numPr>
+        <w:rPr>
+          <w:lang w:val="en-US"/>
+        </w:rPr>
+      </w:pPr>
+      <w:r>
+        <w:rPr>
+          <w:lang w:val="en-US"/>
+        </w:rPr>
+        <w:t xml:space="preserve">Every script in the game finds and saves </w:t>
+      </w:r>
+      <w:r>
+        <w:rPr>
+          <w:i/>
+          <w:iCs/>
+          <w:lang w:val="en-US"/>
+        </w:rPr>
+        <w:t>its own reference</w:t>
+      </w:r>
+      <w:r>
+        <w:rPr>
+          <w:lang w:val="en-US"/>
+        </w:rPr>
+        <w:t xml:space="preserve"> to other nodes it needs. (For example, the “Input” module has to relay its info to the “Movement” module to move the player. So, when the module is instantiated, it finds that module and saves the reference to it.) This means </w:t>
+      </w:r>
+      <w:r>
+        <w:rPr>
+          <w:i/>
+          <w:iCs/>
+          <w:lang w:val="en-US"/>
+        </w:rPr>
+        <w:t>thousands</w:t>
+      </w:r>
+      <w:r>
+        <w:rPr>
+          <w:lang w:val="en-US"/>
+        </w:rPr>
+        <w:t xml:space="preserve"> of expensive node lookup calls.</w:t>
+      </w:r>
+    </w:p>
+    <w:p>
+      <w:pPr>
+        <w:pStyle w:val="ListParagraph"/>
+        <w:numPr>
+          <w:ilvl w:val="0"/>
+          <w:numId w:val="60"/>
+        </w:numPr>
+        <w:rPr>
+          <w:lang w:val="en-US"/>
+        </w:rPr>
+      </w:pPr>
+      <w:r>
+        <w:rPr>
+          <w:lang w:val="en-US"/>
+        </w:rPr>
+        <w:t xml:space="preserve">When you hit the tilemap, it paints a splat on it. This is great for adding color, life, variation to the game. It also means I need a </w:t>
+      </w:r>
+      <w:r>
+        <w:rPr>
+          <w:i/>
+          <w:iCs/>
+          <w:lang w:val="en-US"/>
+        </w:rPr>
+        <w:t>humongous texture overlaying the whole tilemap, which is constantly updated</w:t>
+      </w:r>
+      <w:r>
+        <w:rPr>
+          <w:lang w:val="en-US"/>
+        </w:rPr>
+        <w:t>.</w:t>
+      </w:r>
+    </w:p>
+    <w:p>
+      <w:pPr>
+        <w:rPr>
+          <w:lang w:val="en-US"/>
+        </w:rPr>
+      </w:pPr>
+    </w:p>
+    <w:p>
+      <w:pPr>
+        <w:rPr>
+          <w:lang w:val="en-US"/>
+        </w:rPr>
+      </w:pPr>
+      <w:r>
+        <w:rPr>
+          <w:lang w:val="en-US"/>
+        </w:rPr>
+        <w:t xml:space="preserve">The first one is solved by simple restructuring. Instead of every module having its own references, each one has a reference to its parent. </w:t>
+      </w:r>
+      <w:r>
+        <w:rPr>
+          <w:i/>
+          <w:iCs/>
+          <w:lang w:val="en-US"/>
+        </w:rPr>
+        <w:t>Only the parent needs to lookup stuff.</w:t>
+      </w:r>
+      <w:r>
+        <w:rPr>
+          <w:lang w:val="en-US"/>
+        </w:rPr>
+        <w:t xml:space="preserve"> (Although it’s simple, it still took a lot of time, as I had to change this </w:t>
+      </w:r>
+      <w:r>
+        <w:rPr>
+          <w:i/>
+          <w:iCs/>
+          <w:lang w:val="en-US"/>
+        </w:rPr>
+        <w:t>absolutely everywhere</w:t>
+      </w:r>
+      <w:r>
+        <w:rPr>
+          <w:lang w:val="en-US"/>
+        </w:rPr>
+        <w:t>.)</w:t>
+      </w:r>
+    </w:p>
+    <w:p>
+      <w:pPr>
+        <w:rPr>
+          <w:lang w:val="en-US"/>
+        </w:rPr>
+      </w:pPr>
+    </w:p>
+    <w:p>
+      <w:pPr>
+        <w:rPr>
+          <w:lang w:val="en-US"/>
+        </w:rPr>
+      </w:pPr>
+      <w:r>
+        <w:rPr>
+          <w:lang w:val="en-US"/>
+        </w:rPr>
+        <w:t>The second one is harder. I’d need to: figure out which part of the playing area is actually being interacted with, resize the image constantly based on that information, and only update when necessary</w:t>
+      </w:r>
+      <w:r>
+        <w:rPr>
+          <w:lang w:val="en-US"/>
+        </w:rPr>
+        <w:t xml:space="preserve">. </w:t>
+      </w:r>
+      <w:r>
+        <w:rPr>
+          <w:i/>
+          <w:iCs/>
+          <w:lang w:val="en-US"/>
+        </w:rPr>
+        <w:t>I don’t know how to do this</w:t>
+      </w:r>
+      <w:r>
+        <w:rPr>
+          <w:lang w:val="en-US"/>
+        </w:rPr>
+        <w:t xml:space="preserve"> </w:t>
+      </w:r>
+      <w:r>
+        <w:rPr>
+          <w:i/>
+          <w:iCs/>
+          <w:lang w:val="en-US"/>
+        </w:rPr>
+        <w:t>(well)</w:t>
+      </w:r>
+      <w:r>
+        <w:rPr>
+          <w:lang w:val="en-US"/>
+        </w:rPr>
+        <w:t>.</w:t>
+      </w:r>
+    </w:p>
+    <w:p>
+      <w:pPr>
+        <w:rPr>
+          <w:lang w:val="en-US"/>
+        </w:rPr>
+      </w:pPr>
+    </w:p>
+    <w:p>
+      <w:pPr>
+        <w:rPr>
+          <w:lang w:val="en-US"/>
+        </w:rPr>
+      </w:pPr>
+      <w:r>
+        <w:rPr>
+          <w:lang w:val="en-US"/>
+        </w:rPr>
+        <w:t>In the end, I decided to …</w:t>
+      </w:r>
+    </w:p>
+    <w:p>
+      <w:pPr>
+        <w:pStyle w:val="ListParagraph"/>
+        <w:numPr>
+          <w:ilvl w:val="0"/>
+          <w:numId w:val="61"/>
+        </w:numPr>
+        <w:rPr>
+          <w:lang w:val="en-US"/>
+        </w:rPr>
+      </w:pPr>
+      <w:r>
+        <w:rPr>
+          <w:lang w:val="en-US"/>
+        </w:rPr>
+        <w:t xml:space="preserve">Implement a “dirty” flag =&gt; only if something </w:t>
+      </w:r>
+      <w:r>
+        <w:rPr>
+          <w:i/>
+          <w:iCs/>
+          <w:lang w:val="en-US"/>
+        </w:rPr>
+        <w:t>actually changed</w:t>
+      </w:r>
+      <w:r>
+        <w:rPr>
+          <w:lang w:val="en-US"/>
+        </w:rPr>
+        <w:t xml:space="preserve"> do we update this texture and send it to the shader again. (An easy improvement.)</w:t>
+      </w:r>
+    </w:p>
+    <w:p>
+      <w:pPr>
+        <w:pStyle w:val="ListParagraph"/>
+        <w:numPr>
+          <w:ilvl w:val="0"/>
+          <w:numId w:val="61"/>
+        </w:numPr>
+        <w:rPr>
+          <w:lang w:val="en-US"/>
+        </w:rPr>
+      </w:pPr>
+      <w:r>
+        <w:rPr>
+          <w:lang w:val="en-US"/>
+        </w:rPr>
+        <w:t>Implement a “resolution” =&gt; fixes almost all lag, but obviously makes the paint a bit more pixelated/blurry (because we’re scaling up a low-res image to fit the whole world)</w:t>
+      </w:r>
+    </w:p>
+    <w:p>
+      <w:pPr>
+        <w:pStyle w:val="ListParagraph"/>
+        <w:numPr>
+          <w:ilvl w:val="1"/>
+          <w:numId w:val="61"/>
+        </w:numPr>
+        <w:rPr>
+          <w:lang w:val="en-US"/>
+        </w:rPr>
+      </w:pPr>
+      <w:r>
+        <w:rPr>
+          <w:lang w:val="en-US"/>
+        </w:rPr>
         <w:lastRenderedPageBreak/>
-        <w:t>Feedback &amp; Stuff</w:t>
-      </w:r>
-    </w:p>
-    <w:p>
-      <w:pPr>
-        <w:rPr>
-          <w:lang w:val="en-US"/>
-        </w:rPr>
-      </w:pPr>
-      <w:r>
-        <w:rPr>
-          <w:lang w:val="en-US"/>
-        </w:rPr>
-        <w:t xml:space="preserve">By now even </w:t>
-      </w:r>
-      <w:r>
-        <w:rPr>
-          <w:i/>
-          <w:iCs/>
-          <w:lang w:val="en-US"/>
-        </w:rPr>
-        <w:t>I</w:t>
-      </w:r>
-      <w:r>
-        <w:rPr>
-          <w:lang w:val="en-US"/>
-        </w:rPr>
-        <w:t xml:space="preserve"> was s</w:t>
-      </w:r>
-      <w:r>
-        <w:rPr>
-          <w:lang w:val="en-US"/>
-        </w:rPr>
-        <w:t xml:space="preserve">ometimes confused what an item did exactly. (There are </w:t>
-      </w:r>
-      <w:r>
-        <w:rPr>
-          <w:i/>
-          <w:iCs/>
-          <w:lang w:val="en-US"/>
-        </w:rPr>
-        <w:t>so many things in the game</w:t>
-      </w:r>
-      <w:r>
-        <w:rPr>
-          <w:lang w:val="en-US"/>
-        </w:rPr>
-        <w:t>, and most of them don’t have their tutorial image yet, or were made in 10 minutes and then forgotten by me :p)</w:t>
-      </w:r>
-    </w:p>
-    <w:p>
-      <w:pPr>
-        <w:rPr>
-          <w:lang w:val="en-US"/>
-        </w:rPr>
-      </w:pPr>
-    </w:p>
-    <w:p>
-      <w:pPr>
-        <w:rPr>
-          <w:lang w:val="en-US"/>
-        </w:rPr>
-      </w:pPr>
-      <w:r>
-        <w:rPr>
-          <w:lang w:val="en-US"/>
-        </w:rPr>
-        <w:t xml:space="preserve">Which made </w:t>
-      </w:r>
-      <w:r>
-        <w:rPr>
-          <w:i/>
-          <w:iCs/>
-          <w:lang w:val="en-US"/>
-        </w:rPr>
-        <w:t>feedback</w:t>
-      </w:r>
-      <w:r>
-        <w:rPr>
-          <w:lang w:val="en-US"/>
-        </w:rPr>
-        <w:t xml:space="preserve"> the next priority + finishing all those tutorials.</w:t>
-      </w:r>
-      <w:r>
-        <w:rPr>
-          <w:lang w:val="en-US"/>
-        </w:rPr>
-        <w:t xml:space="preserve"> A looooot of feedback, because there are just so many things that can happen in this game</w:t>
+        <w:t xml:space="preserve">For example, a resolution of “2” would already mean the image size is cut in </w:t>
+      </w:r>
+      <w:r>
+        <w:rPr>
+          <w:i/>
+          <w:iCs/>
+          <w:lang w:val="en-US"/>
+        </w:rPr>
+        <w:t>half</w:t>
+      </w:r>
+      <w:r>
+        <w:rPr>
+          <w:lang w:val="en-US"/>
+        </w:rPr>
+        <w:t xml:space="preserve">. This means we go from </w:t>
+      </w:r>
+      <w:r>
+        <w:rPr>
+          <w:lang w:val="en-US"/>
+        </w:rPr>
+        <w:t>32</w:t>
+      </w:r>
+      <w:r>
+        <w:rPr>
+          <w:lang w:val="en-US"/>
+        </w:rPr>
+        <w:t>00x</w:t>
+      </w:r>
+      <w:r>
+        <w:rPr>
+          <w:lang w:val="en-US"/>
+        </w:rPr>
+        <w:t>192</w:t>
+      </w:r>
+      <w:r>
+        <w:rPr>
+          <w:lang w:val="en-US"/>
+        </w:rPr>
+        <w:t xml:space="preserve">0 pixels to </w:t>
+      </w:r>
+      <w:r>
+        <w:rPr>
+          <w:lang w:val="en-US"/>
+        </w:rPr>
+        <w:t>16</w:t>
+      </w:r>
+      <w:r>
+        <w:rPr>
+          <w:lang w:val="en-US"/>
+        </w:rPr>
+        <w:t>00x</w:t>
+      </w:r>
+      <w:r>
+        <w:rPr>
+          <w:lang w:val="en-US"/>
+        </w:rPr>
+        <w:t>96</w:t>
+      </w:r>
+      <w:r>
+        <w:rPr>
+          <w:lang w:val="en-US"/>
+        </w:rPr>
+        <w:t>0</w:t>
+      </w:r>
+      <w:r>
+        <w:rPr>
+          <w:lang w:val="en-US"/>
+        </w:rPr>
+        <w:t xml:space="preserve"> pixels, which is far easier for the average PC to handle.</w:t>
+      </w:r>
+    </w:p>
+    <w:p>
+      <w:pPr>
+        <w:pStyle w:val="ListParagraph"/>
+        <w:numPr>
+          <w:ilvl w:val="0"/>
+          <w:numId w:val="61"/>
+        </w:numPr>
+        <w:rPr>
+          <w:lang w:val="en-US"/>
+        </w:rPr>
+      </w:pPr>
+      <w:r>
+        <w:rPr>
+          <w:lang w:val="en-US"/>
+        </w:rPr>
+        <w:t>Add a “performance mode” in the settings that turns off this whole system.</w:t>
+      </w:r>
+    </w:p>
+    <w:p>
+      <w:pPr>
+        <w:rPr>
+          <w:lang w:val="en-US"/>
+        </w:rPr>
+      </w:pPr>
+    </w:p>
+    <w:p>
+      <w:pPr>
+        <w:rPr>
+          <w:lang w:val="en-US"/>
+        </w:rPr>
+      </w:pPr>
+      <w:r>
+        <w:rPr>
+          <w:lang w:val="en-US"/>
+        </w:rPr>
+        <w:t>With these changes, even with all systems fully operational, I don’t get any lag anymore!</w:t>
+      </w:r>
+    </w:p>
+    <w:p>
+      <w:pPr>
+        <w:rPr>
+          <w:lang w:val="en-US"/>
+        </w:rPr>
+      </w:pPr>
+    </w:p>
+    <w:p>
+      <w:pPr>
+        <w:pStyle w:val="Heading2"/>
+      </w:pPr>
+      <w:r>
+        <w:t>Step 21: Gameplay Polishing</w:t>
+      </w:r>
+    </w:p>
+    <w:p>
+      <w:pPr>
+        <w:rPr>
+          <w:lang w:val="en-US"/>
+        </w:rPr>
+      </w:pPr>
+      <w:r>
+        <w:rPr>
+          <w:lang w:val="en-US"/>
+        </w:rPr>
+        <w:t>So, I just spent a few days adding the feedback, the sound effects, the particles, etcetera. The “superficial polishing”, so to speak. (Not any less important, but it doesn’t impact gameplay</w:t>
+      </w:r>
+      <w:r>
+        <w:rPr>
+          <w:lang w:val="en-US"/>
+        </w:rPr>
+        <w:t xml:space="preserve"> or core mechanics, hence “superficial”</w:t>
+      </w:r>
+      <w:r>
+        <w:rPr>
+          <w:lang w:val="en-US"/>
+        </w:rPr>
+        <w:t>.)</w:t>
+      </w:r>
+    </w:p>
+    <w:p>
+      <w:pPr>
+        <w:rPr>
+          <w:lang w:val="en-US"/>
+        </w:rPr>
+      </w:pPr>
+    </w:p>
+    <w:p>
+      <w:pPr>
+        <w:rPr>
+          <w:lang w:val="en-US"/>
+        </w:rPr>
+      </w:pPr>
+      <w:r>
+        <w:rPr>
+          <w:lang w:val="en-US"/>
+        </w:rPr>
+        <w:t xml:space="preserve">There are many, </w:t>
+      </w:r>
+      <w:r>
+        <w:rPr>
+          <w:i/>
+          <w:iCs/>
+          <w:lang w:val="en-US"/>
+        </w:rPr>
+        <w:t>many</w:t>
+      </w:r>
+      <w:r>
+        <w:rPr>
+          <w:lang w:val="en-US"/>
+        </w:rPr>
+        <w:t xml:space="preserve"> variables to tweak in this game. This step is always a bit overwhelming for me, unsure about every change I make (or don’t make), but in general I just test </w:t>
+      </w:r>
+      <w:r>
+        <w:rPr>
+          <w:lang w:val="en-US"/>
+        </w:rPr>
+        <w:t>the game</w:t>
+      </w:r>
+      <w:r>
+        <w:rPr>
+          <w:lang w:val="en-US"/>
+        </w:rPr>
+        <w:t xml:space="preserve"> a lot with different configurations and see what feels best.</w:t>
+      </w:r>
+    </w:p>
+    <w:p>
+      <w:pPr>
+        <w:rPr>
+          <w:lang w:val="en-US"/>
+        </w:rPr>
+      </w:pPr>
+    </w:p>
+    <w:p>
+      <w:pPr>
+        <w:rPr>
+          <w:lang w:val="en-US"/>
+        </w:rPr>
+      </w:pPr>
+      <w:r>
+        <w:rPr>
+          <w:lang w:val="en-US"/>
+        </w:rPr>
+        <w:t>For example: from the start of development, the rule “bigger shapes move faster” has been in the game.</w:t>
+      </w:r>
+    </w:p>
+    <w:p>
+      <w:pPr>
+        <w:rPr>
+          <w:lang w:val="en-US"/>
+        </w:rPr>
+      </w:pPr>
+    </w:p>
+    <w:p>
+      <w:pPr>
+        <w:rPr>
+          <w:lang w:val="en-US"/>
+        </w:rPr>
+      </w:pPr>
+      <w:r>
+        <w:rPr>
+          <w:lang w:val="en-US"/>
+        </w:rPr>
+        <w:t xml:space="preserve">But now, in the final game, I’m not so sure anymore. It’s already enough of a </w:t>
+      </w:r>
+      <w:r>
+        <w:rPr>
+          <w:i/>
+          <w:iCs/>
+          <w:lang w:val="en-US"/>
+        </w:rPr>
+        <w:t>penalty</w:t>
+      </w:r>
+      <w:r>
+        <w:rPr>
+          <w:lang w:val="en-US"/>
+        </w:rPr>
+        <w:t xml:space="preserve"> to have some unrollable triangle shape – do I really need to penalize you even more with severely reduced speed?</w:t>
+      </w:r>
+      <w:r>
+        <w:rPr>
+          <w:lang w:val="en-US"/>
+        </w:rPr>
+        <w:t xml:space="preserve"> </w:t>
+      </w:r>
+    </w:p>
+    <w:p>
+      <w:pPr>
+        <w:rPr>
+          <w:lang w:val="en-US"/>
+        </w:rPr>
+      </w:pPr>
+    </w:p>
+    <w:p>
+      <w:pPr>
+        <w:rPr>
+          <w:lang w:val="en-US"/>
+        </w:rPr>
+      </w:pPr>
+      <w:r>
+        <w:rPr>
+          <w:lang w:val="en-US"/>
+        </w:rPr>
+        <w:t>At the same time, the rule was introduced because smaller shapes have an easier time fitting through gaps. And I don’t want to reward players from being bad and decimating themselves, I want to reward them for staying big and alive! That’s why they became slower.</w:t>
+      </w:r>
+    </w:p>
+    <w:p>
+      <w:pPr>
+        <w:rPr>
+          <w:lang w:val="en-US"/>
+        </w:rPr>
+      </w:pPr>
+    </w:p>
+    <w:p>
+      <w:pPr>
+        <w:rPr>
+          <w:lang w:val="en-US"/>
+        </w:rPr>
+      </w:pPr>
+      <w:r>
+        <w:rPr>
+          <w:lang w:val="en-US"/>
+        </w:rPr>
+        <w:t>In the end, it usually leads to a compromise. The rule is still in the game, but its effect is weakened. So much in fact, that I don’t explain it in the tutorial anymore.</w:t>
+      </w:r>
+    </w:p>
+    <w:p>
+      <w:pPr>
+        <w:rPr>
+          <w:lang w:val="en-US"/>
+        </w:rPr>
+      </w:pPr>
+    </w:p>
+    <w:p>
+      <w:pPr>
+        <w:rPr>
+          <w:lang w:val="en-US"/>
+        </w:rPr>
+      </w:pPr>
+      <w:r>
+        <w:rPr>
+          <w:lang w:val="en-US"/>
+        </w:rPr>
+        <w:t>Within a few days, I try to make hundreds of these tiny decisions, hopefully for the better :)</w:t>
+      </w:r>
+      <w:r>
+        <w:rPr>
+          <w:lang w:val="en-US"/>
+        </w:rPr>
+        <w:t xml:space="preserve"> </w:t>
+      </w:r>
+    </w:p>
+    <w:p>
+      <w:pPr>
+        <w:rPr>
+          <w:lang w:val="en-US"/>
+        </w:rPr>
+      </w:pPr>
+    </w:p>
+    <w:p>
+      <w:pPr>
+        <w:rPr>
+          <w:lang w:val="en-US"/>
+        </w:rPr>
+      </w:pPr>
+      <w:r>
+        <w:rPr>
+          <w:b/>
+          <w:bCs/>
+          <w:lang w:val="en-US"/>
+        </w:rPr>
+        <w:t>When in doubt, I choose the option that simplifies the game (less to explain to players, less to remember, etcetera) or that saves me work.</w:t>
+      </w:r>
+      <w:r>
+        <w:rPr>
+          <w:lang w:val="en-US"/>
+        </w:rPr>
+        <w:t xml:space="preserve"> Again, that’s the mindset I’ve acquired after years of making games, a practical one that </w:t>
+      </w:r>
+      <w:r>
+        <w:rPr>
+          <w:i/>
+          <w:iCs/>
+          <w:lang w:val="en-US"/>
+        </w:rPr>
+        <w:t>gets stuff done</w:t>
       </w:r>
       <w:r>
         <w:rPr>
@@ -16463,78 +17278,391 @@
     </w:p>
     <w:p>
       <w:pPr>
-        <w:rPr>
-          <w:lang w:val="en-US"/>
-        </w:rPr>
-      </w:pPr>
-      <w:r>
-        <w:rPr>
-          <w:lang w:val="en-US"/>
-        </w:rPr>
-        <w:t>I’ve learned (over the years) that it’s best to do the “quartet of polishing” at the same time: feedback, particles, sound effects, and animations/tweens. So that’s what I did.</w:t>
-      </w:r>
-    </w:p>
-    <w:p>
-      <w:pPr>
-        <w:rPr>
-          <w:lang w:val="en-US"/>
-        </w:rPr>
-      </w:pPr>
-    </w:p>
-    <w:p>
-      <w:pPr>
-        <w:rPr>
-          <w:lang w:val="en-US"/>
-        </w:rPr>
-      </w:pPr>
-      <w:r>
-        <w:rPr>
-          <w:lang w:val="en-US"/>
-        </w:rPr>
-        <w:t xml:space="preserve">(Why? Because they are (very) often </w:t>
-      </w:r>
-      <w:r>
-        <w:rPr>
-          <w:i/>
-          <w:iCs/>
-          <w:lang w:val="en-US"/>
-        </w:rPr>
-        <w:t>the same</w:t>
-      </w:r>
-      <w:r>
-        <w:rPr>
-          <w:lang w:val="en-US"/>
-        </w:rPr>
-        <w:t xml:space="preserve">. If something needs a sound effect, it probably also needs particles, an animation, and feedback. It’s quite rare that something only needs </w:t>
-      </w:r>
-      <w:r>
-        <w:rPr>
-          <w:i/>
-          <w:iCs/>
-          <w:lang w:val="en-US"/>
-        </w:rPr>
-        <w:t>one</w:t>
-      </w:r>
-      <w:r>
-        <w:rPr>
-          <w:lang w:val="en-US"/>
-        </w:rPr>
-        <w:t xml:space="preserve"> of those. By doing them simultaneously, I can be more productive.)</w:t>
-      </w:r>
-    </w:p>
-    <w:p>
-      <w:pPr>
-        <w:rPr>
-          <w:lang w:val="en-US"/>
-        </w:rPr>
-      </w:pPr>
-    </w:p>
-    <w:p>
-      <w:pPr>
-        <w:rPr>
-          <w:lang w:val="en-US"/>
-        </w:rPr>
-      </w:pPr>
+        <w:pStyle w:val="Heading3"/>
+        <w:rPr>
+          <w:lang w:val="en-US"/>
+        </w:rPr>
+      </w:pPr>
+      <w:r>
+        <w:rPr>
+          <w:lang w:val="en-US"/>
+        </w:rPr>
+        <w:t>Solo Mode</w:t>
+      </w:r>
+    </w:p>
+    <w:p>
+      <w:pPr>
+        <w:rPr>
+          <w:lang w:val="en-US"/>
+        </w:rPr>
+      </w:pPr>
+      <w:r>
+        <w:rPr>
+          <w:lang w:val="en-US"/>
+        </w:rPr>
+        <w:t>For the longest time, I completely forgot I planned to have a solo mode in this game. When I remembered, I wrote down a quick idea for it, then forgot again.</w:t>
+      </w:r>
+    </w:p>
+    <w:p>
+      <w:pPr>
+        <w:rPr>
+          <w:lang w:val="en-US"/>
+        </w:rPr>
+      </w:pPr>
+    </w:p>
+    <w:p>
+      <w:pPr>
+        <w:rPr>
+          <w:lang w:val="en-US"/>
+        </w:rPr>
+      </w:pPr>
+      <w:r>
+        <w:rPr>
+          <w:lang w:val="en-US"/>
+        </w:rPr>
+        <w:t xml:space="preserve">Well, with the game as good as done, now this mode should </w:t>
+      </w:r>
+      <w:r>
+        <w:rPr>
+          <w:i/>
+          <w:iCs/>
+          <w:lang w:val="en-US"/>
+        </w:rPr>
+        <w:t>really</w:t>
+      </w:r>
+      <w:r>
+        <w:rPr>
+          <w:lang w:val="en-US"/>
+        </w:rPr>
+        <w:t xml:space="preserve"> be implemented :p</w:t>
+      </w:r>
+    </w:p>
+    <w:p>
+      <w:pPr>
+        <w:rPr>
+          <w:lang w:val="en-US"/>
+        </w:rPr>
+      </w:pPr>
+    </w:p>
+    <w:p>
+      <w:pPr>
+        <w:rPr>
+          <w:lang w:val="en-US"/>
+        </w:rPr>
+      </w:pPr>
+      <w:r>
+        <w:rPr>
+          <w:lang w:val="en-US"/>
+        </w:rPr>
+        <w:t>The idea is the same as most games that feature racing (in side-view):</w:t>
+      </w:r>
+    </w:p>
+    <w:p>
+      <w:pPr>
+        <w:pStyle w:val="ListParagraph"/>
+        <w:numPr>
+          <w:ilvl w:val="0"/>
+          <w:numId w:val="62"/>
+        </w:numPr>
+        <w:rPr>
+          <w:lang w:val="en-US"/>
+        </w:rPr>
+      </w:pPr>
+      <w:r>
+        <w:rPr>
+          <w:lang w:val="en-US"/>
+        </w:rPr>
+        <w:t>The level is slowly fading away behind you. (Some … thing is chasing you at a constant speed, anything it passes is destroyed.)</w:t>
+      </w:r>
+    </w:p>
+    <w:p>
+      <w:pPr>
+        <w:pStyle w:val="ListParagraph"/>
+        <w:numPr>
+          <w:ilvl w:val="0"/>
+          <w:numId w:val="62"/>
+        </w:numPr>
+        <w:rPr>
+          <w:lang w:val="en-US"/>
+        </w:rPr>
+      </w:pPr>
+      <w:r>
+        <w:rPr>
+          <w:lang w:val="en-US"/>
+        </w:rPr>
+        <w:t>If it catches up to you, you are destroyed as well, thus losing the game.</w:t>
+      </w:r>
+    </w:p>
+    <w:p>
+      <w:pPr>
+        <w:rPr>
+          <w:lang w:val="en-US"/>
+        </w:rPr>
+      </w:pPr>
+    </w:p>
+    <w:p>
+      <w:pPr>
+        <w:rPr>
+          <w:lang w:val="en-US"/>
+        </w:rPr>
+      </w:pPr>
+      <w:r>
+        <w:rPr>
+          <w:lang w:val="en-US"/>
+        </w:rPr>
+        <w:lastRenderedPageBreak/>
+        <w:t>However, my game doesn’t have a fixed and easy direction. (Always left to right, for example.) The route can literally go anywhere.</w:t>
+      </w:r>
+    </w:p>
+    <w:p>
+      <w:pPr>
+        <w:rPr>
+          <w:lang w:val="en-US"/>
+        </w:rPr>
+      </w:pPr>
+    </w:p>
+    <w:p>
+      <w:pPr>
+        <w:rPr>
+          <w:lang w:val="en-US"/>
+        </w:rPr>
+      </w:pPr>
+      <w:r>
+        <w:rPr>
+          <w:lang w:val="en-US"/>
+        </w:rPr>
+        <w:t>How do we handle this?</w:t>
+      </w:r>
+    </w:p>
+    <w:p>
+      <w:pPr>
+        <w:pStyle w:val="ListParagraph"/>
+        <w:numPr>
+          <w:ilvl w:val="0"/>
+          <w:numId w:val="63"/>
+        </w:numPr>
+        <w:rPr>
+          <w:lang w:val="en-US"/>
+        </w:rPr>
+      </w:pPr>
+      <w:r>
+        <w:rPr>
+          <w:lang w:val="en-US"/>
+        </w:rPr>
+        <w:t>Create a rectangle and start it at the last room. (As soon as the player leaves it, of course, otherwise they die instantly.)</w:t>
+      </w:r>
+    </w:p>
+    <w:p>
+      <w:pPr>
+        <w:pStyle w:val="ListParagraph"/>
+        <w:numPr>
+          <w:ilvl w:val="0"/>
+          <w:numId w:val="63"/>
+        </w:numPr>
+        <w:rPr>
+          <w:lang w:val="en-US"/>
+        </w:rPr>
+      </w:pPr>
+      <w:r>
+        <w:rPr>
+          <w:lang w:val="en-US"/>
+        </w:rPr>
+        <w:t>Resize it to match the size of this room (so it fits nicely on top of it).</w:t>
+      </w:r>
+    </w:p>
+    <w:p>
+      <w:pPr>
+        <w:pStyle w:val="ListParagraph"/>
+        <w:numPr>
+          <w:ilvl w:val="0"/>
+          <w:numId w:val="63"/>
+        </w:numPr>
+        <w:rPr>
+          <w:lang w:val="en-US"/>
+        </w:rPr>
+      </w:pPr>
+      <w:r>
+        <w:rPr>
+          <w:lang w:val="en-US"/>
+        </w:rPr>
+        <w:t>Move in the forward direction – I’ve saved this on every room, as I also need it for other components of the generation – with a fixed speed.</w:t>
+      </w:r>
+    </w:p>
+    <w:p>
+      <w:pPr>
+        <w:pStyle w:val="ListParagraph"/>
+        <w:numPr>
+          <w:ilvl w:val="0"/>
+          <w:numId w:val="63"/>
+        </w:numPr>
+        <w:rPr>
+          <w:lang w:val="en-US"/>
+        </w:rPr>
+      </w:pPr>
+      <w:r>
+        <w:rPr>
+          <w:lang w:val="en-US"/>
+        </w:rPr>
+        <w:t>Whenever we enter a new room, completely destroy the previous one.</w:t>
+      </w:r>
+    </w:p>
+    <w:p>
+      <w:pPr>
+        <w:pStyle w:val="ListParagraph"/>
+        <w:numPr>
+          <w:ilvl w:val="0"/>
+          <w:numId w:val="63"/>
+        </w:numPr>
+        <w:rPr>
+          <w:lang w:val="en-US"/>
+        </w:rPr>
+      </w:pPr>
+      <w:r>
+        <w:rPr>
+          <w:lang w:val="en-US"/>
+        </w:rPr>
+        <w:t>If the rectangle overlaps the player? You lose.</w:t>
+      </w:r>
+    </w:p>
+    <w:p>
+      <w:pPr>
+        <w:pStyle w:val="ListParagraph"/>
+        <w:numPr>
+          <w:ilvl w:val="0"/>
+          <w:numId w:val="63"/>
+        </w:numPr>
+        <w:rPr>
+          <w:lang w:val="en-US"/>
+        </w:rPr>
+      </w:pPr>
+      <w:r>
+        <w:rPr>
+          <w:lang w:val="en-US"/>
+        </w:rPr>
+        <w:t>(The player finishes before dying? You win!)</w:t>
+      </w:r>
+    </w:p>
+    <w:p>
+      <w:pPr>
+        <w:rPr>
+          <w:lang w:val="en-US"/>
+        </w:rPr>
+      </w:pPr>
+    </w:p>
+    <w:p>
+      <w:pPr>
+        <w:rPr>
+          <w:lang w:val="en-US"/>
+        </w:rPr>
+      </w:pPr>
+      <w:r>
+        <w:rPr>
+          <w:lang w:val="en-US"/>
+        </w:rPr>
+        <w:t>It won’t look that pretty</w:t>
+      </w:r>
+      <w:r>
+        <w:rPr>
+          <w:lang w:val="en-US"/>
+        </w:rPr>
+        <w:t xml:space="preserve"> and polished</w:t>
+      </w:r>
+      <w:r>
+        <w:rPr>
+          <w:lang w:val="en-US"/>
+        </w:rPr>
+        <w:t>, but it should be a strong solo mode.</w:t>
+      </w:r>
+    </w:p>
+    <w:p>
+      <w:pPr>
+        <w:rPr>
+          <w:lang w:val="en-US"/>
+        </w:rPr>
+      </w:pPr>
+    </w:p>
+    <w:p>
+      <w:pPr>
+        <w:rPr>
+          <w:lang w:val="en-US"/>
+        </w:rPr>
+      </w:pPr>
+      <w:r>
+        <w:rPr>
+          <w:lang w:val="en-US"/>
+        </w:rPr>
+        <w:t>(Which is a must-have in local multiplayer games</w:t>
+      </w:r>
+      <w:r>
+        <w:rPr>
+          <w:lang w:val="en-US"/>
+        </w:rPr>
+        <w:t>!</w:t>
+      </w:r>
+      <w:r>
+        <w:rPr>
+          <w:lang w:val="en-US"/>
+        </w:rPr>
+        <w:t xml:space="preserve"> If your game </w:t>
+      </w:r>
+      <w:r>
+        <w:rPr>
+          <w:i/>
+          <w:iCs/>
+          <w:lang w:val="en-US"/>
+        </w:rPr>
+        <w:t>only</w:t>
+      </w:r>
+      <w:r>
+        <w:rPr>
+          <w:lang w:val="en-US"/>
+        </w:rPr>
+        <w:t xml:space="preserve"> supports 2+ players, it’s way less likely to be bought/tried. Because people can’t test if they like the game on their own, they can’t play the game </w:t>
+      </w:r>
+      <w:r>
+        <w:rPr>
+          <w:lang w:val="en-US"/>
+        </w:rPr>
+        <w:t xml:space="preserve">at all </w:t>
+      </w:r>
+      <w:r>
+        <w:rPr>
+          <w:lang w:val="en-US"/>
+        </w:rPr>
+        <w:t>when nobody else is around</w:t>
+      </w:r>
+      <w:r>
+        <w:rPr>
+          <w:lang w:val="en-US"/>
+        </w:rPr>
+        <w:t xml:space="preserve"> or they’re still waiting on their guests</w:t>
+      </w:r>
+      <w:r>
+        <w:rPr>
+          <w:lang w:val="en-US"/>
+        </w:rPr>
+        <w:t>, it’s just too restrictive.)</w:t>
+      </w:r>
+    </w:p>
+    <w:p>
+      <w:pPr>
+        <w:rPr>
+          <w:lang w:val="en-US"/>
+        </w:rPr>
+      </w:pPr>
+    </w:p>
+    <w:p>
+      <w:pPr>
+        <w:rPr>
+          <w:lang w:val="en-US"/>
+        </w:rPr>
+      </w:pPr>
+      <w:r>
+        <w:rPr>
+          <w:lang w:val="en-US"/>
+        </w:rPr>
+        <w:t>I can even speed up the pace if you’re far ahead, or slow down if it’s about to hit you, to balance the game for the skill of the player.</w:t>
+      </w:r>
     </w:p>
     <w:sectPr>
       <w:pgSz w:w="12240" w:h="15840"/>
@@ -16775,6 +17903,119 @@
     </w:lvl>
   </w:abstractNum>
   <w:abstractNum w:abstractNumId="2" w15:restartNumberingAfterBreak="0">
+    <w:nsid w:val="0944260C"/>
+    <w:multiLevelType w:val="hybridMultilevel"/>
+    <w:tmpl w:val="A858E726"/>
+    <w:lvl w:ilvl="0" w:tplc="04090001">
+      <w:start w:val="1"/>
+      <w:numFmt w:val="bullet"/>
+      <w:lvlText w:val=""/>
+      <w:lvlJc w:val="left"/>
+      <w:pPr>
+        <w:ind w:left="720" w:hanging="360"/>
+      </w:pPr>
+      <w:rPr>
+        <w:rFonts w:ascii="Symbol" w:hAnsi="Symbol" w:hint="default"/>
+      </w:rPr>
+    </w:lvl>
+    <w:lvl w:ilvl="1" w:tplc="04090003">
+      <w:start w:val="1"/>
+      <w:numFmt w:val="bullet"/>
+      <w:lvlText w:val="o"/>
+      <w:lvlJc w:val="left"/>
+      <w:pPr>
+        <w:ind w:left="1440" w:hanging="360"/>
+      </w:pPr>
+      <w:rPr>
+        <w:rFonts w:ascii="Courier New" w:hAnsi="Courier New" w:cs="Courier New" w:hint="default"/>
+      </w:rPr>
+    </w:lvl>
+    <w:lvl w:ilvl="2" w:tplc="04090005" w:tentative="1">
+      <w:start w:val="1"/>
+      <w:numFmt w:val="bullet"/>
+      <w:lvlText w:val=""/>
+      <w:lvlJc w:val="left"/>
+      <w:pPr>
+        <w:ind w:left="2160" w:hanging="360"/>
+      </w:pPr>
+      <w:rPr>
+        <w:rFonts w:ascii="Wingdings" w:hAnsi="Wingdings" w:hint="default"/>
+      </w:rPr>
+    </w:lvl>
+    <w:lvl w:ilvl="3" w:tplc="04090001" w:tentative="1">
+      <w:start w:val="1"/>
+      <w:numFmt w:val="bullet"/>
+      <w:lvlText w:val=""/>
+      <w:lvlJc w:val="left"/>
+      <w:pPr>
+        <w:ind w:left="2880" w:hanging="360"/>
+      </w:pPr>
+      <w:rPr>
+        <w:rFonts w:ascii="Symbol" w:hAnsi="Symbol" w:hint="default"/>
+      </w:rPr>
+    </w:lvl>
+    <w:lvl w:ilvl="4" w:tplc="04090003" w:tentative="1">
+      <w:start w:val="1"/>
+      <w:numFmt w:val="bullet"/>
+      <w:lvlText w:val="o"/>
+      <w:lvlJc w:val="left"/>
+      <w:pPr>
+        <w:ind w:left="3600" w:hanging="360"/>
+      </w:pPr>
+      <w:rPr>
+        <w:rFonts w:ascii="Courier New" w:hAnsi="Courier New" w:cs="Courier New" w:hint="default"/>
+      </w:rPr>
+    </w:lvl>
+    <w:lvl w:ilvl="5" w:tplc="04090005" w:tentative="1">
+      <w:start w:val="1"/>
+      <w:numFmt w:val="bullet"/>
+      <w:lvlText w:val=""/>
+      <w:lvlJc w:val="left"/>
+      <w:pPr>
+        <w:ind w:left="4320" w:hanging="360"/>
+      </w:pPr>
+      <w:rPr>
+        <w:rFonts w:ascii="Wingdings" w:hAnsi="Wingdings" w:hint="default"/>
+      </w:rPr>
+    </w:lvl>
+    <w:lvl w:ilvl="6" w:tplc="04090001" w:tentative="1">
+      <w:start w:val="1"/>
+      <w:numFmt w:val="bullet"/>
+      <w:lvlText w:val=""/>
+      <w:lvlJc w:val="left"/>
+      <w:pPr>
+        <w:ind w:left="5040" w:hanging="360"/>
+      </w:pPr>
+      <w:rPr>
+        <w:rFonts w:ascii="Symbol" w:hAnsi="Symbol" w:hint="default"/>
+      </w:rPr>
+    </w:lvl>
+    <w:lvl w:ilvl="7" w:tplc="04090003" w:tentative="1">
+      <w:start w:val="1"/>
+      <w:numFmt w:val="bullet"/>
+      <w:lvlText w:val="o"/>
+      <w:lvlJc w:val="left"/>
+      <w:pPr>
+        <w:ind w:left="5760" w:hanging="360"/>
+      </w:pPr>
+      <w:rPr>
+        <w:rFonts w:ascii="Courier New" w:hAnsi="Courier New" w:cs="Courier New" w:hint="default"/>
+      </w:rPr>
+    </w:lvl>
+    <w:lvl w:ilvl="8" w:tplc="04090005" w:tentative="1">
+      <w:start w:val="1"/>
+      <w:numFmt w:val="bullet"/>
+      <w:lvlText w:val=""/>
+      <w:lvlJc w:val="left"/>
+      <w:pPr>
+        <w:ind w:left="6480" w:hanging="360"/>
+      </w:pPr>
+      <w:rPr>
+        <w:rFonts w:ascii="Wingdings" w:hAnsi="Wingdings" w:hint="default"/>
+      </w:rPr>
+    </w:lvl>
+  </w:abstractNum>
+  <w:abstractNum w:abstractNumId="3" w15:restartNumberingAfterBreak="0">
     <w:nsid w:val="0A4B1BED"/>
     <w:multiLevelType w:val="hybridMultilevel"/>
     <w:tmpl w:val="1AF46782"/>
@@ -16887,7 +18128,7 @@
       </w:rPr>
     </w:lvl>
   </w:abstractNum>
-  <w:abstractNum w:abstractNumId="3" w15:restartNumberingAfterBreak="0">
+  <w:abstractNum w:abstractNumId="4" w15:restartNumberingAfterBreak="0">
     <w:nsid w:val="0B32326B"/>
     <w:multiLevelType w:val="hybridMultilevel"/>
     <w:tmpl w:val="EF8A3DC0"/>
@@ -17000,7 +18241,7 @@
       </w:rPr>
     </w:lvl>
   </w:abstractNum>
-  <w:abstractNum w:abstractNumId="4" w15:restartNumberingAfterBreak="0">
+  <w:abstractNum w:abstractNumId="5" w15:restartNumberingAfterBreak="0">
     <w:nsid w:val="0CE14BAB"/>
     <w:multiLevelType w:val="hybridMultilevel"/>
     <w:tmpl w:val="5E5C8AC0"/>
@@ -17113,7 +18354,7 @@
       </w:rPr>
     </w:lvl>
   </w:abstractNum>
-  <w:abstractNum w:abstractNumId="5" w15:restartNumberingAfterBreak="0">
+  <w:abstractNum w:abstractNumId="6" w15:restartNumberingAfterBreak="0">
     <w:nsid w:val="0DBA4BB9"/>
     <w:multiLevelType w:val="hybridMultilevel"/>
     <w:tmpl w:val="825EDEE2"/>
@@ -17226,7 +18467,7 @@
       </w:rPr>
     </w:lvl>
   </w:abstractNum>
-  <w:abstractNum w:abstractNumId="6" w15:restartNumberingAfterBreak="0">
+  <w:abstractNum w:abstractNumId="7" w15:restartNumberingAfterBreak="0">
     <w:nsid w:val="0F5266E3"/>
     <w:multiLevelType w:val="hybridMultilevel"/>
     <w:tmpl w:val="BBE251D8"/>
@@ -17339,7 +18580,7 @@
       </w:rPr>
     </w:lvl>
   </w:abstractNum>
-  <w:abstractNum w:abstractNumId="7" w15:restartNumberingAfterBreak="0">
+  <w:abstractNum w:abstractNumId="8" w15:restartNumberingAfterBreak="0">
     <w:nsid w:val="0FE9216E"/>
     <w:multiLevelType w:val="hybridMultilevel"/>
     <w:tmpl w:val="4372C468"/>
@@ -17452,7 +18693,7 @@
       </w:rPr>
     </w:lvl>
   </w:abstractNum>
-  <w:abstractNum w:abstractNumId="8" w15:restartNumberingAfterBreak="0">
+  <w:abstractNum w:abstractNumId="9" w15:restartNumberingAfterBreak="0">
     <w:nsid w:val="106C3F07"/>
     <w:multiLevelType w:val="hybridMultilevel"/>
     <w:tmpl w:val="538471AC"/>
@@ -17565,7 +18806,7 @@
       </w:rPr>
     </w:lvl>
   </w:abstractNum>
-  <w:abstractNum w:abstractNumId="9" w15:restartNumberingAfterBreak="0">
+  <w:abstractNum w:abstractNumId="10" w15:restartNumberingAfterBreak="0">
     <w:nsid w:val="12F44D86"/>
     <w:multiLevelType w:val="hybridMultilevel"/>
     <w:tmpl w:val="B4BC0FD4"/>
@@ -17678,7 +18919,7 @@
       </w:rPr>
     </w:lvl>
   </w:abstractNum>
-  <w:abstractNum w:abstractNumId="10" w15:restartNumberingAfterBreak="0">
+  <w:abstractNum w:abstractNumId="11" w15:restartNumberingAfterBreak="0">
     <w:nsid w:val="15383FA1"/>
     <w:multiLevelType w:val="hybridMultilevel"/>
     <w:tmpl w:val="9C68C744"/>
@@ -17791,7 +19032,7 @@
       </w:rPr>
     </w:lvl>
   </w:abstractNum>
-  <w:abstractNum w:abstractNumId="11" w15:restartNumberingAfterBreak="0">
+  <w:abstractNum w:abstractNumId="12" w15:restartNumberingAfterBreak="0">
     <w:nsid w:val="15807C1D"/>
     <w:multiLevelType w:val="hybridMultilevel"/>
     <w:tmpl w:val="6AA241BC"/>
@@ -17904,7 +19145,7 @@
       </w:rPr>
     </w:lvl>
   </w:abstractNum>
-  <w:abstractNum w:abstractNumId="12" w15:restartNumberingAfterBreak="0">
+  <w:abstractNum w:abstractNumId="13" w15:restartNumberingAfterBreak="0">
     <w:nsid w:val="19987F0A"/>
     <w:multiLevelType w:val="hybridMultilevel"/>
     <w:tmpl w:val="11A8AC5C"/>
@@ -18017,7 +19258,7 @@
       </w:rPr>
     </w:lvl>
   </w:abstractNum>
-  <w:abstractNum w:abstractNumId="13" w15:restartNumberingAfterBreak="0">
+  <w:abstractNum w:abstractNumId="14" w15:restartNumberingAfterBreak="0">
     <w:nsid w:val="1A4754A6"/>
     <w:multiLevelType w:val="hybridMultilevel"/>
     <w:tmpl w:val="34BC7A24"/>
@@ -18130,7 +19371,7 @@
       </w:rPr>
     </w:lvl>
   </w:abstractNum>
-  <w:abstractNum w:abstractNumId="14" w15:restartNumberingAfterBreak="0">
+  <w:abstractNum w:abstractNumId="15" w15:restartNumberingAfterBreak="0">
     <w:nsid w:val="1B553A29"/>
     <w:multiLevelType w:val="hybridMultilevel"/>
     <w:tmpl w:val="E2903AF4"/>
@@ -18243,7 +19484,7 @@
       </w:rPr>
     </w:lvl>
   </w:abstractNum>
-  <w:abstractNum w:abstractNumId="15" w15:restartNumberingAfterBreak="0">
+  <w:abstractNum w:abstractNumId="16" w15:restartNumberingAfterBreak="0">
     <w:nsid w:val="1E2409EA"/>
     <w:multiLevelType w:val="hybridMultilevel"/>
     <w:tmpl w:val="092407D6"/>
@@ -18356,7 +19597,7 @@
       </w:rPr>
     </w:lvl>
   </w:abstractNum>
-  <w:abstractNum w:abstractNumId="16" w15:restartNumberingAfterBreak="0">
+  <w:abstractNum w:abstractNumId="17" w15:restartNumberingAfterBreak="0">
     <w:nsid w:val="1EAB368C"/>
     <w:multiLevelType w:val="hybridMultilevel"/>
     <w:tmpl w:val="B2C857BA"/>
@@ -18469,7 +19710,7 @@
       </w:rPr>
     </w:lvl>
   </w:abstractNum>
-  <w:abstractNum w:abstractNumId="17" w15:restartNumberingAfterBreak="0">
+  <w:abstractNum w:abstractNumId="18" w15:restartNumberingAfterBreak="0">
     <w:nsid w:val="1F8E4F75"/>
     <w:multiLevelType w:val="hybridMultilevel"/>
     <w:tmpl w:val="20BE891A"/>
@@ -18582,7 +19823,7 @@
       </w:rPr>
     </w:lvl>
   </w:abstractNum>
-  <w:abstractNum w:abstractNumId="18" w15:restartNumberingAfterBreak="0">
+  <w:abstractNum w:abstractNumId="19" w15:restartNumberingAfterBreak="0">
     <w:nsid w:val="208B2A19"/>
     <w:multiLevelType w:val="hybridMultilevel"/>
     <w:tmpl w:val="990CFEAC"/>
@@ -18695,7 +19936,7 @@
       </w:rPr>
     </w:lvl>
   </w:abstractNum>
-  <w:abstractNum w:abstractNumId="19" w15:restartNumberingAfterBreak="0">
+  <w:abstractNum w:abstractNumId="20" w15:restartNumberingAfterBreak="0">
     <w:nsid w:val="27CF68B6"/>
     <w:multiLevelType w:val="hybridMultilevel"/>
     <w:tmpl w:val="D2882FF0"/>
@@ -18808,7 +20049,7 @@
       </w:rPr>
     </w:lvl>
   </w:abstractNum>
-  <w:abstractNum w:abstractNumId="20" w15:restartNumberingAfterBreak="0">
+  <w:abstractNum w:abstractNumId="21" w15:restartNumberingAfterBreak="0">
     <w:nsid w:val="2A7C0D0D"/>
     <w:multiLevelType w:val="hybridMultilevel"/>
     <w:tmpl w:val="CB980712"/>
@@ -18921,7 +20162,7 @@
       </w:rPr>
     </w:lvl>
   </w:abstractNum>
-  <w:abstractNum w:abstractNumId="21" w15:restartNumberingAfterBreak="0">
+  <w:abstractNum w:abstractNumId="22" w15:restartNumberingAfterBreak="0">
     <w:nsid w:val="2AAC4FE7"/>
     <w:multiLevelType w:val="hybridMultilevel"/>
     <w:tmpl w:val="3FA2BA1E"/>
@@ -19034,7 +20275,7 @@
       </w:rPr>
     </w:lvl>
   </w:abstractNum>
-  <w:abstractNum w:abstractNumId="22" w15:restartNumberingAfterBreak="0">
+  <w:abstractNum w:abstractNumId="23" w15:restartNumberingAfterBreak="0">
     <w:nsid w:val="2AEA1C3A"/>
     <w:multiLevelType w:val="hybridMultilevel"/>
     <w:tmpl w:val="047A0EBA"/>
@@ -19147,7 +20388,7 @@
       </w:rPr>
     </w:lvl>
   </w:abstractNum>
-  <w:abstractNum w:abstractNumId="23" w15:restartNumberingAfterBreak="0">
+  <w:abstractNum w:abstractNumId="24" w15:restartNumberingAfterBreak="0">
     <w:nsid w:val="2AF5366B"/>
     <w:multiLevelType w:val="hybridMultilevel"/>
     <w:tmpl w:val="DD4AF766"/>
@@ -19260,7 +20501,7 @@
       </w:rPr>
     </w:lvl>
   </w:abstractNum>
-  <w:abstractNum w:abstractNumId="24" w15:restartNumberingAfterBreak="0">
+  <w:abstractNum w:abstractNumId="25" w15:restartNumberingAfterBreak="0">
     <w:nsid w:val="2FAB68E3"/>
     <w:multiLevelType w:val="hybridMultilevel"/>
     <w:tmpl w:val="38765C5C"/>
@@ -19373,7 +20614,7 @@
       </w:rPr>
     </w:lvl>
   </w:abstractNum>
-  <w:abstractNum w:abstractNumId="25" w15:restartNumberingAfterBreak="0">
+  <w:abstractNum w:abstractNumId="26" w15:restartNumberingAfterBreak="0">
     <w:nsid w:val="314C7906"/>
     <w:multiLevelType w:val="hybridMultilevel"/>
     <w:tmpl w:val="5672DF6E"/>
@@ -19486,7 +20727,7 @@
       </w:rPr>
     </w:lvl>
   </w:abstractNum>
-  <w:abstractNum w:abstractNumId="26" w15:restartNumberingAfterBreak="0">
+  <w:abstractNum w:abstractNumId="27" w15:restartNumberingAfterBreak="0">
     <w:nsid w:val="3193072D"/>
     <w:multiLevelType w:val="hybridMultilevel"/>
     <w:tmpl w:val="DCEC0186"/>
@@ -19599,7 +20840,120 @@
       </w:rPr>
     </w:lvl>
   </w:abstractNum>
-  <w:abstractNum w:abstractNumId="27" w15:restartNumberingAfterBreak="0">
+  <w:abstractNum w:abstractNumId="28" w15:restartNumberingAfterBreak="0">
+    <w:nsid w:val="31D56306"/>
+    <w:multiLevelType w:val="hybridMultilevel"/>
+    <w:tmpl w:val="55BC9C7C"/>
+    <w:lvl w:ilvl="0" w:tplc="04090001">
+      <w:start w:val="1"/>
+      <w:numFmt w:val="bullet"/>
+      <w:lvlText w:val=""/>
+      <w:lvlJc w:val="left"/>
+      <w:pPr>
+        <w:ind w:left="720" w:hanging="360"/>
+      </w:pPr>
+      <w:rPr>
+        <w:rFonts w:ascii="Symbol" w:hAnsi="Symbol" w:hint="default"/>
+      </w:rPr>
+    </w:lvl>
+    <w:lvl w:ilvl="1" w:tplc="04090003" w:tentative="1">
+      <w:start w:val="1"/>
+      <w:numFmt w:val="bullet"/>
+      <w:lvlText w:val="o"/>
+      <w:lvlJc w:val="left"/>
+      <w:pPr>
+        <w:ind w:left="1440" w:hanging="360"/>
+      </w:pPr>
+      <w:rPr>
+        <w:rFonts w:ascii="Courier New" w:hAnsi="Courier New" w:cs="Courier New" w:hint="default"/>
+      </w:rPr>
+    </w:lvl>
+    <w:lvl w:ilvl="2" w:tplc="04090005" w:tentative="1">
+      <w:start w:val="1"/>
+      <w:numFmt w:val="bullet"/>
+      <w:lvlText w:val=""/>
+      <w:lvlJc w:val="left"/>
+      <w:pPr>
+        <w:ind w:left="2160" w:hanging="360"/>
+      </w:pPr>
+      <w:rPr>
+        <w:rFonts w:ascii="Wingdings" w:hAnsi="Wingdings" w:hint="default"/>
+      </w:rPr>
+    </w:lvl>
+    <w:lvl w:ilvl="3" w:tplc="04090001" w:tentative="1">
+      <w:start w:val="1"/>
+      <w:numFmt w:val="bullet"/>
+      <w:lvlText w:val=""/>
+      <w:lvlJc w:val="left"/>
+      <w:pPr>
+        <w:ind w:left="2880" w:hanging="360"/>
+      </w:pPr>
+      <w:rPr>
+        <w:rFonts w:ascii="Symbol" w:hAnsi="Symbol" w:hint="default"/>
+      </w:rPr>
+    </w:lvl>
+    <w:lvl w:ilvl="4" w:tplc="04090003" w:tentative="1">
+      <w:start w:val="1"/>
+      <w:numFmt w:val="bullet"/>
+      <w:lvlText w:val="o"/>
+      <w:lvlJc w:val="left"/>
+      <w:pPr>
+        <w:ind w:left="3600" w:hanging="360"/>
+      </w:pPr>
+      <w:rPr>
+        <w:rFonts w:ascii="Courier New" w:hAnsi="Courier New" w:cs="Courier New" w:hint="default"/>
+      </w:rPr>
+    </w:lvl>
+    <w:lvl w:ilvl="5" w:tplc="04090005" w:tentative="1">
+      <w:start w:val="1"/>
+      <w:numFmt w:val="bullet"/>
+      <w:lvlText w:val=""/>
+      <w:lvlJc w:val="left"/>
+      <w:pPr>
+        <w:ind w:left="4320" w:hanging="360"/>
+      </w:pPr>
+      <w:rPr>
+        <w:rFonts w:ascii="Wingdings" w:hAnsi="Wingdings" w:hint="default"/>
+      </w:rPr>
+    </w:lvl>
+    <w:lvl w:ilvl="6" w:tplc="04090001" w:tentative="1">
+      <w:start w:val="1"/>
+      <w:numFmt w:val="bullet"/>
+      <w:lvlText w:val=""/>
+      <w:lvlJc w:val="left"/>
+      <w:pPr>
+        <w:ind w:left="5040" w:hanging="360"/>
+      </w:pPr>
+      <w:rPr>
+        <w:rFonts w:ascii="Symbol" w:hAnsi="Symbol" w:hint="default"/>
+      </w:rPr>
+    </w:lvl>
+    <w:lvl w:ilvl="7" w:tplc="04090003" w:tentative="1">
+      <w:start w:val="1"/>
+      <w:numFmt w:val="bullet"/>
+      <w:lvlText w:val="o"/>
+      <w:lvlJc w:val="left"/>
+      <w:pPr>
+        <w:ind w:left="5760" w:hanging="360"/>
+      </w:pPr>
+      <w:rPr>
+        <w:rFonts w:ascii="Courier New" w:hAnsi="Courier New" w:cs="Courier New" w:hint="default"/>
+      </w:rPr>
+    </w:lvl>
+    <w:lvl w:ilvl="8" w:tplc="04090005" w:tentative="1">
+      <w:start w:val="1"/>
+      <w:numFmt w:val="bullet"/>
+      <w:lvlText w:val=""/>
+      <w:lvlJc w:val="left"/>
+      <w:pPr>
+        <w:ind w:left="6480" w:hanging="360"/>
+      </w:pPr>
+      <w:rPr>
+        <w:rFonts w:ascii="Wingdings" w:hAnsi="Wingdings" w:hint="default"/>
+      </w:rPr>
+    </w:lvl>
+  </w:abstractNum>
+  <w:abstractNum w:abstractNumId="29" w15:restartNumberingAfterBreak="0">
     <w:nsid w:val="39315762"/>
     <w:multiLevelType w:val="hybridMultilevel"/>
     <w:tmpl w:val="1B82B202"/>
@@ -19712,7 +21066,7 @@
       </w:rPr>
     </w:lvl>
   </w:abstractNum>
-  <w:abstractNum w:abstractNumId="28" w15:restartNumberingAfterBreak="0">
+  <w:abstractNum w:abstractNumId="30" w15:restartNumberingAfterBreak="0">
     <w:nsid w:val="396347B2"/>
     <w:multiLevelType w:val="hybridMultilevel"/>
     <w:tmpl w:val="86E68CA4"/>
@@ -19825,7 +21179,7 @@
       </w:rPr>
     </w:lvl>
   </w:abstractNum>
-  <w:abstractNum w:abstractNumId="29" w15:restartNumberingAfterBreak="0">
+  <w:abstractNum w:abstractNumId="31" w15:restartNumberingAfterBreak="0">
     <w:nsid w:val="3BD643F6"/>
     <w:multiLevelType w:val="hybridMultilevel"/>
     <w:tmpl w:val="FFDE925E"/>
@@ -19938,7 +21292,7 @@
       </w:rPr>
     </w:lvl>
   </w:abstractNum>
-  <w:abstractNum w:abstractNumId="30" w15:restartNumberingAfterBreak="0">
+  <w:abstractNum w:abstractNumId="32" w15:restartNumberingAfterBreak="0">
     <w:nsid w:val="3D6A4D05"/>
     <w:multiLevelType w:val="hybridMultilevel"/>
     <w:tmpl w:val="E11ECBE8"/>
@@ -20051,7 +21405,7 @@
       </w:rPr>
     </w:lvl>
   </w:abstractNum>
-  <w:abstractNum w:abstractNumId="31" w15:restartNumberingAfterBreak="0">
+  <w:abstractNum w:abstractNumId="33" w15:restartNumberingAfterBreak="0">
     <w:nsid w:val="3DD854DF"/>
     <w:multiLevelType w:val="hybridMultilevel"/>
     <w:tmpl w:val="DB947C30"/>
@@ -20164,7 +21518,7 @@
       </w:rPr>
     </w:lvl>
   </w:abstractNum>
-  <w:abstractNum w:abstractNumId="32" w15:restartNumberingAfterBreak="0">
+  <w:abstractNum w:abstractNumId="34" w15:restartNumberingAfterBreak="0">
     <w:nsid w:val="3E1C7364"/>
     <w:multiLevelType w:val="hybridMultilevel"/>
     <w:tmpl w:val="067AC9CE"/>
@@ -20277,7 +21631,7 @@
       </w:rPr>
     </w:lvl>
   </w:abstractNum>
-  <w:abstractNum w:abstractNumId="33" w15:restartNumberingAfterBreak="0">
+  <w:abstractNum w:abstractNumId="35" w15:restartNumberingAfterBreak="0">
     <w:nsid w:val="3E9D5AC6"/>
     <w:multiLevelType w:val="hybridMultilevel"/>
     <w:tmpl w:val="54326930"/>
@@ -20390,7 +21744,7 @@
       </w:rPr>
     </w:lvl>
   </w:abstractNum>
-  <w:abstractNum w:abstractNumId="34" w15:restartNumberingAfterBreak="0">
+  <w:abstractNum w:abstractNumId="36" w15:restartNumberingAfterBreak="0">
     <w:nsid w:val="40541E38"/>
     <w:multiLevelType w:val="hybridMultilevel"/>
     <w:tmpl w:val="E7703F64"/>
@@ -20503,7 +21857,7 @@
       </w:rPr>
     </w:lvl>
   </w:abstractNum>
-  <w:abstractNum w:abstractNumId="35" w15:restartNumberingAfterBreak="0">
+  <w:abstractNum w:abstractNumId="37" w15:restartNumberingAfterBreak="0">
     <w:nsid w:val="43D05642"/>
     <w:multiLevelType w:val="hybridMultilevel"/>
     <w:tmpl w:val="D0D294EA"/>
@@ -20616,7 +21970,7 @@
       </w:rPr>
     </w:lvl>
   </w:abstractNum>
-  <w:abstractNum w:abstractNumId="36" w15:restartNumberingAfterBreak="0">
+  <w:abstractNum w:abstractNumId="38" w15:restartNumberingAfterBreak="0">
     <w:nsid w:val="449E11F4"/>
     <w:multiLevelType w:val="hybridMultilevel"/>
     <w:tmpl w:val="F888251E"/>
@@ -20729,7 +22083,7 @@
       </w:rPr>
     </w:lvl>
   </w:abstractNum>
-  <w:abstractNum w:abstractNumId="37" w15:restartNumberingAfterBreak="0">
+  <w:abstractNum w:abstractNumId="39" w15:restartNumberingAfterBreak="0">
     <w:nsid w:val="45C556AC"/>
     <w:multiLevelType w:val="hybridMultilevel"/>
     <w:tmpl w:val="A72A9DDC"/>
@@ -20842,7 +22196,7 @@
       </w:rPr>
     </w:lvl>
   </w:abstractNum>
-  <w:abstractNum w:abstractNumId="38" w15:restartNumberingAfterBreak="0">
+  <w:abstractNum w:abstractNumId="40" w15:restartNumberingAfterBreak="0">
     <w:nsid w:val="463A74BD"/>
     <w:multiLevelType w:val="hybridMultilevel"/>
     <w:tmpl w:val="98743F0C"/>
@@ -20955,7 +22309,7 @@
       </w:rPr>
     </w:lvl>
   </w:abstractNum>
-  <w:abstractNum w:abstractNumId="39" w15:restartNumberingAfterBreak="0">
+  <w:abstractNum w:abstractNumId="41" w15:restartNumberingAfterBreak="0">
     <w:nsid w:val="4D1C5ECE"/>
     <w:multiLevelType w:val="hybridMultilevel"/>
     <w:tmpl w:val="96A4B876"/>
@@ -21068,7 +22422,7 @@
       </w:rPr>
     </w:lvl>
   </w:abstractNum>
-  <w:abstractNum w:abstractNumId="40" w15:restartNumberingAfterBreak="0">
+  <w:abstractNum w:abstractNumId="42" w15:restartNumberingAfterBreak="0">
     <w:nsid w:val="527812DF"/>
     <w:multiLevelType w:val="hybridMultilevel"/>
     <w:tmpl w:val="44387134"/>
@@ -21181,7 +22535,7 @@
       </w:rPr>
     </w:lvl>
   </w:abstractNum>
-  <w:abstractNum w:abstractNumId="41" w15:restartNumberingAfterBreak="0">
+  <w:abstractNum w:abstractNumId="43" w15:restartNumberingAfterBreak="0">
     <w:nsid w:val="52A97204"/>
     <w:multiLevelType w:val="hybridMultilevel"/>
     <w:tmpl w:val="AE8E2DA0"/>
@@ -21294,7 +22648,7 @@
       </w:rPr>
     </w:lvl>
   </w:abstractNum>
-  <w:abstractNum w:abstractNumId="42" w15:restartNumberingAfterBreak="0">
+  <w:abstractNum w:abstractNumId="44" w15:restartNumberingAfterBreak="0">
     <w:nsid w:val="531220A7"/>
     <w:multiLevelType w:val="hybridMultilevel"/>
     <w:tmpl w:val="A4F6D8F8"/>
@@ -21407,7 +22761,7 @@
       </w:rPr>
     </w:lvl>
   </w:abstractNum>
-  <w:abstractNum w:abstractNumId="43" w15:restartNumberingAfterBreak="0">
+  <w:abstractNum w:abstractNumId="45" w15:restartNumberingAfterBreak="0">
     <w:nsid w:val="59E14E0B"/>
     <w:multiLevelType w:val="hybridMultilevel"/>
     <w:tmpl w:val="6DBE78C0"/>
@@ -21520,7 +22874,7 @@
       </w:rPr>
     </w:lvl>
   </w:abstractNum>
-  <w:abstractNum w:abstractNumId="44" w15:restartNumberingAfterBreak="0">
+  <w:abstractNum w:abstractNumId="46" w15:restartNumberingAfterBreak="0">
     <w:nsid w:val="5FFA56BC"/>
     <w:multiLevelType w:val="hybridMultilevel"/>
     <w:tmpl w:val="3F28384A"/>
@@ -21633,7 +22987,7 @@
       </w:rPr>
     </w:lvl>
   </w:abstractNum>
-  <w:abstractNum w:abstractNumId="45" w15:restartNumberingAfterBreak="0">
+  <w:abstractNum w:abstractNumId="47" w15:restartNumberingAfterBreak="0">
     <w:nsid w:val="63DE74D0"/>
     <w:multiLevelType w:val="hybridMultilevel"/>
     <w:tmpl w:val="4892913C"/>
@@ -21746,7 +23100,120 @@
       </w:rPr>
     </w:lvl>
   </w:abstractNum>
-  <w:abstractNum w:abstractNumId="46" w15:restartNumberingAfterBreak="0">
+  <w:abstractNum w:abstractNumId="48" w15:restartNumberingAfterBreak="0">
+    <w:nsid w:val="6454340E"/>
+    <w:multiLevelType w:val="hybridMultilevel"/>
+    <w:tmpl w:val="7706BD00"/>
+    <w:lvl w:ilvl="0" w:tplc="04090001">
+      <w:start w:val="1"/>
+      <w:numFmt w:val="bullet"/>
+      <w:lvlText w:val=""/>
+      <w:lvlJc w:val="left"/>
+      <w:pPr>
+        <w:ind w:left="720" w:hanging="360"/>
+      </w:pPr>
+      <w:rPr>
+        <w:rFonts w:ascii="Symbol" w:hAnsi="Symbol" w:hint="default"/>
+      </w:rPr>
+    </w:lvl>
+    <w:lvl w:ilvl="1" w:tplc="04090003" w:tentative="1">
+      <w:start w:val="1"/>
+      <w:numFmt w:val="bullet"/>
+      <w:lvlText w:val="o"/>
+      <w:lvlJc w:val="left"/>
+      <w:pPr>
+        <w:ind w:left="1440" w:hanging="360"/>
+      </w:pPr>
+      <w:rPr>
+        <w:rFonts w:ascii="Courier New" w:hAnsi="Courier New" w:cs="Courier New" w:hint="default"/>
+      </w:rPr>
+    </w:lvl>
+    <w:lvl w:ilvl="2" w:tplc="04090005" w:tentative="1">
+      <w:start w:val="1"/>
+      <w:numFmt w:val="bullet"/>
+      <w:lvlText w:val=""/>
+      <w:lvlJc w:val="left"/>
+      <w:pPr>
+        <w:ind w:left="2160" w:hanging="360"/>
+      </w:pPr>
+      <w:rPr>
+        <w:rFonts w:ascii="Wingdings" w:hAnsi="Wingdings" w:hint="default"/>
+      </w:rPr>
+    </w:lvl>
+    <w:lvl w:ilvl="3" w:tplc="04090001" w:tentative="1">
+      <w:start w:val="1"/>
+      <w:numFmt w:val="bullet"/>
+      <w:lvlText w:val=""/>
+      <w:lvlJc w:val="left"/>
+      <w:pPr>
+        <w:ind w:left="2880" w:hanging="360"/>
+      </w:pPr>
+      <w:rPr>
+        <w:rFonts w:ascii="Symbol" w:hAnsi="Symbol" w:hint="default"/>
+      </w:rPr>
+    </w:lvl>
+    <w:lvl w:ilvl="4" w:tplc="04090003" w:tentative="1">
+      <w:start w:val="1"/>
+      <w:numFmt w:val="bullet"/>
+      <w:lvlText w:val="o"/>
+      <w:lvlJc w:val="left"/>
+      <w:pPr>
+        <w:ind w:left="3600" w:hanging="360"/>
+      </w:pPr>
+      <w:rPr>
+        <w:rFonts w:ascii="Courier New" w:hAnsi="Courier New" w:cs="Courier New" w:hint="default"/>
+      </w:rPr>
+    </w:lvl>
+    <w:lvl w:ilvl="5" w:tplc="04090005" w:tentative="1">
+      <w:start w:val="1"/>
+      <w:numFmt w:val="bullet"/>
+      <w:lvlText w:val=""/>
+      <w:lvlJc w:val="left"/>
+      <w:pPr>
+        <w:ind w:left="4320" w:hanging="360"/>
+      </w:pPr>
+      <w:rPr>
+        <w:rFonts w:ascii="Wingdings" w:hAnsi="Wingdings" w:hint="default"/>
+      </w:rPr>
+    </w:lvl>
+    <w:lvl w:ilvl="6" w:tplc="04090001" w:tentative="1">
+      <w:start w:val="1"/>
+      <w:numFmt w:val="bullet"/>
+      <w:lvlText w:val=""/>
+      <w:lvlJc w:val="left"/>
+      <w:pPr>
+        <w:ind w:left="5040" w:hanging="360"/>
+      </w:pPr>
+      <w:rPr>
+        <w:rFonts w:ascii="Symbol" w:hAnsi="Symbol" w:hint="default"/>
+      </w:rPr>
+    </w:lvl>
+    <w:lvl w:ilvl="7" w:tplc="04090003" w:tentative="1">
+      <w:start w:val="1"/>
+      <w:numFmt w:val="bullet"/>
+      <w:lvlText w:val="o"/>
+      <w:lvlJc w:val="left"/>
+      <w:pPr>
+        <w:ind w:left="5760" w:hanging="360"/>
+      </w:pPr>
+      <w:rPr>
+        <w:rFonts w:ascii="Courier New" w:hAnsi="Courier New" w:cs="Courier New" w:hint="default"/>
+      </w:rPr>
+    </w:lvl>
+    <w:lvl w:ilvl="8" w:tplc="04090005" w:tentative="1">
+      <w:start w:val="1"/>
+      <w:numFmt w:val="bullet"/>
+      <w:lvlText w:val=""/>
+      <w:lvlJc w:val="left"/>
+      <w:pPr>
+        <w:ind w:left="6480" w:hanging="360"/>
+      </w:pPr>
+      <w:rPr>
+        <w:rFonts w:ascii="Wingdings" w:hAnsi="Wingdings" w:hint="default"/>
+      </w:rPr>
+    </w:lvl>
+  </w:abstractNum>
+  <w:abstractNum w:abstractNumId="49" w15:restartNumberingAfterBreak="0">
     <w:nsid w:val="69A51DE4"/>
     <w:multiLevelType w:val="hybridMultilevel"/>
     <w:tmpl w:val="DE364B3E"/>
@@ -21859,7 +23326,120 @@
       </w:rPr>
     </w:lvl>
   </w:abstractNum>
-  <w:abstractNum w:abstractNumId="47" w15:restartNumberingAfterBreak="0">
+  <w:abstractNum w:abstractNumId="50" w15:restartNumberingAfterBreak="0">
+    <w:nsid w:val="6AD11C04"/>
+    <w:multiLevelType w:val="hybridMultilevel"/>
+    <w:tmpl w:val="FD7C4602"/>
+    <w:lvl w:ilvl="0" w:tplc="04090001">
+      <w:start w:val="1"/>
+      <w:numFmt w:val="bullet"/>
+      <w:lvlText w:val=""/>
+      <w:lvlJc w:val="left"/>
+      <w:pPr>
+        <w:ind w:left="720" w:hanging="360"/>
+      </w:pPr>
+      <w:rPr>
+        <w:rFonts w:ascii="Symbol" w:hAnsi="Symbol" w:hint="default"/>
+      </w:rPr>
+    </w:lvl>
+    <w:lvl w:ilvl="1" w:tplc="04090003" w:tentative="1">
+      <w:start w:val="1"/>
+      <w:numFmt w:val="bullet"/>
+      <w:lvlText w:val="o"/>
+      <w:lvlJc w:val="left"/>
+      <w:pPr>
+        <w:ind w:left="1440" w:hanging="360"/>
+      </w:pPr>
+      <w:rPr>
+        <w:rFonts w:ascii="Courier New" w:hAnsi="Courier New" w:cs="Courier New" w:hint="default"/>
+      </w:rPr>
+    </w:lvl>
+    <w:lvl w:ilvl="2" w:tplc="04090005" w:tentative="1">
+      <w:start w:val="1"/>
+      <w:numFmt w:val="bullet"/>
+      <w:lvlText w:val=""/>
+      <w:lvlJc w:val="left"/>
+      <w:pPr>
+        <w:ind w:left="2160" w:hanging="360"/>
+      </w:pPr>
+      <w:rPr>
+        <w:rFonts w:ascii="Wingdings" w:hAnsi="Wingdings" w:hint="default"/>
+      </w:rPr>
+    </w:lvl>
+    <w:lvl w:ilvl="3" w:tplc="04090001" w:tentative="1">
+      <w:start w:val="1"/>
+      <w:numFmt w:val="bullet"/>
+      <w:lvlText w:val=""/>
+      <w:lvlJc w:val="left"/>
+      <w:pPr>
+        <w:ind w:left="2880" w:hanging="360"/>
+      </w:pPr>
+      <w:rPr>
+        <w:rFonts w:ascii="Symbol" w:hAnsi="Symbol" w:hint="default"/>
+      </w:rPr>
+    </w:lvl>
+    <w:lvl w:ilvl="4" w:tplc="04090003" w:tentative="1">
+      <w:start w:val="1"/>
+      <w:numFmt w:val="bullet"/>
+      <w:lvlText w:val="o"/>
+      <w:lvlJc w:val="left"/>
+      <w:pPr>
+        <w:ind w:left="3600" w:hanging="360"/>
+      </w:pPr>
+      <w:rPr>
+        <w:rFonts w:ascii="Courier New" w:hAnsi="Courier New" w:cs="Courier New" w:hint="default"/>
+      </w:rPr>
+    </w:lvl>
+    <w:lvl w:ilvl="5" w:tplc="04090005" w:tentative="1">
+      <w:start w:val="1"/>
+      <w:numFmt w:val="bullet"/>
+      <w:lvlText w:val=""/>
+      <w:lvlJc w:val="left"/>
+      <w:pPr>
+        <w:ind w:left="4320" w:hanging="360"/>
+      </w:pPr>
+      <w:rPr>
+        <w:rFonts w:ascii="Wingdings" w:hAnsi="Wingdings" w:hint="default"/>
+      </w:rPr>
+    </w:lvl>
+    <w:lvl w:ilvl="6" w:tplc="04090001" w:tentative="1">
+      <w:start w:val="1"/>
+      <w:numFmt w:val="bullet"/>
+      <w:lvlText w:val=""/>
+      <w:lvlJc w:val="left"/>
+      <w:pPr>
+        <w:ind w:left="5040" w:hanging="360"/>
+      </w:pPr>
+      <w:rPr>
+        <w:rFonts w:ascii="Symbol" w:hAnsi="Symbol" w:hint="default"/>
+      </w:rPr>
+    </w:lvl>
+    <w:lvl w:ilvl="7" w:tplc="04090003" w:tentative="1">
+      <w:start w:val="1"/>
+      <w:numFmt w:val="bullet"/>
+      <w:lvlText w:val="o"/>
+      <w:lvlJc w:val="left"/>
+      <w:pPr>
+        <w:ind w:left="5760" w:hanging="360"/>
+      </w:pPr>
+      <w:rPr>
+        <w:rFonts w:ascii="Courier New" w:hAnsi="Courier New" w:cs="Courier New" w:hint="default"/>
+      </w:rPr>
+    </w:lvl>
+    <w:lvl w:ilvl="8" w:tplc="04090005" w:tentative="1">
+      <w:start w:val="1"/>
+      <w:numFmt w:val="bullet"/>
+      <w:lvlText w:val=""/>
+      <w:lvlJc w:val="left"/>
+      <w:pPr>
+        <w:ind w:left="6480" w:hanging="360"/>
+      </w:pPr>
+      <w:rPr>
+        <w:rFonts w:ascii="Wingdings" w:hAnsi="Wingdings" w:hint="default"/>
+      </w:rPr>
+    </w:lvl>
+  </w:abstractNum>
+  <w:abstractNum w:abstractNumId="51" w15:restartNumberingAfterBreak="0">
     <w:nsid w:val="6CC763B0"/>
     <w:multiLevelType w:val="hybridMultilevel"/>
     <w:tmpl w:val="6A688C0C"/>
@@ -21972,7 +23552,7 @@
       </w:rPr>
     </w:lvl>
   </w:abstractNum>
-  <w:abstractNum w:abstractNumId="48" w15:restartNumberingAfterBreak="0">
+  <w:abstractNum w:abstractNumId="52" w15:restartNumberingAfterBreak="0">
     <w:nsid w:val="74216DB5"/>
     <w:multiLevelType w:val="hybridMultilevel"/>
     <w:tmpl w:val="275075BA"/>
@@ -22085,7 +23665,7 @@
       </w:rPr>
     </w:lvl>
   </w:abstractNum>
-  <w:abstractNum w:abstractNumId="49" w15:restartNumberingAfterBreak="0">
+  <w:abstractNum w:abstractNumId="53" w15:restartNumberingAfterBreak="0">
     <w:nsid w:val="75103744"/>
     <w:multiLevelType w:val="hybridMultilevel"/>
     <w:tmpl w:val="CDCCBACA"/>
@@ -22198,7 +23778,7 @@
       </w:rPr>
     </w:lvl>
   </w:abstractNum>
-  <w:abstractNum w:abstractNumId="50" w15:restartNumberingAfterBreak="0">
+  <w:abstractNum w:abstractNumId="54" w15:restartNumberingAfterBreak="0">
     <w:nsid w:val="756C0EB8"/>
     <w:multiLevelType w:val="hybridMultilevel"/>
     <w:tmpl w:val="D5D035CC"/>
@@ -22311,7 +23891,7 @@
       </w:rPr>
     </w:lvl>
   </w:abstractNum>
-  <w:abstractNum w:abstractNumId="51" w15:restartNumberingAfterBreak="0">
+  <w:abstractNum w:abstractNumId="55" w15:restartNumberingAfterBreak="0">
     <w:nsid w:val="759827A7"/>
     <w:multiLevelType w:val="hybridMultilevel"/>
     <w:tmpl w:val="D6B6AA46"/>
@@ -22424,7 +24004,7 @@
       </w:rPr>
     </w:lvl>
   </w:abstractNum>
-  <w:abstractNum w:abstractNumId="52" w15:restartNumberingAfterBreak="0">
+  <w:abstractNum w:abstractNumId="56" w15:restartNumberingAfterBreak="0">
     <w:nsid w:val="75A32D66"/>
     <w:multiLevelType w:val="hybridMultilevel"/>
     <w:tmpl w:val="BBAC5994"/>
@@ -22537,7 +24117,7 @@
       </w:rPr>
     </w:lvl>
   </w:abstractNum>
-  <w:abstractNum w:abstractNumId="53" w15:restartNumberingAfterBreak="0">
+  <w:abstractNum w:abstractNumId="57" w15:restartNumberingAfterBreak="0">
     <w:nsid w:val="76241882"/>
     <w:multiLevelType w:val="hybridMultilevel"/>
     <w:tmpl w:val="D304C448"/>
@@ -22650,7 +24230,7 @@
       </w:rPr>
     </w:lvl>
   </w:abstractNum>
-  <w:abstractNum w:abstractNumId="54" w15:restartNumberingAfterBreak="0">
+  <w:abstractNum w:abstractNumId="58" w15:restartNumberingAfterBreak="0">
     <w:nsid w:val="7789259E"/>
     <w:multiLevelType w:val="hybridMultilevel"/>
     <w:tmpl w:val="9D74ECF8"/>
@@ -22763,7 +24343,7 @@
       </w:rPr>
     </w:lvl>
   </w:abstractNum>
-  <w:abstractNum w:abstractNumId="55" w15:restartNumberingAfterBreak="0">
+  <w:abstractNum w:abstractNumId="59" w15:restartNumberingAfterBreak="0">
     <w:nsid w:val="7B320CA6"/>
     <w:multiLevelType w:val="hybridMultilevel"/>
     <w:tmpl w:val="F8CA0562"/>
@@ -22876,7 +24456,7 @@
       </w:rPr>
     </w:lvl>
   </w:abstractNum>
-  <w:abstractNum w:abstractNumId="56" w15:restartNumberingAfterBreak="0">
+  <w:abstractNum w:abstractNumId="60" w15:restartNumberingAfterBreak="0">
     <w:nsid w:val="7C85478D"/>
     <w:multiLevelType w:val="hybridMultilevel"/>
     <w:tmpl w:val="7EC82C7E"/>
@@ -22989,7 +24569,7 @@
       </w:rPr>
     </w:lvl>
   </w:abstractNum>
-  <w:abstractNum w:abstractNumId="57" w15:restartNumberingAfterBreak="0">
+  <w:abstractNum w:abstractNumId="61" w15:restartNumberingAfterBreak="0">
     <w:nsid w:val="7E943578"/>
     <w:multiLevelType w:val="hybridMultilevel"/>
     <w:tmpl w:val="EA148938"/>
@@ -23102,7 +24682,7 @@
       </w:rPr>
     </w:lvl>
   </w:abstractNum>
-  <w:abstractNum w:abstractNumId="58" w15:restartNumberingAfterBreak="0">
+  <w:abstractNum w:abstractNumId="62" w15:restartNumberingAfterBreak="0">
     <w:nsid w:val="7F890B5B"/>
     <w:multiLevelType w:val="hybridMultilevel"/>
     <w:tmpl w:val="A8C8A016"/>
@@ -23216,181 +24796,193 @@
     </w:lvl>
   </w:abstractNum>
   <w:num w:numId="1">
-    <w:abstractNumId w:val="45"/>
+    <w:abstractNumId w:val="47"/>
   </w:num>
   <w:num w:numId="2">
+    <w:abstractNumId w:val="17"/>
+  </w:num>
+  <w:num w:numId="3">
     <w:abstractNumId w:val="16"/>
   </w:num>
-  <w:num w:numId="3">
-    <w:abstractNumId w:val="15"/>
-  </w:num>
   <w:num w:numId="4">
-    <w:abstractNumId w:val="4"/>
+    <w:abstractNumId w:val="5"/>
   </w:num>
   <w:num w:numId="5">
-    <w:abstractNumId w:val="57"/>
+    <w:abstractNumId w:val="61"/>
   </w:num>
   <w:num w:numId="6">
-    <w:abstractNumId w:val="56"/>
+    <w:abstractNumId w:val="60"/>
   </w:num>
   <w:num w:numId="7">
-    <w:abstractNumId w:val="31"/>
+    <w:abstractNumId w:val="33"/>
   </w:num>
   <w:num w:numId="8">
-    <w:abstractNumId w:val="24"/>
+    <w:abstractNumId w:val="25"/>
   </w:num>
   <w:num w:numId="9">
-    <w:abstractNumId w:val="6"/>
+    <w:abstractNumId w:val="7"/>
   </w:num>
   <w:num w:numId="10">
-    <w:abstractNumId w:val="28"/>
+    <w:abstractNumId w:val="30"/>
   </w:num>
   <w:num w:numId="11">
     <w:abstractNumId w:val="1"/>
   </w:num>
   <w:num w:numId="12">
+    <w:abstractNumId w:val="12"/>
+  </w:num>
+  <w:num w:numId="13">
+    <w:abstractNumId w:val="54"/>
+  </w:num>
+  <w:num w:numId="14">
+    <w:abstractNumId w:val="8"/>
+  </w:num>
+  <w:num w:numId="15">
+    <w:abstractNumId w:val="4"/>
+  </w:num>
+  <w:num w:numId="16">
+    <w:abstractNumId w:val="37"/>
+  </w:num>
+  <w:num w:numId="17">
+    <w:abstractNumId w:val="29"/>
+  </w:num>
+  <w:num w:numId="18">
+    <w:abstractNumId w:val="62"/>
+  </w:num>
+  <w:num w:numId="19">
+    <w:abstractNumId w:val="21"/>
+  </w:num>
+  <w:num w:numId="20">
+    <w:abstractNumId w:val="51"/>
+  </w:num>
+  <w:num w:numId="21">
     <w:abstractNumId w:val="11"/>
   </w:num>
-  <w:num w:numId="13">
-    <w:abstractNumId w:val="50"/>
-  </w:num>
-  <w:num w:numId="14">
-    <w:abstractNumId w:val="7"/>
-  </w:num>
-  <w:num w:numId="15">
-    <w:abstractNumId w:val="3"/>
-  </w:num>
-  <w:num w:numId="16">
-    <w:abstractNumId w:val="35"/>
-  </w:num>
-  <w:num w:numId="17">
-    <w:abstractNumId w:val="27"/>
-  </w:num>
-  <w:num w:numId="18">
-    <w:abstractNumId w:val="58"/>
-  </w:num>
-  <w:num w:numId="19">
-    <w:abstractNumId w:val="20"/>
-  </w:num>
-  <w:num w:numId="20">
-    <w:abstractNumId w:val="47"/>
-  </w:num>
-  <w:num w:numId="21">
-    <w:abstractNumId w:val="10"/>
-  </w:num>
   <w:num w:numId="22">
-    <w:abstractNumId w:val="48"/>
+    <w:abstractNumId w:val="52"/>
   </w:num>
   <w:num w:numId="23">
-    <w:abstractNumId w:val="13"/>
+    <w:abstractNumId w:val="14"/>
   </w:num>
   <w:num w:numId="24">
-    <w:abstractNumId w:val="17"/>
+    <w:abstractNumId w:val="18"/>
   </w:num>
   <w:num w:numId="25">
-    <w:abstractNumId w:val="30"/>
+    <w:abstractNumId w:val="32"/>
   </w:num>
   <w:num w:numId="26">
-    <w:abstractNumId w:val="14"/>
+    <w:abstractNumId w:val="15"/>
   </w:num>
   <w:num w:numId="27">
     <w:abstractNumId w:val="0"/>
   </w:num>
   <w:num w:numId="28">
-    <w:abstractNumId w:val="8"/>
+    <w:abstractNumId w:val="9"/>
   </w:num>
   <w:num w:numId="29">
+    <w:abstractNumId w:val="46"/>
+  </w:num>
+  <w:num w:numId="30">
+    <w:abstractNumId w:val="38"/>
+  </w:num>
+  <w:num w:numId="31">
+    <w:abstractNumId w:val="45"/>
+  </w:num>
+  <w:num w:numId="32">
+    <w:abstractNumId w:val="39"/>
+  </w:num>
+  <w:num w:numId="33">
+    <w:abstractNumId w:val="57"/>
+  </w:num>
+  <w:num w:numId="34">
+    <w:abstractNumId w:val="36"/>
+  </w:num>
+  <w:num w:numId="35">
+    <w:abstractNumId w:val="49"/>
+  </w:num>
+  <w:num w:numId="36">
+    <w:abstractNumId w:val="59"/>
+  </w:num>
+  <w:num w:numId="37">
+    <w:abstractNumId w:val="6"/>
+  </w:num>
+  <w:num w:numId="38">
+    <w:abstractNumId w:val="53"/>
+  </w:num>
+  <w:num w:numId="39">
+    <w:abstractNumId w:val="42"/>
+  </w:num>
+  <w:num w:numId="40">
+    <w:abstractNumId w:val="26"/>
+  </w:num>
+  <w:num w:numId="41">
+    <w:abstractNumId w:val="55"/>
+  </w:num>
+  <w:num w:numId="42">
+    <w:abstractNumId w:val="23"/>
+  </w:num>
+  <w:num w:numId="43">
+    <w:abstractNumId w:val="40"/>
+  </w:num>
+  <w:num w:numId="44">
     <w:abstractNumId w:val="44"/>
   </w:num>
-  <w:num w:numId="30">
-    <w:abstractNumId w:val="36"/>
+  <w:num w:numId="45">
+    <w:abstractNumId w:val="22"/>
   </w:num>
-  <w:num w:numId="31">
+  <w:num w:numId="46">
+    <w:abstractNumId w:val="24"/>
+  </w:num>
+  <w:num w:numId="47">
+    <w:abstractNumId w:val="34"/>
+  </w:num>
+  <w:num w:numId="48">
+    <w:abstractNumId w:val="58"/>
+  </w:num>
+  <w:num w:numId="49">
+    <w:abstractNumId w:val="20"/>
+  </w:num>
+  <w:num w:numId="50">
+    <w:abstractNumId w:val="27"/>
+  </w:num>
+  <w:num w:numId="51">
+    <w:abstractNumId w:val="41"/>
+  </w:num>
+  <w:num w:numId="52">
+    <w:abstractNumId w:val="3"/>
+  </w:num>
+  <w:num w:numId="53">
+    <w:abstractNumId w:val="56"/>
+  </w:num>
+  <w:num w:numId="54">
+    <w:abstractNumId w:val="35"/>
+  </w:num>
+  <w:num w:numId="55">
+    <w:abstractNumId w:val="13"/>
+  </w:num>
+  <w:num w:numId="56">
     <w:abstractNumId w:val="43"/>
   </w:num>
-  <w:num w:numId="32">
-    <w:abstractNumId w:val="37"/>
+  <w:num w:numId="57">
+    <w:abstractNumId w:val="31"/>
   </w:num>
-  <w:num w:numId="33">
-    <w:abstractNumId w:val="53"/>
+  <w:num w:numId="58">
+    <w:abstractNumId w:val="10"/>
   </w:num>
-  <w:num w:numId="34">
-    <w:abstractNumId w:val="34"/>
-  </w:num>
-  <w:num w:numId="35">
-    <w:abstractNumId w:val="46"/>
-  </w:num>
-  <w:num w:numId="36">
-    <w:abstractNumId w:val="55"/>
-  </w:num>
-  <w:num w:numId="37">
-    <w:abstractNumId w:val="5"/>
-  </w:num>
-  <w:num w:numId="38">
-    <w:abstractNumId w:val="49"/>
-  </w:num>
-  <w:num w:numId="39">
-    <w:abstractNumId w:val="40"/>
-  </w:num>
-  <w:num w:numId="40">
-    <w:abstractNumId w:val="25"/>
-  </w:num>
-  <w:num w:numId="41">
-    <w:abstractNumId w:val="51"/>
-  </w:num>
-  <w:num w:numId="42">
-    <w:abstractNumId w:val="22"/>
-  </w:num>
-  <w:num w:numId="43">
-    <w:abstractNumId w:val="38"/>
-  </w:num>
-  <w:num w:numId="44">
-    <w:abstractNumId w:val="42"/>
-  </w:num>
-  <w:num w:numId="45">
-    <w:abstractNumId w:val="21"/>
-  </w:num>
-  <w:num w:numId="46">
-    <w:abstractNumId w:val="23"/>
-  </w:num>
-  <w:num w:numId="47">
-    <w:abstractNumId w:val="32"/>
-  </w:num>
-  <w:num w:numId="48">
-    <w:abstractNumId w:val="54"/>
-  </w:num>
-  <w:num w:numId="49">
+  <w:num w:numId="59">
     <w:abstractNumId w:val="19"/>
   </w:num>
-  <w:num w:numId="50">
-    <w:abstractNumId w:val="26"/>
+  <w:num w:numId="60">
+    <w:abstractNumId w:val="28"/>
   </w:num>
-  <w:num w:numId="51">
-    <w:abstractNumId w:val="39"/>
-  </w:num>
-  <w:num w:numId="52">
+  <w:num w:numId="61">
     <w:abstractNumId w:val="2"/>
   </w:num>
-  <w:num w:numId="53">
-    <w:abstractNumId w:val="52"/>
+  <w:num w:numId="62">
+    <w:abstractNumId w:val="48"/>
   </w:num>
-  <w:num w:numId="54">
-    <w:abstractNumId w:val="33"/>
-  </w:num>
-  <w:num w:numId="55">
-    <w:abstractNumId w:val="12"/>
-  </w:num>
-  <w:num w:numId="56">
-    <w:abstractNumId w:val="41"/>
-  </w:num>
-  <w:num w:numId="57">
-    <w:abstractNumId w:val="29"/>
-  </w:num>
-  <w:num w:numId="58">
-    <w:abstractNumId w:val="9"/>
-  </w:num>
-  <w:num w:numId="59">
-    <w:abstractNumId w:val="18"/>
+  <w:num w:numId="63">
+    <w:abstractNumId w:val="50"/>
   </w:num>
   <w:numIdMacAtCleanup w:val="59"/>
 </w:numbering>

</xml_diff>

<commit_message>
Sound effects finished, particles partially added
</commit_message>
<xml_diff>
--- a/non_game/[Devlog] Rolling in the Sheepe.docx
+++ b/non_game/[Devlog] Rolling in the Sheepe.docx
@@ -17662,6 +17662,250 @@
           <w:lang w:val="en-US"/>
         </w:rPr>
         <w:t>I can even speed up the pace if you’re far ahead, or slow down if it’s about to hit you, to balance the game for the skill of the player.</w:t>
+      </w:r>
+    </w:p>
+    <w:p>
+      <w:pPr>
+        <w:rPr>
+          <w:lang w:val="en-US"/>
+        </w:rPr>
+      </w:pPr>
+    </w:p>
+    <w:p>
+      <w:pPr>
+        <w:pStyle w:val="Heading3"/>
+        <w:rPr>
+          <w:lang w:val="en-US"/>
+        </w:rPr>
+      </w:pPr>
+      <w:r>
+        <w:rPr>
+          <w:lang w:val="en-US"/>
+        </w:rPr>
+        <w:t>Quality of Life</w:t>
+      </w:r>
+    </w:p>
+    <w:p>
+      <w:pPr>
+        <w:rPr>
+          <w:lang w:val="en-US"/>
+        </w:rPr>
+      </w:pPr>
+      <w:r>
+        <w:rPr>
+          <w:lang w:val="en-US"/>
+        </w:rPr>
+        <w:t xml:space="preserve">When I went away from this project, I made a game where </w:t>
+      </w:r>
+      <w:r>
+        <w:rPr>
+          <w:b/>
+          <w:bCs/>
+          <w:lang w:val="en-US"/>
+        </w:rPr>
+        <w:t>outline</w:t>
+      </w:r>
+      <w:r>
+        <w:rPr>
+          <w:lang w:val="en-US"/>
+        </w:rPr>
+        <w:t xml:space="preserve"> made all the difference. So I decided to port that code to this game as well, and it (again) made all the difference! Simply drawing a (thick, dark) outline around all shapes made the game </w:t>
+      </w:r>
+      <w:r>
+        <w:rPr>
+          <w:i/>
+          <w:iCs/>
+          <w:lang w:val="en-US"/>
+        </w:rPr>
+        <w:t>much</w:t>
+      </w:r>
+      <w:r>
+        <w:rPr>
+          <w:lang w:val="en-US"/>
+        </w:rPr>
+        <w:t xml:space="preserve"> easier to parse and play.</w:t>
+      </w:r>
+    </w:p>
+    <w:p>
+      <w:pPr>
+        <w:rPr>
+          <w:lang w:val="en-US"/>
+        </w:rPr>
+      </w:pPr>
+    </w:p>
+    <w:p>
+      <w:pPr>
+        <w:rPr>
+          <w:lang w:val="en-US"/>
+        </w:rPr>
+      </w:pPr>
+      <w:r>
+        <w:rPr>
+          <w:lang w:val="en-US"/>
+        </w:rPr>
+        <w:t xml:space="preserve">Similarly, there was a limit of </w:t>
+      </w:r>
+      <w:r>
+        <w:rPr>
+          <w:b/>
+          <w:bCs/>
+          <w:lang w:val="en-US"/>
+        </w:rPr>
+        <w:t>5 bodies</w:t>
+      </w:r>
+      <w:r>
+        <w:rPr>
+          <w:lang w:val="en-US"/>
+        </w:rPr>
+        <w:t xml:space="preserve"> per player. But this was just too much. </w:t>
+      </w:r>
+      <w:r>
+        <w:rPr>
+          <w:b/>
+          <w:bCs/>
+          <w:lang w:val="en-US"/>
+        </w:rPr>
+        <w:t>3 or 4 bodies (at most)</w:t>
+      </w:r>
+      <w:r>
+        <w:rPr>
+          <w:lang w:val="en-US"/>
+        </w:rPr>
+        <w:t xml:space="preserve"> is better and, again, easier to deal with.</w:t>
+      </w:r>
+    </w:p>
+    <w:p>
+      <w:pPr>
+        <w:rPr>
+          <w:lang w:val="en-US"/>
+        </w:rPr>
+      </w:pPr>
+    </w:p>
+    <w:p>
+      <w:pPr>
+        <w:rPr>
+          <w:lang w:val="en-US"/>
+        </w:rPr>
+      </w:pPr>
+      <w:r>
+        <w:rPr>
+          <w:lang w:val="en-US"/>
+        </w:rPr>
+        <w:t xml:space="preserve">I also </w:t>
+      </w:r>
+      <w:r>
+        <w:rPr>
+          <w:lang w:val="en-US"/>
+        </w:rPr>
+        <w:t>observe</w:t>
+      </w:r>
+      <w:r>
+        <w:rPr>
+          <w:lang w:val="en-US"/>
+        </w:rPr>
+        <w:t>d</w:t>
+      </w:r>
+      <w:r>
+        <w:rPr>
+          <w:lang w:val="en-US"/>
+        </w:rPr>
+        <w:t xml:space="preserve"> some </w:t>
+      </w:r>
+      <w:r>
+        <w:rPr>
+          <w:i/>
+          <w:iCs/>
+          <w:lang w:val="en-US"/>
+        </w:rPr>
+        <w:t>patterns</w:t>
+      </w:r>
+      <w:r>
+        <w:rPr>
+          <w:lang w:val="en-US"/>
+        </w:rPr>
+        <w:t xml:space="preserve"> that were hard to overcome. </w:t>
+      </w:r>
+    </w:p>
+    <w:p>
+      <w:pPr>
+        <w:rPr>
+          <w:lang w:val="en-US"/>
+        </w:rPr>
+      </w:pPr>
+    </w:p>
+    <w:p>
+      <w:pPr>
+        <w:rPr>
+          <w:lang w:val="en-US"/>
+        </w:rPr>
+      </w:pPr>
+      <w:r>
+        <w:rPr>
+          <w:lang w:val="en-US"/>
+        </w:rPr>
+        <w:t xml:space="preserve">For example, if the entrance to the next room was </w:t>
+      </w:r>
+      <w:r>
+        <w:rPr>
+          <w:i/>
+          <w:iCs/>
+          <w:lang w:val="en-US"/>
+        </w:rPr>
+        <w:t xml:space="preserve">one higher </w:t>
+      </w:r>
+      <w:r>
+        <w:rPr>
+          <w:lang w:val="en-US"/>
+        </w:rPr>
+        <w:t xml:space="preserve">than a slope, it was really annoying to reach. (As you can’t roll there, but a jump would likely take you too high.) </w:t>
+      </w:r>
+    </w:p>
+    <w:p>
+      <w:pPr>
+        <w:rPr>
+          <w:lang w:val="en-US"/>
+        </w:rPr>
+      </w:pPr>
+    </w:p>
+    <w:p>
+      <w:pPr>
+        <w:rPr>
+          <w:lang w:val="en-US"/>
+        </w:rPr>
+      </w:pPr>
+      <w:r>
+        <w:rPr>
+          <w:lang w:val="en-US"/>
+        </w:rPr>
+        <w:t xml:space="preserve">I think it’d make a huge difference if I could </w:t>
+      </w:r>
+      <w:r>
+        <w:rPr>
+          <w:i/>
+          <w:iCs/>
+          <w:lang w:val="en-US"/>
+        </w:rPr>
+        <w:t>identify these “annoying” patterns</w:t>
+      </w:r>
+      <w:r>
+        <w:rPr>
+          <w:lang w:val="en-US"/>
+        </w:rPr>
+        <w:t xml:space="preserve"> and build something to help players overcome them. (In this case: just remove the block that’s preventing a nice rolling entry, or add some </w:t>
+      </w:r>
+      <w:r>
+        <w:rPr>
+          <w:i/>
+          <w:iCs/>
+          <w:lang w:val="en-US"/>
+        </w:rPr>
+        <w:t>magnet</w:t>
+      </w:r>
+      <w:r>
+        <w:rPr>
+          <w:lang w:val="en-US"/>
+        </w:rPr>
+        <w:t xml:space="preserve"> to the opening that draws you into it.)</w:t>
       </w:r>
     </w:p>
     <w:sectPr>

</xml_diff>

<commit_message>
Most systems finished and polished => just some essential bug fixes and QOL additions left
</commit_message>
<xml_diff>
--- a/non_game/[Devlog] Rolling in the Sheepe.docx
+++ b/non_game/[Devlog] Rolling in the Sheepe.docx
@@ -17707,57 +17707,51 @@
       </w:r>
       <w:r>
         <w:rPr>
-          <w:lang w:val="en-US"/>
-        </w:rPr>
-        <w:t xml:space="preserve"> made all the difference. So I decided to port that code to this game as well, and it (again) made all the difference! Simply drawing a (thick, dark) outline around all shapes made the game </w:t>
-      </w:r>
-      <w:r>
-        <w:rPr>
-          <w:i/>
-          <w:iCs/>
-          <w:lang w:val="en-US"/>
-        </w:rPr>
-        <w:t>much</w:t>
-      </w:r>
-      <w:r>
-        <w:rPr>
-          <w:lang w:val="en-US"/>
-        </w:rPr>
-        <w:t xml:space="preserve"> easier to parse and play.</w:t>
-      </w:r>
-    </w:p>
-    <w:p>
-      <w:pPr>
-        <w:rPr>
-          <w:lang w:val="en-US"/>
-        </w:rPr>
-      </w:pPr>
-    </w:p>
-    <w:p>
-      <w:pPr>
-        <w:rPr>
-          <w:lang w:val="en-US"/>
-        </w:rPr>
-      </w:pPr>
-      <w:r>
-        <w:rPr>
-          <w:lang w:val="en-US"/>
-        </w:rPr>
-        <w:t xml:space="preserve">Similarly, there was a limit of </w:t>
-      </w:r>
-      <w:r>
-        <w:rPr>
           <w:b/>
           <w:bCs/>
           <w:lang w:val="en-US"/>
         </w:rPr>
-        <w:t>5 bodies</w:t>
-      </w:r>
-      <w:r>
-        <w:rPr>
-          <w:lang w:val="en-US"/>
-        </w:rPr>
-        <w:t xml:space="preserve"> per player. But this was just too much. </w:t>
+        <w:t>s</w:t>
+      </w:r>
+      <w:r>
+        <w:rPr>
+          <w:lang w:val="en-US"/>
+        </w:rPr>
+        <w:t xml:space="preserve"> made all the difference. So I decided to port that code to this game as well, and it (again) made all the difference! Simply drawing a (thick, dark) outline around all shapes made the game </w:t>
+      </w:r>
+      <w:r>
+        <w:rPr>
+          <w:i/>
+          <w:iCs/>
+          <w:lang w:val="en-US"/>
+        </w:rPr>
+        <w:t>much</w:t>
+      </w:r>
+      <w:r>
+        <w:rPr>
+          <w:lang w:val="en-US"/>
+        </w:rPr>
+        <w:t xml:space="preserve"> easier to parse and play.</w:t>
+      </w:r>
+    </w:p>
+    <w:p>
+      <w:pPr>
+        <w:rPr>
+          <w:lang w:val="en-US"/>
+        </w:rPr>
+      </w:pPr>
+    </w:p>
+    <w:p>
+      <w:pPr>
+        <w:rPr>
+          <w:lang w:val="en-US"/>
+        </w:rPr>
+      </w:pPr>
+      <w:r>
+        <w:rPr>
+          <w:lang w:val="en-US"/>
+        </w:rPr>
+        <w:t xml:space="preserve">Similarly, there was a limit of </w:t>
       </w:r>
       <w:r>
         <w:rPr>
@@ -17765,6 +17759,20 @@
           <w:bCs/>
           <w:lang w:val="en-US"/>
         </w:rPr>
+        <w:t>5 bodies</w:t>
+      </w:r>
+      <w:r>
+        <w:rPr>
+          <w:lang w:val="en-US"/>
+        </w:rPr>
+        <w:t xml:space="preserve"> per player. But this was just too much. </w:t>
+      </w:r>
+      <w:r>
+        <w:rPr>
+          <w:b/>
+          <w:bCs/>
+          <w:lang w:val="en-US"/>
+        </w:rPr>
         <w:t>3 or 4 bodies (at most)</w:t>
       </w:r>
       <w:r>
@@ -17906,6 +17914,1123 @@
           <w:lang w:val="en-US"/>
         </w:rPr>
         <w:t xml:space="preserve"> to the opening that draws you into it.)</w:t>
+      </w:r>
+    </w:p>
+    <w:p>
+      <w:pPr>
+        <w:rPr>
+          <w:lang w:val="en-US"/>
+        </w:rPr>
+      </w:pPr>
+    </w:p>
+    <w:p>
+      <w:pPr>
+        <w:pStyle w:val="Heading3"/>
+        <w:rPr>
+          <w:lang w:val="en-US"/>
+        </w:rPr>
+      </w:pPr>
+      <w:r>
+        <w:rPr>
+          <w:lang w:val="en-US"/>
+        </w:rPr>
+        <w:t>Things that should’ve been fixed long ago</w:t>
+      </w:r>
+    </w:p>
+    <w:p>
+      <w:pPr>
+        <w:rPr>
+          <w:lang w:val="en-US"/>
+        </w:rPr>
+      </w:pPr>
+      <w:r>
+        <w:rPr>
+          <w:lang w:val="en-US"/>
+        </w:rPr>
+        <w:t>Over time, problems start to add up (in a project) that you just don’t know how to solve, and which are just annoying.</w:t>
+      </w:r>
+    </w:p>
+    <w:p>
+      <w:pPr>
+        <w:rPr>
+          <w:lang w:val="en-US"/>
+        </w:rPr>
+      </w:pPr>
+    </w:p>
+    <w:p>
+      <w:pPr>
+        <w:rPr>
+          <w:lang w:val="en-US"/>
+        </w:rPr>
+      </w:pPr>
+      <w:r>
+        <w:rPr>
+          <w:lang w:val="en-US"/>
+        </w:rPr>
+        <w:t>Well, with the game being as good as done, it was time to fix those issues. Luckily, after some time away, the solutions were easier to find.</w:t>
+      </w:r>
+    </w:p>
+    <w:p>
+      <w:pPr>
+        <w:rPr>
+          <w:lang w:val="en-US"/>
+        </w:rPr>
+      </w:pPr>
+    </w:p>
+    <w:p>
+      <w:pPr>
+        <w:pStyle w:val="Heading3"/>
+        <w:rPr>
+          <w:lang w:val="en-US"/>
+        </w:rPr>
+      </w:pPr>
+      <w:r>
+        <w:rPr>
+          <w:lang w:val="en-US"/>
+        </w:rPr>
+        <w:t>Teleporters</w:t>
+      </w:r>
+    </w:p>
+    <w:p>
+      <w:pPr>
+        <w:rPr>
+          <w:lang w:val="en-US"/>
+        </w:rPr>
+      </w:pPr>
+      <w:r>
+        <w:rPr>
+          <w:b/>
+          <w:bCs/>
+          <w:lang w:val="en-US"/>
+        </w:rPr>
+        <w:t xml:space="preserve">Teleporters: </w:t>
+      </w:r>
+      <w:r>
+        <w:rPr>
+          <w:lang w:val="en-US"/>
+        </w:rPr>
+        <w:t>if the r</w:t>
+      </w:r>
+      <w:r>
+        <w:rPr>
+          <w:lang w:val="en-US"/>
+        </w:rPr>
+        <w:t>andom generation is stuck (happens sometimes, especially on large player counts), it places a teleporter in its last room. Once all players reached it, the map is erased, and you start again somewhere else</w:t>
+      </w:r>
+      <w:r>
+        <w:rPr>
+          <w:lang w:val="en-US"/>
+        </w:rPr>
+        <w:t>.</w:t>
+      </w:r>
+    </w:p>
+    <w:p>
+      <w:pPr>
+        <w:rPr>
+          <w:lang w:val="en-US"/>
+        </w:rPr>
+      </w:pPr>
+    </w:p>
+    <w:p>
+      <w:pPr>
+        <w:rPr>
+          <w:lang w:val="en-US"/>
+        </w:rPr>
+      </w:pPr>
+      <w:r>
+        <w:rPr>
+          <w:lang w:val="en-US"/>
+        </w:rPr>
+        <w:t xml:space="preserve">The problem? The teleporter needs to be </w:t>
+      </w:r>
+      <w:r>
+        <w:rPr>
+          <w:i/>
+          <w:iCs/>
+          <w:lang w:val="en-US"/>
+        </w:rPr>
+        <w:t>big</w:t>
+      </w:r>
+      <w:r>
+        <w:rPr>
+          <w:lang w:val="en-US"/>
+        </w:rPr>
+        <w:t>. Otherwise it doesn’t fit, it’s hard to see it (and enter it), and it’s a mess.</w:t>
+      </w:r>
+    </w:p>
+    <w:p>
+      <w:pPr>
+        <w:rPr>
+          <w:lang w:val="en-US"/>
+        </w:rPr>
+      </w:pPr>
+    </w:p>
+    <w:p>
+      <w:pPr>
+        <w:rPr>
+          <w:lang w:val="en-US"/>
+        </w:rPr>
+      </w:pPr>
+      <w:r>
+        <w:rPr>
+          <w:lang w:val="en-US"/>
+        </w:rPr>
+        <w:t>But … if you’re stuck, there’s a 90% chance the last room is 1x1 room somewhere in a corner.</w:t>
+      </w:r>
+    </w:p>
+    <w:p>
+      <w:pPr>
+        <w:rPr>
+          <w:lang w:val="en-US"/>
+        </w:rPr>
+      </w:pPr>
+    </w:p>
+    <w:p>
+      <w:pPr>
+        <w:rPr>
+          <w:lang w:val="en-US"/>
+        </w:rPr>
+      </w:pPr>
+      <w:r>
+        <w:rPr>
+          <w:lang w:val="en-US"/>
+        </w:rPr>
+        <w:t>My first solution was to blow up that last room. Just make it bigger, turn it into a teleporter.</w:t>
+      </w:r>
+    </w:p>
+    <w:p>
+      <w:pPr>
+        <w:rPr>
+          <w:lang w:val="en-US"/>
+        </w:rPr>
+      </w:pPr>
+    </w:p>
+    <w:p>
+      <w:pPr>
+        <w:rPr>
+          <w:lang w:val="en-US"/>
+        </w:rPr>
+      </w:pPr>
+      <w:r>
+        <w:rPr>
+          <w:lang w:val="en-US"/>
+        </w:rPr>
+        <w:t>The problem?</w:t>
+      </w:r>
+      <w:r>
+        <w:rPr>
+          <w:lang w:val="en-US"/>
+        </w:rPr>
+        <w:t xml:space="preserve"> This might cause it to overlap older parts of the path, ruining everything! (Or it might go out of bounds, also leading to a crash.)</w:t>
+      </w:r>
+    </w:p>
+    <w:p>
+      <w:pPr>
+        <w:rPr>
+          <w:lang w:val="en-US"/>
+        </w:rPr>
+      </w:pPr>
+    </w:p>
+    <w:p>
+      <w:pPr>
+        <w:rPr>
+          <w:lang w:val="en-US"/>
+        </w:rPr>
+      </w:pPr>
+      <w:r>
+        <w:rPr>
+          <w:lang w:val="en-US"/>
+        </w:rPr>
+        <w:t xml:space="preserve">I </w:t>
+      </w:r>
+      <w:r>
+        <w:rPr>
+          <w:i/>
+          <w:iCs/>
+          <w:lang w:val="en-US"/>
+        </w:rPr>
+        <w:t xml:space="preserve">could </w:t>
+      </w:r>
+      <w:r>
+        <w:rPr>
+          <w:lang w:val="en-US"/>
+        </w:rPr>
+        <w:t>write</w:t>
+      </w:r>
+      <w:r>
+        <w:rPr>
+          <w:i/>
+          <w:iCs/>
+          <w:lang w:val="en-US"/>
+        </w:rPr>
+        <w:t xml:space="preserve"> </w:t>
+      </w:r>
+      <w:r>
+        <w:rPr>
+          <w:lang w:val="en-US"/>
+        </w:rPr>
+        <w:t>complicated code to check this, but I thought of something better instead.</w:t>
+      </w:r>
+    </w:p>
+    <w:p>
+      <w:pPr>
+        <w:rPr>
+          <w:lang w:val="en-US"/>
+        </w:rPr>
+      </w:pPr>
+    </w:p>
+    <w:p>
+      <w:pPr>
+        <w:rPr>
+          <w:lang w:val="en-US"/>
+        </w:rPr>
+      </w:pPr>
+      <w:r>
+        <w:rPr>
+          <w:lang w:val="en-US"/>
+        </w:rPr>
+        <w:t xml:space="preserve">When a teleporter must be placed, just </w:t>
+      </w:r>
+      <w:r>
+        <w:rPr>
+          <w:b/>
+          <w:bCs/>
+          <w:lang w:val="en-US"/>
+        </w:rPr>
+        <w:t>look back at the last 10 rooms. Pick the biggest one; place it there.</w:t>
+      </w:r>
+      <w:r>
+        <w:rPr>
+          <w:lang w:val="en-US"/>
+        </w:rPr>
+        <w:t xml:space="preserve"> (There’s a 100% chance a decently sized one is among the last 10 rooms.)</w:t>
+      </w:r>
+    </w:p>
+    <w:p>
+      <w:pPr>
+        <w:rPr>
+          <w:lang w:val="en-US"/>
+        </w:rPr>
+      </w:pPr>
+    </w:p>
+    <w:p>
+      <w:pPr>
+        <w:rPr>
+          <w:lang w:val="en-US"/>
+        </w:rPr>
+      </w:pPr>
+      <w:r>
+        <w:rPr>
+          <w:lang w:val="en-US"/>
+        </w:rPr>
+        <w:t xml:space="preserve">To make life even easier, I also decided to be careful and already place a teleporter when I </w:t>
+      </w:r>
+      <w:r>
+        <w:rPr>
+          <w:i/>
+          <w:iCs/>
+          <w:lang w:val="en-US"/>
+        </w:rPr>
+        <w:t>think</w:t>
+      </w:r>
+      <w:r>
+        <w:rPr>
+          <w:lang w:val="en-US"/>
+        </w:rPr>
+        <w:t xml:space="preserve"> we’re about to run out. (So when the number of valid rooms is very low, below 10 or so.)</w:t>
+      </w:r>
+      <w:r>
+        <w:rPr>
+          <w:lang w:val="en-US"/>
+        </w:rPr>
+        <w:t xml:space="preserve"> Would speed up generation and lead to prettier routes.</w:t>
+      </w:r>
+    </w:p>
+    <w:p>
+      <w:pPr>
+        <w:rPr>
+          <w:lang w:val="en-US"/>
+        </w:rPr>
+      </w:pPr>
+    </w:p>
+    <w:p>
+      <w:pPr>
+        <w:pStyle w:val="Heading3"/>
+        <w:rPr>
+          <w:lang w:val="en-US"/>
+        </w:rPr>
+      </w:pPr>
+      <w:r>
+        <w:rPr>
+          <w:lang w:val="en-US"/>
+        </w:rPr>
+        <w:t>Lock problems</w:t>
+      </w:r>
+    </w:p>
+    <w:p>
+      <w:pPr>
+        <w:rPr>
+          <w:lang w:val="en-US"/>
+        </w:rPr>
+      </w:pPr>
+      <w:r>
+        <w:rPr>
+          <w:lang w:val="en-US"/>
+        </w:rPr>
+        <w:t>There were three major issues:</w:t>
+      </w:r>
+    </w:p>
+    <w:p>
+      <w:pPr>
+        <w:pStyle w:val="ListParagraph"/>
+        <w:numPr>
+          <w:ilvl w:val="0"/>
+          <w:numId w:val="64"/>
+        </w:numPr>
+        <w:rPr>
+          <w:lang w:val="en-US"/>
+        </w:rPr>
+      </w:pPr>
+      <w:r>
+        <w:rPr>
+          <w:lang w:val="en-US"/>
+        </w:rPr>
+        <w:t xml:space="preserve">Only </w:t>
+      </w:r>
+      <w:r>
+        <w:rPr>
+          <w:i/>
+          <w:iCs/>
+          <w:lang w:val="en-US"/>
+        </w:rPr>
+        <w:t>completely open connections</w:t>
+      </w:r>
+      <w:r>
+        <w:rPr>
+          <w:lang w:val="en-US"/>
+        </w:rPr>
+        <w:t xml:space="preserve"> are opened when you unlock a lock. Any opening that leads to a </w:t>
+      </w:r>
+      <w:r>
+        <w:rPr>
+          <w:i/>
+          <w:iCs/>
+          <w:lang w:val="en-US"/>
+        </w:rPr>
+        <w:t>slope</w:t>
+      </w:r>
+      <w:r>
+        <w:rPr>
+          <w:lang w:val="en-US"/>
+        </w:rPr>
+        <w:t>, for example, remains closed now. Which is … confusing and unnecessarily constricting.</w:t>
+      </w:r>
+    </w:p>
+    <w:p>
+      <w:pPr>
+        <w:pStyle w:val="ListParagraph"/>
+        <w:numPr>
+          <w:ilvl w:val="0"/>
+          <w:numId w:val="64"/>
+        </w:numPr>
+        <w:rPr>
+          <w:lang w:val="en-US"/>
+        </w:rPr>
+      </w:pPr>
+      <w:r>
+        <w:rPr>
+          <w:lang w:val="en-US"/>
+        </w:rPr>
+        <w:t xml:space="preserve">Many minigames require complete access to the room. At the moment, there is </w:t>
+      </w:r>
+      <w:r>
+        <w:rPr>
+          <w:i/>
+          <w:iCs/>
+          <w:lang w:val="en-US"/>
+        </w:rPr>
+        <w:t>some</w:t>
+      </w:r>
+      <w:r>
+        <w:rPr>
+          <w:lang w:val="en-US"/>
+        </w:rPr>
+        <w:t xml:space="preserve"> chance there are holes you cannot reach, which is a big no-no.</w:t>
+      </w:r>
+      <w:r>
+        <w:rPr>
+          <w:lang w:val="en-US"/>
+        </w:rPr>
+        <w:t xml:space="preserve"> </w:t>
+      </w:r>
+    </w:p>
+    <w:p>
+      <w:pPr>
+        <w:pStyle w:val="ListParagraph"/>
+        <w:numPr>
+          <w:ilvl w:val="0"/>
+          <w:numId w:val="64"/>
+        </w:numPr>
+        <w:rPr>
+          <w:lang w:val="en-US"/>
+        </w:rPr>
+      </w:pPr>
+      <w:r>
+        <w:rPr>
+          <w:lang w:val="en-US"/>
+        </w:rPr>
+        <w:t xml:space="preserve">The text labels (that give information about your progress) were all over the place. (Some were placed </w:t>
+      </w:r>
+      <w:r>
+        <w:rPr>
+          <w:i/>
+          <w:iCs/>
+          <w:lang w:val="en-US"/>
+        </w:rPr>
+        <w:t>outside</w:t>
+      </w:r>
+      <w:r>
+        <w:rPr>
+          <w:lang w:val="en-US"/>
+        </w:rPr>
+        <w:t xml:space="preserve"> the lock, or </w:t>
+      </w:r>
+      <w:r>
+        <w:rPr>
+          <w:i/>
+          <w:iCs/>
+          <w:lang w:val="en-US"/>
+        </w:rPr>
+        <w:t>behind</w:t>
+      </w:r>
+      <w:r>
+        <w:rPr>
+          <w:lang w:val="en-US"/>
+        </w:rPr>
+        <w:t xml:space="preserve"> something, or initialized to a random number.)</w:t>
+      </w:r>
+    </w:p>
+    <w:p>
+      <w:pPr>
+        <w:rPr>
+          <w:lang w:val="en-US"/>
+        </w:rPr>
+      </w:pPr>
+    </w:p>
+    <w:p>
+      <w:pPr>
+        <w:rPr>
+          <w:lang w:val="en-US"/>
+        </w:rPr>
+      </w:pPr>
+      <w:r>
+        <w:rPr>
+          <w:b/>
+          <w:bCs/>
+          <w:lang w:val="en-US"/>
+        </w:rPr>
+        <w:t>Solution #1?</w:t>
+      </w:r>
+      <w:r>
+        <w:rPr>
+          <w:lang w:val="en-US"/>
+        </w:rPr>
+        <w:t xml:space="preserve"> Look up the indices in the tilemap of slopes (or other half-open tiles). Also count those as “free” or “open” in the algorithm.</w:t>
+      </w:r>
+    </w:p>
+    <w:p>
+      <w:pPr>
+        <w:rPr>
+          <w:lang w:val="en-US"/>
+        </w:rPr>
+      </w:pPr>
+    </w:p>
+    <w:p>
+      <w:pPr>
+        <w:rPr>
+          <w:lang w:val="en-US"/>
+        </w:rPr>
+      </w:pPr>
+      <w:r>
+        <w:rPr>
+          <w:b/>
+          <w:bCs/>
+          <w:lang w:val="en-US"/>
+        </w:rPr>
+        <w:t>Solution #2?</w:t>
+      </w:r>
+      <w:r>
+        <w:rPr>
+          <w:lang w:val="en-US"/>
+        </w:rPr>
+        <w:t xml:space="preserve"> After randomly placing tiles, check for any tile that is </w:t>
+      </w:r>
+      <w:r>
+        <w:rPr>
+          <w:i/>
+          <w:iCs/>
+          <w:lang w:val="en-US"/>
+        </w:rPr>
+        <w:t>empty</w:t>
+      </w:r>
+      <w:r>
+        <w:rPr>
+          <w:lang w:val="en-US"/>
+        </w:rPr>
+        <w:t xml:space="preserve"> … yet surrounded by only filled tiles. That is a </w:t>
+      </w:r>
+      <w:r>
+        <w:rPr>
+          <w:i/>
+          <w:iCs/>
+          <w:lang w:val="en-US"/>
+        </w:rPr>
+        <w:t>hole</w:t>
+      </w:r>
+      <w:r>
+        <w:rPr>
+          <w:lang w:val="en-US"/>
+        </w:rPr>
+        <w:t>. Fill it.</w:t>
+      </w:r>
+    </w:p>
+    <w:p>
+      <w:pPr>
+        <w:rPr>
+          <w:lang w:val="en-US"/>
+        </w:rPr>
+      </w:pPr>
+    </w:p>
+    <w:p>
+      <w:pPr>
+        <w:rPr>
+          <w:lang w:val="en-US"/>
+        </w:rPr>
+      </w:pPr>
+      <w:r>
+        <w:rPr>
+          <w:b/>
+          <w:bCs/>
+          <w:lang w:val="en-US"/>
+        </w:rPr>
+        <w:t>Solution #3?</w:t>
+      </w:r>
+      <w:r>
+        <w:rPr>
+          <w:lang w:val="en-US"/>
+        </w:rPr>
+        <w:t xml:space="preserve"> </w:t>
+      </w:r>
+      <w:r>
+        <w:rPr>
+          <w:lang w:val="en-US"/>
+        </w:rPr>
+        <w:t xml:space="preserve">Create a general scene for the label, use that everywhere, and </w:t>
+      </w:r>
+      <w:r>
+        <w:rPr>
+          <w:lang w:val="en-US"/>
+        </w:rPr>
+        <w:t>initialize it properly.</w:t>
+      </w:r>
+      <w:r>
+        <w:rPr>
+          <w:lang w:val="en-US"/>
+        </w:rPr>
+        <w:t xml:space="preserve"> (I decided to initialize to a question mark, </w:t>
+      </w:r>
+      <w:r>
+        <w:rPr>
+          <w:i/>
+          <w:iCs/>
+          <w:lang w:val="en-US"/>
+        </w:rPr>
+        <w:t>until</w:t>
+      </w:r>
+      <w:r>
+        <w:rPr>
+          <w:lang w:val="en-US"/>
+        </w:rPr>
+        <w:t xml:space="preserve"> you interact with the lock. Adds some more mystery.)</w:t>
+      </w:r>
+    </w:p>
+    <w:p>
+      <w:pPr>
+        <w:rPr>
+          <w:lang w:val="en-US"/>
+        </w:rPr>
+      </w:pPr>
+    </w:p>
+    <w:p>
+      <w:pPr>
+        <w:pStyle w:val="Heading3"/>
+        <w:rPr>
+          <w:lang w:val="en-US"/>
+        </w:rPr>
+      </w:pPr>
+      <w:r>
+        <w:rPr>
+          <w:lang w:val="en-US"/>
+        </w:rPr>
+        <w:lastRenderedPageBreak/>
+        <w:t>I think I’ll stop here</w:t>
+      </w:r>
+    </w:p>
+    <w:p>
+      <w:pPr>
+        <w:rPr>
+          <w:lang w:val="en-US"/>
+        </w:rPr>
+      </w:pPr>
+      <w:r>
+        <w:rPr>
+          <w:lang w:val="en-US"/>
+        </w:rPr>
+        <w:t>There were many, many, many minor (or sometimes surprisingly major) things I had to fix. Bugs that crashed the generation, annoyances that would make it (near) impossible to progress in certain situations, stuff that needed to be balanced (otherwise it was just too hard and you needed to much skill to do something).</w:t>
+      </w:r>
+    </w:p>
+    <w:p>
+      <w:pPr>
+        <w:rPr>
+          <w:lang w:val="en-US"/>
+        </w:rPr>
+      </w:pPr>
+    </w:p>
+    <w:p>
+      <w:pPr>
+        <w:rPr>
+          <w:lang w:val="en-US"/>
+        </w:rPr>
+      </w:pPr>
+      <w:r>
+        <w:rPr>
+          <w:lang w:val="en-US"/>
+        </w:rPr>
+        <w:t xml:space="preserve">It took a few days (of continuous work) more than I wanted, but in the end we got there. And so I’ll stop this devlog here. Because I am </w:t>
+      </w:r>
+      <w:r>
+        <w:rPr>
+          <w:i/>
+          <w:iCs/>
+          <w:lang w:val="en-US"/>
+        </w:rPr>
+        <w:t>done</w:t>
+      </w:r>
+      <w:r>
+        <w:rPr>
+          <w:lang w:val="en-US"/>
+        </w:rPr>
+        <w:t xml:space="preserve"> with this game and need a rest :p</w:t>
+      </w:r>
+    </w:p>
+    <w:p>
+      <w:pPr>
+        <w:rPr>
+          <w:lang w:val="en-US"/>
+        </w:rPr>
+      </w:pPr>
+    </w:p>
+    <w:p>
+      <w:pPr>
+        <w:pStyle w:val="Heading2"/>
+      </w:pPr>
+      <w:r>
+        <w:t>Conclusion</w:t>
+      </w:r>
+    </w:p>
+    <w:p>
+      <w:pPr>
+        <w:rPr>
+          <w:lang w:val="en-US"/>
+        </w:rPr>
+      </w:pPr>
+      <w:r>
+        <w:rPr>
+          <w:lang w:val="en-US"/>
+        </w:rPr>
+        <w:t>Do I like the game? Yes. I think it turned out well, albeit much different from the original plan.</w:t>
+      </w:r>
+    </w:p>
+    <w:p>
+      <w:pPr>
+        <w:rPr>
+          <w:lang w:val="en-US"/>
+        </w:rPr>
+      </w:pPr>
+    </w:p>
+    <w:p>
+      <w:pPr>
+        <w:rPr>
+          <w:lang w:val="en-US"/>
+        </w:rPr>
+      </w:pPr>
+      <w:r>
+        <w:rPr>
+          <w:lang w:val="en-US"/>
+        </w:rPr>
+        <w:t xml:space="preserve">Many elements are something I’ve never seen before in a game, or never made myself before, which means it was </w:t>
+      </w:r>
+      <w:r>
+        <w:rPr>
+          <w:i/>
+          <w:iCs/>
+          <w:lang w:val="en-US"/>
+        </w:rPr>
+        <w:t>at least</w:t>
+      </w:r>
+      <w:r>
+        <w:rPr>
+          <w:lang w:val="en-US"/>
+        </w:rPr>
+        <w:t xml:space="preserve"> a great learning experience that added some new tools for my tool belt.</w:t>
+      </w:r>
+    </w:p>
+    <w:p>
+      <w:pPr>
+        <w:rPr>
+          <w:lang w:val="en-US"/>
+        </w:rPr>
+      </w:pPr>
+    </w:p>
+    <w:p>
+      <w:pPr>
+        <w:rPr>
+          <w:lang w:val="en-US"/>
+        </w:rPr>
+      </w:pPr>
+      <w:r>
+        <w:rPr>
+          <w:lang w:val="en-US"/>
+        </w:rPr>
+        <w:t xml:space="preserve">But besides that, it’s just a game that’s </w:t>
+      </w:r>
+    </w:p>
+    <w:p>
+      <w:pPr>
+        <w:pStyle w:val="ListParagraph"/>
+        <w:numPr>
+          <w:ilvl w:val="0"/>
+          <w:numId w:val="65"/>
+        </w:numPr>
+        <w:rPr>
+          <w:lang w:val="en-US"/>
+        </w:rPr>
+      </w:pPr>
+      <w:r>
+        <w:rPr>
+          <w:lang w:val="en-US"/>
+        </w:rPr>
+        <w:t>Extremely easy to pick up and play. (Reach the finish first. Roll left/right to do this.)</w:t>
+      </w:r>
+    </w:p>
+    <w:p>
+      <w:pPr>
+        <w:pStyle w:val="ListParagraph"/>
+        <w:numPr>
+          <w:ilvl w:val="0"/>
+          <w:numId w:val="65"/>
+        </w:numPr>
+        <w:rPr>
+          <w:lang w:val="en-US"/>
+        </w:rPr>
+      </w:pPr>
+      <w:r>
+        <w:rPr>
+          <w:lang w:val="en-US"/>
+        </w:rPr>
+        <w:t xml:space="preserve">Has a great new tutorial system that works wonders. (Everything is taught </w:t>
+      </w:r>
+      <w:r>
+        <w:rPr>
+          <w:i/>
+          <w:iCs/>
+          <w:lang w:val="en-US"/>
+        </w:rPr>
+        <w:t>inside the level</w:t>
+      </w:r>
+      <w:r>
+        <w:rPr>
+          <w:lang w:val="en-US"/>
+        </w:rPr>
+        <w:t xml:space="preserve">, </w:t>
+      </w:r>
+      <w:r>
+        <w:rPr>
+          <w:i/>
+          <w:iCs/>
+          <w:lang w:val="en-US"/>
+        </w:rPr>
+        <w:t>right before you need it</w:t>
+      </w:r>
+      <w:r>
+        <w:rPr>
+          <w:lang w:val="en-US"/>
+        </w:rPr>
+        <w:t>. Basically removing the need for any upfront tutorials or boring “reading a wall of text with a group of people who just wanna play a game”)</w:t>
+      </w:r>
+    </w:p>
+    <w:p>
+      <w:pPr>
+        <w:pStyle w:val="ListParagraph"/>
+        <w:numPr>
+          <w:ilvl w:val="0"/>
+          <w:numId w:val="65"/>
+        </w:numPr>
+        <w:rPr>
+          <w:lang w:val="en-US"/>
+        </w:rPr>
+      </w:pPr>
+      <w:r>
+        <w:rPr>
+          <w:lang w:val="en-US"/>
+        </w:rPr>
+        <w:t>And looks colorful, fun, juicy, varied, like a real party game.</w:t>
+      </w:r>
+    </w:p>
+    <w:p>
+      <w:pPr>
+        <w:rPr>
+          <w:lang w:val="en-US"/>
+        </w:rPr>
+      </w:pPr>
+    </w:p>
+    <w:p>
+      <w:pPr>
+        <w:rPr>
+          <w:lang w:val="en-US"/>
+        </w:rPr>
+      </w:pPr>
+      <w:r>
+        <w:rPr>
+          <w:lang w:val="en-US"/>
+        </w:rPr>
+        <w:t xml:space="preserve">Is it perfect? Nope. Only once I was finishing up the project, did I realize what I actually needed. </w:t>
+      </w:r>
+    </w:p>
+    <w:p>
+      <w:pPr>
+        <w:pStyle w:val="ListParagraph"/>
+        <w:numPr>
+          <w:ilvl w:val="0"/>
+          <w:numId w:val="66"/>
+        </w:numPr>
+        <w:rPr>
+          <w:lang w:val="en-US"/>
+        </w:rPr>
+      </w:pPr>
+      <w:r>
+        <w:rPr>
+          <w:lang w:val="en-US"/>
+        </w:rPr>
+        <w:t>More platforming sections</w:t>
+      </w:r>
+      <w:r>
+        <w:rPr>
+          <w:lang w:val="en-US"/>
+        </w:rPr>
+        <w:t>, created by randomly placed items. Now we only have some basics: a trampoline, a cannon with bullets to dodge.</w:t>
+      </w:r>
+      <w:r>
+        <w:rPr>
+          <w:lang w:val="en-US"/>
+        </w:rPr>
+        <w:t xml:space="preserve"> </w:t>
+      </w:r>
+    </w:p>
+    <w:p>
+      <w:pPr>
+        <w:pStyle w:val="ListParagraph"/>
+        <w:numPr>
+          <w:ilvl w:val="0"/>
+          <w:numId w:val="66"/>
+        </w:numPr>
+        <w:rPr>
+          <w:lang w:val="en-US"/>
+        </w:rPr>
+      </w:pPr>
+      <w:r>
+        <w:rPr>
+          <w:lang w:val="en-US"/>
+        </w:rPr>
+        <w:t xml:space="preserve">More </w:t>
+      </w:r>
+      <w:r>
+        <w:rPr>
+          <w:i/>
+          <w:iCs/>
+          <w:lang w:val="en-US"/>
+        </w:rPr>
+        <w:t>items</w:t>
+      </w:r>
+      <w:r>
+        <w:rPr>
+          <w:lang w:val="en-US"/>
+        </w:rPr>
+        <w:t xml:space="preserve"> that use the coin system</w:t>
+      </w:r>
+    </w:p>
+    <w:p>
+      <w:pPr>
+        <w:pStyle w:val="ListParagraph"/>
+        <w:numPr>
+          <w:ilvl w:val="0"/>
+          <w:numId w:val="66"/>
+        </w:numPr>
+        <w:rPr>
+          <w:lang w:val="en-US"/>
+        </w:rPr>
+      </w:pPr>
+      <w:r>
+        <w:rPr>
+          <w:lang w:val="en-US"/>
+        </w:rPr>
+        <w:t xml:space="preserve">More stuff that’s applicable when playing in </w:t>
+      </w:r>
+      <w:r>
+        <w:rPr>
+          <w:i/>
+          <w:iCs/>
+          <w:lang w:val="en-US"/>
+        </w:rPr>
+        <w:t>solo mode</w:t>
+      </w:r>
+      <w:r>
+        <w:rPr>
+          <w:lang w:val="en-US"/>
+        </w:rPr>
+        <w:t>. (I realized I had to scrap a lot of terrains/items because they only did something useful when you have 2+ players.)</w:t>
+      </w:r>
+    </w:p>
+    <w:p>
+      <w:pPr>
+        <w:pStyle w:val="ListParagraph"/>
+        <w:numPr>
+          <w:ilvl w:val="0"/>
+          <w:numId w:val="66"/>
+        </w:numPr>
+        <w:rPr>
+          <w:lang w:val="en-US"/>
+        </w:rPr>
+      </w:pPr>
+      <w:r>
+        <w:rPr>
+          <w:lang w:val="en-US"/>
+        </w:rPr>
+        <w:t>More variation in the level generation, both in visuals (it only uses a basic tileset, no extra flowers, or variations, or whatever) and by pattern-matching situations that are annoying to players.</w:t>
+      </w:r>
+    </w:p>
+    <w:p>
+      <w:pPr>
+        <w:rPr>
+          <w:lang w:val="en-US"/>
+        </w:rPr>
+      </w:pPr>
+    </w:p>
+    <w:p>
+      <w:pPr>
+        <w:rPr>
+          <w:lang w:val="en-US"/>
+        </w:rPr>
+      </w:pPr>
+      <w:r>
+        <w:rPr>
+          <w:lang w:val="en-US"/>
+        </w:rPr>
+        <w:t>I’ve written all of these as a “future to do”. I think this game would get a huge boost (in content and fun) with these additions, but I just don’t have any more time to spare on this project. It was supposed to be a “one week game” (OWG), now it’s a “three week game”, and I really don’t want to blow it up any further.</w:t>
+      </w:r>
+    </w:p>
+    <w:p>
+      <w:pPr>
+        <w:rPr>
+          <w:lang w:val="en-US"/>
+        </w:rPr>
+      </w:pPr>
+    </w:p>
+    <w:p>
+      <w:pPr>
+        <w:rPr>
+          <w:lang w:val="en-US"/>
+        </w:rPr>
+      </w:pPr>
+      <w:r>
+        <w:rPr>
+          <w:lang w:val="en-US"/>
+        </w:rPr>
+        <w:t>(Additionally, it was set up as a small project, which means increasing scope wouldn’t work well, as the code and systems just aren’t there to support it.)</w:t>
+      </w:r>
+    </w:p>
+    <w:p>
+      <w:pPr>
+        <w:rPr>
+          <w:lang w:val="en-US"/>
+        </w:rPr>
+      </w:pPr>
+    </w:p>
+    <w:p>
+      <w:pPr>
+        <w:rPr>
+          <w:lang w:val="en-US"/>
+        </w:rPr>
+      </w:pPr>
+      <w:r>
+        <w:rPr>
+          <w:lang w:val="en-US"/>
+        </w:rPr>
+        <w:t>Additionally, being a OWG, the plan was to release it for free. However, the amount of work I put in, the quality of the final product, the fact that I learned putting a price tag on your work is generally the way to go … steered me towards making it a paid release.</w:t>
+      </w:r>
+    </w:p>
+    <w:p>
+      <w:pPr>
+        <w:rPr>
+          <w:lang w:val="en-US"/>
+        </w:rPr>
+      </w:pPr>
+    </w:p>
+    <w:p>
+      <w:pPr>
+        <w:rPr>
+          <w:lang w:val="en-US"/>
+        </w:rPr>
+      </w:pPr>
+      <w:r>
+        <w:rPr>
+          <w:lang w:val="en-US"/>
+        </w:rPr>
+        <w:lastRenderedPageBreak/>
+        <w:t>So that’s what I did. Finished another project, it became better than I anticipated (but still some way from a big professional release), now onto the next one.</w:t>
+      </w:r>
+    </w:p>
+    <w:p>
+      <w:pPr>
+        <w:rPr>
+          <w:lang w:val="en-US"/>
+        </w:rPr>
+      </w:pPr>
+    </w:p>
+    <w:p>
+      <w:pPr>
+        <w:rPr>
+          <w:lang w:val="en-US"/>
+        </w:rPr>
+      </w:pPr>
+      <w:r>
+        <w:rPr>
+          <w:lang w:val="en-US"/>
+        </w:rPr>
+        <w:t>Until the next devlog,</w:t>
+      </w:r>
+    </w:p>
+    <w:p>
+      <w:pPr>
+        <w:rPr>
+          <w:lang w:val="en-US"/>
+        </w:rPr>
+      </w:pPr>
+      <w:r>
+        <w:rPr>
+          <w:lang w:val="en-US"/>
+        </w:rPr>
+        <w:t>Pandaqi</w:t>
       </w:r>
     </w:p>
     <w:sectPr>
@@ -19729,6 +20854,232 @@
     </w:lvl>
   </w:abstractNum>
   <w:abstractNum w:abstractNumId="16" w15:restartNumberingAfterBreak="0">
+    <w:nsid w:val="1B943533"/>
+    <w:multiLevelType w:val="hybridMultilevel"/>
+    <w:tmpl w:val="2D92874E"/>
+    <w:lvl w:ilvl="0" w:tplc="04090001">
+      <w:start w:val="1"/>
+      <w:numFmt w:val="bullet"/>
+      <w:lvlText w:val=""/>
+      <w:lvlJc w:val="left"/>
+      <w:pPr>
+        <w:ind w:left="720" w:hanging="360"/>
+      </w:pPr>
+      <w:rPr>
+        <w:rFonts w:ascii="Symbol" w:hAnsi="Symbol" w:hint="default"/>
+      </w:rPr>
+    </w:lvl>
+    <w:lvl w:ilvl="1" w:tplc="04090003" w:tentative="1">
+      <w:start w:val="1"/>
+      <w:numFmt w:val="bullet"/>
+      <w:lvlText w:val="o"/>
+      <w:lvlJc w:val="left"/>
+      <w:pPr>
+        <w:ind w:left="1440" w:hanging="360"/>
+      </w:pPr>
+      <w:rPr>
+        <w:rFonts w:ascii="Courier New" w:hAnsi="Courier New" w:cs="Courier New" w:hint="default"/>
+      </w:rPr>
+    </w:lvl>
+    <w:lvl w:ilvl="2" w:tplc="04090005" w:tentative="1">
+      <w:start w:val="1"/>
+      <w:numFmt w:val="bullet"/>
+      <w:lvlText w:val=""/>
+      <w:lvlJc w:val="left"/>
+      <w:pPr>
+        <w:ind w:left="2160" w:hanging="360"/>
+      </w:pPr>
+      <w:rPr>
+        <w:rFonts w:ascii="Wingdings" w:hAnsi="Wingdings" w:hint="default"/>
+      </w:rPr>
+    </w:lvl>
+    <w:lvl w:ilvl="3" w:tplc="04090001" w:tentative="1">
+      <w:start w:val="1"/>
+      <w:numFmt w:val="bullet"/>
+      <w:lvlText w:val=""/>
+      <w:lvlJc w:val="left"/>
+      <w:pPr>
+        <w:ind w:left="2880" w:hanging="360"/>
+      </w:pPr>
+      <w:rPr>
+        <w:rFonts w:ascii="Symbol" w:hAnsi="Symbol" w:hint="default"/>
+      </w:rPr>
+    </w:lvl>
+    <w:lvl w:ilvl="4" w:tplc="04090003" w:tentative="1">
+      <w:start w:val="1"/>
+      <w:numFmt w:val="bullet"/>
+      <w:lvlText w:val="o"/>
+      <w:lvlJc w:val="left"/>
+      <w:pPr>
+        <w:ind w:left="3600" w:hanging="360"/>
+      </w:pPr>
+      <w:rPr>
+        <w:rFonts w:ascii="Courier New" w:hAnsi="Courier New" w:cs="Courier New" w:hint="default"/>
+      </w:rPr>
+    </w:lvl>
+    <w:lvl w:ilvl="5" w:tplc="04090005" w:tentative="1">
+      <w:start w:val="1"/>
+      <w:numFmt w:val="bullet"/>
+      <w:lvlText w:val=""/>
+      <w:lvlJc w:val="left"/>
+      <w:pPr>
+        <w:ind w:left="4320" w:hanging="360"/>
+      </w:pPr>
+      <w:rPr>
+        <w:rFonts w:ascii="Wingdings" w:hAnsi="Wingdings" w:hint="default"/>
+      </w:rPr>
+    </w:lvl>
+    <w:lvl w:ilvl="6" w:tplc="04090001" w:tentative="1">
+      <w:start w:val="1"/>
+      <w:numFmt w:val="bullet"/>
+      <w:lvlText w:val=""/>
+      <w:lvlJc w:val="left"/>
+      <w:pPr>
+        <w:ind w:left="5040" w:hanging="360"/>
+      </w:pPr>
+      <w:rPr>
+        <w:rFonts w:ascii="Symbol" w:hAnsi="Symbol" w:hint="default"/>
+      </w:rPr>
+    </w:lvl>
+    <w:lvl w:ilvl="7" w:tplc="04090003" w:tentative="1">
+      <w:start w:val="1"/>
+      <w:numFmt w:val="bullet"/>
+      <w:lvlText w:val="o"/>
+      <w:lvlJc w:val="left"/>
+      <w:pPr>
+        <w:ind w:left="5760" w:hanging="360"/>
+      </w:pPr>
+      <w:rPr>
+        <w:rFonts w:ascii="Courier New" w:hAnsi="Courier New" w:cs="Courier New" w:hint="default"/>
+      </w:rPr>
+    </w:lvl>
+    <w:lvl w:ilvl="8" w:tplc="04090005" w:tentative="1">
+      <w:start w:val="1"/>
+      <w:numFmt w:val="bullet"/>
+      <w:lvlText w:val=""/>
+      <w:lvlJc w:val="left"/>
+      <w:pPr>
+        <w:ind w:left="6480" w:hanging="360"/>
+      </w:pPr>
+      <w:rPr>
+        <w:rFonts w:ascii="Wingdings" w:hAnsi="Wingdings" w:hint="default"/>
+      </w:rPr>
+    </w:lvl>
+  </w:abstractNum>
+  <w:abstractNum w:abstractNumId="17" w15:restartNumberingAfterBreak="0">
+    <w:nsid w:val="1BD73EF7"/>
+    <w:multiLevelType w:val="hybridMultilevel"/>
+    <w:tmpl w:val="A6CC705A"/>
+    <w:lvl w:ilvl="0" w:tplc="04090001">
+      <w:start w:val="1"/>
+      <w:numFmt w:val="bullet"/>
+      <w:lvlText w:val=""/>
+      <w:lvlJc w:val="left"/>
+      <w:pPr>
+        <w:ind w:left="720" w:hanging="360"/>
+      </w:pPr>
+      <w:rPr>
+        <w:rFonts w:ascii="Symbol" w:hAnsi="Symbol" w:hint="default"/>
+      </w:rPr>
+    </w:lvl>
+    <w:lvl w:ilvl="1" w:tplc="04090003" w:tentative="1">
+      <w:start w:val="1"/>
+      <w:numFmt w:val="bullet"/>
+      <w:lvlText w:val="o"/>
+      <w:lvlJc w:val="left"/>
+      <w:pPr>
+        <w:ind w:left="1440" w:hanging="360"/>
+      </w:pPr>
+      <w:rPr>
+        <w:rFonts w:ascii="Courier New" w:hAnsi="Courier New" w:cs="Courier New" w:hint="default"/>
+      </w:rPr>
+    </w:lvl>
+    <w:lvl w:ilvl="2" w:tplc="04090005" w:tentative="1">
+      <w:start w:val="1"/>
+      <w:numFmt w:val="bullet"/>
+      <w:lvlText w:val=""/>
+      <w:lvlJc w:val="left"/>
+      <w:pPr>
+        <w:ind w:left="2160" w:hanging="360"/>
+      </w:pPr>
+      <w:rPr>
+        <w:rFonts w:ascii="Wingdings" w:hAnsi="Wingdings" w:hint="default"/>
+      </w:rPr>
+    </w:lvl>
+    <w:lvl w:ilvl="3" w:tplc="04090001" w:tentative="1">
+      <w:start w:val="1"/>
+      <w:numFmt w:val="bullet"/>
+      <w:lvlText w:val=""/>
+      <w:lvlJc w:val="left"/>
+      <w:pPr>
+        <w:ind w:left="2880" w:hanging="360"/>
+      </w:pPr>
+      <w:rPr>
+        <w:rFonts w:ascii="Symbol" w:hAnsi="Symbol" w:hint="default"/>
+      </w:rPr>
+    </w:lvl>
+    <w:lvl w:ilvl="4" w:tplc="04090003" w:tentative="1">
+      <w:start w:val="1"/>
+      <w:numFmt w:val="bullet"/>
+      <w:lvlText w:val="o"/>
+      <w:lvlJc w:val="left"/>
+      <w:pPr>
+        <w:ind w:left="3600" w:hanging="360"/>
+      </w:pPr>
+      <w:rPr>
+        <w:rFonts w:ascii="Courier New" w:hAnsi="Courier New" w:cs="Courier New" w:hint="default"/>
+      </w:rPr>
+    </w:lvl>
+    <w:lvl w:ilvl="5" w:tplc="04090005" w:tentative="1">
+      <w:start w:val="1"/>
+      <w:numFmt w:val="bullet"/>
+      <w:lvlText w:val=""/>
+      <w:lvlJc w:val="left"/>
+      <w:pPr>
+        <w:ind w:left="4320" w:hanging="360"/>
+      </w:pPr>
+      <w:rPr>
+        <w:rFonts w:ascii="Wingdings" w:hAnsi="Wingdings" w:hint="default"/>
+      </w:rPr>
+    </w:lvl>
+    <w:lvl w:ilvl="6" w:tplc="04090001" w:tentative="1">
+      <w:start w:val="1"/>
+      <w:numFmt w:val="bullet"/>
+      <w:lvlText w:val=""/>
+      <w:lvlJc w:val="left"/>
+      <w:pPr>
+        <w:ind w:left="5040" w:hanging="360"/>
+      </w:pPr>
+      <w:rPr>
+        <w:rFonts w:ascii="Symbol" w:hAnsi="Symbol" w:hint="default"/>
+      </w:rPr>
+    </w:lvl>
+    <w:lvl w:ilvl="7" w:tplc="04090003" w:tentative="1">
+      <w:start w:val="1"/>
+      <w:numFmt w:val="bullet"/>
+      <w:lvlText w:val="o"/>
+      <w:lvlJc w:val="left"/>
+      <w:pPr>
+        <w:ind w:left="5760" w:hanging="360"/>
+      </w:pPr>
+      <w:rPr>
+        <w:rFonts w:ascii="Courier New" w:hAnsi="Courier New" w:cs="Courier New" w:hint="default"/>
+      </w:rPr>
+    </w:lvl>
+    <w:lvl w:ilvl="8" w:tplc="04090005" w:tentative="1">
+      <w:start w:val="1"/>
+      <w:numFmt w:val="bullet"/>
+      <w:lvlText w:val=""/>
+      <w:lvlJc w:val="left"/>
+      <w:pPr>
+        <w:ind w:left="6480" w:hanging="360"/>
+      </w:pPr>
+      <w:rPr>
+        <w:rFonts w:ascii="Wingdings" w:hAnsi="Wingdings" w:hint="default"/>
+      </w:rPr>
+    </w:lvl>
+  </w:abstractNum>
+  <w:abstractNum w:abstractNumId="18" w15:restartNumberingAfterBreak="0">
     <w:nsid w:val="1E2409EA"/>
     <w:multiLevelType w:val="hybridMultilevel"/>
     <w:tmpl w:val="092407D6"/>
@@ -19841,7 +21192,7 @@
       </w:rPr>
     </w:lvl>
   </w:abstractNum>
-  <w:abstractNum w:abstractNumId="17" w15:restartNumberingAfterBreak="0">
+  <w:abstractNum w:abstractNumId="19" w15:restartNumberingAfterBreak="0">
     <w:nsid w:val="1EAB368C"/>
     <w:multiLevelType w:val="hybridMultilevel"/>
     <w:tmpl w:val="B2C857BA"/>
@@ -19954,7 +21305,7 @@
       </w:rPr>
     </w:lvl>
   </w:abstractNum>
-  <w:abstractNum w:abstractNumId="18" w15:restartNumberingAfterBreak="0">
+  <w:abstractNum w:abstractNumId="20" w15:restartNumberingAfterBreak="0">
     <w:nsid w:val="1F8E4F75"/>
     <w:multiLevelType w:val="hybridMultilevel"/>
     <w:tmpl w:val="20BE891A"/>
@@ -20067,7 +21418,7 @@
       </w:rPr>
     </w:lvl>
   </w:abstractNum>
-  <w:abstractNum w:abstractNumId="19" w15:restartNumberingAfterBreak="0">
+  <w:abstractNum w:abstractNumId="21" w15:restartNumberingAfterBreak="0">
     <w:nsid w:val="208B2A19"/>
     <w:multiLevelType w:val="hybridMultilevel"/>
     <w:tmpl w:val="990CFEAC"/>
@@ -20180,7 +21531,7 @@
       </w:rPr>
     </w:lvl>
   </w:abstractNum>
-  <w:abstractNum w:abstractNumId="20" w15:restartNumberingAfterBreak="0">
+  <w:abstractNum w:abstractNumId="22" w15:restartNumberingAfterBreak="0">
     <w:nsid w:val="27CF68B6"/>
     <w:multiLevelType w:val="hybridMultilevel"/>
     <w:tmpl w:val="D2882FF0"/>
@@ -20293,7 +21644,7 @@
       </w:rPr>
     </w:lvl>
   </w:abstractNum>
-  <w:abstractNum w:abstractNumId="21" w15:restartNumberingAfterBreak="0">
+  <w:abstractNum w:abstractNumId="23" w15:restartNumberingAfterBreak="0">
     <w:nsid w:val="2A7C0D0D"/>
     <w:multiLevelType w:val="hybridMultilevel"/>
     <w:tmpl w:val="CB980712"/>
@@ -20406,7 +21757,7 @@
       </w:rPr>
     </w:lvl>
   </w:abstractNum>
-  <w:abstractNum w:abstractNumId="22" w15:restartNumberingAfterBreak="0">
+  <w:abstractNum w:abstractNumId="24" w15:restartNumberingAfterBreak="0">
     <w:nsid w:val="2AAC4FE7"/>
     <w:multiLevelType w:val="hybridMultilevel"/>
     <w:tmpl w:val="3FA2BA1E"/>
@@ -20519,7 +21870,7 @@
       </w:rPr>
     </w:lvl>
   </w:abstractNum>
-  <w:abstractNum w:abstractNumId="23" w15:restartNumberingAfterBreak="0">
+  <w:abstractNum w:abstractNumId="25" w15:restartNumberingAfterBreak="0">
     <w:nsid w:val="2AEA1C3A"/>
     <w:multiLevelType w:val="hybridMultilevel"/>
     <w:tmpl w:val="047A0EBA"/>
@@ -20632,7 +21983,7 @@
       </w:rPr>
     </w:lvl>
   </w:abstractNum>
-  <w:abstractNum w:abstractNumId="24" w15:restartNumberingAfterBreak="0">
+  <w:abstractNum w:abstractNumId="26" w15:restartNumberingAfterBreak="0">
     <w:nsid w:val="2AF5366B"/>
     <w:multiLevelType w:val="hybridMultilevel"/>
     <w:tmpl w:val="DD4AF766"/>
@@ -20745,7 +22096,7 @@
       </w:rPr>
     </w:lvl>
   </w:abstractNum>
-  <w:abstractNum w:abstractNumId="25" w15:restartNumberingAfterBreak="0">
+  <w:abstractNum w:abstractNumId="27" w15:restartNumberingAfterBreak="0">
     <w:nsid w:val="2FAB68E3"/>
     <w:multiLevelType w:val="hybridMultilevel"/>
     <w:tmpl w:val="38765C5C"/>
@@ -20858,7 +22209,7 @@
       </w:rPr>
     </w:lvl>
   </w:abstractNum>
-  <w:abstractNum w:abstractNumId="26" w15:restartNumberingAfterBreak="0">
+  <w:abstractNum w:abstractNumId="28" w15:restartNumberingAfterBreak="0">
     <w:nsid w:val="314C7906"/>
     <w:multiLevelType w:val="hybridMultilevel"/>
     <w:tmpl w:val="5672DF6E"/>
@@ -20971,7 +22322,7 @@
       </w:rPr>
     </w:lvl>
   </w:abstractNum>
-  <w:abstractNum w:abstractNumId="27" w15:restartNumberingAfterBreak="0">
+  <w:abstractNum w:abstractNumId="29" w15:restartNumberingAfterBreak="0">
     <w:nsid w:val="3193072D"/>
     <w:multiLevelType w:val="hybridMultilevel"/>
     <w:tmpl w:val="DCEC0186"/>
@@ -21084,7 +22435,7 @@
       </w:rPr>
     </w:lvl>
   </w:abstractNum>
-  <w:abstractNum w:abstractNumId="28" w15:restartNumberingAfterBreak="0">
+  <w:abstractNum w:abstractNumId="30" w15:restartNumberingAfterBreak="0">
     <w:nsid w:val="31D56306"/>
     <w:multiLevelType w:val="hybridMultilevel"/>
     <w:tmpl w:val="55BC9C7C"/>
@@ -21197,7 +22548,7 @@
       </w:rPr>
     </w:lvl>
   </w:abstractNum>
-  <w:abstractNum w:abstractNumId="29" w15:restartNumberingAfterBreak="0">
+  <w:abstractNum w:abstractNumId="31" w15:restartNumberingAfterBreak="0">
     <w:nsid w:val="39315762"/>
     <w:multiLevelType w:val="hybridMultilevel"/>
     <w:tmpl w:val="1B82B202"/>
@@ -21310,7 +22661,7 @@
       </w:rPr>
     </w:lvl>
   </w:abstractNum>
-  <w:abstractNum w:abstractNumId="30" w15:restartNumberingAfterBreak="0">
+  <w:abstractNum w:abstractNumId="32" w15:restartNumberingAfterBreak="0">
     <w:nsid w:val="396347B2"/>
     <w:multiLevelType w:val="hybridMultilevel"/>
     <w:tmpl w:val="86E68CA4"/>
@@ -21423,7 +22774,7 @@
       </w:rPr>
     </w:lvl>
   </w:abstractNum>
-  <w:abstractNum w:abstractNumId="31" w15:restartNumberingAfterBreak="0">
+  <w:abstractNum w:abstractNumId="33" w15:restartNumberingAfterBreak="0">
     <w:nsid w:val="3BD643F6"/>
     <w:multiLevelType w:val="hybridMultilevel"/>
     <w:tmpl w:val="FFDE925E"/>
@@ -21536,7 +22887,120 @@
       </w:rPr>
     </w:lvl>
   </w:abstractNum>
-  <w:abstractNum w:abstractNumId="32" w15:restartNumberingAfterBreak="0">
+  <w:abstractNum w:abstractNumId="34" w15:restartNumberingAfterBreak="0">
+    <w:nsid w:val="3D4D6AB2"/>
+    <w:multiLevelType w:val="hybridMultilevel"/>
+    <w:tmpl w:val="F2AAE9A0"/>
+    <w:lvl w:ilvl="0" w:tplc="04090001">
+      <w:start w:val="1"/>
+      <w:numFmt w:val="bullet"/>
+      <w:lvlText w:val=""/>
+      <w:lvlJc w:val="left"/>
+      <w:pPr>
+        <w:ind w:left="720" w:hanging="360"/>
+      </w:pPr>
+      <w:rPr>
+        <w:rFonts w:ascii="Symbol" w:hAnsi="Symbol" w:hint="default"/>
+      </w:rPr>
+    </w:lvl>
+    <w:lvl w:ilvl="1" w:tplc="04090003" w:tentative="1">
+      <w:start w:val="1"/>
+      <w:numFmt w:val="bullet"/>
+      <w:lvlText w:val="o"/>
+      <w:lvlJc w:val="left"/>
+      <w:pPr>
+        <w:ind w:left="1440" w:hanging="360"/>
+      </w:pPr>
+      <w:rPr>
+        <w:rFonts w:ascii="Courier New" w:hAnsi="Courier New" w:cs="Courier New" w:hint="default"/>
+      </w:rPr>
+    </w:lvl>
+    <w:lvl w:ilvl="2" w:tplc="04090005" w:tentative="1">
+      <w:start w:val="1"/>
+      <w:numFmt w:val="bullet"/>
+      <w:lvlText w:val=""/>
+      <w:lvlJc w:val="left"/>
+      <w:pPr>
+        <w:ind w:left="2160" w:hanging="360"/>
+      </w:pPr>
+      <w:rPr>
+        <w:rFonts w:ascii="Wingdings" w:hAnsi="Wingdings" w:hint="default"/>
+      </w:rPr>
+    </w:lvl>
+    <w:lvl w:ilvl="3" w:tplc="04090001" w:tentative="1">
+      <w:start w:val="1"/>
+      <w:numFmt w:val="bullet"/>
+      <w:lvlText w:val=""/>
+      <w:lvlJc w:val="left"/>
+      <w:pPr>
+        <w:ind w:left="2880" w:hanging="360"/>
+      </w:pPr>
+      <w:rPr>
+        <w:rFonts w:ascii="Symbol" w:hAnsi="Symbol" w:hint="default"/>
+      </w:rPr>
+    </w:lvl>
+    <w:lvl w:ilvl="4" w:tplc="04090003" w:tentative="1">
+      <w:start w:val="1"/>
+      <w:numFmt w:val="bullet"/>
+      <w:lvlText w:val="o"/>
+      <w:lvlJc w:val="left"/>
+      <w:pPr>
+        <w:ind w:left="3600" w:hanging="360"/>
+      </w:pPr>
+      <w:rPr>
+        <w:rFonts w:ascii="Courier New" w:hAnsi="Courier New" w:cs="Courier New" w:hint="default"/>
+      </w:rPr>
+    </w:lvl>
+    <w:lvl w:ilvl="5" w:tplc="04090005" w:tentative="1">
+      <w:start w:val="1"/>
+      <w:numFmt w:val="bullet"/>
+      <w:lvlText w:val=""/>
+      <w:lvlJc w:val="left"/>
+      <w:pPr>
+        <w:ind w:left="4320" w:hanging="360"/>
+      </w:pPr>
+      <w:rPr>
+        <w:rFonts w:ascii="Wingdings" w:hAnsi="Wingdings" w:hint="default"/>
+      </w:rPr>
+    </w:lvl>
+    <w:lvl w:ilvl="6" w:tplc="04090001" w:tentative="1">
+      <w:start w:val="1"/>
+      <w:numFmt w:val="bullet"/>
+      <w:lvlText w:val=""/>
+      <w:lvlJc w:val="left"/>
+      <w:pPr>
+        <w:ind w:left="5040" w:hanging="360"/>
+      </w:pPr>
+      <w:rPr>
+        <w:rFonts w:ascii="Symbol" w:hAnsi="Symbol" w:hint="default"/>
+      </w:rPr>
+    </w:lvl>
+    <w:lvl w:ilvl="7" w:tplc="04090003" w:tentative="1">
+      <w:start w:val="1"/>
+      <w:numFmt w:val="bullet"/>
+      <w:lvlText w:val="o"/>
+      <w:lvlJc w:val="left"/>
+      <w:pPr>
+        <w:ind w:left="5760" w:hanging="360"/>
+      </w:pPr>
+      <w:rPr>
+        <w:rFonts w:ascii="Courier New" w:hAnsi="Courier New" w:cs="Courier New" w:hint="default"/>
+      </w:rPr>
+    </w:lvl>
+    <w:lvl w:ilvl="8" w:tplc="04090005" w:tentative="1">
+      <w:start w:val="1"/>
+      <w:numFmt w:val="bullet"/>
+      <w:lvlText w:val=""/>
+      <w:lvlJc w:val="left"/>
+      <w:pPr>
+        <w:ind w:left="6480" w:hanging="360"/>
+      </w:pPr>
+      <w:rPr>
+        <w:rFonts w:ascii="Wingdings" w:hAnsi="Wingdings" w:hint="default"/>
+      </w:rPr>
+    </w:lvl>
+  </w:abstractNum>
+  <w:abstractNum w:abstractNumId="35" w15:restartNumberingAfterBreak="0">
     <w:nsid w:val="3D6A4D05"/>
     <w:multiLevelType w:val="hybridMultilevel"/>
     <w:tmpl w:val="E11ECBE8"/>
@@ -21649,7 +23113,7 @@
       </w:rPr>
     </w:lvl>
   </w:abstractNum>
-  <w:abstractNum w:abstractNumId="33" w15:restartNumberingAfterBreak="0">
+  <w:abstractNum w:abstractNumId="36" w15:restartNumberingAfterBreak="0">
     <w:nsid w:val="3DD854DF"/>
     <w:multiLevelType w:val="hybridMultilevel"/>
     <w:tmpl w:val="DB947C30"/>
@@ -21762,7 +23226,7 @@
       </w:rPr>
     </w:lvl>
   </w:abstractNum>
-  <w:abstractNum w:abstractNumId="34" w15:restartNumberingAfterBreak="0">
+  <w:abstractNum w:abstractNumId="37" w15:restartNumberingAfterBreak="0">
     <w:nsid w:val="3E1C7364"/>
     <w:multiLevelType w:val="hybridMultilevel"/>
     <w:tmpl w:val="067AC9CE"/>
@@ -21875,7 +23339,7 @@
       </w:rPr>
     </w:lvl>
   </w:abstractNum>
-  <w:abstractNum w:abstractNumId="35" w15:restartNumberingAfterBreak="0">
+  <w:abstractNum w:abstractNumId="38" w15:restartNumberingAfterBreak="0">
     <w:nsid w:val="3E9D5AC6"/>
     <w:multiLevelType w:val="hybridMultilevel"/>
     <w:tmpl w:val="54326930"/>
@@ -21988,7 +23452,7 @@
       </w:rPr>
     </w:lvl>
   </w:abstractNum>
-  <w:abstractNum w:abstractNumId="36" w15:restartNumberingAfterBreak="0">
+  <w:abstractNum w:abstractNumId="39" w15:restartNumberingAfterBreak="0">
     <w:nsid w:val="40541E38"/>
     <w:multiLevelType w:val="hybridMultilevel"/>
     <w:tmpl w:val="E7703F64"/>
@@ -22101,7 +23565,7 @@
       </w:rPr>
     </w:lvl>
   </w:abstractNum>
-  <w:abstractNum w:abstractNumId="37" w15:restartNumberingAfterBreak="0">
+  <w:abstractNum w:abstractNumId="40" w15:restartNumberingAfterBreak="0">
     <w:nsid w:val="43D05642"/>
     <w:multiLevelType w:val="hybridMultilevel"/>
     <w:tmpl w:val="D0D294EA"/>
@@ -22214,7 +23678,7 @@
       </w:rPr>
     </w:lvl>
   </w:abstractNum>
-  <w:abstractNum w:abstractNumId="38" w15:restartNumberingAfterBreak="0">
+  <w:abstractNum w:abstractNumId="41" w15:restartNumberingAfterBreak="0">
     <w:nsid w:val="449E11F4"/>
     <w:multiLevelType w:val="hybridMultilevel"/>
     <w:tmpl w:val="F888251E"/>
@@ -22327,7 +23791,7 @@
       </w:rPr>
     </w:lvl>
   </w:abstractNum>
-  <w:abstractNum w:abstractNumId="39" w15:restartNumberingAfterBreak="0">
+  <w:abstractNum w:abstractNumId="42" w15:restartNumberingAfterBreak="0">
     <w:nsid w:val="45C556AC"/>
     <w:multiLevelType w:val="hybridMultilevel"/>
     <w:tmpl w:val="A72A9DDC"/>
@@ -22440,7 +23904,7 @@
       </w:rPr>
     </w:lvl>
   </w:abstractNum>
-  <w:abstractNum w:abstractNumId="40" w15:restartNumberingAfterBreak="0">
+  <w:abstractNum w:abstractNumId="43" w15:restartNumberingAfterBreak="0">
     <w:nsid w:val="463A74BD"/>
     <w:multiLevelType w:val="hybridMultilevel"/>
     <w:tmpl w:val="98743F0C"/>
@@ -22553,7 +24017,7 @@
       </w:rPr>
     </w:lvl>
   </w:abstractNum>
-  <w:abstractNum w:abstractNumId="41" w15:restartNumberingAfterBreak="0">
+  <w:abstractNum w:abstractNumId="44" w15:restartNumberingAfterBreak="0">
     <w:nsid w:val="4D1C5ECE"/>
     <w:multiLevelType w:val="hybridMultilevel"/>
     <w:tmpl w:val="96A4B876"/>
@@ -22666,7 +24130,7 @@
       </w:rPr>
     </w:lvl>
   </w:abstractNum>
-  <w:abstractNum w:abstractNumId="42" w15:restartNumberingAfterBreak="0">
+  <w:abstractNum w:abstractNumId="45" w15:restartNumberingAfterBreak="0">
     <w:nsid w:val="527812DF"/>
     <w:multiLevelType w:val="hybridMultilevel"/>
     <w:tmpl w:val="44387134"/>
@@ -22779,7 +24243,7 @@
       </w:rPr>
     </w:lvl>
   </w:abstractNum>
-  <w:abstractNum w:abstractNumId="43" w15:restartNumberingAfterBreak="0">
+  <w:abstractNum w:abstractNumId="46" w15:restartNumberingAfterBreak="0">
     <w:nsid w:val="52A97204"/>
     <w:multiLevelType w:val="hybridMultilevel"/>
     <w:tmpl w:val="AE8E2DA0"/>
@@ -22892,7 +24356,7 @@
       </w:rPr>
     </w:lvl>
   </w:abstractNum>
-  <w:abstractNum w:abstractNumId="44" w15:restartNumberingAfterBreak="0">
+  <w:abstractNum w:abstractNumId="47" w15:restartNumberingAfterBreak="0">
     <w:nsid w:val="531220A7"/>
     <w:multiLevelType w:val="hybridMultilevel"/>
     <w:tmpl w:val="A4F6D8F8"/>
@@ -23005,7 +24469,7 @@
       </w:rPr>
     </w:lvl>
   </w:abstractNum>
-  <w:abstractNum w:abstractNumId="45" w15:restartNumberingAfterBreak="0">
+  <w:abstractNum w:abstractNumId="48" w15:restartNumberingAfterBreak="0">
     <w:nsid w:val="59E14E0B"/>
     <w:multiLevelType w:val="hybridMultilevel"/>
     <w:tmpl w:val="6DBE78C0"/>
@@ -23118,7 +24582,7 @@
       </w:rPr>
     </w:lvl>
   </w:abstractNum>
-  <w:abstractNum w:abstractNumId="46" w15:restartNumberingAfterBreak="0">
+  <w:abstractNum w:abstractNumId="49" w15:restartNumberingAfterBreak="0">
     <w:nsid w:val="5FFA56BC"/>
     <w:multiLevelType w:val="hybridMultilevel"/>
     <w:tmpl w:val="3F28384A"/>
@@ -23231,7 +24695,7 @@
       </w:rPr>
     </w:lvl>
   </w:abstractNum>
-  <w:abstractNum w:abstractNumId="47" w15:restartNumberingAfterBreak="0">
+  <w:abstractNum w:abstractNumId="50" w15:restartNumberingAfterBreak="0">
     <w:nsid w:val="63DE74D0"/>
     <w:multiLevelType w:val="hybridMultilevel"/>
     <w:tmpl w:val="4892913C"/>
@@ -23344,7 +24808,7 @@
       </w:rPr>
     </w:lvl>
   </w:abstractNum>
-  <w:abstractNum w:abstractNumId="48" w15:restartNumberingAfterBreak="0">
+  <w:abstractNum w:abstractNumId="51" w15:restartNumberingAfterBreak="0">
     <w:nsid w:val="6454340E"/>
     <w:multiLevelType w:val="hybridMultilevel"/>
     <w:tmpl w:val="7706BD00"/>
@@ -23457,7 +24921,7 @@
       </w:rPr>
     </w:lvl>
   </w:abstractNum>
-  <w:abstractNum w:abstractNumId="49" w15:restartNumberingAfterBreak="0">
+  <w:abstractNum w:abstractNumId="52" w15:restartNumberingAfterBreak="0">
     <w:nsid w:val="69A51DE4"/>
     <w:multiLevelType w:val="hybridMultilevel"/>
     <w:tmpl w:val="DE364B3E"/>
@@ -23570,7 +25034,7 @@
       </w:rPr>
     </w:lvl>
   </w:abstractNum>
-  <w:abstractNum w:abstractNumId="50" w15:restartNumberingAfterBreak="0">
+  <w:abstractNum w:abstractNumId="53" w15:restartNumberingAfterBreak="0">
     <w:nsid w:val="6AD11C04"/>
     <w:multiLevelType w:val="hybridMultilevel"/>
     <w:tmpl w:val="FD7C4602"/>
@@ -23683,7 +25147,7 @@
       </w:rPr>
     </w:lvl>
   </w:abstractNum>
-  <w:abstractNum w:abstractNumId="51" w15:restartNumberingAfterBreak="0">
+  <w:abstractNum w:abstractNumId="54" w15:restartNumberingAfterBreak="0">
     <w:nsid w:val="6CC763B0"/>
     <w:multiLevelType w:val="hybridMultilevel"/>
     <w:tmpl w:val="6A688C0C"/>
@@ -23796,7 +25260,7 @@
       </w:rPr>
     </w:lvl>
   </w:abstractNum>
-  <w:abstractNum w:abstractNumId="52" w15:restartNumberingAfterBreak="0">
+  <w:abstractNum w:abstractNumId="55" w15:restartNumberingAfterBreak="0">
     <w:nsid w:val="74216DB5"/>
     <w:multiLevelType w:val="hybridMultilevel"/>
     <w:tmpl w:val="275075BA"/>
@@ -23909,7 +25373,7 @@
       </w:rPr>
     </w:lvl>
   </w:abstractNum>
-  <w:abstractNum w:abstractNumId="53" w15:restartNumberingAfterBreak="0">
+  <w:abstractNum w:abstractNumId="56" w15:restartNumberingAfterBreak="0">
     <w:nsid w:val="75103744"/>
     <w:multiLevelType w:val="hybridMultilevel"/>
     <w:tmpl w:val="CDCCBACA"/>
@@ -24022,7 +25486,7 @@
       </w:rPr>
     </w:lvl>
   </w:abstractNum>
-  <w:abstractNum w:abstractNumId="54" w15:restartNumberingAfterBreak="0">
+  <w:abstractNum w:abstractNumId="57" w15:restartNumberingAfterBreak="0">
     <w:nsid w:val="756C0EB8"/>
     <w:multiLevelType w:val="hybridMultilevel"/>
     <w:tmpl w:val="D5D035CC"/>
@@ -24135,7 +25599,7 @@
       </w:rPr>
     </w:lvl>
   </w:abstractNum>
-  <w:abstractNum w:abstractNumId="55" w15:restartNumberingAfterBreak="0">
+  <w:abstractNum w:abstractNumId="58" w15:restartNumberingAfterBreak="0">
     <w:nsid w:val="759827A7"/>
     <w:multiLevelType w:val="hybridMultilevel"/>
     <w:tmpl w:val="D6B6AA46"/>
@@ -24248,7 +25712,7 @@
       </w:rPr>
     </w:lvl>
   </w:abstractNum>
-  <w:abstractNum w:abstractNumId="56" w15:restartNumberingAfterBreak="0">
+  <w:abstractNum w:abstractNumId="59" w15:restartNumberingAfterBreak="0">
     <w:nsid w:val="75A32D66"/>
     <w:multiLevelType w:val="hybridMultilevel"/>
     <w:tmpl w:val="BBAC5994"/>
@@ -24361,7 +25825,7 @@
       </w:rPr>
     </w:lvl>
   </w:abstractNum>
-  <w:abstractNum w:abstractNumId="57" w15:restartNumberingAfterBreak="0">
+  <w:abstractNum w:abstractNumId="60" w15:restartNumberingAfterBreak="0">
     <w:nsid w:val="76241882"/>
     <w:multiLevelType w:val="hybridMultilevel"/>
     <w:tmpl w:val="D304C448"/>
@@ -24474,7 +25938,7 @@
       </w:rPr>
     </w:lvl>
   </w:abstractNum>
-  <w:abstractNum w:abstractNumId="58" w15:restartNumberingAfterBreak="0">
+  <w:abstractNum w:abstractNumId="61" w15:restartNumberingAfterBreak="0">
     <w:nsid w:val="7789259E"/>
     <w:multiLevelType w:val="hybridMultilevel"/>
     <w:tmpl w:val="9D74ECF8"/>
@@ -24587,7 +26051,7 @@
       </w:rPr>
     </w:lvl>
   </w:abstractNum>
-  <w:abstractNum w:abstractNumId="59" w15:restartNumberingAfterBreak="0">
+  <w:abstractNum w:abstractNumId="62" w15:restartNumberingAfterBreak="0">
     <w:nsid w:val="7B320CA6"/>
     <w:multiLevelType w:val="hybridMultilevel"/>
     <w:tmpl w:val="F8CA0562"/>
@@ -24700,7 +26164,7 @@
       </w:rPr>
     </w:lvl>
   </w:abstractNum>
-  <w:abstractNum w:abstractNumId="60" w15:restartNumberingAfterBreak="0">
+  <w:abstractNum w:abstractNumId="63" w15:restartNumberingAfterBreak="0">
     <w:nsid w:val="7C85478D"/>
     <w:multiLevelType w:val="hybridMultilevel"/>
     <w:tmpl w:val="7EC82C7E"/>
@@ -24813,7 +26277,7 @@
       </w:rPr>
     </w:lvl>
   </w:abstractNum>
-  <w:abstractNum w:abstractNumId="61" w15:restartNumberingAfterBreak="0">
+  <w:abstractNum w:abstractNumId="64" w15:restartNumberingAfterBreak="0">
     <w:nsid w:val="7E943578"/>
     <w:multiLevelType w:val="hybridMultilevel"/>
     <w:tmpl w:val="EA148938"/>
@@ -24926,7 +26390,7 @@
       </w:rPr>
     </w:lvl>
   </w:abstractNum>
-  <w:abstractNum w:abstractNumId="62" w15:restartNumberingAfterBreak="0">
+  <w:abstractNum w:abstractNumId="65" w15:restartNumberingAfterBreak="0">
     <w:nsid w:val="7F890B5B"/>
     <w:multiLevelType w:val="hybridMultilevel"/>
     <w:tmpl w:val="A8C8A016"/>
@@ -25040,34 +26504,34 @@
     </w:lvl>
   </w:abstractNum>
   <w:num w:numId="1">
-    <w:abstractNumId w:val="47"/>
+    <w:abstractNumId w:val="50"/>
   </w:num>
   <w:num w:numId="2">
-    <w:abstractNumId w:val="17"/>
+    <w:abstractNumId w:val="19"/>
   </w:num>
   <w:num w:numId="3">
-    <w:abstractNumId w:val="16"/>
+    <w:abstractNumId w:val="18"/>
   </w:num>
   <w:num w:numId="4">
     <w:abstractNumId w:val="5"/>
   </w:num>
   <w:num w:numId="5">
-    <w:abstractNumId w:val="61"/>
+    <w:abstractNumId w:val="64"/>
   </w:num>
   <w:num w:numId="6">
-    <w:abstractNumId w:val="60"/>
+    <w:abstractNumId w:val="63"/>
   </w:num>
   <w:num w:numId="7">
-    <w:abstractNumId w:val="33"/>
+    <w:abstractNumId w:val="36"/>
   </w:num>
   <w:num w:numId="8">
-    <w:abstractNumId w:val="25"/>
+    <w:abstractNumId w:val="27"/>
   </w:num>
   <w:num w:numId="9">
     <w:abstractNumId w:val="7"/>
   </w:num>
   <w:num w:numId="10">
-    <w:abstractNumId w:val="30"/>
+    <w:abstractNumId w:val="32"/>
   </w:num>
   <w:num w:numId="11">
     <w:abstractNumId w:val="1"/>
@@ -25076,7 +26540,7 @@
     <w:abstractNumId w:val="12"/>
   </w:num>
   <w:num w:numId="13">
-    <w:abstractNumId w:val="54"/>
+    <w:abstractNumId w:val="57"/>
   </w:num>
   <w:num w:numId="14">
     <w:abstractNumId w:val="8"/>
@@ -25085,34 +26549,34 @@
     <w:abstractNumId w:val="4"/>
   </w:num>
   <w:num w:numId="16">
-    <w:abstractNumId w:val="37"/>
+    <w:abstractNumId w:val="40"/>
   </w:num>
   <w:num w:numId="17">
-    <w:abstractNumId w:val="29"/>
+    <w:abstractNumId w:val="31"/>
   </w:num>
   <w:num w:numId="18">
-    <w:abstractNumId w:val="62"/>
+    <w:abstractNumId w:val="65"/>
   </w:num>
   <w:num w:numId="19">
-    <w:abstractNumId w:val="21"/>
+    <w:abstractNumId w:val="23"/>
   </w:num>
   <w:num w:numId="20">
-    <w:abstractNumId w:val="51"/>
+    <w:abstractNumId w:val="54"/>
   </w:num>
   <w:num w:numId="21">
     <w:abstractNumId w:val="11"/>
   </w:num>
   <w:num w:numId="22">
-    <w:abstractNumId w:val="52"/>
+    <w:abstractNumId w:val="55"/>
   </w:num>
   <w:num w:numId="23">
     <w:abstractNumId w:val="14"/>
   </w:num>
   <w:num w:numId="24">
-    <w:abstractNumId w:val="18"/>
+    <w:abstractNumId w:val="20"/>
   </w:num>
   <w:num w:numId="25">
-    <w:abstractNumId w:val="32"/>
+    <w:abstractNumId w:val="35"/>
   </w:num>
   <w:num w:numId="26">
     <w:abstractNumId w:val="15"/>
@@ -25124,109 +26588,118 @@
     <w:abstractNumId w:val="9"/>
   </w:num>
   <w:num w:numId="29">
-    <w:abstractNumId w:val="46"/>
+    <w:abstractNumId w:val="49"/>
   </w:num>
   <w:num w:numId="30">
-    <w:abstractNumId w:val="38"/>
+    <w:abstractNumId w:val="41"/>
   </w:num>
   <w:num w:numId="31">
-    <w:abstractNumId w:val="45"/>
+    <w:abstractNumId w:val="48"/>
   </w:num>
   <w:num w:numId="32">
+    <w:abstractNumId w:val="42"/>
+  </w:num>
+  <w:num w:numId="33">
+    <w:abstractNumId w:val="60"/>
+  </w:num>
+  <w:num w:numId="34">
     <w:abstractNumId w:val="39"/>
   </w:num>
-  <w:num w:numId="33">
-    <w:abstractNumId w:val="57"/>
-  </w:num>
-  <w:num w:numId="34">
-    <w:abstractNumId w:val="36"/>
-  </w:num>
   <w:num w:numId="35">
-    <w:abstractNumId w:val="49"/>
+    <w:abstractNumId w:val="52"/>
   </w:num>
   <w:num w:numId="36">
-    <w:abstractNumId w:val="59"/>
+    <w:abstractNumId w:val="62"/>
   </w:num>
   <w:num w:numId="37">
     <w:abstractNumId w:val="6"/>
   </w:num>
   <w:num w:numId="38">
-    <w:abstractNumId w:val="53"/>
+    <w:abstractNumId w:val="56"/>
   </w:num>
   <w:num w:numId="39">
-    <w:abstractNumId w:val="42"/>
+    <w:abstractNumId w:val="45"/>
   </w:num>
   <w:num w:numId="40">
+    <w:abstractNumId w:val="28"/>
+  </w:num>
+  <w:num w:numId="41">
+    <w:abstractNumId w:val="58"/>
+  </w:num>
+  <w:num w:numId="42">
+    <w:abstractNumId w:val="25"/>
+  </w:num>
+  <w:num w:numId="43">
+    <w:abstractNumId w:val="43"/>
+  </w:num>
+  <w:num w:numId="44">
+    <w:abstractNumId w:val="47"/>
+  </w:num>
+  <w:num w:numId="45">
+    <w:abstractNumId w:val="24"/>
+  </w:num>
+  <w:num w:numId="46">
     <w:abstractNumId w:val="26"/>
   </w:num>
-  <w:num w:numId="41">
-    <w:abstractNumId w:val="55"/>
+  <w:num w:numId="47">
+    <w:abstractNumId w:val="37"/>
   </w:num>
-  <w:num w:numId="42">
-    <w:abstractNumId w:val="23"/>
+  <w:num w:numId="48">
+    <w:abstractNumId w:val="61"/>
   </w:num>
-  <w:num w:numId="43">
-    <w:abstractNumId w:val="40"/>
-  </w:num>
-  <w:num w:numId="44">
-    <w:abstractNumId w:val="44"/>
-  </w:num>
-  <w:num w:numId="45">
+  <w:num w:numId="49">
     <w:abstractNumId w:val="22"/>
   </w:num>
-  <w:num w:numId="46">
-    <w:abstractNumId w:val="24"/>
-  </w:num>
-  <w:num w:numId="47">
-    <w:abstractNumId w:val="34"/>
-  </w:num>
-  <w:num w:numId="48">
-    <w:abstractNumId w:val="58"/>
-  </w:num>
-  <w:num w:numId="49">
-    <w:abstractNumId w:val="20"/>
-  </w:num>
   <w:num w:numId="50">
-    <w:abstractNumId w:val="27"/>
+    <w:abstractNumId w:val="29"/>
   </w:num>
   <w:num w:numId="51">
-    <w:abstractNumId w:val="41"/>
+    <w:abstractNumId w:val="44"/>
   </w:num>
   <w:num w:numId="52">
     <w:abstractNumId w:val="3"/>
   </w:num>
   <w:num w:numId="53">
-    <w:abstractNumId w:val="56"/>
+    <w:abstractNumId w:val="59"/>
   </w:num>
   <w:num w:numId="54">
-    <w:abstractNumId w:val="35"/>
+    <w:abstractNumId w:val="38"/>
   </w:num>
   <w:num w:numId="55">
     <w:abstractNumId w:val="13"/>
   </w:num>
   <w:num w:numId="56">
-    <w:abstractNumId w:val="43"/>
+    <w:abstractNumId w:val="46"/>
   </w:num>
   <w:num w:numId="57">
-    <w:abstractNumId w:val="31"/>
+    <w:abstractNumId w:val="33"/>
   </w:num>
   <w:num w:numId="58">
     <w:abstractNumId w:val="10"/>
   </w:num>
   <w:num w:numId="59">
-    <w:abstractNumId w:val="19"/>
+    <w:abstractNumId w:val="21"/>
   </w:num>
   <w:num w:numId="60">
-    <w:abstractNumId w:val="28"/>
+    <w:abstractNumId w:val="30"/>
   </w:num>
   <w:num w:numId="61">
     <w:abstractNumId w:val="2"/>
   </w:num>
   <w:num w:numId="62">
-    <w:abstractNumId w:val="48"/>
+    <w:abstractNumId w:val="51"/>
   </w:num>
   <w:num w:numId="63">
-    <w:abstractNumId w:val="50"/>
+    <w:abstractNumId w:val="53"/>
+  </w:num>
+  <w:num w:numId="64">
+    <w:abstractNumId w:val="34"/>
+  </w:num>
+  <w:num w:numId="65">
+    <w:abstractNumId w:val="16"/>
+  </w:num>
+  <w:num w:numId="66">
+    <w:abstractNumId w:val="17"/>
   </w:num>
   <w:numIdMacAtCleanup w:val="59"/>
 </w:numbering>

</xml_diff>

<commit_message>
Fixes many major and minor bugs, mostly reveals that we have a long way to go
</commit_message>
<xml_diff>
--- a/non_game/[Devlog] Rolling in the Sheepe.docx
+++ b/non_game/[Devlog] Rolling in the Sheepe.docx
@@ -18563,7 +18563,17 @@
     </w:p>
     <w:p>
       <w:pPr>
-        <w:pStyle w:val="Heading3"/>
+        <w:pStyle w:val="Heading2"/>
+      </w:pPr>
+      <w:r>
+        <w:t xml:space="preserve">Step 22: </w:t>
+      </w:r>
+      <w:r>
+        <w:t>Walking back bad decisions</w:t>
+      </w:r>
+    </w:p>
+    <w:p>
+      <w:pPr>
         <w:rPr>
           <w:lang w:val="en-US"/>
         </w:rPr>
@@ -18573,6 +18583,1046 @@
           <w:lang w:val="en-US"/>
         </w:rPr>
         <w:lastRenderedPageBreak/>
+        <w:t>E</w:t>
+      </w:r>
+      <w:r>
+        <w:rPr>
+          <w:lang w:val="en-US"/>
+        </w:rPr>
+        <w:t>arlier I m</w:t>
+      </w:r>
+      <w:r>
+        <w:rPr>
+          <w:lang w:val="en-US"/>
+        </w:rPr>
+        <w:t xml:space="preserve">entioned the following rule: “whenever something happens to </w:t>
+      </w:r>
+      <w:r>
+        <w:rPr>
+          <w:i/>
+          <w:iCs/>
+          <w:lang w:val="en-US"/>
+        </w:rPr>
+        <w:t>one body</w:t>
+      </w:r>
+      <w:r>
+        <w:rPr>
+          <w:lang w:val="en-US"/>
+        </w:rPr>
+        <w:t xml:space="preserve">, it should happen to </w:t>
+      </w:r>
+      <w:r>
+        <w:rPr>
+          <w:i/>
+          <w:iCs/>
+          <w:lang w:val="en-US"/>
+        </w:rPr>
+        <w:t>all of your bodies</w:t>
+      </w:r>
+      <w:r>
+        <w:rPr>
+          <w:lang w:val="en-US"/>
+        </w:rPr>
+        <w:t>”</w:t>
+      </w:r>
+    </w:p>
+    <w:p>
+      <w:pPr>
+        <w:rPr>
+          <w:lang w:val="en-US"/>
+        </w:rPr>
+      </w:pPr>
+    </w:p>
+    <w:p>
+      <w:pPr>
+        <w:rPr>
+          <w:lang w:val="en-US"/>
+        </w:rPr>
+      </w:pPr>
+      <w:r>
+        <w:rPr>
+          <w:lang w:val="en-US"/>
+        </w:rPr>
+        <w:t>Although a good idea in theory, it didn’t work in practice. It just becomes confusing, way too hard to keep track of. If I’d wanted to do this, I should’ve kept it in mind (and supported it) right from the beginning.</w:t>
+      </w:r>
+    </w:p>
+    <w:p>
+      <w:pPr>
+        <w:rPr>
+          <w:lang w:val="en-US"/>
+        </w:rPr>
+      </w:pPr>
+    </w:p>
+    <w:p>
+      <w:pPr>
+        <w:rPr>
+          <w:lang w:val="en-US"/>
+        </w:rPr>
+      </w:pPr>
+      <w:r>
+        <w:rPr>
+          <w:lang w:val="en-US"/>
+        </w:rPr>
+        <w:t xml:space="preserve">The rule was designed to make the fact that you can be split into multiple bodies </w:t>
+      </w:r>
+      <w:r>
+        <w:rPr>
+          <w:i/>
+          <w:iCs/>
+          <w:lang w:val="en-US"/>
+        </w:rPr>
+        <w:t>more useful/impactful</w:t>
+      </w:r>
+      <w:r>
+        <w:rPr>
+          <w:lang w:val="en-US"/>
+        </w:rPr>
+        <w:t>.</w:t>
+      </w:r>
+    </w:p>
+    <w:p>
+      <w:pPr>
+        <w:rPr>
+          <w:lang w:val="en-US"/>
+        </w:rPr>
+      </w:pPr>
+    </w:p>
+    <w:p>
+      <w:pPr>
+        <w:rPr>
+          <w:lang w:val="en-US"/>
+        </w:rPr>
+      </w:pPr>
+      <w:r>
+        <w:rPr>
+          <w:lang w:val="en-US"/>
+        </w:rPr>
+        <w:t>So, we need something else to achieve the same thing. At the same time, I observed these flaws:</w:t>
+      </w:r>
+    </w:p>
+    <w:p>
+      <w:pPr>
+        <w:pStyle w:val="ListParagraph"/>
+        <w:numPr>
+          <w:ilvl w:val="0"/>
+          <w:numId w:val="67"/>
+        </w:numPr>
+        <w:rPr>
+          <w:lang w:val="en-US"/>
+        </w:rPr>
+      </w:pPr>
+      <w:r>
+        <w:rPr>
+          <w:lang w:val="en-US"/>
+        </w:rPr>
+        <w:t xml:space="preserve">Coins aren’t used enough. There should be </w:t>
+      </w:r>
+      <w:r>
+        <w:rPr>
+          <w:i/>
+          <w:iCs/>
+          <w:lang w:val="en-US"/>
+        </w:rPr>
+        <w:t>way more items</w:t>
+      </w:r>
+      <w:r>
+        <w:rPr>
+          <w:lang w:val="en-US"/>
+        </w:rPr>
+        <w:t xml:space="preserve"> where you can pay coins in exchange for … something good.</w:t>
+      </w:r>
+    </w:p>
+    <w:p>
+      <w:pPr>
+        <w:pStyle w:val="ListParagraph"/>
+        <w:numPr>
+          <w:ilvl w:val="0"/>
+          <w:numId w:val="67"/>
+        </w:numPr>
+        <w:rPr>
+          <w:lang w:val="en-US"/>
+        </w:rPr>
+      </w:pPr>
+      <w:r>
+        <w:rPr>
+          <w:lang w:val="en-US"/>
+        </w:rPr>
+        <w:t xml:space="preserve">There should be some more control over growing/shrinking in actual </w:t>
+      </w:r>
+      <w:r>
+        <w:rPr>
+          <w:i/>
+          <w:iCs/>
+          <w:lang w:val="en-US"/>
+        </w:rPr>
+        <w:t>size</w:t>
+      </w:r>
+      <w:r>
+        <w:rPr>
+          <w:lang w:val="en-US"/>
+        </w:rPr>
+        <w:t xml:space="preserve">. (Now it’s often a </w:t>
+      </w:r>
+      <w:r>
+        <w:rPr>
+          <w:i/>
+          <w:iCs/>
+          <w:lang w:val="en-US"/>
+        </w:rPr>
+        <w:t xml:space="preserve">bad </w:t>
+      </w:r>
+      <w:r>
+        <w:rPr>
+          <w:lang w:val="en-US"/>
+        </w:rPr>
+        <w:t>thing if you become big and powerful, because you don’t fit through all gaps anymore.)</w:t>
+      </w:r>
+    </w:p>
+    <w:p>
+      <w:pPr>
+        <w:pStyle w:val="ListParagraph"/>
+        <w:numPr>
+          <w:ilvl w:val="0"/>
+          <w:numId w:val="67"/>
+        </w:numPr>
+        <w:rPr>
+          <w:lang w:val="en-US"/>
+        </w:rPr>
+      </w:pPr>
+      <w:r>
+        <w:rPr>
+          <w:lang w:val="en-US"/>
+        </w:rPr>
+        <w:t>We still need more platforming elements in the game</w:t>
+      </w:r>
+    </w:p>
+    <w:p>
+      <w:pPr>
+        <w:rPr>
+          <w:lang w:val="en-US"/>
+        </w:rPr>
+      </w:pPr>
+    </w:p>
+    <w:p>
+      <w:pPr>
+        <w:rPr>
+          <w:lang w:val="en-US"/>
+        </w:rPr>
+      </w:pPr>
+      <w:r>
+        <w:rPr>
+          <w:lang w:val="en-US"/>
+        </w:rPr>
+        <w:t>As such, I decided to add more special tiles to the game (with a high probability of appearing) aimed specifically to solve these 4 problems.</w:t>
+      </w:r>
+    </w:p>
+    <w:p>
+      <w:pPr>
+        <w:rPr>
+          <w:lang w:val="en-US"/>
+        </w:rPr>
+      </w:pPr>
+    </w:p>
+    <w:p>
+      <w:pPr>
+        <w:rPr>
+          <w:b/>
+          <w:bCs/>
+          <w:lang w:val="en-US"/>
+        </w:rPr>
+      </w:pPr>
+      <w:r>
+        <w:rPr>
+          <w:b/>
+          <w:bCs/>
+          <w:lang w:val="en-US"/>
+        </w:rPr>
+        <w:t>Multiple bodies?</w:t>
+      </w:r>
+    </w:p>
+    <w:p>
+      <w:pPr>
+        <w:pStyle w:val="ListParagraph"/>
+        <w:numPr>
+          <w:ilvl w:val="0"/>
+          <w:numId w:val="68"/>
+        </w:numPr>
+        <w:rPr>
+          <w:lang w:val="en-US"/>
+        </w:rPr>
+      </w:pPr>
+      <w:r>
+        <w:rPr>
+          <w:lang w:val="en-US"/>
+        </w:rPr>
+        <w:t>A tile that gives you as many coins as you have bodies.</w:t>
+      </w:r>
+    </w:p>
+    <w:p>
+      <w:pPr>
+        <w:pStyle w:val="ListParagraph"/>
+        <w:numPr>
+          <w:ilvl w:val="0"/>
+          <w:numId w:val="68"/>
+        </w:numPr>
+        <w:rPr>
+          <w:lang w:val="en-US"/>
+        </w:rPr>
+      </w:pPr>
+      <w:r>
+        <w:rPr>
+          <w:lang w:val="en-US"/>
+        </w:rPr>
+        <w:t xml:space="preserve">A tile that freezes bodies nearby </w:t>
+      </w:r>
+      <w:r>
+        <w:rPr>
+          <w:i/>
+          <w:iCs/>
+          <w:lang w:val="en-US"/>
+        </w:rPr>
+        <w:t>if they aren’t your worst body</w:t>
+      </w:r>
+      <w:r>
+        <w:rPr>
+          <w:lang w:val="en-US"/>
+        </w:rPr>
+        <w:t>.</w:t>
+      </w:r>
+    </w:p>
+    <w:p>
+      <w:pPr>
+        <w:pStyle w:val="ListParagraph"/>
+        <w:numPr>
+          <w:ilvl w:val="1"/>
+          <w:numId w:val="68"/>
+        </w:numPr>
+        <w:rPr>
+          <w:lang w:val="en-US"/>
+        </w:rPr>
+      </w:pPr>
+      <w:r>
+        <w:rPr>
+          <w:lang w:val="en-US"/>
+        </w:rPr>
+        <w:t xml:space="preserve">This might seem an obstacle, but it’s actually a </w:t>
+      </w:r>
+      <w:r>
+        <w:rPr>
+          <w:lang w:val="en-US"/>
+        </w:rPr>
+        <w:t>helpful</w:t>
+      </w:r>
+      <w:r>
+        <w:rPr>
+          <w:lang w:val="en-US"/>
+        </w:rPr>
+        <w:t xml:space="preserve"> thing.</w:t>
+      </w:r>
+    </w:p>
+    <w:p>
+      <w:pPr>
+        <w:pStyle w:val="ListParagraph"/>
+        <w:numPr>
+          <w:ilvl w:val="1"/>
+          <w:numId w:val="68"/>
+        </w:numPr>
+        <w:rPr>
+          <w:lang w:val="en-US"/>
+        </w:rPr>
+      </w:pPr>
+      <w:r>
+        <w:rPr>
+          <w:lang w:val="en-US"/>
+        </w:rPr>
+        <w:t>It locks a body,</w:t>
+      </w:r>
+      <w:r>
+        <w:rPr>
+          <w:lang w:val="en-US"/>
+        </w:rPr>
+        <w:t xml:space="preserve"> so you can safely move your</w:t>
+      </w:r>
+      <w:r>
+        <w:rPr>
+          <w:lang w:val="en-US"/>
+        </w:rPr>
+        <w:t xml:space="preserve"> others without worrying about it.</w:t>
+      </w:r>
+    </w:p>
+    <w:p>
+      <w:pPr>
+        <w:pStyle w:val="ListParagraph"/>
+        <w:numPr>
+          <w:ilvl w:val="0"/>
+          <w:numId w:val="68"/>
+        </w:numPr>
+        <w:rPr>
+          <w:lang w:val="en-US"/>
+        </w:rPr>
+      </w:pPr>
+      <w:r>
+        <w:rPr>
+          <w:lang w:val="en-US"/>
+        </w:rPr>
+        <w:t xml:space="preserve">A tile that changes </w:t>
+      </w:r>
+      <w:r>
+        <w:rPr>
+          <w:i/>
+          <w:iCs/>
+          <w:lang w:val="en-US"/>
+        </w:rPr>
+        <w:t>all your bodies</w:t>
+      </w:r>
+      <w:r>
+        <w:rPr>
+          <w:lang w:val="en-US"/>
+        </w:rPr>
+        <w:t xml:space="preserve"> to a triangle.</w:t>
+      </w:r>
+    </w:p>
+    <w:p>
+      <w:pPr>
+        <w:pStyle w:val="ListParagraph"/>
+        <w:numPr>
+          <w:ilvl w:val="1"/>
+          <w:numId w:val="68"/>
+        </w:numPr>
+        <w:rPr>
+          <w:lang w:val="en-US"/>
+        </w:rPr>
+      </w:pPr>
+      <w:r>
+        <w:rPr>
+          <w:lang w:val="en-US"/>
+        </w:rPr>
+        <w:t>The o</w:t>
+      </w:r>
+      <w:r>
+        <w:rPr>
+          <w:lang w:val="en-US"/>
+        </w:rPr>
+        <w:t xml:space="preserve">ne tile that </w:t>
+      </w:r>
+      <w:r>
+        <w:rPr>
+          <w:b/>
+          <w:bCs/>
+          <w:lang w:val="en-US"/>
+        </w:rPr>
+        <w:t>does</w:t>
+      </w:r>
+      <w:r>
+        <w:rPr>
+          <w:lang w:val="en-US"/>
+        </w:rPr>
+        <w:t xml:space="preserve"> have its effect on </w:t>
+      </w:r>
+      <w:r>
+        <w:rPr>
+          <w:b/>
+          <w:bCs/>
+          <w:lang w:val="en-US"/>
+        </w:rPr>
+        <w:t>all</w:t>
+      </w:r>
+      <w:r>
+        <w:rPr>
+          <w:lang w:val="en-US"/>
+        </w:rPr>
+        <w:t xml:space="preserve"> your bodies</w:t>
+      </w:r>
+      <w:r>
+        <w:rPr>
+          <w:lang w:val="en-US"/>
+        </w:rPr>
+        <w:t xml:space="preserve"> </w:t>
+      </w:r>
+    </w:p>
+    <w:p>
+      <w:pPr>
+        <w:rPr>
+          <w:lang w:val="en-US"/>
+        </w:rPr>
+      </w:pPr>
+    </w:p>
+    <w:p>
+      <w:pPr>
+        <w:rPr>
+          <w:lang w:val="en-US"/>
+        </w:rPr>
+      </w:pPr>
+      <w:r>
+        <w:rPr>
+          <w:b/>
+          <w:bCs/>
+          <w:lang w:val="en-US"/>
+        </w:rPr>
+        <w:t>Coins?</w:t>
+      </w:r>
+      <w:r>
+        <w:rPr>
+          <w:lang w:val="en-US"/>
+        </w:rPr>
+        <w:t xml:space="preserve"> (So these act as a sort of “shop”.)</w:t>
+      </w:r>
+    </w:p>
+    <w:p>
+      <w:pPr>
+        <w:pStyle w:val="ListParagraph"/>
+        <w:numPr>
+          <w:ilvl w:val="0"/>
+          <w:numId w:val="69"/>
+        </w:numPr>
+        <w:rPr>
+          <w:lang w:val="en-US"/>
+        </w:rPr>
+      </w:pPr>
+      <w:r>
+        <w:rPr>
+          <w:lang w:val="en-US"/>
+        </w:rPr>
+        <w:t>Pay X coins to d</w:t>
+      </w:r>
+      <w:r>
+        <w:rPr>
+          <w:lang w:val="en-US"/>
+        </w:rPr>
+        <w:t>estroy all your other bodies</w:t>
+      </w:r>
+      <w:r>
+        <w:rPr>
+          <w:lang w:val="en-US"/>
+        </w:rPr>
+        <w:t>.</w:t>
+      </w:r>
+    </w:p>
+    <w:p>
+      <w:pPr>
+        <w:pStyle w:val="ListParagraph"/>
+        <w:numPr>
+          <w:ilvl w:val="0"/>
+          <w:numId w:val="69"/>
+        </w:numPr>
+        <w:rPr>
+          <w:lang w:val="en-US"/>
+        </w:rPr>
+      </w:pPr>
+      <w:r>
+        <w:rPr>
+          <w:lang w:val="en-US"/>
+        </w:rPr>
+        <w:t xml:space="preserve">Pay X coins to </w:t>
+      </w:r>
+      <w:r>
+        <w:rPr>
+          <w:i/>
+          <w:iCs/>
+          <w:lang w:val="en-US"/>
+        </w:rPr>
+        <w:t>blast away</w:t>
+      </w:r>
+      <w:r>
+        <w:rPr>
+          <w:lang w:val="en-US"/>
+        </w:rPr>
+        <w:t xml:space="preserve"> or </w:t>
+      </w:r>
+      <w:r>
+        <w:rPr>
+          <w:i/>
+          <w:iCs/>
+          <w:lang w:val="en-US"/>
+        </w:rPr>
+        <w:t>slice</w:t>
+      </w:r>
+      <w:r>
+        <w:rPr>
+          <w:lang w:val="en-US"/>
+        </w:rPr>
+        <w:t xml:space="preserve"> all nearby bodies</w:t>
+      </w:r>
+      <w:r>
+        <w:rPr>
+          <w:lang w:val="en-US"/>
+        </w:rPr>
+        <w:t xml:space="preserve"> (excluding your own, of course).</w:t>
+      </w:r>
+    </w:p>
+    <w:p>
+      <w:pPr>
+        <w:pStyle w:val="ListParagraph"/>
+        <w:numPr>
+          <w:ilvl w:val="0"/>
+          <w:numId w:val="69"/>
+        </w:numPr>
+        <w:rPr>
+          <w:lang w:val="en-US"/>
+        </w:rPr>
+      </w:pPr>
+      <w:r>
+        <w:rPr>
+          <w:lang w:val="en-US"/>
+        </w:rPr>
+        <w:t xml:space="preserve">Pay X coins </w:t>
+      </w:r>
+      <w:r>
+        <w:rPr>
+          <w:lang w:val="en-US"/>
+        </w:rPr>
+        <w:t xml:space="preserve">for a </w:t>
+      </w:r>
+      <w:r>
+        <w:rPr>
+          <w:lang w:val="en-US"/>
+        </w:rPr>
+        <w:t>huge</w:t>
+      </w:r>
+      <w:r>
+        <w:rPr>
+          <w:lang w:val="en-US"/>
+        </w:rPr>
+        <w:t xml:space="preserve"> time bonus</w:t>
+      </w:r>
+      <w:r>
+        <w:rPr>
+          <w:lang w:val="en-US"/>
+        </w:rPr>
+        <w:t xml:space="preserve"> (solo_unpickable)</w:t>
+      </w:r>
+    </w:p>
+    <w:p>
+      <w:pPr>
+        <w:pStyle w:val="ListParagraph"/>
+        <w:numPr>
+          <w:ilvl w:val="0"/>
+          <w:numId w:val="69"/>
+        </w:numPr>
+        <w:rPr>
+          <w:lang w:val="en-US"/>
+        </w:rPr>
+      </w:pPr>
+      <w:r>
+        <w:rPr>
+          <w:lang w:val="en-US"/>
+        </w:rPr>
+        <w:t xml:space="preserve">Pay X coins to </w:t>
+      </w:r>
+      <w:r>
+        <w:rPr>
+          <w:i/>
+          <w:iCs/>
+          <w:lang w:val="en-US"/>
+        </w:rPr>
+        <w:t>shrink</w:t>
+      </w:r>
+      <w:r>
+        <w:rPr>
+          <w:lang w:val="en-US"/>
+        </w:rPr>
+        <w:t xml:space="preserve"> </w:t>
+      </w:r>
+      <w:r>
+        <w:rPr>
+          <w:lang w:val="en-US"/>
+        </w:rPr>
+        <w:t xml:space="preserve">(+ </w:t>
+      </w:r>
+      <w:r>
+        <w:rPr>
+          <w:i/>
+          <w:iCs/>
+          <w:lang w:val="en-US"/>
+        </w:rPr>
+        <w:t>make triangle)</w:t>
+      </w:r>
+      <w:r>
+        <w:rPr>
+          <w:lang w:val="en-US"/>
+        </w:rPr>
+        <w:t xml:space="preserve"> </w:t>
+      </w:r>
+      <w:r>
+        <w:rPr>
+          <w:lang w:val="en-US"/>
+        </w:rPr>
+        <w:t>everyone</w:t>
+      </w:r>
+      <w:r>
+        <w:rPr>
+          <w:lang w:val="en-US"/>
+        </w:rPr>
+        <w:t xml:space="preserve"> around you</w:t>
+      </w:r>
+    </w:p>
+    <w:p>
+      <w:pPr>
+        <w:rPr>
+          <w:b/>
+          <w:bCs/>
+          <w:lang w:val="en-US"/>
+        </w:rPr>
+      </w:pPr>
+    </w:p>
+    <w:p>
+      <w:pPr>
+        <w:rPr>
+          <w:b/>
+          <w:bCs/>
+          <w:lang w:val="en-US"/>
+        </w:rPr>
+      </w:pPr>
+      <w:r>
+        <w:rPr>
+          <w:b/>
+          <w:bCs/>
+          <w:lang w:val="en-US"/>
+        </w:rPr>
+        <w:t>Growing/Shrinking</w:t>
+      </w:r>
+    </w:p>
+    <w:p>
+      <w:pPr>
+        <w:pStyle w:val="ListParagraph"/>
+        <w:numPr>
+          <w:ilvl w:val="0"/>
+          <w:numId w:val="70"/>
+        </w:numPr>
+        <w:rPr>
+          <w:lang w:val="en-US"/>
+        </w:rPr>
+      </w:pPr>
+      <w:r>
+        <w:rPr>
+          <w:lang w:val="en-US"/>
+        </w:rPr>
+        <w:t xml:space="preserve">A tile that </w:t>
+      </w:r>
+      <w:r>
+        <w:rPr>
+          <w:lang w:val="en-US"/>
+        </w:rPr>
+        <w:t>grows you to max size</w:t>
+      </w:r>
+    </w:p>
+    <w:p>
+      <w:pPr>
+        <w:pStyle w:val="ListParagraph"/>
+        <w:numPr>
+          <w:ilvl w:val="0"/>
+          <w:numId w:val="70"/>
+        </w:numPr>
+        <w:rPr>
+          <w:lang w:val="en-US"/>
+        </w:rPr>
+      </w:pPr>
+      <w:r>
+        <w:rPr>
+          <w:lang w:val="en-US"/>
+        </w:rPr>
+        <w:t xml:space="preserve">A tile that </w:t>
+      </w:r>
+      <w:r>
+        <w:rPr>
+          <w:lang w:val="en-US"/>
+        </w:rPr>
+        <w:t>shrinks you to m</w:t>
+      </w:r>
+      <w:r>
+        <w:rPr>
+          <w:lang w:val="en-US"/>
+        </w:rPr>
+        <w:t>in</w:t>
+      </w:r>
+      <w:r>
+        <w:rPr>
+          <w:lang w:val="en-US"/>
+        </w:rPr>
+        <w:t xml:space="preserve"> size</w:t>
+      </w:r>
+    </w:p>
+    <w:p>
+      <w:pPr>
+        <w:rPr>
+          <w:b/>
+          <w:bCs/>
+          <w:lang w:val="en-US"/>
+        </w:rPr>
+      </w:pPr>
+    </w:p>
+    <w:p>
+      <w:pPr>
+        <w:rPr>
+          <w:b/>
+          <w:bCs/>
+          <w:lang w:val="en-US"/>
+        </w:rPr>
+      </w:pPr>
+      <w:r>
+        <w:rPr>
+          <w:b/>
+          <w:bCs/>
+          <w:lang w:val="en-US"/>
+        </w:rPr>
+        <w:t>Platforming?</w:t>
+      </w:r>
+    </w:p>
+    <w:p>
+      <w:pPr>
+        <w:pStyle w:val="ListParagraph"/>
+        <w:numPr>
+          <w:ilvl w:val="0"/>
+          <w:numId w:val="71"/>
+        </w:numPr>
+        <w:rPr>
+          <w:b/>
+          <w:bCs/>
+          <w:lang w:val="en-US"/>
+        </w:rPr>
+      </w:pPr>
+      <w:r>
+        <w:rPr>
+          <w:lang w:val="en-US"/>
+        </w:rPr>
+        <w:t>A magnet that attracts/repels all bodies in a radius (ignoring walls)</w:t>
+      </w:r>
+    </w:p>
+    <w:p>
+      <w:pPr>
+        <w:pStyle w:val="ListParagraph"/>
+        <w:numPr>
+          <w:ilvl w:val="0"/>
+          <w:numId w:val="71"/>
+        </w:numPr>
+        <w:rPr>
+          <w:lang w:val="en-US"/>
+        </w:rPr>
+      </w:pPr>
+      <w:r>
+        <w:rPr>
+          <w:lang w:val="en-US"/>
+        </w:rPr>
+        <w:t>A platform</w:t>
+      </w:r>
+      <w:r>
+        <w:rPr>
+          <w:lang w:val="en-US"/>
+        </w:rPr>
+        <w:t xml:space="preserve"> placed somewhere in the room that simply turns on/off on a timer. (Acting like a door, or gate, or moving floor, depends on situation.)</w:t>
+      </w:r>
+    </w:p>
+    <w:p>
+      <w:pPr>
+        <w:pStyle w:val="ListParagraph"/>
+        <w:numPr>
+          <w:ilvl w:val="0"/>
+          <w:numId w:val="71"/>
+        </w:numPr>
+        <w:rPr>
+          <w:lang w:val="en-US"/>
+        </w:rPr>
+      </w:pPr>
+      <w:r>
+        <w:rPr>
+          <w:lang w:val="en-US"/>
+        </w:rPr>
+        <w:t xml:space="preserve">A similar platform that </w:t>
+      </w:r>
+      <w:r>
+        <w:rPr>
+          <w:i/>
+          <w:iCs/>
+          <w:lang w:val="en-US"/>
+        </w:rPr>
+        <w:t>moves</w:t>
+      </w:r>
+      <w:r>
+        <w:rPr>
+          <w:lang w:val="en-US"/>
+        </w:rPr>
+        <w:t xml:space="preserve"> or has a </w:t>
+      </w:r>
+      <w:r>
+        <w:rPr>
+          <w:i/>
+          <w:iCs/>
+          <w:lang w:val="en-US"/>
+        </w:rPr>
+        <w:t>hole</w:t>
+      </w:r>
+      <w:r>
+        <w:rPr>
+          <w:lang w:val="en-US"/>
+        </w:rPr>
+        <w:t xml:space="preserve"> in it.</w:t>
+      </w:r>
+    </w:p>
+    <w:p>
+      <w:pPr>
+        <w:pStyle w:val="ListParagraph"/>
+        <w:numPr>
+          <w:ilvl w:val="0"/>
+          <w:numId w:val="71"/>
+        </w:numPr>
+        <w:rPr>
+          <w:lang w:val="en-US"/>
+        </w:rPr>
+      </w:pPr>
+      <w:r>
+        <w:rPr>
+          <w:lang w:val="en-US"/>
+        </w:rPr>
+        <w:t xml:space="preserve">An item that just has a </w:t>
+      </w:r>
+      <w:r>
+        <w:rPr>
+          <w:i/>
+          <w:iCs/>
+          <w:lang w:val="en-US"/>
+        </w:rPr>
+        <w:t>slight</w:t>
+      </w:r>
+      <w:r>
+        <w:rPr>
+          <w:lang w:val="en-US"/>
+        </w:rPr>
+        <w:t xml:space="preserve"> slope on it, causing you to roll/fly off, without blocking too much.</w:t>
+      </w:r>
+    </w:p>
+    <w:p>
+      <w:pPr>
+        <w:rPr>
+          <w:b/>
+          <w:bCs/>
+          <w:lang w:val="en-US"/>
+        </w:rPr>
+      </w:pPr>
+    </w:p>
+    <w:p>
+      <w:pPr>
+        <w:rPr>
+          <w:lang w:val="en-US"/>
+        </w:rPr>
+      </w:pPr>
+      <w:r>
+        <w:rPr>
+          <w:lang w:val="en-US"/>
+        </w:rPr>
+        <w:t xml:space="preserve">Yes, this adds </w:t>
+      </w:r>
+      <w:r>
+        <w:rPr>
+          <w:i/>
+          <w:iCs/>
+          <w:lang w:val="en-US"/>
+        </w:rPr>
+        <w:t>even more content</w:t>
+      </w:r>
+      <w:r>
+        <w:rPr>
+          <w:lang w:val="en-US"/>
+        </w:rPr>
+        <w:t>, and doesn’t entirely solve the core issues. But I feel done with the game and don’t want to do a core rewrite.</w:t>
+      </w:r>
+    </w:p>
+    <w:p>
+      <w:pPr>
+        <w:rPr>
+          <w:lang w:val="en-US"/>
+        </w:rPr>
+      </w:pPr>
+    </w:p>
+    <w:p>
+      <w:pPr>
+        <w:rPr>
+          <w:lang w:val="en-US"/>
+        </w:rPr>
+      </w:pPr>
+      <w:r>
+        <w:rPr>
+          <w:lang w:val="en-US"/>
+        </w:rPr>
+        <w:lastRenderedPageBreak/>
+        <w:t>(Another bad</w:t>
+      </w:r>
+      <w:r>
+        <w:rPr>
+          <w:lang w:val="en-US"/>
+        </w:rPr>
+        <w:t xml:space="preserve"> decision was: “when you hit another body of yours, all coins are transferred to the biggest shape” It’s often impossible to tell which one is actually bigger.</w:t>
+      </w:r>
+      <w:r>
+        <w:rPr>
+          <w:lang w:val="en-US"/>
+        </w:rPr>
+        <w:t xml:space="preserve"> There’s no real use for this.</w:t>
+      </w:r>
+      <w:r>
+        <w:rPr>
+          <w:lang w:val="en-US"/>
+        </w:rPr>
+        <w:t xml:space="preserve"> When it happened for the first time, </w:t>
+      </w:r>
+      <w:r>
+        <w:rPr>
+          <w:i/>
+          <w:iCs/>
+          <w:lang w:val="en-US"/>
+        </w:rPr>
+        <w:t>I</w:t>
+      </w:r>
+      <w:r>
+        <w:rPr>
+          <w:lang w:val="en-US"/>
+        </w:rPr>
+        <w:t xml:space="preserve"> was confused for a moment</w:t>
+      </w:r>
+      <w:r>
+        <w:rPr>
+          <w:lang w:val="en-US"/>
+        </w:rPr>
+        <w:t xml:space="preserve"> –</w:t>
+      </w:r>
+      <w:r>
+        <w:rPr>
+          <w:lang w:val="en-US"/>
+        </w:rPr>
+        <w:t xml:space="preserve"> and I made the game! So this was simply turned off.)</w:t>
+      </w:r>
+    </w:p>
+    <w:p>
+      <w:pPr>
+        <w:rPr>
+          <w:lang w:val="en-US"/>
+        </w:rPr>
+      </w:pPr>
+    </w:p>
+    <w:p>
+      <w:pPr>
+        <w:rPr>
+          <w:lang w:val="en-US"/>
+        </w:rPr>
+      </w:pPr>
+      <w:r>
+        <w:rPr>
+          <w:lang w:val="en-US"/>
+        </w:rPr>
+        <w:t>(Additionally, the max number of coins was scaled back from 10 to 5. Again, too hard to keep track of more than that, and it polluted the visuals.)</w:t>
+      </w:r>
+    </w:p>
+    <w:p>
+      <w:pPr>
+        <w:rPr>
+          <w:lang w:val="en-US"/>
+        </w:rPr>
+      </w:pPr>
+    </w:p>
+    <w:p>
+      <w:pPr>
+        <w:pStyle w:val="Heading2"/>
+      </w:pPr>
+      <w:r>
         <w:t>I think I’ll stop here</w:t>
       </w:r>
     </w:p>
@@ -18956,6 +20006,7 @@
         <w:rPr>
           <w:lang w:val="en-US"/>
         </w:rPr>
+        <w:lastRenderedPageBreak/>
         <w:t>(Additionally, it was set up as a small project, which means increasing scope wouldn’t work well, as the code and systems just aren’t there to support it.)</w:t>
       </w:r>
     </w:p>
@@ -18996,7 +20047,6 @@
         <w:rPr>
           <w:lang w:val="en-US"/>
         </w:rPr>
-        <w:lastRenderedPageBreak/>
         <w:t>So that’s what I did. Finished another project, it became better than I anticipated (but still some way from a big professional release), now onto the next one.</w:t>
       </w:r>
     </w:p>
@@ -22097,6 +23147,119 @@
     </w:lvl>
   </w:abstractNum>
   <w:abstractNum w:abstractNumId="27" w15:restartNumberingAfterBreak="0">
+    <w:nsid w:val="2B81243A"/>
+    <w:multiLevelType w:val="hybridMultilevel"/>
+    <w:tmpl w:val="1B5A977E"/>
+    <w:lvl w:ilvl="0" w:tplc="04090001">
+      <w:start w:val="1"/>
+      <w:numFmt w:val="bullet"/>
+      <w:lvlText w:val=""/>
+      <w:lvlJc w:val="left"/>
+      <w:pPr>
+        <w:ind w:left="720" w:hanging="360"/>
+      </w:pPr>
+      <w:rPr>
+        <w:rFonts w:ascii="Symbol" w:hAnsi="Symbol" w:hint="default"/>
+      </w:rPr>
+    </w:lvl>
+    <w:lvl w:ilvl="1" w:tplc="04090003" w:tentative="1">
+      <w:start w:val="1"/>
+      <w:numFmt w:val="bullet"/>
+      <w:lvlText w:val="o"/>
+      <w:lvlJc w:val="left"/>
+      <w:pPr>
+        <w:ind w:left="1440" w:hanging="360"/>
+      </w:pPr>
+      <w:rPr>
+        <w:rFonts w:ascii="Courier New" w:hAnsi="Courier New" w:cs="Courier New" w:hint="default"/>
+      </w:rPr>
+    </w:lvl>
+    <w:lvl w:ilvl="2" w:tplc="04090005" w:tentative="1">
+      <w:start w:val="1"/>
+      <w:numFmt w:val="bullet"/>
+      <w:lvlText w:val=""/>
+      <w:lvlJc w:val="left"/>
+      <w:pPr>
+        <w:ind w:left="2160" w:hanging="360"/>
+      </w:pPr>
+      <w:rPr>
+        <w:rFonts w:ascii="Wingdings" w:hAnsi="Wingdings" w:hint="default"/>
+      </w:rPr>
+    </w:lvl>
+    <w:lvl w:ilvl="3" w:tplc="04090001" w:tentative="1">
+      <w:start w:val="1"/>
+      <w:numFmt w:val="bullet"/>
+      <w:lvlText w:val=""/>
+      <w:lvlJc w:val="left"/>
+      <w:pPr>
+        <w:ind w:left="2880" w:hanging="360"/>
+      </w:pPr>
+      <w:rPr>
+        <w:rFonts w:ascii="Symbol" w:hAnsi="Symbol" w:hint="default"/>
+      </w:rPr>
+    </w:lvl>
+    <w:lvl w:ilvl="4" w:tplc="04090003" w:tentative="1">
+      <w:start w:val="1"/>
+      <w:numFmt w:val="bullet"/>
+      <w:lvlText w:val="o"/>
+      <w:lvlJc w:val="left"/>
+      <w:pPr>
+        <w:ind w:left="3600" w:hanging="360"/>
+      </w:pPr>
+      <w:rPr>
+        <w:rFonts w:ascii="Courier New" w:hAnsi="Courier New" w:cs="Courier New" w:hint="default"/>
+      </w:rPr>
+    </w:lvl>
+    <w:lvl w:ilvl="5" w:tplc="04090005" w:tentative="1">
+      <w:start w:val="1"/>
+      <w:numFmt w:val="bullet"/>
+      <w:lvlText w:val=""/>
+      <w:lvlJc w:val="left"/>
+      <w:pPr>
+        <w:ind w:left="4320" w:hanging="360"/>
+      </w:pPr>
+      <w:rPr>
+        <w:rFonts w:ascii="Wingdings" w:hAnsi="Wingdings" w:hint="default"/>
+      </w:rPr>
+    </w:lvl>
+    <w:lvl w:ilvl="6" w:tplc="04090001" w:tentative="1">
+      <w:start w:val="1"/>
+      <w:numFmt w:val="bullet"/>
+      <w:lvlText w:val=""/>
+      <w:lvlJc w:val="left"/>
+      <w:pPr>
+        <w:ind w:left="5040" w:hanging="360"/>
+      </w:pPr>
+      <w:rPr>
+        <w:rFonts w:ascii="Symbol" w:hAnsi="Symbol" w:hint="default"/>
+      </w:rPr>
+    </w:lvl>
+    <w:lvl w:ilvl="7" w:tplc="04090003" w:tentative="1">
+      <w:start w:val="1"/>
+      <w:numFmt w:val="bullet"/>
+      <w:lvlText w:val="o"/>
+      <w:lvlJc w:val="left"/>
+      <w:pPr>
+        <w:ind w:left="5760" w:hanging="360"/>
+      </w:pPr>
+      <w:rPr>
+        <w:rFonts w:ascii="Courier New" w:hAnsi="Courier New" w:cs="Courier New" w:hint="default"/>
+      </w:rPr>
+    </w:lvl>
+    <w:lvl w:ilvl="8" w:tplc="04090005" w:tentative="1">
+      <w:start w:val="1"/>
+      <w:numFmt w:val="bullet"/>
+      <w:lvlText w:val=""/>
+      <w:lvlJc w:val="left"/>
+      <w:pPr>
+        <w:ind w:left="6480" w:hanging="360"/>
+      </w:pPr>
+      <w:rPr>
+        <w:rFonts w:ascii="Wingdings" w:hAnsi="Wingdings" w:hint="default"/>
+      </w:rPr>
+    </w:lvl>
+  </w:abstractNum>
+  <w:abstractNum w:abstractNumId="28" w15:restartNumberingAfterBreak="0">
     <w:nsid w:val="2FAB68E3"/>
     <w:multiLevelType w:val="hybridMultilevel"/>
     <w:tmpl w:val="38765C5C"/>
@@ -22209,7 +23372,7 @@
       </w:rPr>
     </w:lvl>
   </w:abstractNum>
-  <w:abstractNum w:abstractNumId="28" w15:restartNumberingAfterBreak="0">
+  <w:abstractNum w:abstractNumId="29" w15:restartNumberingAfterBreak="0">
     <w:nsid w:val="314C7906"/>
     <w:multiLevelType w:val="hybridMultilevel"/>
     <w:tmpl w:val="5672DF6E"/>
@@ -22322,7 +23485,7 @@
       </w:rPr>
     </w:lvl>
   </w:abstractNum>
-  <w:abstractNum w:abstractNumId="29" w15:restartNumberingAfterBreak="0">
+  <w:abstractNum w:abstractNumId="30" w15:restartNumberingAfterBreak="0">
     <w:nsid w:val="3193072D"/>
     <w:multiLevelType w:val="hybridMultilevel"/>
     <w:tmpl w:val="DCEC0186"/>
@@ -22435,7 +23598,7 @@
       </w:rPr>
     </w:lvl>
   </w:abstractNum>
-  <w:abstractNum w:abstractNumId="30" w15:restartNumberingAfterBreak="0">
+  <w:abstractNum w:abstractNumId="31" w15:restartNumberingAfterBreak="0">
     <w:nsid w:val="31D56306"/>
     <w:multiLevelType w:val="hybridMultilevel"/>
     <w:tmpl w:val="55BC9C7C"/>
@@ -22548,7 +23711,7 @@
       </w:rPr>
     </w:lvl>
   </w:abstractNum>
-  <w:abstractNum w:abstractNumId="31" w15:restartNumberingAfterBreak="0">
+  <w:abstractNum w:abstractNumId="32" w15:restartNumberingAfterBreak="0">
     <w:nsid w:val="39315762"/>
     <w:multiLevelType w:val="hybridMultilevel"/>
     <w:tmpl w:val="1B82B202"/>
@@ -22661,7 +23824,7 @@
       </w:rPr>
     </w:lvl>
   </w:abstractNum>
-  <w:abstractNum w:abstractNumId="32" w15:restartNumberingAfterBreak="0">
+  <w:abstractNum w:abstractNumId="33" w15:restartNumberingAfterBreak="0">
     <w:nsid w:val="396347B2"/>
     <w:multiLevelType w:val="hybridMultilevel"/>
     <w:tmpl w:val="86E68CA4"/>
@@ -22774,7 +23937,7 @@
       </w:rPr>
     </w:lvl>
   </w:abstractNum>
-  <w:abstractNum w:abstractNumId="33" w15:restartNumberingAfterBreak="0">
+  <w:abstractNum w:abstractNumId="34" w15:restartNumberingAfterBreak="0">
     <w:nsid w:val="3BD643F6"/>
     <w:multiLevelType w:val="hybridMultilevel"/>
     <w:tmpl w:val="FFDE925E"/>
@@ -22887,7 +24050,7 @@
       </w:rPr>
     </w:lvl>
   </w:abstractNum>
-  <w:abstractNum w:abstractNumId="34" w15:restartNumberingAfterBreak="0">
+  <w:abstractNum w:abstractNumId="35" w15:restartNumberingAfterBreak="0">
     <w:nsid w:val="3D4D6AB2"/>
     <w:multiLevelType w:val="hybridMultilevel"/>
     <w:tmpl w:val="F2AAE9A0"/>
@@ -23000,7 +24163,7 @@
       </w:rPr>
     </w:lvl>
   </w:abstractNum>
-  <w:abstractNum w:abstractNumId="35" w15:restartNumberingAfterBreak="0">
+  <w:abstractNum w:abstractNumId="36" w15:restartNumberingAfterBreak="0">
     <w:nsid w:val="3D6A4D05"/>
     <w:multiLevelType w:val="hybridMultilevel"/>
     <w:tmpl w:val="E11ECBE8"/>
@@ -23113,7 +24276,7 @@
       </w:rPr>
     </w:lvl>
   </w:abstractNum>
-  <w:abstractNum w:abstractNumId="36" w15:restartNumberingAfterBreak="0">
+  <w:abstractNum w:abstractNumId="37" w15:restartNumberingAfterBreak="0">
     <w:nsid w:val="3DD854DF"/>
     <w:multiLevelType w:val="hybridMultilevel"/>
     <w:tmpl w:val="DB947C30"/>
@@ -23226,7 +24389,7 @@
       </w:rPr>
     </w:lvl>
   </w:abstractNum>
-  <w:abstractNum w:abstractNumId="37" w15:restartNumberingAfterBreak="0">
+  <w:abstractNum w:abstractNumId="38" w15:restartNumberingAfterBreak="0">
     <w:nsid w:val="3E1C7364"/>
     <w:multiLevelType w:val="hybridMultilevel"/>
     <w:tmpl w:val="067AC9CE"/>
@@ -23339,7 +24502,7 @@
       </w:rPr>
     </w:lvl>
   </w:abstractNum>
-  <w:abstractNum w:abstractNumId="38" w15:restartNumberingAfterBreak="0">
+  <w:abstractNum w:abstractNumId="39" w15:restartNumberingAfterBreak="0">
     <w:nsid w:val="3E9D5AC6"/>
     <w:multiLevelType w:val="hybridMultilevel"/>
     <w:tmpl w:val="54326930"/>
@@ -23452,7 +24615,120 @@
       </w:rPr>
     </w:lvl>
   </w:abstractNum>
-  <w:abstractNum w:abstractNumId="39" w15:restartNumberingAfterBreak="0">
+  <w:abstractNum w:abstractNumId="40" w15:restartNumberingAfterBreak="0">
+    <w:nsid w:val="3FA8475D"/>
+    <w:multiLevelType w:val="hybridMultilevel"/>
+    <w:tmpl w:val="1D8627D4"/>
+    <w:lvl w:ilvl="0" w:tplc="04090001">
+      <w:start w:val="1"/>
+      <w:numFmt w:val="bullet"/>
+      <w:lvlText w:val=""/>
+      <w:lvlJc w:val="left"/>
+      <w:pPr>
+        <w:ind w:left="720" w:hanging="360"/>
+      </w:pPr>
+      <w:rPr>
+        <w:rFonts w:ascii="Symbol" w:hAnsi="Symbol" w:hint="default"/>
+      </w:rPr>
+    </w:lvl>
+    <w:lvl w:ilvl="1" w:tplc="04090003" w:tentative="1">
+      <w:start w:val="1"/>
+      <w:numFmt w:val="bullet"/>
+      <w:lvlText w:val="o"/>
+      <w:lvlJc w:val="left"/>
+      <w:pPr>
+        <w:ind w:left="1440" w:hanging="360"/>
+      </w:pPr>
+      <w:rPr>
+        <w:rFonts w:ascii="Courier New" w:hAnsi="Courier New" w:cs="Courier New" w:hint="default"/>
+      </w:rPr>
+    </w:lvl>
+    <w:lvl w:ilvl="2" w:tplc="04090005" w:tentative="1">
+      <w:start w:val="1"/>
+      <w:numFmt w:val="bullet"/>
+      <w:lvlText w:val=""/>
+      <w:lvlJc w:val="left"/>
+      <w:pPr>
+        <w:ind w:left="2160" w:hanging="360"/>
+      </w:pPr>
+      <w:rPr>
+        <w:rFonts w:ascii="Wingdings" w:hAnsi="Wingdings" w:hint="default"/>
+      </w:rPr>
+    </w:lvl>
+    <w:lvl w:ilvl="3" w:tplc="04090001" w:tentative="1">
+      <w:start w:val="1"/>
+      <w:numFmt w:val="bullet"/>
+      <w:lvlText w:val=""/>
+      <w:lvlJc w:val="left"/>
+      <w:pPr>
+        <w:ind w:left="2880" w:hanging="360"/>
+      </w:pPr>
+      <w:rPr>
+        <w:rFonts w:ascii="Symbol" w:hAnsi="Symbol" w:hint="default"/>
+      </w:rPr>
+    </w:lvl>
+    <w:lvl w:ilvl="4" w:tplc="04090003" w:tentative="1">
+      <w:start w:val="1"/>
+      <w:numFmt w:val="bullet"/>
+      <w:lvlText w:val="o"/>
+      <w:lvlJc w:val="left"/>
+      <w:pPr>
+        <w:ind w:left="3600" w:hanging="360"/>
+      </w:pPr>
+      <w:rPr>
+        <w:rFonts w:ascii="Courier New" w:hAnsi="Courier New" w:cs="Courier New" w:hint="default"/>
+      </w:rPr>
+    </w:lvl>
+    <w:lvl w:ilvl="5" w:tplc="04090005" w:tentative="1">
+      <w:start w:val="1"/>
+      <w:numFmt w:val="bullet"/>
+      <w:lvlText w:val=""/>
+      <w:lvlJc w:val="left"/>
+      <w:pPr>
+        <w:ind w:left="4320" w:hanging="360"/>
+      </w:pPr>
+      <w:rPr>
+        <w:rFonts w:ascii="Wingdings" w:hAnsi="Wingdings" w:hint="default"/>
+      </w:rPr>
+    </w:lvl>
+    <w:lvl w:ilvl="6" w:tplc="04090001" w:tentative="1">
+      <w:start w:val="1"/>
+      <w:numFmt w:val="bullet"/>
+      <w:lvlText w:val=""/>
+      <w:lvlJc w:val="left"/>
+      <w:pPr>
+        <w:ind w:left="5040" w:hanging="360"/>
+      </w:pPr>
+      <w:rPr>
+        <w:rFonts w:ascii="Symbol" w:hAnsi="Symbol" w:hint="default"/>
+      </w:rPr>
+    </w:lvl>
+    <w:lvl w:ilvl="7" w:tplc="04090003" w:tentative="1">
+      <w:start w:val="1"/>
+      <w:numFmt w:val="bullet"/>
+      <w:lvlText w:val="o"/>
+      <w:lvlJc w:val="left"/>
+      <w:pPr>
+        <w:ind w:left="5760" w:hanging="360"/>
+      </w:pPr>
+      <w:rPr>
+        <w:rFonts w:ascii="Courier New" w:hAnsi="Courier New" w:cs="Courier New" w:hint="default"/>
+      </w:rPr>
+    </w:lvl>
+    <w:lvl w:ilvl="8" w:tplc="04090005" w:tentative="1">
+      <w:start w:val="1"/>
+      <w:numFmt w:val="bullet"/>
+      <w:lvlText w:val=""/>
+      <w:lvlJc w:val="left"/>
+      <w:pPr>
+        <w:ind w:left="6480" w:hanging="360"/>
+      </w:pPr>
+      <w:rPr>
+        <w:rFonts w:ascii="Wingdings" w:hAnsi="Wingdings" w:hint="default"/>
+      </w:rPr>
+    </w:lvl>
+  </w:abstractNum>
+  <w:abstractNum w:abstractNumId="41" w15:restartNumberingAfterBreak="0">
     <w:nsid w:val="40541E38"/>
     <w:multiLevelType w:val="hybridMultilevel"/>
     <w:tmpl w:val="E7703F64"/>
@@ -23565,7 +24841,7 @@
       </w:rPr>
     </w:lvl>
   </w:abstractNum>
-  <w:abstractNum w:abstractNumId="40" w15:restartNumberingAfterBreak="0">
+  <w:abstractNum w:abstractNumId="42" w15:restartNumberingAfterBreak="0">
     <w:nsid w:val="43D05642"/>
     <w:multiLevelType w:val="hybridMultilevel"/>
     <w:tmpl w:val="D0D294EA"/>
@@ -23678,7 +24954,7 @@
       </w:rPr>
     </w:lvl>
   </w:abstractNum>
-  <w:abstractNum w:abstractNumId="41" w15:restartNumberingAfterBreak="0">
+  <w:abstractNum w:abstractNumId="43" w15:restartNumberingAfterBreak="0">
     <w:nsid w:val="449E11F4"/>
     <w:multiLevelType w:val="hybridMultilevel"/>
     <w:tmpl w:val="F888251E"/>
@@ -23791,7 +25067,7 @@
       </w:rPr>
     </w:lvl>
   </w:abstractNum>
-  <w:abstractNum w:abstractNumId="42" w15:restartNumberingAfterBreak="0">
+  <w:abstractNum w:abstractNumId="44" w15:restartNumberingAfterBreak="0">
     <w:nsid w:val="45C556AC"/>
     <w:multiLevelType w:val="hybridMultilevel"/>
     <w:tmpl w:val="A72A9DDC"/>
@@ -23904,7 +25180,7 @@
       </w:rPr>
     </w:lvl>
   </w:abstractNum>
-  <w:abstractNum w:abstractNumId="43" w15:restartNumberingAfterBreak="0">
+  <w:abstractNum w:abstractNumId="45" w15:restartNumberingAfterBreak="0">
     <w:nsid w:val="463A74BD"/>
     <w:multiLevelType w:val="hybridMultilevel"/>
     <w:tmpl w:val="98743F0C"/>
@@ -24017,7 +25293,7 @@
       </w:rPr>
     </w:lvl>
   </w:abstractNum>
-  <w:abstractNum w:abstractNumId="44" w15:restartNumberingAfterBreak="0">
+  <w:abstractNum w:abstractNumId="46" w15:restartNumberingAfterBreak="0">
     <w:nsid w:val="4D1C5ECE"/>
     <w:multiLevelType w:val="hybridMultilevel"/>
     <w:tmpl w:val="96A4B876"/>
@@ -24130,7 +25406,7 @@
       </w:rPr>
     </w:lvl>
   </w:abstractNum>
-  <w:abstractNum w:abstractNumId="45" w15:restartNumberingAfterBreak="0">
+  <w:abstractNum w:abstractNumId="47" w15:restartNumberingAfterBreak="0">
     <w:nsid w:val="527812DF"/>
     <w:multiLevelType w:val="hybridMultilevel"/>
     <w:tmpl w:val="44387134"/>
@@ -24243,7 +25519,7 @@
       </w:rPr>
     </w:lvl>
   </w:abstractNum>
-  <w:abstractNum w:abstractNumId="46" w15:restartNumberingAfterBreak="0">
+  <w:abstractNum w:abstractNumId="48" w15:restartNumberingAfterBreak="0">
     <w:nsid w:val="52A97204"/>
     <w:multiLevelType w:val="hybridMultilevel"/>
     <w:tmpl w:val="AE8E2DA0"/>
@@ -24356,7 +25632,7 @@
       </w:rPr>
     </w:lvl>
   </w:abstractNum>
-  <w:abstractNum w:abstractNumId="47" w15:restartNumberingAfterBreak="0">
+  <w:abstractNum w:abstractNumId="49" w15:restartNumberingAfterBreak="0">
     <w:nsid w:val="531220A7"/>
     <w:multiLevelType w:val="hybridMultilevel"/>
     <w:tmpl w:val="A4F6D8F8"/>
@@ -24469,7 +25745,120 @@
       </w:rPr>
     </w:lvl>
   </w:abstractNum>
-  <w:abstractNum w:abstractNumId="48" w15:restartNumberingAfterBreak="0">
+  <w:abstractNum w:abstractNumId="50" w15:restartNumberingAfterBreak="0">
+    <w:nsid w:val="55770E14"/>
+    <w:multiLevelType w:val="hybridMultilevel"/>
+    <w:tmpl w:val="98DA7F7C"/>
+    <w:lvl w:ilvl="0" w:tplc="04090001">
+      <w:start w:val="1"/>
+      <w:numFmt w:val="bullet"/>
+      <w:lvlText w:val=""/>
+      <w:lvlJc w:val="left"/>
+      <w:pPr>
+        <w:ind w:left="720" w:hanging="360"/>
+      </w:pPr>
+      <w:rPr>
+        <w:rFonts w:ascii="Symbol" w:hAnsi="Symbol" w:hint="default"/>
+      </w:rPr>
+    </w:lvl>
+    <w:lvl w:ilvl="1" w:tplc="04090003">
+      <w:start w:val="1"/>
+      <w:numFmt w:val="bullet"/>
+      <w:lvlText w:val="o"/>
+      <w:lvlJc w:val="left"/>
+      <w:pPr>
+        <w:ind w:left="1440" w:hanging="360"/>
+      </w:pPr>
+      <w:rPr>
+        <w:rFonts w:ascii="Courier New" w:hAnsi="Courier New" w:cs="Courier New" w:hint="default"/>
+      </w:rPr>
+    </w:lvl>
+    <w:lvl w:ilvl="2" w:tplc="04090005" w:tentative="1">
+      <w:start w:val="1"/>
+      <w:numFmt w:val="bullet"/>
+      <w:lvlText w:val=""/>
+      <w:lvlJc w:val="left"/>
+      <w:pPr>
+        <w:ind w:left="2160" w:hanging="360"/>
+      </w:pPr>
+      <w:rPr>
+        <w:rFonts w:ascii="Wingdings" w:hAnsi="Wingdings" w:hint="default"/>
+      </w:rPr>
+    </w:lvl>
+    <w:lvl w:ilvl="3" w:tplc="04090001" w:tentative="1">
+      <w:start w:val="1"/>
+      <w:numFmt w:val="bullet"/>
+      <w:lvlText w:val=""/>
+      <w:lvlJc w:val="left"/>
+      <w:pPr>
+        <w:ind w:left="2880" w:hanging="360"/>
+      </w:pPr>
+      <w:rPr>
+        <w:rFonts w:ascii="Symbol" w:hAnsi="Symbol" w:hint="default"/>
+      </w:rPr>
+    </w:lvl>
+    <w:lvl w:ilvl="4" w:tplc="04090003" w:tentative="1">
+      <w:start w:val="1"/>
+      <w:numFmt w:val="bullet"/>
+      <w:lvlText w:val="o"/>
+      <w:lvlJc w:val="left"/>
+      <w:pPr>
+        <w:ind w:left="3600" w:hanging="360"/>
+      </w:pPr>
+      <w:rPr>
+        <w:rFonts w:ascii="Courier New" w:hAnsi="Courier New" w:cs="Courier New" w:hint="default"/>
+      </w:rPr>
+    </w:lvl>
+    <w:lvl w:ilvl="5" w:tplc="04090005" w:tentative="1">
+      <w:start w:val="1"/>
+      <w:numFmt w:val="bullet"/>
+      <w:lvlText w:val=""/>
+      <w:lvlJc w:val="left"/>
+      <w:pPr>
+        <w:ind w:left="4320" w:hanging="360"/>
+      </w:pPr>
+      <w:rPr>
+        <w:rFonts w:ascii="Wingdings" w:hAnsi="Wingdings" w:hint="default"/>
+      </w:rPr>
+    </w:lvl>
+    <w:lvl w:ilvl="6" w:tplc="04090001" w:tentative="1">
+      <w:start w:val="1"/>
+      <w:numFmt w:val="bullet"/>
+      <w:lvlText w:val=""/>
+      <w:lvlJc w:val="left"/>
+      <w:pPr>
+        <w:ind w:left="5040" w:hanging="360"/>
+      </w:pPr>
+      <w:rPr>
+        <w:rFonts w:ascii="Symbol" w:hAnsi="Symbol" w:hint="default"/>
+      </w:rPr>
+    </w:lvl>
+    <w:lvl w:ilvl="7" w:tplc="04090003" w:tentative="1">
+      <w:start w:val="1"/>
+      <w:numFmt w:val="bullet"/>
+      <w:lvlText w:val="o"/>
+      <w:lvlJc w:val="left"/>
+      <w:pPr>
+        <w:ind w:left="5760" w:hanging="360"/>
+      </w:pPr>
+      <w:rPr>
+        <w:rFonts w:ascii="Courier New" w:hAnsi="Courier New" w:cs="Courier New" w:hint="default"/>
+      </w:rPr>
+    </w:lvl>
+    <w:lvl w:ilvl="8" w:tplc="04090005" w:tentative="1">
+      <w:start w:val="1"/>
+      <w:numFmt w:val="bullet"/>
+      <w:lvlText w:val=""/>
+      <w:lvlJc w:val="left"/>
+      <w:pPr>
+        <w:ind w:left="6480" w:hanging="360"/>
+      </w:pPr>
+      <w:rPr>
+        <w:rFonts w:ascii="Wingdings" w:hAnsi="Wingdings" w:hint="default"/>
+      </w:rPr>
+    </w:lvl>
+  </w:abstractNum>
+  <w:abstractNum w:abstractNumId="51" w15:restartNumberingAfterBreak="0">
     <w:nsid w:val="59E14E0B"/>
     <w:multiLevelType w:val="hybridMultilevel"/>
     <w:tmpl w:val="6DBE78C0"/>
@@ -24582,7 +25971,7 @@
       </w:rPr>
     </w:lvl>
   </w:abstractNum>
-  <w:abstractNum w:abstractNumId="49" w15:restartNumberingAfterBreak="0">
+  <w:abstractNum w:abstractNumId="52" w15:restartNumberingAfterBreak="0">
     <w:nsid w:val="5FFA56BC"/>
     <w:multiLevelType w:val="hybridMultilevel"/>
     <w:tmpl w:val="3F28384A"/>
@@ -24695,7 +26084,7 @@
       </w:rPr>
     </w:lvl>
   </w:abstractNum>
-  <w:abstractNum w:abstractNumId="50" w15:restartNumberingAfterBreak="0">
+  <w:abstractNum w:abstractNumId="53" w15:restartNumberingAfterBreak="0">
     <w:nsid w:val="63DE74D0"/>
     <w:multiLevelType w:val="hybridMultilevel"/>
     <w:tmpl w:val="4892913C"/>
@@ -24808,7 +26197,7 @@
       </w:rPr>
     </w:lvl>
   </w:abstractNum>
-  <w:abstractNum w:abstractNumId="51" w15:restartNumberingAfterBreak="0">
+  <w:abstractNum w:abstractNumId="54" w15:restartNumberingAfterBreak="0">
     <w:nsid w:val="6454340E"/>
     <w:multiLevelType w:val="hybridMultilevel"/>
     <w:tmpl w:val="7706BD00"/>
@@ -24921,7 +26310,7 @@
       </w:rPr>
     </w:lvl>
   </w:abstractNum>
-  <w:abstractNum w:abstractNumId="52" w15:restartNumberingAfterBreak="0">
+  <w:abstractNum w:abstractNumId="55" w15:restartNumberingAfterBreak="0">
     <w:nsid w:val="69A51DE4"/>
     <w:multiLevelType w:val="hybridMultilevel"/>
     <w:tmpl w:val="DE364B3E"/>
@@ -25034,7 +26423,7 @@
       </w:rPr>
     </w:lvl>
   </w:abstractNum>
-  <w:abstractNum w:abstractNumId="53" w15:restartNumberingAfterBreak="0">
+  <w:abstractNum w:abstractNumId="56" w15:restartNumberingAfterBreak="0">
     <w:nsid w:val="6AD11C04"/>
     <w:multiLevelType w:val="hybridMultilevel"/>
     <w:tmpl w:val="FD7C4602"/>
@@ -25147,7 +26536,120 @@
       </w:rPr>
     </w:lvl>
   </w:abstractNum>
-  <w:abstractNum w:abstractNumId="54" w15:restartNumberingAfterBreak="0">
+  <w:abstractNum w:abstractNumId="57" w15:restartNumberingAfterBreak="0">
+    <w:nsid w:val="6AF345D4"/>
+    <w:multiLevelType w:val="hybridMultilevel"/>
+    <w:tmpl w:val="1C56925E"/>
+    <w:lvl w:ilvl="0" w:tplc="04090001">
+      <w:start w:val="1"/>
+      <w:numFmt w:val="bullet"/>
+      <w:lvlText w:val=""/>
+      <w:lvlJc w:val="left"/>
+      <w:pPr>
+        <w:ind w:left="720" w:hanging="360"/>
+      </w:pPr>
+      <w:rPr>
+        <w:rFonts w:ascii="Symbol" w:hAnsi="Symbol" w:hint="default"/>
+      </w:rPr>
+    </w:lvl>
+    <w:lvl w:ilvl="1" w:tplc="04090003" w:tentative="1">
+      <w:start w:val="1"/>
+      <w:numFmt w:val="bullet"/>
+      <w:lvlText w:val="o"/>
+      <w:lvlJc w:val="left"/>
+      <w:pPr>
+        <w:ind w:left="1440" w:hanging="360"/>
+      </w:pPr>
+      <w:rPr>
+        <w:rFonts w:ascii="Courier New" w:hAnsi="Courier New" w:cs="Courier New" w:hint="default"/>
+      </w:rPr>
+    </w:lvl>
+    <w:lvl w:ilvl="2" w:tplc="04090005" w:tentative="1">
+      <w:start w:val="1"/>
+      <w:numFmt w:val="bullet"/>
+      <w:lvlText w:val=""/>
+      <w:lvlJc w:val="left"/>
+      <w:pPr>
+        <w:ind w:left="2160" w:hanging="360"/>
+      </w:pPr>
+      <w:rPr>
+        <w:rFonts w:ascii="Wingdings" w:hAnsi="Wingdings" w:hint="default"/>
+      </w:rPr>
+    </w:lvl>
+    <w:lvl w:ilvl="3" w:tplc="04090001" w:tentative="1">
+      <w:start w:val="1"/>
+      <w:numFmt w:val="bullet"/>
+      <w:lvlText w:val=""/>
+      <w:lvlJc w:val="left"/>
+      <w:pPr>
+        <w:ind w:left="2880" w:hanging="360"/>
+      </w:pPr>
+      <w:rPr>
+        <w:rFonts w:ascii="Symbol" w:hAnsi="Symbol" w:hint="default"/>
+      </w:rPr>
+    </w:lvl>
+    <w:lvl w:ilvl="4" w:tplc="04090003" w:tentative="1">
+      <w:start w:val="1"/>
+      <w:numFmt w:val="bullet"/>
+      <w:lvlText w:val="o"/>
+      <w:lvlJc w:val="left"/>
+      <w:pPr>
+        <w:ind w:left="3600" w:hanging="360"/>
+      </w:pPr>
+      <w:rPr>
+        <w:rFonts w:ascii="Courier New" w:hAnsi="Courier New" w:cs="Courier New" w:hint="default"/>
+      </w:rPr>
+    </w:lvl>
+    <w:lvl w:ilvl="5" w:tplc="04090005" w:tentative="1">
+      <w:start w:val="1"/>
+      <w:numFmt w:val="bullet"/>
+      <w:lvlText w:val=""/>
+      <w:lvlJc w:val="left"/>
+      <w:pPr>
+        <w:ind w:left="4320" w:hanging="360"/>
+      </w:pPr>
+      <w:rPr>
+        <w:rFonts w:ascii="Wingdings" w:hAnsi="Wingdings" w:hint="default"/>
+      </w:rPr>
+    </w:lvl>
+    <w:lvl w:ilvl="6" w:tplc="04090001" w:tentative="1">
+      <w:start w:val="1"/>
+      <w:numFmt w:val="bullet"/>
+      <w:lvlText w:val=""/>
+      <w:lvlJc w:val="left"/>
+      <w:pPr>
+        <w:ind w:left="5040" w:hanging="360"/>
+      </w:pPr>
+      <w:rPr>
+        <w:rFonts w:ascii="Symbol" w:hAnsi="Symbol" w:hint="default"/>
+      </w:rPr>
+    </w:lvl>
+    <w:lvl w:ilvl="7" w:tplc="04090003" w:tentative="1">
+      <w:start w:val="1"/>
+      <w:numFmt w:val="bullet"/>
+      <w:lvlText w:val="o"/>
+      <w:lvlJc w:val="left"/>
+      <w:pPr>
+        <w:ind w:left="5760" w:hanging="360"/>
+      </w:pPr>
+      <w:rPr>
+        <w:rFonts w:ascii="Courier New" w:hAnsi="Courier New" w:cs="Courier New" w:hint="default"/>
+      </w:rPr>
+    </w:lvl>
+    <w:lvl w:ilvl="8" w:tplc="04090005" w:tentative="1">
+      <w:start w:val="1"/>
+      <w:numFmt w:val="bullet"/>
+      <w:lvlText w:val=""/>
+      <w:lvlJc w:val="left"/>
+      <w:pPr>
+        <w:ind w:left="6480" w:hanging="360"/>
+      </w:pPr>
+      <w:rPr>
+        <w:rFonts w:ascii="Wingdings" w:hAnsi="Wingdings" w:hint="default"/>
+      </w:rPr>
+    </w:lvl>
+  </w:abstractNum>
+  <w:abstractNum w:abstractNumId="58" w15:restartNumberingAfterBreak="0">
     <w:nsid w:val="6CC763B0"/>
     <w:multiLevelType w:val="hybridMultilevel"/>
     <w:tmpl w:val="6A688C0C"/>
@@ -25260,7 +26762,7 @@
       </w:rPr>
     </w:lvl>
   </w:abstractNum>
-  <w:abstractNum w:abstractNumId="55" w15:restartNumberingAfterBreak="0">
+  <w:abstractNum w:abstractNumId="59" w15:restartNumberingAfterBreak="0">
     <w:nsid w:val="74216DB5"/>
     <w:multiLevelType w:val="hybridMultilevel"/>
     <w:tmpl w:val="275075BA"/>
@@ -25373,7 +26875,120 @@
       </w:rPr>
     </w:lvl>
   </w:abstractNum>
-  <w:abstractNum w:abstractNumId="56" w15:restartNumberingAfterBreak="0">
+  <w:abstractNum w:abstractNumId="60" w15:restartNumberingAfterBreak="0">
+    <w:nsid w:val="74B33CBE"/>
+    <w:multiLevelType w:val="hybridMultilevel"/>
+    <w:tmpl w:val="15001144"/>
+    <w:lvl w:ilvl="0" w:tplc="04090001">
+      <w:start w:val="1"/>
+      <w:numFmt w:val="bullet"/>
+      <w:lvlText w:val=""/>
+      <w:lvlJc w:val="left"/>
+      <w:pPr>
+        <w:ind w:left="720" w:hanging="360"/>
+      </w:pPr>
+      <w:rPr>
+        <w:rFonts w:ascii="Symbol" w:hAnsi="Symbol" w:hint="default"/>
+      </w:rPr>
+    </w:lvl>
+    <w:lvl w:ilvl="1" w:tplc="04090003" w:tentative="1">
+      <w:start w:val="1"/>
+      <w:numFmt w:val="bullet"/>
+      <w:lvlText w:val="o"/>
+      <w:lvlJc w:val="left"/>
+      <w:pPr>
+        <w:ind w:left="1440" w:hanging="360"/>
+      </w:pPr>
+      <w:rPr>
+        <w:rFonts w:ascii="Courier New" w:hAnsi="Courier New" w:cs="Courier New" w:hint="default"/>
+      </w:rPr>
+    </w:lvl>
+    <w:lvl w:ilvl="2" w:tplc="04090005" w:tentative="1">
+      <w:start w:val="1"/>
+      <w:numFmt w:val="bullet"/>
+      <w:lvlText w:val=""/>
+      <w:lvlJc w:val="left"/>
+      <w:pPr>
+        <w:ind w:left="2160" w:hanging="360"/>
+      </w:pPr>
+      <w:rPr>
+        <w:rFonts w:ascii="Wingdings" w:hAnsi="Wingdings" w:hint="default"/>
+      </w:rPr>
+    </w:lvl>
+    <w:lvl w:ilvl="3" w:tplc="04090001" w:tentative="1">
+      <w:start w:val="1"/>
+      <w:numFmt w:val="bullet"/>
+      <w:lvlText w:val=""/>
+      <w:lvlJc w:val="left"/>
+      <w:pPr>
+        <w:ind w:left="2880" w:hanging="360"/>
+      </w:pPr>
+      <w:rPr>
+        <w:rFonts w:ascii="Symbol" w:hAnsi="Symbol" w:hint="default"/>
+      </w:rPr>
+    </w:lvl>
+    <w:lvl w:ilvl="4" w:tplc="04090003" w:tentative="1">
+      <w:start w:val="1"/>
+      <w:numFmt w:val="bullet"/>
+      <w:lvlText w:val="o"/>
+      <w:lvlJc w:val="left"/>
+      <w:pPr>
+        <w:ind w:left="3600" w:hanging="360"/>
+      </w:pPr>
+      <w:rPr>
+        <w:rFonts w:ascii="Courier New" w:hAnsi="Courier New" w:cs="Courier New" w:hint="default"/>
+      </w:rPr>
+    </w:lvl>
+    <w:lvl w:ilvl="5" w:tplc="04090005" w:tentative="1">
+      <w:start w:val="1"/>
+      <w:numFmt w:val="bullet"/>
+      <w:lvlText w:val=""/>
+      <w:lvlJc w:val="left"/>
+      <w:pPr>
+        <w:ind w:left="4320" w:hanging="360"/>
+      </w:pPr>
+      <w:rPr>
+        <w:rFonts w:ascii="Wingdings" w:hAnsi="Wingdings" w:hint="default"/>
+      </w:rPr>
+    </w:lvl>
+    <w:lvl w:ilvl="6" w:tplc="04090001" w:tentative="1">
+      <w:start w:val="1"/>
+      <w:numFmt w:val="bullet"/>
+      <w:lvlText w:val=""/>
+      <w:lvlJc w:val="left"/>
+      <w:pPr>
+        <w:ind w:left="5040" w:hanging="360"/>
+      </w:pPr>
+      <w:rPr>
+        <w:rFonts w:ascii="Symbol" w:hAnsi="Symbol" w:hint="default"/>
+      </w:rPr>
+    </w:lvl>
+    <w:lvl w:ilvl="7" w:tplc="04090003" w:tentative="1">
+      <w:start w:val="1"/>
+      <w:numFmt w:val="bullet"/>
+      <w:lvlText w:val="o"/>
+      <w:lvlJc w:val="left"/>
+      <w:pPr>
+        <w:ind w:left="5760" w:hanging="360"/>
+      </w:pPr>
+      <w:rPr>
+        <w:rFonts w:ascii="Courier New" w:hAnsi="Courier New" w:cs="Courier New" w:hint="default"/>
+      </w:rPr>
+    </w:lvl>
+    <w:lvl w:ilvl="8" w:tplc="04090005" w:tentative="1">
+      <w:start w:val="1"/>
+      <w:numFmt w:val="bullet"/>
+      <w:lvlText w:val=""/>
+      <w:lvlJc w:val="left"/>
+      <w:pPr>
+        <w:ind w:left="6480" w:hanging="360"/>
+      </w:pPr>
+      <w:rPr>
+        <w:rFonts w:ascii="Wingdings" w:hAnsi="Wingdings" w:hint="default"/>
+      </w:rPr>
+    </w:lvl>
+  </w:abstractNum>
+  <w:abstractNum w:abstractNumId="61" w15:restartNumberingAfterBreak="0">
     <w:nsid w:val="75103744"/>
     <w:multiLevelType w:val="hybridMultilevel"/>
     <w:tmpl w:val="CDCCBACA"/>
@@ -25486,7 +27101,7 @@
       </w:rPr>
     </w:lvl>
   </w:abstractNum>
-  <w:abstractNum w:abstractNumId="57" w15:restartNumberingAfterBreak="0">
+  <w:abstractNum w:abstractNumId="62" w15:restartNumberingAfterBreak="0">
     <w:nsid w:val="756C0EB8"/>
     <w:multiLevelType w:val="hybridMultilevel"/>
     <w:tmpl w:val="D5D035CC"/>
@@ -25599,7 +27214,7 @@
       </w:rPr>
     </w:lvl>
   </w:abstractNum>
-  <w:abstractNum w:abstractNumId="58" w15:restartNumberingAfterBreak="0">
+  <w:abstractNum w:abstractNumId="63" w15:restartNumberingAfterBreak="0">
     <w:nsid w:val="759827A7"/>
     <w:multiLevelType w:val="hybridMultilevel"/>
     <w:tmpl w:val="D6B6AA46"/>
@@ -25712,7 +27327,7 @@
       </w:rPr>
     </w:lvl>
   </w:abstractNum>
-  <w:abstractNum w:abstractNumId="59" w15:restartNumberingAfterBreak="0">
+  <w:abstractNum w:abstractNumId="64" w15:restartNumberingAfterBreak="0">
     <w:nsid w:val="75A32D66"/>
     <w:multiLevelType w:val="hybridMultilevel"/>
     <w:tmpl w:val="BBAC5994"/>
@@ -25825,7 +27440,7 @@
       </w:rPr>
     </w:lvl>
   </w:abstractNum>
-  <w:abstractNum w:abstractNumId="60" w15:restartNumberingAfterBreak="0">
+  <w:abstractNum w:abstractNumId="65" w15:restartNumberingAfterBreak="0">
     <w:nsid w:val="76241882"/>
     <w:multiLevelType w:val="hybridMultilevel"/>
     <w:tmpl w:val="D304C448"/>
@@ -25938,7 +27553,7 @@
       </w:rPr>
     </w:lvl>
   </w:abstractNum>
-  <w:abstractNum w:abstractNumId="61" w15:restartNumberingAfterBreak="0">
+  <w:abstractNum w:abstractNumId="66" w15:restartNumberingAfterBreak="0">
     <w:nsid w:val="7789259E"/>
     <w:multiLevelType w:val="hybridMultilevel"/>
     <w:tmpl w:val="9D74ECF8"/>
@@ -26051,7 +27666,7 @@
       </w:rPr>
     </w:lvl>
   </w:abstractNum>
-  <w:abstractNum w:abstractNumId="62" w15:restartNumberingAfterBreak="0">
+  <w:abstractNum w:abstractNumId="67" w15:restartNumberingAfterBreak="0">
     <w:nsid w:val="7B320CA6"/>
     <w:multiLevelType w:val="hybridMultilevel"/>
     <w:tmpl w:val="F8CA0562"/>
@@ -26164,7 +27779,7 @@
       </w:rPr>
     </w:lvl>
   </w:abstractNum>
-  <w:abstractNum w:abstractNumId="63" w15:restartNumberingAfterBreak="0">
+  <w:abstractNum w:abstractNumId="68" w15:restartNumberingAfterBreak="0">
     <w:nsid w:val="7C85478D"/>
     <w:multiLevelType w:val="hybridMultilevel"/>
     <w:tmpl w:val="7EC82C7E"/>
@@ -26277,7 +27892,7 @@
       </w:rPr>
     </w:lvl>
   </w:abstractNum>
-  <w:abstractNum w:abstractNumId="64" w15:restartNumberingAfterBreak="0">
+  <w:abstractNum w:abstractNumId="69" w15:restartNumberingAfterBreak="0">
     <w:nsid w:val="7E943578"/>
     <w:multiLevelType w:val="hybridMultilevel"/>
     <w:tmpl w:val="EA148938"/>
@@ -26390,7 +28005,7 @@
       </w:rPr>
     </w:lvl>
   </w:abstractNum>
-  <w:abstractNum w:abstractNumId="65" w15:restartNumberingAfterBreak="0">
+  <w:abstractNum w:abstractNumId="70" w15:restartNumberingAfterBreak="0">
     <w:nsid w:val="7F890B5B"/>
     <w:multiLevelType w:val="hybridMultilevel"/>
     <w:tmpl w:val="A8C8A016"/>
@@ -26504,7 +28119,7 @@
     </w:lvl>
   </w:abstractNum>
   <w:num w:numId="1">
-    <w:abstractNumId w:val="50"/>
+    <w:abstractNumId w:val="53"/>
   </w:num>
   <w:num w:numId="2">
     <w:abstractNumId w:val="19"/>
@@ -26516,22 +28131,22 @@
     <w:abstractNumId w:val="5"/>
   </w:num>
   <w:num w:numId="5">
-    <w:abstractNumId w:val="64"/>
+    <w:abstractNumId w:val="69"/>
   </w:num>
   <w:num w:numId="6">
-    <w:abstractNumId w:val="63"/>
+    <w:abstractNumId w:val="68"/>
   </w:num>
   <w:num w:numId="7">
-    <w:abstractNumId w:val="36"/>
+    <w:abstractNumId w:val="37"/>
   </w:num>
   <w:num w:numId="8">
-    <w:abstractNumId w:val="27"/>
+    <w:abstractNumId w:val="28"/>
   </w:num>
   <w:num w:numId="9">
     <w:abstractNumId w:val="7"/>
   </w:num>
   <w:num w:numId="10">
-    <w:abstractNumId w:val="32"/>
+    <w:abstractNumId w:val="33"/>
   </w:num>
   <w:num w:numId="11">
     <w:abstractNumId w:val="1"/>
@@ -26540,7 +28155,7 @@
     <w:abstractNumId w:val="12"/>
   </w:num>
   <w:num w:numId="13">
-    <w:abstractNumId w:val="57"/>
+    <w:abstractNumId w:val="62"/>
   </w:num>
   <w:num w:numId="14">
     <w:abstractNumId w:val="8"/>
@@ -26549,25 +28164,25 @@
     <w:abstractNumId w:val="4"/>
   </w:num>
   <w:num w:numId="16">
-    <w:abstractNumId w:val="40"/>
+    <w:abstractNumId w:val="42"/>
   </w:num>
   <w:num w:numId="17">
-    <w:abstractNumId w:val="31"/>
+    <w:abstractNumId w:val="32"/>
   </w:num>
   <w:num w:numId="18">
-    <w:abstractNumId w:val="65"/>
+    <w:abstractNumId w:val="70"/>
   </w:num>
   <w:num w:numId="19">
     <w:abstractNumId w:val="23"/>
   </w:num>
   <w:num w:numId="20">
-    <w:abstractNumId w:val="54"/>
+    <w:abstractNumId w:val="58"/>
   </w:num>
   <w:num w:numId="21">
     <w:abstractNumId w:val="11"/>
   </w:num>
   <w:num w:numId="22">
-    <w:abstractNumId w:val="55"/>
+    <w:abstractNumId w:val="59"/>
   </w:num>
   <w:num w:numId="23">
     <w:abstractNumId w:val="14"/>
@@ -26576,7 +28191,7 @@
     <w:abstractNumId w:val="20"/>
   </w:num>
   <w:num w:numId="25">
-    <w:abstractNumId w:val="35"/>
+    <w:abstractNumId w:val="36"/>
   </w:num>
   <w:num w:numId="26">
     <w:abstractNumId w:val="15"/>
@@ -26588,52 +28203,52 @@
     <w:abstractNumId w:val="9"/>
   </w:num>
   <w:num w:numId="29">
-    <w:abstractNumId w:val="49"/>
+    <w:abstractNumId w:val="52"/>
   </w:num>
   <w:num w:numId="30">
+    <w:abstractNumId w:val="43"/>
+  </w:num>
+  <w:num w:numId="31">
+    <w:abstractNumId w:val="51"/>
+  </w:num>
+  <w:num w:numId="32">
+    <w:abstractNumId w:val="44"/>
+  </w:num>
+  <w:num w:numId="33">
+    <w:abstractNumId w:val="65"/>
+  </w:num>
+  <w:num w:numId="34">
     <w:abstractNumId w:val="41"/>
   </w:num>
-  <w:num w:numId="31">
-    <w:abstractNumId w:val="48"/>
-  </w:num>
-  <w:num w:numId="32">
-    <w:abstractNumId w:val="42"/>
-  </w:num>
-  <w:num w:numId="33">
-    <w:abstractNumId w:val="60"/>
-  </w:num>
-  <w:num w:numId="34">
-    <w:abstractNumId w:val="39"/>
-  </w:num>
   <w:num w:numId="35">
-    <w:abstractNumId w:val="52"/>
+    <w:abstractNumId w:val="55"/>
   </w:num>
   <w:num w:numId="36">
-    <w:abstractNumId w:val="62"/>
+    <w:abstractNumId w:val="67"/>
   </w:num>
   <w:num w:numId="37">
     <w:abstractNumId w:val="6"/>
   </w:num>
   <w:num w:numId="38">
-    <w:abstractNumId w:val="56"/>
+    <w:abstractNumId w:val="61"/>
   </w:num>
   <w:num w:numId="39">
-    <w:abstractNumId w:val="45"/>
+    <w:abstractNumId w:val="47"/>
   </w:num>
   <w:num w:numId="40">
-    <w:abstractNumId w:val="28"/>
+    <w:abstractNumId w:val="29"/>
   </w:num>
   <w:num w:numId="41">
-    <w:abstractNumId w:val="58"/>
+    <w:abstractNumId w:val="63"/>
   </w:num>
   <w:num w:numId="42">
     <w:abstractNumId w:val="25"/>
   </w:num>
   <w:num w:numId="43">
-    <w:abstractNumId w:val="43"/>
+    <w:abstractNumId w:val="45"/>
   </w:num>
   <w:num w:numId="44">
-    <w:abstractNumId w:val="47"/>
+    <w:abstractNumId w:val="49"/>
   </w:num>
   <w:num w:numId="45">
     <w:abstractNumId w:val="24"/>
@@ -26642,37 +28257,37 @@
     <w:abstractNumId w:val="26"/>
   </w:num>
   <w:num w:numId="47">
-    <w:abstractNumId w:val="37"/>
+    <w:abstractNumId w:val="38"/>
   </w:num>
   <w:num w:numId="48">
-    <w:abstractNumId w:val="61"/>
+    <w:abstractNumId w:val="66"/>
   </w:num>
   <w:num w:numId="49">
     <w:abstractNumId w:val="22"/>
   </w:num>
   <w:num w:numId="50">
-    <w:abstractNumId w:val="29"/>
+    <w:abstractNumId w:val="30"/>
   </w:num>
   <w:num w:numId="51">
-    <w:abstractNumId w:val="44"/>
+    <w:abstractNumId w:val="46"/>
   </w:num>
   <w:num w:numId="52">
     <w:abstractNumId w:val="3"/>
   </w:num>
   <w:num w:numId="53">
-    <w:abstractNumId w:val="59"/>
+    <w:abstractNumId w:val="64"/>
   </w:num>
   <w:num w:numId="54">
-    <w:abstractNumId w:val="38"/>
+    <w:abstractNumId w:val="39"/>
   </w:num>
   <w:num w:numId="55">
     <w:abstractNumId w:val="13"/>
   </w:num>
   <w:num w:numId="56">
-    <w:abstractNumId w:val="46"/>
+    <w:abstractNumId w:val="48"/>
   </w:num>
   <w:num w:numId="57">
-    <w:abstractNumId w:val="33"/>
+    <w:abstractNumId w:val="34"/>
   </w:num>
   <w:num w:numId="58">
     <w:abstractNumId w:val="10"/>
@@ -26681,19 +28296,19 @@
     <w:abstractNumId w:val="21"/>
   </w:num>
   <w:num w:numId="60">
-    <w:abstractNumId w:val="30"/>
+    <w:abstractNumId w:val="31"/>
   </w:num>
   <w:num w:numId="61">
     <w:abstractNumId w:val="2"/>
   </w:num>
   <w:num w:numId="62">
-    <w:abstractNumId w:val="51"/>
+    <w:abstractNumId w:val="54"/>
   </w:num>
   <w:num w:numId="63">
-    <w:abstractNumId w:val="53"/>
+    <w:abstractNumId w:val="56"/>
   </w:num>
   <w:num w:numId="64">
-    <w:abstractNumId w:val="34"/>
+    <w:abstractNumId w:val="35"/>
   </w:num>
   <w:num w:numId="65">
     <w:abstractNumId w:val="16"/>
@@ -26701,7 +28316,22 @@
   <w:num w:numId="66">
     <w:abstractNumId w:val="17"/>
   </w:num>
-  <w:numIdMacAtCleanup w:val="59"/>
+  <w:num w:numId="67">
+    <w:abstractNumId w:val="40"/>
+  </w:num>
+  <w:num w:numId="68">
+    <w:abstractNumId w:val="50"/>
+  </w:num>
+  <w:num w:numId="69">
+    <w:abstractNumId w:val="27"/>
+  </w:num>
+  <w:num w:numId="70">
+    <w:abstractNumId w:val="57"/>
+  </w:num>
+  <w:num w:numId="71">
+    <w:abstractNumId w:val="60"/>
+  </w:num>
+  <w:numIdMacAtCleanup w:val="71"/>
 </w:numbering>
 </file>
 

</xml_diff>

<commit_message>
Almost all results of playtest fixed/incorporated
</commit_message>
<xml_diff>
--- a/non_game/[Devlog] Rolling in the Sheepe.docx
+++ b/non_game/[Devlog] Rolling in the Sheepe.docx
@@ -19685,6 +19685,233 @@
         <w:pStyle w:val="Heading2"/>
       </w:pPr>
       <w:r>
+        <w:t>Step 23: Final Playtest</w:t>
+      </w:r>
+    </w:p>
+    <w:p>
+      <w:pPr>
+        <w:rPr>
+          <w:lang w:val="en-US"/>
+        </w:rPr>
+      </w:pPr>
+      <w:r>
+        <w:rPr>
+          <w:lang w:val="en-US"/>
+        </w:rPr>
+        <w:t xml:space="preserve">But I’m a professional! I’m not launching a (paid) game without doing the playtesting and ensuring it’s good enough. (Or well, I </w:t>
+      </w:r>
+      <w:r>
+        <w:rPr>
+          <w:i/>
+          <w:iCs/>
+          <w:lang w:val="en-US"/>
+        </w:rPr>
+        <w:t>try</w:t>
+      </w:r>
+      <w:r>
+        <w:rPr>
+          <w:lang w:val="en-US"/>
+        </w:rPr>
+        <w:t xml:space="preserve"> to be a professional.)</w:t>
+      </w:r>
+    </w:p>
+    <w:p>
+      <w:pPr>
+        <w:rPr>
+          <w:lang w:val="en-US"/>
+        </w:rPr>
+      </w:pPr>
+    </w:p>
+    <w:p>
+      <w:pPr>
+        <w:rPr>
+          <w:lang w:val="en-US"/>
+        </w:rPr>
+      </w:pPr>
+      <w:r>
+        <w:rPr>
+          <w:lang w:val="en-US"/>
+        </w:rPr>
+        <w:t>So I did. The good news? Players had tons of fun, after some practice they got the hang of the movement and were able to actually make it a competition, in general the game works.</w:t>
+      </w:r>
+    </w:p>
+    <w:p>
+      <w:pPr>
+        <w:rPr>
+          <w:lang w:val="en-US"/>
+        </w:rPr>
+      </w:pPr>
+    </w:p>
+    <w:p>
+      <w:pPr>
+        <w:rPr>
+          <w:lang w:val="en-US"/>
+        </w:rPr>
+      </w:pPr>
+      <w:r>
+        <w:rPr>
+          <w:lang w:val="en-US"/>
+        </w:rPr>
+        <w:t>There were quite some bugs (which only revealed itself during chaotic testing with many players) I had to address. There was a single crash. (Which is more than you like, obviously, but usually just means some stupid error I can easily spot in an old piece of code.)</w:t>
+      </w:r>
+    </w:p>
+    <w:p>
+      <w:pPr>
+        <w:rPr>
+          <w:lang w:val="en-US"/>
+        </w:rPr>
+      </w:pPr>
+    </w:p>
+    <w:p>
+      <w:pPr>
+        <w:rPr>
+          <w:lang w:val="en-US"/>
+        </w:rPr>
+      </w:pPr>
+      <w:r>
+        <w:rPr>
+          <w:lang w:val="en-US"/>
+        </w:rPr>
+        <w:t>The main issues?</w:t>
+      </w:r>
+    </w:p>
+    <w:p>
+      <w:pPr>
+        <w:pStyle w:val="ListParagraph"/>
+        <w:numPr>
+          <w:ilvl w:val="0"/>
+          <w:numId w:val="72"/>
+        </w:numPr>
+        <w:rPr>
+          <w:lang w:val="en-US"/>
+        </w:rPr>
+      </w:pPr>
+      <w:r>
+        <w:rPr>
+          <w:lang w:val="en-US"/>
+        </w:rPr>
+        <w:t xml:space="preserve">With many players, of … varying skill levels, the camera zooms out </w:t>
+      </w:r>
+      <w:r>
+        <w:rPr>
+          <w:i/>
+          <w:iCs/>
+          <w:lang w:val="en-US"/>
+        </w:rPr>
+        <w:t>a lot</w:t>
+      </w:r>
+      <w:r>
+        <w:rPr>
+          <w:lang w:val="en-US"/>
+        </w:rPr>
+        <w:t>. Making stuff small and hard to see. Solution? Find ways to keep the camera more zoomed in and stuff bigger. (Less distance allowed between you and leading player. Scale tutorial images with screen size, now they are constant. Place locks more frequently or take longer to solve them.)</w:t>
+      </w:r>
+    </w:p>
+    <w:p>
+      <w:pPr>
+        <w:pStyle w:val="ListParagraph"/>
+        <w:numPr>
+          <w:ilvl w:val="0"/>
+          <w:numId w:val="72"/>
+        </w:numPr>
+        <w:rPr>
+          <w:lang w:val="en-US"/>
+        </w:rPr>
+      </w:pPr>
+      <w:r>
+        <w:rPr>
+          <w:lang w:val="en-US"/>
+        </w:rPr>
+        <w:t>Players had issues with jumping. To make jumping more varied and useful (especially to myself, an experienced player) I modify the jump direction based on the angle of what you’re standing on. But to new players … they just expect to jump straight up. Solution? Make it so :p Make the other an “export option” you can turn on.</w:t>
+      </w:r>
+    </w:p>
+    <w:p>
+      <w:pPr>
+        <w:rPr>
+          <w:lang w:val="en-US"/>
+        </w:rPr>
+      </w:pPr>
+    </w:p>
+    <w:p>
+      <w:pPr>
+        <w:rPr>
+          <w:lang w:val="en-US"/>
+        </w:rPr>
+      </w:pPr>
+      <w:r>
+        <w:rPr>
+          <w:lang w:val="en-US"/>
+        </w:rPr>
+        <w:t xml:space="preserve">Otherwise, there were many tiny bugs, most of them easy to fix or just a hilarious mistake. (I’d rewritten the code for sorting players based on their finish time, to make it faster </w:t>
+      </w:r>
+      <w:r>
+        <w:rPr>
+          <w:i/>
+          <w:iCs/>
+          <w:lang w:val="en-US"/>
+        </w:rPr>
+        <w:t>and</w:t>
+      </w:r>
+      <w:r>
+        <w:rPr>
+          <w:lang w:val="en-US"/>
+        </w:rPr>
+        <w:t xml:space="preserve"> account for some special powerups I added last minute. But in doing so, I’d reversed the order … so the worst player came first xD)</w:t>
+      </w:r>
+    </w:p>
+    <w:p>
+      <w:pPr>
+        <w:rPr>
+          <w:lang w:val="en-US"/>
+        </w:rPr>
+      </w:pPr>
+    </w:p>
+    <w:p>
+      <w:pPr>
+        <w:rPr>
+          <w:lang w:val="en-US"/>
+        </w:rPr>
+      </w:pPr>
+      <w:r>
+        <w:rPr>
+          <w:lang w:val="en-US"/>
+        </w:rPr>
+        <w:lastRenderedPageBreak/>
+        <w:t>In general, if my to-do list after a playtest (of an hour long) is short/simple enough to finish in a day, that’s a good sign. It means 99% of the game just works well and players had enough fun that I’m not doubting myself or the core of the game.</w:t>
+      </w:r>
+    </w:p>
+    <w:p>
+      <w:pPr>
+        <w:rPr>
+          <w:lang w:val="en-US"/>
+        </w:rPr>
+      </w:pPr>
+    </w:p>
+    <w:p>
+      <w:pPr>
+        <w:rPr>
+          <w:lang w:val="en-US"/>
+        </w:rPr>
+      </w:pPr>
+      <w:r>
+        <w:rPr>
+          <w:lang w:val="en-US"/>
+        </w:rPr>
+        <w:t>So let’s do that, create a trailer/marketing material for it, then we can call it done.</w:t>
+      </w:r>
+    </w:p>
+    <w:p>
+      <w:pPr>
+        <w:rPr>
+          <w:lang w:val="en-US"/>
+        </w:rPr>
+      </w:pPr>
+    </w:p>
+    <w:p>
+      <w:pPr>
+        <w:pStyle w:val="Heading2"/>
+      </w:pPr>
+      <w:r>
         <w:t>Conclusion</w:t>
       </w:r>
     </w:p>
@@ -19878,13 +20105,13 @@
         <w:rPr>
           <w:lang w:val="en-US"/>
         </w:rPr>
-        <w:t>, created by randomly placed items. Now we only have some basics: a trampoline, a cannon with bullets to dodge.</w:t>
-      </w:r>
-      <w:r>
-        <w:rPr>
-          <w:lang w:val="en-US"/>
-        </w:rPr>
-        <w:t xml:space="preserve"> </w:t>
+        <w:t>, created by randomly placed items. Now we only have some basics: a trampoline, a cannon with bullets to dodge</w:t>
+      </w:r>
+      <w:r>
+        <w:rPr>
+          <w:lang w:val="en-US"/>
+        </w:rPr>
+        <w:t>, some slopes and simple platforms.</w:t>
       </w:r>
     </w:p>
     <w:p>
@@ -19918,6 +20145,40 @@
         </w:rPr>
         <w:t xml:space="preserve"> that use the coin system</w:t>
       </w:r>
+      <w:r>
+        <w:rPr>
+          <w:lang w:val="en-US"/>
+        </w:rPr>
+        <w:t xml:space="preserve">. (In fact, the coin system is </w:t>
+      </w:r>
+      <w:r>
+        <w:rPr>
+          <w:i/>
+          <w:iCs/>
+          <w:lang w:val="en-US"/>
+        </w:rPr>
+        <w:t>fine</w:t>
+      </w:r>
+      <w:r>
+        <w:rPr>
+          <w:lang w:val="en-US"/>
+        </w:rPr>
+        <w:t xml:space="preserve">, but not </w:t>
+      </w:r>
+      <w:r>
+        <w:rPr>
+          <w:i/>
+          <w:iCs/>
+          <w:lang w:val="en-US"/>
+        </w:rPr>
+        <w:t>great</w:t>
+      </w:r>
+      <w:r>
+        <w:rPr>
+          <w:lang w:val="en-US"/>
+        </w:rPr>
+        <w:t>, and I might have entirely removed it if I could.)</w:t>
+      </w:r>
     </w:p>
     <w:p>
       <w:pPr>
@@ -20006,80 +20267,80 @@
         <w:rPr>
           <w:lang w:val="en-US"/>
         </w:rPr>
+        <w:t>(Additionally, it was set up as a small project, which means increasing scope wouldn’t work well, as the code and systems just aren’t there to support it.)</w:t>
+      </w:r>
+    </w:p>
+    <w:p>
+      <w:pPr>
+        <w:rPr>
+          <w:lang w:val="en-US"/>
+        </w:rPr>
+      </w:pPr>
+    </w:p>
+    <w:p>
+      <w:pPr>
+        <w:rPr>
+          <w:lang w:val="en-US"/>
+        </w:rPr>
+      </w:pPr>
+      <w:r>
+        <w:rPr>
+          <w:lang w:val="en-US"/>
+        </w:rPr>
+        <w:t>Additionally, being a OWG, the plan was to release it for free. However, the amount of work I put in, the quality of the final product, the fact that I learned putting a price tag on your work is generally the way to go … steered me towards making it a paid release.</w:t>
+      </w:r>
+    </w:p>
+    <w:p>
+      <w:pPr>
+        <w:rPr>
+          <w:lang w:val="en-US"/>
+        </w:rPr>
+      </w:pPr>
+    </w:p>
+    <w:p>
+      <w:pPr>
+        <w:rPr>
+          <w:lang w:val="en-US"/>
+        </w:rPr>
+      </w:pPr>
+      <w:r>
+        <w:rPr>
+          <w:lang w:val="en-US"/>
+        </w:rPr>
+        <w:t>So that’s what I did. Finished another project, it became better than I anticipated (but still some way from a big professional release), now onto the next one.</w:t>
+      </w:r>
+    </w:p>
+    <w:p>
+      <w:pPr>
+        <w:rPr>
+          <w:lang w:val="en-US"/>
+        </w:rPr>
+      </w:pPr>
+    </w:p>
+    <w:p>
+      <w:pPr>
+        <w:rPr>
+          <w:lang w:val="en-US"/>
+        </w:rPr>
+      </w:pPr>
+      <w:r>
+        <w:rPr>
+          <w:lang w:val="en-US"/>
+        </w:rPr>
+        <w:t>Until the next devlog,</w:t>
+      </w:r>
+    </w:p>
+    <w:p>
+      <w:pPr>
+        <w:rPr>
+          <w:lang w:val="en-US"/>
+        </w:rPr>
+      </w:pPr>
+      <w:r>
+        <w:rPr>
+          <w:lang w:val="en-US"/>
+        </w:rPr>
         <w:lastRenderedPageBreak/>
-        <w:t>(Additionally, it was set up as a small project, which means increasing scope wouldn’t work well, as the code and systems just aren’t there to support it.)</w:t>
-      </w:r>
-    </w:p>
-    <w:p>
-      <w:pPr>
-        <w:rPr>
-          <w:lang w:val="en-US"/>
-        </w:rPr>
-      </w:pPr>
-    </w:p>
-    <w:p>
-      <w:pPr>
-        <w:rPr>
-          <w:lang w:val="en-US"/>
-        </w:rPr>
-      </w:pPr>
-      <w:r>
-        <w:rPr>
-          <w:lang w:val="en-US"/>
-        </w:rPr>
-        <w:t>Additionally, being a OWG, the plan was to release it for free. However, the amount of work I put in, the quality of the final product, the fact that I learned putting a price tag on your work is generally the way to go … steered me towards making it a paid release.</w:t>
-      </w:r>
-    </w:p>
-    <w:p>
-      <w:pPr>
-        <w:rPr>
-          <w:lang w:val="en-US"/>
-        </w:rPr>
-      </w:pPr>
-    </w:p>
-    <w:p>
-      <w:pPr>
-        <w:rPr>
-          <w:lang w:val="en-US"/>
-        </w:rPr>
-      </w:pPr>
-      <w:r>
-        <w:rPr>
-          <w:lang w:val="en-US"/>
-        </w:rPr>
-        <w:t>So that’s what I did. Finished another project, it became better than I anticipated (but still some way from a big professional release), now onto the next one.</w:t>
-      </w:r>
-    </w:p>
-    <w:p>
-      <w:pPr>
-        <w:rPr>
-          <w:lang w:val="en-US"/>
-        </w:rPr>
-      </w:pPr>
-    </w:p>
-    <w:p>
-      <w:pPr>
-        <w:rPr>
-          <w:lang w:val="en-US"/>
-        </w:rPr>
-      </w:pPr>
-      <w:r>
-        <w:rPr>
-          <w:lang w:val="en-US"/>
-        </w:rPr>
-        <w:t>Until the next devlog,</w:t>
-      </w:r>
-    </w:p>
-    <w:p>
-      <w:pPr>
-        <w:rPr>
-          <w:lang w:val="en-US"/>
-        </w:rPr>
-      </w:pPr>
-      <w:r>
-        <w:rPr>
-          <w:lang w:val="en-US"/>
-        </w:rPr>
         <w:t>Pandaqi</w:t>
       </w:r>
     </w:p>
@@ -23712,6 +23973,119 @@
     </w:lvl>
   </w:abstractNum>
   <w:abstractNum w:abstractNumId="32" w15:restartNumberingAfterBreak="0">
+    <w:nsid w:val="32E378D4"/>
+    <w:multiLevelType w:val="hybridMultilevel"/>
+    <w:tmpl w:val="5552BD6C"/>
+    <w:lvl w:ilvl="0" w:tplc="04090001">
+      <w:start w:val="1"/>
+      <w:numFmt w:val="bullet"/>
+      <w:lvlText w:val=""/>
+      <w:lvlJc w:val="left"/>
+      <w:pPr>
+        <w:ind w:left="720" w:hanging="360"/>
+      </w:pPr>
+      <w:rPr>
+        <w:rFonts w:ascii="Symbol" w:hAnsi="Symbol" w:hint="default"/>
+      </w:rPr>
+    </w:lvl>
+    <w:lvl w:ilvl="1" w:tplc="04090003" w:tentative="1">
+      <w:start w:val="1"/>
+      <w:numFmt w:val="bullet"/>
+      <w:lvlText w:val="o"/>
+      <w:lvlJc w:val="left"/>
+      <w:pPr>
+        <w:ind w:left="1440" w:hanging="360"/>
+      </w:pPr>
+      <w:rPr>
+        <w:rFonts w:ascii="Courier New" w:hAnsi="Courier New" w:cs="Courier New" w:hint="default"/>
+      </w:rPr>
+    </w:lvl>
+    <w:lvl w:ilvl="2" w:tplc="04090005" w:tentative="1">
+      <w:start w:val="1"/>
+      <w:numFmt w:val="bullet"/>
+      <w:lvlText w:val=""/>
+      <w:lvlJc w:val="left"/>
+      <w:pPr>
+        <w:ind w:left="2160" w:hanging="360"/>
+      </w:pPr>
+      <w:rPr>
+        <w:rFonts w:ascii="Wingdings" w:hAnsi="Wingdings" w:hint="default"/>
+      </w:rPr>
+    </w:lvl>
+    <w:lvl w:ilvl="3" w:tplc="04090001" w:tentative="1">
+      <w:start w:val="1"/>
+      <w:numFmt w:val="bullet"/>
+      <w:lvlText w:val=""/>
+      <w:lvlJc w:val="left"/>
+      <w:pPr>
+        <w:ind w:left="2880" w:hanging="360"/>
+      </w:pPr>
+      <w:rPr>
+        <w:rFonts w:ascii="Symbol" w:hAnsi="Symbol" w:hint="default"/>
+      </w:rPr>
+    </w:lvl>
+    <w:lvl w:ilvl="4" w:tplc="04090003" w:tentative="1">
+      <w:start w:val="1"/>
+      <w:numFmt w:val="bullet"/>
+      <w:lvlText w:val="o"/>
+      <w:lvlJc w:val="left"/>
+      <w:pPr>
+        <w:ind w:left="3600" w:hanging="360"/>
+      </w:pPr>
+      <w:rPr>
+        <w:rFonts w:ascii="Courier New" w:hAnsi="Courier New" w:cs="Courier New" w:hint="default"/>
+      </w:rPr>
+    </w:lvl>
+    <w:lvl w:ilvl="5" w:tplc="04090005" w:tentative="1">
+      <w:start w:val="1"/>
+      <w:numFmt w:val="bullet"/>
+      <w:lvlText w:val=""/>
+      <w:lvlJc w:val="left"/>
+      <w:pPr>
+        <w:ind w:left="4320" w:hanging="360"/>
+      </w:pPr>
+      <w:rPr>
+        <w:rFonts w:ascii="Wingdings" w:hAnsi="Wingdings" w:hint="default"/>
+      </w:rPr>
+    </w:lvl>
+    <w:lvl w:ilvl="6" w:tplc="04090001" w:tentative="1">
+      <w:start w:val="1"/>
+      <w:numFmt w:val="bullet"/>
+      <w:lvlText w:val=""/>
+      <w:lvlJc w:val="left"/>
+      <w:pPr>
+        <w:ind w:left="5040" w:hanging="360"/>
+      </w:pPr>
+      <w:rPr>
+        <w:rFonts w:ascii="Symbol" w:hAnsi="Symbol" w:hint="default"/>
+      </w:rPr>
+    </w:lvl>
+    <w:lvl w:ilvl="7" w:tplc="04090003" w:tentative="1">
+      <w:start w:val="1"/>
+      <w:numFmt w:val="bullet"/>
+      <w:lvlText w:val="o"/>
+      <w:lvlJc w:val="left"/>
+      <w:pPr>
+        <w:ind w:left="5760" w:hanging="360"/>
+      </w:pPr>
+      <w:rPr>
+        <w:rFonts w:ascii="Courier New" w:hAnsi="Courier New" w:cs="Courier New" w:hint="default"/>
+      </w:rPr>
+    </w:lvl>
+    <w:lvl w:ilvl="8" w:tplc="04090005" w:tentative="1">
+      <w:start w:val="1"/>
+      <w:numFmt w:val="bullet"/>
+      <w:lvlText w:val=""/>
+      <w:lvlJc w:val="left"/>
+      <w:pPr>
+        <w:ind w:left="6480" w:hanging="360"/>
+      </w:pPr>
+      <w:rPr>
+        <w:rFonts w:ascii="Wingdings" w:hAnsi="Wingdings" w:hint="default"/>
+      </w:rPr>
+    </w:lvl>
+  </w:abstractNum>
+  <w:abstractNum w:abstractNumId="33" w15:restartNumberingAfterBreak="0">
     <w:nsid w:val="39315762"/>
     <w:multiLevelType w:val="hybridMultilevel"/>
     <w:tmpl w:val="1B82B202"/>
@@ -23824,7 +24198,7 @@
       </w:rPr>
     </w:lvl>
   </w:abstractNum>
-  <w:abstractNum w:abstractNumId="33" w15:restartNumberingAfterBreak="0">
+  <w:abstractNum w:abstractNumId="34" w15:restartNumberingAfterBreak="0">
     <w:nsid w:val="396347B2"/>
     <w:multiLevelType w:val="hybridMultilevel"/>
     <w:tmpl w:val="86E68CA4"/>
@@ -23937,7 +24311,7 @@
       </w:rPr>
     </w:lvl>
   </w:abstractNum>
-  <w:abstractNum w:abstractNumId="34" w15:restartNumberingAfterBreak="0">
+  <w:abstractNum w:abstractNumId="35" w15:restartNumberingAfterBreak="0">
     <w:nsid w:val="3BD643F6"/>
     <w:multiLevelType w:val="hybridMultilevel"/>
     <w:tmpl w:val="FFDE925E"/>
@@ -24050,7 +24424,7 @@
       </w:rPr>
     </w:lvl>
   </w:abstractNum>
-  <w:abstractNum w:abstractNumId="35" w15:restartNumberingAfterBreak="0">
+  <w:abstractNum w:abstractNumId="36" w15:restartNumberingAfterBreak="0">
     <w:nsid w:val="3D4D6AB2"/>
     <w:multiLevelType w:val="hybridMultilevel"/>
     <w:tmpl w:val="F2AAE9A0"/>
@@ -24163,7 +24537,7 @@
       </w:rPr>
     </w:lvl>
   </w:abstractNum>
-  <w:abstractNum w:abstractNumId="36" w15:restartNumberingAfterBreak="0">
+  <w:abstractNum w:abstractNumId="37" w15:restartNumberingAfterBreak="0">
     <w:nsid w:val="3D6A4D05"/>
     <w:multiLevelType w:val="hybridMultilevel"/>
     <w:tmpl w:val="E11ECBE8"/>
@@ -24276,7 +24650,7 @@
       </w:rPr>
     </w:lvl>
   </w:abstractNum>
-  <w:abstractNum w:abstractNumId="37" w15:restartNumberingAfterBreak="0">
+  <w:abstractNum w:abstractNumId="38" w15:restartNumberingAfterBreak="0">
     <w:nsid w:val="3DD854DF"/>
     <w:multiLevelType w:val="hybridMultilevel"/>
     <w:tmpl w:val="DB947C30"/>
@@ -24389,7 +24763,7 @@
       </w:rPr>
     </w:lvl>
   </w:abstractNum>
-  <w:abstractNum w:abstractNumId="38" w15:restartNumberingAfterBreak="0">
+  <w:abstractNum w:abstractNumId="39" w15:restartNumberingAfterBreak="0">
     <w:nsid w:val="3E1C7364"/>
     <w:multiLevelType w:val="hybridMultilevel"/>
     <w:tmpl w:val="067AC9CE"/>
@@ -24502,7 +24876,7 @@
       </w:rPr>
     </w:lvl>
   </w:abstractNum>
-  <w:abstractNum w:abstractNumId="39" w15:restartNumberingAfterBreak="0">
+  <w:abstractNum w:abstractNumId="40" w15:restartNumberingAfterBreak="0">
     <w:nsid w:val="3E9D5AC6"/>
     <w:multiLevelType w:val="hybridMultilevel"/>
     <w:tmpl w:val="54326930"/>
@@ -24615,7 +24989,7 @@
       </w:rPr>
     </w:lvl>
   </w:abstractNum>
-  <w:abstractNum w:abstractNumId="40" w15:restartNumberingAfterBreak="0">
+  <w:abstractNum w:abstractNumId="41" w15:restartNumberingAfterBreak="0">
     <w:nsid w:val="3FA8475D"/>
     <w:multiLevelType w:val="hybridMultilevel"/>
     <w:tmpl w:val="1D8627D4"/>
@@ -24728,7 +25102,7 @@
       </w:rPr>
     </w:lvl>
   </w:abstractNum>
-  <w:abstractNum w:abstractNumId="41" w15:restartNumberingAfterBreak="0">
+  <w:abstractNum w:abstractNumId="42" w15:restartNumberingAfterBreak="0">
     <w:nsid w:val="40541E38"/>
     <w:multiLevelType w:val="hybridMultilevel"/>
     <w:tmpl w:val="E7703F64"/>
@@ -24841,7 +25215,7 @@
       </w:rPr>
     </w:lvl>
   </w:abstractNum>
-  <w:abstractNum w:abstractNumId="42" w15:restartNumberingAfterBreak="0">
+  <w:abstractNum w:abstractNumId="43" w15:restartNumberingAfterBreak="0">
     <w:nsid w:val="43D05642"/>
     <w:multiLevelType w:val="hybridMultilevel"/>
     <w:tmpl w:val="D0D294EA"/>
@@ -24954,7 +25328,7 @@
       </w:rPr>
     </w:lvl>
   </w:abstractNum>
-  <w:abstractNum w:abstractNumId="43" w15:restartNumberingAfterBreak="0">
+  <w:abstractNum w:abstractNumId="44" w15:restartNumberingAfterBreak="0">
     <w:nsid w:val="449E11F4"/>
     <w:multiLevelType w:val="hybridMultilevel"/>
     <w:tmpl w:val="F888251E"/>
@@ -25067,7 +25441,7 @@
       </w:rPr>
     </w:lvl>
   </w:abstractNum>
-  <w:abstractNum w:abstractNumId="44" w15:restartNumberingAfterBreak="0">
+  <w:abstractNum w:abstractNumId="45" w15:restartNumberingAfterBreak="0">
     <w:nsid w:val="45C556AC"/>
     <w:multiLevelType w:val="hybridMultilevel"/>
     <w:tmpl w:val="A72A9DDC"/>
@@ -25180,7 +25554,7 @@
       </w:rPr>
     </w:lvl>
   </w:abstractNum>
-  <w:abstractNum w:abstractNumId="45" w15:restartNumberingAfterBreak="0">
+  <w:abstractNum w:abstractNumId="46" w15:restartNumberingAfterBreak="0">
     <w:nsid w:val="463A74BD"/>
     <w:multiLevelType w:val="hybridMultilevel"/>
     <w:tmpl w:val="98743F0C"/>
@@ -25293,7 +25667,7 @@
       </w:rPr>
     </w:lvl>
   </w:abstractNum>
-  <w:abstractNum w:abstractNumId="46" w15:restartNumberingAfterBreak="0">
+  <w:abstractNum w:abstractNumId="47" w15:restartNumberingAfterBreak="0">
     <w:nsid w:val="4D1C5ECE"/>
     <w:multiLevelType w:val="hybridMultilevel"/>
     <w:tmpl w:val="96A4B876"/>
@@ -25406,7 +25780,7 @@
       </w:rPr>
     </w:lvl>
   </w:abstractNum>
-  <w:abstractNum w:abstractNumId="47" w15:restartNumberingAfterBreak="0">
+  <w:abstractNum w:abstractNumId="48" w15:restartNumberingAfterBreak="0">
     <w:nsid w:val="527812DF"/>
     <w:multiLevelType w:val="hybridMultilevel"/>
     <w:tmpl w:val="44387134"/>
@@ -25519,7 +25893,7 @@
       </w:rPr>
     </w:lvl>
   </w:abstractNum>
-  <w:abstractNum w:abstractNumId="48" w15:restartNumberingAfterBreak="0">
+  <w:abstractNum w:abstractNumId="49" w15:restartNumberingAfterBreak="0">
     <w:nsid w:val="52A97204"/>
     <w:multiLevelType w:val="hybridMultilevel"/>
     <w:tmpl w:val="AE8E2DA0"/>
@@ -25632,7 +26006,7 @@
       </w:rPr>
     </w:lvl>
   </w:abstractNum>
-  <w:abstractNum w:abstractNumId="49" w15:restartNumberingAfterBreak="0">
+  <w:abstractNum w:abstractNumId="50" w15:restartNumberingAfterBreak="0">
     <w:nsid w:val="531220A7"/>
     <w:multiLevelType w:val="hybridMultilevel"/>
     <w:tmpl w:val="A4F6D8F8"/>
@@ -25745,7 +26119,7 @@
       </w:rPr>
     </w:lvl>
   </w:abstractNum>
-  <w:abstractNum w:abstractNumId="50" w15:restartNumberingAfterBreak="0">
+  <w:abstractNum w:abstractNumId="51" w15:restartNumberingAfterBreak="0">
     <w:nsid w:val="55770E14"/>
     <w:multiLevelType w:val="hybridMultilevel"/>
     <w:tmpl w:val="98DA7F7C"/>
@@ -25858,7 +26232,7 @@
       </w:rPr>
     </w:lvl>
   </w:abstractNum>
-  <w:abstractNum w:abstractNumId="51" w15:restartNumberingAfterBreak="0">
+  <w:abstractNum w:abstractNumId="52" w15:restartNumberingAfterBreak="0">
     <w:nsid w:val="59E14E0B"/>
     <w:multiLevelType w:val="hybridMultilevel"/>
     <w:tmpl w:val="6DBE78C0"/>
@@ -25971,7 +26345,7 @@
       </w:rPr>
     </w:lvl>
   </w:abstractNum>
-  <w:abstractNum w:abstractNumId="52" w15:restartNumberingAfterBreak="0">
+  <w:abstractNum w:abstractNumId="53" w15:restartNumberingAfterBreak="0">
     <w:nsid w:val="5FFA56BC"/>
     <w:multiLevelType w:val="hybridMultilevel"/>
     <w:tmpl w:val="3F28384A"/>
@@ -26084,7 +26458,7 @@
       </w:rPr>
     </w:lvl>
   </w:abstractNum>
-  <w:abstractNum w:abstractNumId="53" w15:restartNumberingAfterBreak="0">
+  <w:abstractNum w:abstractNumId="54" w15:restartNumberingAfterBreak="0">
     <w:nsid w:val="63DE74D0"/>
     <w:multiLevelType w:val="hybridMultilevel"/>
     <w:tmpl w:val="4892913C"/>
@@ -26197,7 +26571,7 @@
       </w:rPr>
     </w:lvl>
   </w:abstractNum>
-  <w:abstractNum w:abstractNumId="54" w15:restartNumberingAfterBreak="0">
+  <w:abstractNum w:abstractNumId="55" w15:restartNumberingAfterBreak="0">
     <w:nsid w:val="6454340E"/>
     <w:multiLevelType w:val="hybridMultilevel"/>
     <w:tmpl w:val="7706BD00"/>
@@ -26310,7 +26684,7 @@
       </w:rPr>
     </w:lvl>
   </w:abstractNum>
-  <w:abstractNum w:abstractNumId="55" w15:restartNumberingAfterBreak="0">
+  <w:abstractNum w:abstractNumId="56" w15:restartNumberingAfterBreak="0">
     <w:nsid w:val="69A51DE4"/>
     <w:multiLevelType w:val="hybridMultilevel"/>
     <w:tmpl w:val="DE364B3E"/>
@@ -26423,7 +26797,7 @@
       </w:rPr>
     </w:lvl>
   </w:abstractNum>
-  <w:abstractNum w:abstractNumId="56" w15:restartNumberingAfterBreak="0">
+  <w:abstractNum w:abstractNumId="57" w15:restartNumberingAfterBreak="0">
     <w:nsid w:val="6AD11C04"/>
     <w:multiLevelType w:val="hybridMultilevel"/>
     <w:tmpl w:val="FD7C4602"/>
@@ -26536,7 +26910,7 @@
       </w:rPr>
     </w:lvl>
   </w:abstractNum>
-  <w:abstractNum w:abstractNumId="57" w15:restartNumberingAfterBreak="0">
+  <w:abstractNum w:abstractNumId="58" w15:restartNumberingAfterBreak="0">
     <w:nsid w:val="6AF345D4"/>
     <w:multiLevelType w:val="hybridMultilevel"/>
     <w:tmpl w:val="1C56925E"/>
@@ -26649,7 +27023,7 @@
       </w:rPr>
     </w:lvl>
   </w:abstractNum>
-  <w:abstractNum w:abstractNumId="58" w15:restartNumberingAfterBreak="0">
+  <w:abstractNum w:abstractNumId="59" w15:restartNumberingAfterBreak="0">
     <w:nsid w:val="6CC763B0"/>
     <w:multiLevelType w:val="hybridMultilevel"/>
     <w:tmpl w:val="6A688C0C"/>
@@ -26762,7 +27136,7 @@
       </w:rPr>
     </w:lvl>
   </w:abstractNum>
-  <w:abstractNum w:abstractNumId="59" w15:restartNumberingAfterBreak="0">
+  <w:abstractNum w:abstractNumId="60" w15:restartNumberingAfterBreak="0">
     <w:nsid w:val="74216DB5"/>
     <w:multiLevelType w:val="hybridMultilevel"/>
     <w:tmpl w:val="275075BA"/>
@@ -26875,7 +27249,7 @@
       </w:rPr>
     </w:lvl>
   </w:abstractNum>
-  <w:abstractNum w:abstractNumId="60" w15:restartNumberingAfterBreak="0">
+  <w:abstractNum w:abstractNumId="61" w15:restartNumberingAfterBreak="0">
     <w:nsid w:val="74B33CBE"/>
     <w:multiLevelType w:val="hybridMultilevel"/>
     <w:tmpl w:val="15001144"/>
@@ -26988,7 +27362,7 @@
       </w:rPr>
     </w:lvl>
   </w:abstractNum>
-  <w:abstractNum w:abstractNumId="61" w15:restartNumberingAfterBreak="0">
+  <w:abstractNum w:abstractNumId="62" w15:restartNumberingAfterBreak="0">
     <w:nsid w:val="75103744"/>
     <w:multiLevelType w:val="hybridMultilevel"/>
     <w:tmpl w:val="CDCCBACA"/>
@@ -27101,7 +27475,7 @@
       </w:rPr>
     </w:lvl>
   </w:abstractNum>
-  <w:abstractNum w:abstractNumId="62" w15:restartNumberingAfterBreak="0">
+  <w:abstractNum w:abstractNumId="63" w15:restartNumberingAfterBreak="0">
     <w:nsid w:val="756C0EB8"/>
     <w:multiLevelType w:val="hybridMultilevel"/>
     <w:tmpl w:val="D5D035CC"/>
@@ -27214,7 +27588,7 @@
       </w:rPr>
     </w:lvl>
   </w:abstractNum>
-  <w:abstractNum w:abstractNumId="63" w15:restartNumberingAfterBreak="0">
+  <w:abstractNum w:abstractNumId="64" w15:restartNumberingAfterBreak="0">
     <w:nsid w:val="759827A7"/>
     <w:multiLevelType w:val="hybridMultilevel"/>
     <w:tmpl w:val="D6B6AA46"/>
@@ -27327,7 +27701,7 @@
       </w:rPr>
     </w:lvl>
   </w:abstractNum>
-  <w:abstractNum w:abstractNumId="64" w15:restartNumberingAfterBreak="0">
+  <w:abstractNum w:abstractNumId="65" w15:restartNumberingAfterBreak="0">
     <w:nsid w:val="75A32D66"/>
     <w:multiLevelType w:val="hybridMultilevel"/>
     <w:tmpl w:val="BBAC5994"/>
@@ -27440,7 +27814,7 @@
       </w:rPr>
     </w:lvl>
   </w:abstractNum>
-  <w:abstractNum w:abstractNumId="65" w15:restartNumberingAfterBreak="0">
+  <w:abstractNum w:abstractNumId="66" w15:restartNumberingAfterBreak="0">
     <w:nsid w:val="76241882"/>
     <w:multiLevelType w:val="hybridMultilevel"/>
     <w:tmpl w:val="D304C448"/>
@@ -27553,7 +27927,7 @@
       </w:rPr>
     </w:lvl>
   </w:abstractNum>
-  <w:abstractNum w:abstractNumId="66" w15:restartNumberingAfterBreak="0">
+  <w:abstractNum w:abstractNumId="67" w15:restartNumberingAfterBreak="0">
     <w:nsid w:val="7789259E"/>
     <w:multiLevelType w:val="hybridMultilevel"/>
     <w:tmpl w:val="9D74ECF8"/>
@@ -27666,7 +28040,7 @@
       </w:rPr>
     </w:lvl>
   </w:abstractNum>
-  <w:abstractNum w:abstractNumId="67" w15:restartNumberingAfterBreak="0">
+  <w:abstractNum w:abstractNumId="68" w15:restartNumberingAfterBreak="0">
     <w:nsid w:val="7B320CA6"/>
     <w:multiLevelType w:val="hybridMultilevel"/>
     <w:tmpl w:val="F8CA0562"/>
@@ -27779,7 +28153,7 @@
       </w:rPr>
     </w:lvl>
   </w:abstractNum>
-  <w:abstractNum w:abstractNumId="68" w15:restartNumberingAfterBreak="0">
+  <w:abstractNum w:abstractNumId="69" w15:restartNumberingAfterBreak="0">
     <w:nsid w:val="7C85478D"/>
     <w:multiLevelType w:val="hybridMultilevel"/>
     <w:tmpl w:val="7EC82C7E"/>
@@ -27892,7 +28266,7 @@
       </w:rPr>
     </w:lvl>
   </w:abstractNum>
-  <w:abstractNum w:abstractNumId="69" w15:restartNumberingAfterBreak="0">
+  <w:abstractNum w:abstractNumId="70" w15:restartNumberingAfterBreak="0">
     <w:nsid w:val="7E943578"/>
     <w:multiLevelType w:val="hybridMultilevel"/>
     <w:tmpl w:val="EA148938"/>
@@ -28005,7 +28379,7 @@
       </w:rPr>
     </w:lvl>
   </w:abstractNum>
-  <w:abstractNum w:abstractNumId="70" w15:restartNumberingAfterBreak="0">
+  <w:abstractNum w:abstractNumId="71" w15:restartNumberingAfterBreak="0">
     <w:nsid w:val="7F890B5B"/>
     <w:multiLevelType w:val="hybridMultilevel"/>
     <w:tmpl w:val="A8C8A016"/>
@@ -28119,7 +28493,7 @@
     </w:lvl>
   </w:abstractNum>
   <w:num w:numId="1">
-    <w:abstractNumId w:val="53"/>
+    <w:abstractNumId w:val="54"/>
   </w:num>
   <w:num w:numId="2">
     <w:abstractNumId w:val="19"/>
@@ -28131,13 +28505,13 @@
     <w:abstractNumId w:val="5"/>
   </w:num>
   <w:num w:numId="5">
+    <w:abstractNumId w:val="70"/>
+  </w:num>
+  <w:num w:numId="6">
     <w:abstractNumId w:val="69"/>
   </w:num>
-  <w:num w:numId="6">
-    <w:abstractNumId w:val="68"/>
-  </w:num>
   <w:num w:numId="7">
-    <w:abstractNumId w:val="37"/>
+    <w:abstractNumId w:val="38"/>
   </w:num>
   <w:num w:numId="8">
     <w:abstractNumId w:val="28"/>
@@ -28146,7 +28520,7 @@
     <w:abstractNumId w:val="7"/>
   </w:num>
   <w:num w:numId="10">
-    <w:abstractNumId w:val="33"/>
+    <w:abstractNumId w:val="34"/>
   </w:num>
   <w:num w:numId="11">
     <w:abstractNumId w:val="1"/>
@@ -28155,7 +28529,7 @@
     <w:abstractNumId w:val="12"/>
   </w:num>
   <w:num w:numId="13">
-    <w:abstractNumId w:val="62"/>
+    <w:abstractNumId w:val="63"/>
   </w:num>
   <w:num w:numId="14">
     <w:abstractNumId w:val="8"/>
@@ -28164,25 +28538,25 @@
     <w:abstractNumId w:val="4"/>
   </w:num>
   <w:num w:numId="16">
-    <w:abstractNumId w:val="42"/>
+    <w:abstractNumId w:val="43"/>
   </w:num>
   <w:num w:numId="17">
-    <w:abstractNumId w:val="32"/>
+    <w:abstractNumId w:val="33"/>
   </w:num>
   <w:num w:numId="18">
-    <w:abstractNumId w:val="70"/>
+    <w:abstractNumId w:val="71"/>
   </w:num>
   <w:num w:numId="19">
     <w:abstractNumId w:val="23"/>
   </w:num>
   <w:num w:numId="20">
-    <w:abstractNumId w:val="58"/>
+    <w:abstractNumId w:val="59"/>
   </w:num>
   <w:num w:numId="21">
     <w:abstractNumId w:val="11"/>
   </w:num>
   <w:num w:numId="22">
-    <w:abstractNumId w:val="59"/>
+    <w:abstractNumId w:val="60"/>
   </w:num>
   <w:num w:numId="23">
     <w:abstractNumId w:val="14"/>
@@ -28191,7 +28565,7 @@
     <w:abstractNumId w:val="20"/>
   </w:num>
   <w:num w:numId="25">
-    <w:abstractNumId w:val="36"/>
+    <w:abstractNumId w:val="37"/>
   </w:num>
   <w:num w:numId="26">
     <w:abstractNumId w:val="15"/>
@@ -28203,52 +28577,52 @@
     <w:abstractNumId w:val="9"/>
   </w:num>
   <w:num w:numId="29">
+    <w:abstractNumId w:val="53"/>
+  </w:num>
+  <w:num w:numId="30">
+    <w:abstractNumId w:val="44"/>
+  </w:num>
+  <w:num w:numId="31">
     <w:abstractNumId w:val="52"/>
   </w:num>
-  <w:num w:numId="30">
-    <w:abstractNumId w:val="43"/>
-  </w:num>
-  <w:num w:numId="31">
-    <w:abstractNumId w:val="51"/>
-  </w:num>
   <w:num w:numId="32">
-    <w:abstractNumId w:val="44"/>
+    <w:abstractNumId w:val="45"/>
   </w:num>
   <w:num w:numId="33">
-    <w:abstractNumId w:val="65"/>
+    <w:abstractNumId w:val="66"/>
   </w:num>
   <w:num w:numId="34">
-    <w:abstractNumId w:val="41"/>
+    <w:abstractNumId w:val="42"/>
   </w:num>
   <w:num w:numId="35">
-    <w:abstractNumId w:val="55"/>
+    <w:abstractNumId w:val="56"/>
   </w:num>
   <w:num w:numId="36">
-    <w:abstractNumId w:val="67"/>
+    <w:abstractNumId w:val="68"/>
   </w:num>
   <w:num w:numId="37">
     <w:abstractNumId w:val="6"/>
   </w:num>
   <w:num w:numId="38">
-    <w:abstractNumId w:val="61"/>
+    <w:abstractNumId w:val="62"/>
   </w:num>
   <w:num w:numId="39">
-    <w:abstractNumId w:val="47"/>
+    <w:abstractNumId w:val="48"/>
   </w:num>
   <w:num w:numId="40">
     <w:abstractNumId w:val="29"/>
   </w:num>
   <w:num w:numId="41">
-    <w:abstractNumId w:val="63"/>
+    <w:abstractNumId w:val="64"/>
   </w:num>
   <w:num w:numId="42">
     <w:abstractNumId w:val="25"/>
   </w:num>
   <w:num w:numId="43">
-    <w:abstractNumId w:val="45"/>
+    <w:abstractNumId w:val="46"/>
   </w:num>
   <w:num w:numId="44">
-    <w:abstractNumId w:val="49"/>
+    <w:abstractNumId w:val="50"/>
   </w:num>
   <w:num w:numId="45">
     <w:abstractNumId w:val="24"/>
@@ -28257,10 +28631,10 @@
     <w:abstractNumId w:val="26"/>
   </w:num>
   <w:num w:numId="47">
-    <w:abstractNumId w:val="38"/>
+    <w:abstractNumId w:val="39"/>
   </w:num>
   <w:num w:numId="48">
-    <w:abstractNumId w:val="66"/>
+    <w:abstractNumId w:val="67"/>
   </w:num>
   <w:num w:numId="49">
     <w:abstractNumId w:val="22"/>
@@ -28269,25 +28643,25 @@
     <w:abstractNumId w:val="30"/>
   </w:num>
   <w:num w:numId="51">
-    <w:abstractNumId w:val="46"/>
+    <w:abstractNumId w:val="47"/>
   </w:num>
   <w:num w:numId="52">
     <w:abstractNumId w:val="3"/>
   </w:num>
   <w:num w:numId="53">
-    <w:abstractNumId w:val="64"/>
+    <w:abstractNumId w:val="65"/>
   </w:num>
   <w:num w:numId="54">
-    <w:abstractNumId w:val="39"/>
+    <w:abstractNumId w:val="40"/>
   </w:num>
   <w:num w:numId="55">
     <w:abstractNumId w:val="13"/>
   </w:num>
   <w:num w:numId="56">
-    <w:abstractNumId w:val="48"/>
+    <w:abstractNumId w:val="49"/>
   </w:num>
   <w:num w:numId="57">
-    <w:abstractNumId w:val="34"/>
+    <w:abstractNumId w:val="35"/>
   </w:num>
   <w:num w:numId="58">
     <w:abstractNumId w:val="10"/>
@@ -28302,13 +28676,13 @@
     <w:abstractNumId w:val="2"/>
   </w:num>
   <w:num w:numId="62">
-    <w:abstractNumId w:val="54"/>
+    <w:abstractNumId w:val="55"/>
   </w:num>
   <w:num w:numId="63">
-    <w:abstractNumId w:val="56"/>
+    <w:abstractNumId w:val="57"/>
   </w:num>
   <w:num w:numId="64">
-    <w:abstractNumId w:val="35"/>
+    <w:abstractNumId w:val="36"/>
   </w:num>
   <w:num w:numId="65">
     <w:abstractNumId w:val="16"/>
@@ -28317,19 +28691,22 @@
     <w:abstractNumId w:val="17"/>
   </w:num>
   <w:num w:numId="67">
-    <w:abstractNumId w:val="40"/>
+    <w:abstractNumId w:val="41"/>
   </w:num>
   <w:num w:numId="68">
-    <w:abstractNumId w:val="50"/>
+    <w:abstractNumId w:val="51"/>
   </w:num>
   <w:num w:numId="69">
     <w:abstractNumId w:val="27"/>
   </w:num>
   <w:num w:numId="70">
-    <w:abstractNumId w:val="57"/>
+    <w:abstractNumId w:val="58"/>
   </w:num>
   <w:num w:numId="71">
-    <w:abstractNumId w:val="60"/>
+    <w:abstractNumId w:val="61"/>
+  </w:num>
+  <w:num w:numId="72">
+    <w:abstractNumId w:val="32"/>
   </w:num>
   <w:numIdMacAtCleanup w:val="71"/>
 </w:numbering>

</xml_diff>